<commit_message>
se agregaron el proyecto del modelado de la pagina web, imagenes, y scenario de login
</commit_message>
<xml_diff>
--- a/documentos/Requerimientos Gherkin.docx
+++ b/documentos/Requerimientos Gherkin.docx
@@ -1,6 +1,6 @@
 
 <file path=word/document.xml><?xml version="1.0" encoding="utf-8"?>
-<w:document xmlns:wpc="http://schemas.microsoft.com/office/word/2010/wordprocessingCanvas" xmlns:mc="http://schemas.openxmlformats.org/markup-compatibility/2006" xmlns:o="urn:schemas-microsoft-com:office:office" xmlns:r="http://schemas.openxmlformats.org/officeDocument/2006/relationships" xmlns:m="http://schemas.openxmlformats.org/officeDocument/2006/math" xmlns:v="urn:schemas-microsoft-com:vml" xmlns:wp14="http://schemas.microsoft.com/office/word/2010/wordprocessingDrawing" xmlns:wp="http://schemas.openxmlformats.org/drawingml/2006/wordprocessingDrawing" xmlns:w10="urn:schemas-microsoft-com:office:word" xmlns:w="http://schemas.openxmlformats.org/wordprocessingml/2006/main" xmlns:w14="http://schemas.microsoft.com/office/word/2010/wordml" xmlns:wpg="http://schemas.microsoft.com/office/word/2010/wordprocessingGroup" xmlns:wpi="http://schemas.microsoft.com/office/word/2010/wordprocessingInk" xmlns:wne="http://schemas.microsoft.com/office/word/2006/wordml" xmlns:wps="http://schemas.microsoft.com/office/word/2010/wordprocessingShape" mc:Ignorable="w14 wp14">
+<w:document xmlns:wpc="http://schemas.microsoft.com/office/word/2010/wordprocessingCanvas" xmlns:mc="http://schemas.openxmlformats.org/markup-compatibility/2006" xmlns:o="urn:schemas-microsoft-com:office:office" xmlns:r="http://schemas.openxmlformats.org/officeDocument/2006/relationships" xmlns:m="http://schemas.openxmlformats.org/officeDocument/2006/math" xmlns:v="urn:schemas-microsoft-com:vml" xmlns:wp14="http://schemas.microsoft.com/office/word/2010/wordprocessingDrawing" xmlns:wp="http://schemas.openxmlformats.org/drawingml/2006/wordprocessingDrawing" xmlns:w10="urn:schemas-microsoft-com:office:word" xmlns:w="http://schemas.openxmlformats.org/wordprocessingml/2006/main" xmlns:w14="http://schemas.microsoft.com/office/word/2010/wordml" xmlns:w15="http://schemas.microsoft.com/office/word/2012/wordml" xmlns:wpg="http://schemas.microsoft.com/office/word/2010/wordprocessingGroup" xmlns:wpi="http://schemas.microsoft.com/office/word/2010/wordprocessingInk" xmlns:wne="http://schemas.microsoft.com/office/word/2006/wordml" xmlns:wps="http://schemas.microsoft.com/office/word/2010/wordprocessingShape" mc:Ignorable="w14 w15 wp14">
   <w:body>
     <w:p>
       <w:pPr>
@@ -37,6 +37,133 @@
         </w:rPr>
         <w:t>PROVEEDORES</w:t>
       </w:r>
+    </w:p>
+    <w:p>
+      <w:pPr>
+        <w:rPr>
+          <w:rFonts w:ascii="Arial" w:hAnsi="Arial" w:cs="Arial"/>
+          <w:b/>
+          <w:sz w:val="28"/>
+        </w:rPr>
+      </w:pPr>
+    </w:p>
+    <w:p>
+      <w:pPr>
+        <w:pStyle w:val="Prrafodelista"/>
+        <w:numPr>
+          <w:ilvl w:val="0"/>
+          <w:numId w:val="2"/>
+        </w:numPr>
+        <w:spacing w:after="0" w:line="240" w:lineRule="auto"/>
+        <w:rPr>
+          <w:rFonts w:ascii="Arial" w:hAnsi="Arial" w:cs="Arial"/>
+          <w:b/>
+        </w:rPr>
+      </w:pPr>
+      <w:r>
+        <w:rPr>
+          <w:rFonts w:ascii="Arial" w:hAnsi="Arial" w:cs="Arial"/>
+          <w:b/>
+        </w:rPr>
+        <w:t>Scenario:</w:t>
+      </w:r>
+      <w:r>
+        <w:rPr>
+          <w:rFonts w:ascii="Arial" w:hAnsi="Arial" w:cs="Arial"/>
+          <w:b/>
+        </w:rPr>
+        <w:t xml:space="preserve"> </w:t>
+      </w:r>
+      <w:r>
+        <w:rPr>
+          <w:rFonts w:ascii="Arial" w:hAnsi="Arial" w:cs="Arial"/>
+        </w:rPr>
+        <w:t>Entrar al sistema SKY RANGER</w:t>
+      </w:r>
+    </w:p>
+    <w:p>
+      <w:pPr>
+        <w:spacing w:after="0" w:line="240" w:lineRule="auto"/>
+        <w:ind w:left="1416"/>
+        <w:rPr>
+          <w:rFonts w:ascii="Arial" w:hAnsi="Arial" w:cs="Arial"/>
+        </w:rPr>
+      </w:pPr>
+      <w:r>
+        <w:rPr>
+          <w:rFonts w:ascii="Arial" w:hAnsi="Arial" w:cs="Arial"/>
+          <w:b/>
+        </w:rPr>
+        <w:t>Given:</w:t>
+      </w:r>
+      <w:r>
+        <w:rPr>
+          <w:rFonts w:ascii="Arial" w:hAnsi="Arial" w:cs="Arial"/>
+          <w:b/>
+        </w:rPr>
+        <w:t xml:space="preserve"> </w:t>
+      </w:r>
+      <w:r>
+        <w:rPr>
+          <w:rFonts w:ascii="Arial" w:hAnsi="Arial" w:cs="Arial"/>
+        </w:rPr>
+        <w:t>el usuario quiera acceder al sistema SKY RANGER</w:t>
+      </w:r>
+    </w:p>
+    <w:p>
+      <w:pPr>
+        <w:spacing w:after="0" w:line="240" w:lineRule="auto"/>
+        <w:ind w:left="1416"/>
+        <w:rPr>
+          <w:rFonts w:ascii="Arial" w:hAnsi="Arial" w:cs="Arial"/>
+        </w:rPr>
+      </w:pPr>
+      <w:r>
+        <w:rPr>
+          <w:rFonts w:ascii="Arial" w:hAnsi="Arial" w:cs="Arial"/>
+          <w:b/>
+        </w:rPr>
+        <w:t xml:space="preserve">When: </w:t>
+      </w:r>
+      <w:r>
+        <w:rPr>
+          <w:rFonts w:ascii="Arial" w:hAnsi="Arial" w:cs="Arial"/>
+        </w:rPr>
+        <w:t>el usuario ingrese usuario y contraseña</w:t>
+      </w:r>
+    </w:p>
+    <w:p>
+      <w:pPr>
+        <w:spacing w:after="0" w:line="240" w:lineRule="auto"/>
+        <w:ind w:left="1416"/>
+        <w:rPr>
+          <w:rFonts w:ascii="Arial" w:hAnsi="Arial" w:cs="Arial"/>
+        </w:rPr>
+      </w:pPr>
+      <w:r>
+        <w:rPr>
+          <w:rFonts w:ascii="Arial" w:hAnsi="Arial" w:cs="Arial"/>
+          <w:b/>
+        </w:rPr>
+        <w:t>Then:</w:t>
+      </w:r>
+      <w:r>
+        <w:rPr>
+          <w:rFonts w:ascii="Arial" w:hAnsi="Arial" w:cs="Arial"/>
+        </w:rPr>
+        <w:t xml:space="preserve"> el usuario accederá al sistema SKY RANGER</w:t>
+      </w:r>
+    </w:p>
+    <w:p>
+      <w:pPr>
+        <w:spacing w:after="0" w:line="240" w:lineRule="auto"/>
+        <w:ind w:left="1416"/>
+        <w:rPr>
+          <w:rFonts w:ascii="Arial" w:hAnsi="Arial" w:cs="Arial"/>
+        </w:rPr>
+      </w:pPr>
+      <w:bookmarkStart w:id="0" w:name="_GoBack"/>
+      <w:bookmarkEnd w:id="0"/>
     </w:p>
     <w:p>
       <w:pPr>
@@ -859,7 +986,6 @@
           <w:b/>
           <w:sz w:val="28"/>
         </w:rPr>
-        <w:lastRenderedPageBreak/>
         <w:t>LOTES</w:t>
       </w:r>
     </w:p>
@@ -985,14 +1111,12 @@
         </w:rPr>
         <w:t xml:space="preserve"> clic sobre el menú </w:t>
       </w:r>
-      <w:proofErr w:type="gramStart"/>
       <w:r>
         <w:rPr>
           <w:rFonts w:ascii="Arial" w:hAnsi="Arial" w:cs="Arial"/>
         </w:rPr>
         <w:t>LOTE .</w:t>
       </w:r>
-      <w:proofErr w:type="gramEnd"/>
     </w:p>
     <w:p>
       <w:pPr>
@@ -1054,21 +1178,7 @@
         <w:rPr>
           <w:rFonts w:ascii="Arial" w:hAnsi="Arial" w:cs="Arial"/>
         </w:rPr>
-        <w:t xml:space="preserve"> seleccione un </w:t>
-      </w:r>
-      <w:proofErr w:type="spellStart"/>
-      <w:r>
-        <w:rPr>
-          <w:rFonts w:ascii="Arial" w:hAnsi="Arial" w:cs="Arial"/>
-        </w:rPr>
-        <w:t>checkbox</w:t>
-      </w:r>
-      <w:proofErr w:type="spellEnd"/>
-      <w:r>
-        <w:rPr>
-          <w:rFonts w:ascii="Arial" w:hAnsi="Arial" w:cs="Arial"/>
-        </w:rPr>
-        <w:t>, de SIM o GPS, según corresponda.</w:t>
+        <w:t xml:space="preserve"> seleccione un checkbox, de SIM o GPS, según corresponda.</w:t>
       </w:r>
     </w:p>
     <w:p>
@@ -1434,7 +1544,47 @@
         <w:rPr>
           <w:rFonts w:ascii="Arial" w:hAnsi="Arial" w:cs="Arial"/>
         </w:rPr>
-        <w:t xml:space="preserve"> el sistema deberá mostrar una tabla con la información de todos los lotes existentes.</w:t>
+        <w:t xml:space="preserve"> </w:t>
+      </w:r>
+      <w:r>
+        <w:rPr>
+          <w:rFonts w:ascii="Arial" w:hAnsi="Arial" w:cs="Arial"/>
+        </w:rPr>
+        <w:t>el usuario deberá seleccionar la opción SIM o GPS</w:t>
+      </w:r>
+    </w:p>
+    <w:p>
+      <w:pPr>
+        <w:spacing w:after="0" w:line="240" w:lineRule="auto"/>
+        <w:ind w:left="2127" w:hanging="709"/>
+        <w:rPr>
+          <w:rFonts w:ascii="Arial" w:hAnsi="Arial" w:cs="Arial"/>
+        </w:rPr>
+      </w:pPr>
+      <w:r>
+        <w:rPr>
+          <w:rFonts w:ascii="Arial" w:hAnsi="Arial" w:cs="Arial"/>
+          <w:b/>
+        </w:rPr>
+        <w:t xml:space="preserve">And: </w:t>
+      </w:r>
+      <w:r>
+        <w:rPr>
+          <w:rFonts w:ascii="Arial" w:hAnsi="Arial" w:cs="Arial"/>
+        </w:rPr>
+        <w:t>el sistema deberá mostrar una tabla con la información de todos los lotes existentes</w:t>
+      </w:r>
+      <w:r>
+        <w:rPr>
+          <w:rFonts w:ascii="Arial" w:hAnsi="Arial" w:cs="Arial"/>
+        </w:rPr>
+        <w:t xml:space="preserve"> de SIM o GPS</w:t>
+      </w:r>
+      <w:r>
+        <w:rPr>
+          <w:rFonts w:ascii="Arial" w:hAnsi="Arial" w:cs="Arial"/>
+        </w:rPr>
+        <w:t>.</w:t>
       </w:r>
     </w:p>
     <w:p>
@@ -1661,7 +1811,6 @@
           <w:b/>
           <w:sz w:val="28"/>
         </w:rPr>
-        <w:lastRenderedPageBreak/>
         <w:t>MARCA</w:t>
       </w:r>
     </w:p>
@@ -4753,21 +4902,7 @@
         <w:rPr>
           <w:rFonts w:ascii="Arial" w:hAnsi="Arial" w:cs="Arial"/>
         </w:rPr>
-        <w:t>puede ser ANTICIPADO, 30</w:t>
-      </w:r>
-      <w:proofErr w:type="gramStart"/>
-      <w:r>
-        <w:rPr>
-          <w:rFonts w:ascii="Arial" w:hAnsi="Arial" w:cs="Arial"/>
-        </w:rPr>
-        <w:t>,60,90</w:t>
-      </w:r>
-      <w:proofErr w:type="gramEnd"/>
-      <w:r>
-        <w:rPr>
-          <w:rFonts w:ascii="Arial" w:hAnsi="Arial" w:cs="Arial"/>
-        </w:rPr>
-        <w:t xml:space="preserve"> días vencidos.</w:t>
+        <w:t>puede ser ANTICIPADO, 30,60,90 días vencidos.</w:t>
       </w:r>
       <w:r>
         <w:rPr>
@@ -5117,21 +5252,7 @@
         <w:rPr>
           <w:rFonts w:ascii="Arial" w:hAnsi="Arial" w:cs="Arial"/>
         </w:rPr>
-        <w:t xml:space="preserve">y </w:t>
-      </w:r>
-      <w:proofErr w:type="spellStart"/>
-      <w:r>
-        <w:rPr>
-          <w:rFonts w:ascii="Arial" w:hAnsi="Arial" w:cs="Arial"/>
-        </w:rPr>
-        <w:t>SIMs</w:t>
-      </w:r>
-      <w:proofErr w:type="spellEnd"/>
-      <w:r>
-        <w:rPr>
-          <w:rFonts w:ascii="Arial" w:hAnsi="Arial" w:cs="Arial"/>
-        </w:rPr>
-        <w:t xml:space="preserve"> </w:t>
+        <w:t xml:space="preserve">y SIMs </w:t>
       </w:r>
       <w:r>
         <w:rPr>
@@ -7434,19 +7555,7 @@
         <w:rPr>
           <w:rFonts w:ascii="Arial" w:hAnsi="Arial" w:cs="Arial"/>
         </w:rPr>
-        <w:t xml:space="preserve"> PERSONAL</w:t>
-      </w:r>
-      <w:r>
-        <w:rPr>
-          <w:rFonts w:ascii="Arial" w:hAnsi="Arial" w:cs="Arial"/>
-        </w:rPr>
-        <w:t xml:space="preserve"> y </w:t>
-      </w:r>
-      <w:r>
-        <w:rPr>
-          <w:rFonts w:ascii="Arial" w:hAnsi="Arial" w:cs="Arial"/>
-        </w:rPr>
-        <w:t>seleccione la opción NUEVO</w:t>
+        <w:t xml:space="preserve"> PERSONAL y seleccione la opción NUEVO</w:t>
       </w:r>
     </w:p>
     <w:p>
@@ -7573,13 +7682,7 @@
         <w:rPr>
           <w:rFonts w:ascii="Arial" w:hAnsi="Arial" w:cs="Arial"/>
         </w:rPr>
-        <w:t xml:space="preserve"> el sistema deb</w:t>
-      </w:r>
-      <w:r>
-        <w:rPr>
-          <w:rFonts w:ascii="Arial" w:hAnsi="Arial" w:cs="Arial"/>
-        </w:rPr>
-        <w:t>erá guardar la información.</w:t>
+        <w:t xml:space="preserve"> el sistema deberá guardar la información.</w:t>
       </w:r>
     </w:p>
     <w:p>
@@ -7796,15 +7899,7 @@
         <w:rPr>
           <w:rFonts w:ascii="Arial" w:hAnsi="Arial" w:cs="Arial"/>
         </w:rPr>
-        <w:t>Estado(el sistema lo co</w:t>
-      </w:r>
-      <w:bookmarkStart w:id="0" w:name="_GoBack"/>
-      <w:bookmarkEnd w:id="0"/>
-      <w:r>
-        <w:rPr>
-          <w:rFonts w:ascii="Arial" w:hAnsi="Arial" w:cs="Arial"/>
-        </w:rPr>
-        <w:t>locara en ACTIVO)</w:t>
+        <w:t>Estado(el sistema lo colocara en ACTIVO)</w:t>
       </w:r>
     </w:p>
     <w:p>
@@ -7873,7 +7968,7 @@
 </file>
 
 <file path=word/numbering.xml><?xml version="1.0" encoding="utf-8"?>
-<w:numbering xmlns:wpc="http://schemas.microsoft.com/office/word/2010/wordprocessingCanvas" xmlns:mc="http://schemas.openxmlformats.org/markup-compatibility/2006" xmlns:o="urn:schemas-microsoft-com:office:office" xmlns:r="http://schemas.openxmlformats.org/officeDocument/2006/relationships" xmlns:m="http://schemas.openxmlformats.org/officeDocument/2006/math" xmlns:v="urn:schemas-microsoft-com:vml" xmlns:wp14="http://schemas.microsoft.com/office/word/2010/wordprocessingDrawing" xmlns:wp="http://schemas.openxmlformats.org/drawingml/2006/wordprocessingDrawing" xmlns:w10="urn:schemas-microsoft-com:office:word" xmlns:w="http://schemas.openxmlformats.org/wordprocessingml/2006/main" xmlns:w14="http://schemas.microsoft.com/office/word/2010/wordml" xmlns:wpg="http://schemas.microsoft.com/office/word/2010/wordprocessingGroup" xmlns:wpi="http://schemas.microsoft.com/office/word/2010/wordprocessingInk" xmlns:wne="http://schemas.microsoft.com/office/word/2006/wordml" xmlns:wps="http://schemas.microsoft.com/office/word/2010/wordprocessingShape" mc:Ignorable="w14 wp14">
+<w:numbering xmlns:wpc="http://schemas.microsoft.com/office/word/2010/wordprocessingCanvas" xmlns:mc="http://schemas.openxmlformats.org/markup-compatibility/2006" xmlns:o="urn:schemas-microsoft-com:office:office" xmlns:r="http://schemas.openxmlformats.org/officeDocument/2006/relationships" xmlns:m="http://schemas.openxmlformats.org/officeDocument/2006/math" xmlns:v="urn:schemas-microsoft-com:vml" xmlns:wp14="http://schemas.microsoft.com/office/word/2010/wordprocessingDrawing" xmlns:wp="http://schemas.openxmlformats.org/drawingml/2006/wordprocessingDrawing" xmlns:w10="urn:schemas-microsoft-com:office:word" xmlns:w="http://schemas.openxmlformats.org/wordprocessingml/2006/main" xmlns:w14="http://schemas.microsoft.com/office/word/2010/wordml" xmlns:w15="http://schemas.microsoft.com/office/word/2012/wordml" xmlns:wpg="http://schemas.microsoft.com/office/word/2010/wordprocessingGroup" xmlns:wpi="http://schemas.microsoft.com/office/word/2010/wordprocessingInk" xmlns:wne="http://schemas.microsoft.com/office/word/2006/wordml" xmlns:wps="http://schemas.microsoft.com/office/word/2010/wordprocessingShape" mc:Ignorable="w14 w15 wp14">
   <w:abstractNum w:abstractNumId="0">
     <w:nsid w:val="060351AB"/>
     <w:multiLevelType w:val="hybridMultilevel"/>
@@ -9162,7 +9257,7 @@
 </file>
 
 <file path=word/styles.xml><?xml version="1.0" encoding="utf-8"?>
-<w:styles xmlns:mc="http://schemas.openxmlformats.org/markup-compatibility/2006" xmlns:r="http://schemas.openxmlformats.org/officeDocument/2006/relationships" xmlns:w="http://schemas.openxmlformats.org/wordprocessingml/2006/main" xmlns:w14="http://schemas.microsoft.com/office/word/2010/wordml" mc:Ignorable="w14">
+<w:styles xmlns:mc="http://schemas.openxmlformats.org/markup-compatibility/2006" xmlns:r="http://schemas.openxmlformats.org/officeDocument/2006/relationships" xmlns:w="http://schemas.openxmlformats.org/wordprocessingml/2006/main" xmlns:w14="http://schemas.microsoft.com/office/word/2010/wordml" xmlns:w15="http://schemas.microsoft.com/office/word/2012/wordml" mc:Ignorable="w14 w15">
   <w:docDefaults>
     <w:rPrDefault>
       <w:rPr>
@@ -9178,346 +9273,378 @@
       </w:pPr>
     </w:pPrDefault>
   </w:docDefaults>
-  <w:latentStyles w:defLockedState="0" w:defUIPriority="99" w:defSemiHidden="1" w:defUnhideWhenUsed="1" w:defQFormat="0" w:count="267">
-    <w:lsdException w:name="Normal" w:semiHidden="0" w:uiPriority="0" w:unhideWhenUsed="0" w:qFormat="1"/>
-    <w:lsdException w:name="heading 1" w:semiHidden="0" w:uiPriority="9" w:unhideWhenUsed="0" w:qFormat="1"/>
-    <w:lsdException w:name="heading 2" w:uiPriority="9" w:qFormat="1"/>
-    <w:lsdException w:name="heading 3" w:uiPriority="9" w:qFormat="1"/>
-    <w:lsdException w:name="heading 4" w:uiPriority="9" w:qFormat="1"/>
-    <w:lsdException w:name="heading 5" w:uiPriority="9" w:qFormat="1"/>
-    <w:lsdException w:name="heading 6" w:uiPriority="9" w:qFormat="1"/>
-    <w:lsdException w:name="heading 7" w:uiPriority="9" w:qFormat="1"/>
-    <w:lsdException w:name="heading 8" w:uiPriority="9" w:qFormat="1"/>
-    <w:lsdException w:name="heading 9" w:uiPriority="9" w:qFormat="1"/>
-    <w:lsdException w:name="toc 1" w:uiPriority="39"/>
-    <w:lsdException w:name="toc 2" w:uiPriority="39"/>
-    <w:lsdException w:name="toc 3" w:uiPriority="39"/>
-    <w:lsdException w:name="toc 4" w:uiPriority="39"/>
-    <w:lsdException w:name="toc 5" w:uiPriority="39"/>
-    <w:lsdException w:name="toc 6" w:uiPriority="39"/>
-    <w:lsdException w:name="toc 7" w:uiPriority="39"/>
-    <w:lsdException w:name="toc 8" w:uiPriority="39"/>
-    <w:lsdException w:name="toc 9" w:uiPriority="39"/>
-    <w:lsdException w:name="caption" w:uiPriority="35" w:qFormat="1"/>
-    <w:lsdException w:name="Title" w:semiHidden="0" w:uiPriority="10" w:unhideWhenUsed="0" w:qFormat="1"/>
-    <w:lsdException w:name="Default Paragraph Font" w:uiPriority="1"/>
-    <w:lsdException w:name="Subtitle" w:semiHidden="0" w:uiPriority="11" w:unhideWhenUsed="0" w:qFormat="1"/>
-    <w:lsdException w:name="Strong" w:semiHidden="0" w:uiPriority="22" w:unhideWhenUsed="0" w:qFormat="1"/>
-    <w:lsdException w:name="Emphasis" w:semiHidden="0" w:uiPriority="20" w:unhideWhenUsed="0" w:qFormat="1"/>
-    <w:lsdException w:name="Table Grid" w:semiHidden="0" w:uiPriority="59" w:unhideWhenUsed="0"/>
-    <w:lsdException w:name="Placeholder Text" w:unhideWhenUsed="0"/>
-    <w:lsdException w:name="No Spacing" w:semiHidden="0" w:uiPriority="1" w:unhideWhenUsed="0" w:qFormat="1"/>
-    <w:lsdException w:name="Light Shading" w:semiHidden="0" w:uiPriority="60" w:unhideWhenUsed="0"/>
-    <w:lsdException w:name="Light List" w:semiHidden="0" w:uiPriority="61" w:unhideWhenUsed="0"/>
-    <w:lsdException w:name="Light Grid" w:semiHidden="0" w:uiPriority="62" w:unhideWhenUsed="0"/>
-    <w:lsdException w:name="Medium Shading 1" w:semiHidden="0" w:uiPriority="63" w:unhideWhenUsed="0"/>
-    <w:lsdException w:name="Medium Shading 2" w:semiHidden="0" w:uiPriority="64" w:unhideWhenUsed="0"/>
-    <w:lsdException w:name="Medium List 1" w:semiHidden="0" w:uiPriority="65" w:unhideWhenUsed="0"/>
-    <w:lsdException w:name="Medium List 2" w:semiHidden="0" w:uiPriority="66" w:unhideWhenUsed="0"/>
-    <w:lsdException w:name="Medium Grid 1" w:semiHidden="0" w:uiPriority="67" w:unhideWhenUsed="0"/>
-    <w:lsdException w:name="Medium Grid 2" w:semiHidden="0" w:uiPriority="68" w:unhideWhenUsed="0"/>
-    <w:lsdException w:name="Medium Grid 3" w:semiHidden="0" w:uiPriority="69" w:unhideWhenUsed="0"/>
-    <w:lsdException w:name="Dark List" w:semiHidden="0" w:uiPriority="70" w:unhideWhenUsed="0"/>
-    <w:lsdException w:name="Colorful Shading" w:semiHidden="0" w:uiPriority="71" w:unhideWhenUsed="0"/>
-    <w:lsdException w:name="Colorful List" w:semiHidden="0" w:uiPriority="72" w:unhideWhenUsed="0"/>
-    <w:lsdException w:name="Colorful Grid" w:semiHidden="0" w:uiPriority="73" w:unhideWhenUsed="0"/>
-    <w:lsdException w:name="Light Shading Accent 1" w:semiHidden="0" w:uiPriority="60" w:unhideWhenUsed="0"/>
-    <w:lsdException w:name="Light List Accent 1" w:semiHidden="0" w:uiPriority="61" w:unhideWhenUsed="0"/>
-    <w:lsdException w:name="Light Grid Accent 1" w:semiHidden="0" w:uiPriority="62" w:unhideWhenUsed="0"/>
-    <w:lsdException w:name="Medium Shading 1 Accent 1" w:semiHidden="0" w:uiPriority="63" w:unhideWhenUsed="0"/>
-    <w:lsdException w:name="Medium Shading 2 Accent 1" w:semiHidden="0" w:uiPriority="64" w:unhideWhenUsed="0"/>
-    <w:lsdException w:name="Medium List 1 Accent 1" w:semiHidden="0" w:uiPriority="65" w:unhideWhenUsed="0"/>
-    <w:lsdException w:name="Revision" w:unhideWhenUsed="0"/>
-    <w:lsdException w:name="List Paragraph" w:semiHidden="0" w:uiPriority="34" w:unhideWhenUsed="0" w:qFormat="1"/>
-    <w:lsdException w:name="Quote" w:semiHidden="0" w:uiPriority="29" w:unhideWhenUsed="0" w:qFormat="1"/>
-    <w:lsdException w:name="Intense Quote" w:semiHidden="0" w:uiPriority="30" w:unhideWhenUsed="0" w:qFormat="1"/>
-    <w:lsdException w:name="Medium List 2 Accent 1" w:semiHidden="0" w:uiPriority="66" w:unhideWhenUsed="0"/>
-    <w:lsdException w:name="Medium Grid 1 Accent 1" w:semiHidden="0" w:uiPriority="67" w:unhideWhenUsed="0"/>
-    <w:lsdException w:name="Medium Grid 2 Accent 1" w:semiHidden="0" w:uiPriority="68" w:unhideWhenUsed="0"/>
-    <w:lsdException w:name="Medium Grid 3 Accent 1" w:semiHidden="0" w:uiPriority="69" w:unhideWhenUsed="0"/>
-    <w:lsdException w:name="Dark List Accent 1" w:semiHidden="0" w:uiPriority="70" w:unhideWhenUsed="0"/>
-    <w:lsdException w:name="Colorful Shading Accent 1" w:semiHidden="0" w:uiPriority="71" w:unhideWhenUsed="0"/>
-    <w:lsdException w:name="Colorful List Accent 1" w:semiHidden="0" w:uiPriority="72" w:unhideWhenUsed="0"/>
-    <w:lsdException w:name="Colorful Grid Accent 1" w:semiHidden="0" w:uiPriority="73" w:unhideWhenUsed="0"/>
-    <w:lsdException w:name="Light Shading Accent 2" w:semiHidden="0" w:uiPriority="60" w:unhideWhenUsed="0"/>
-    <w:lsdException w:name="Light List Accent 2" w:semiHidden="0" w:uiPriority="61" w:unhideWhenUsed="0"/>
-    <w:lsdException w:name="Light Grid Accent 2" w:semiHidden="0" w:uiPriority="62" w:unhideWhenUsed="0"/>
-    <w:lsdException w:name="Medium Shading 1 Accent 2" w:semiHidden="0" w:uiPriority="63" w:unhideWhenUsed="0"/>
-    <w:lsdException w:name="Medium Shading 2 Accent 2" w:semiHidden="0" w:uiPriority="64" w:unhideWhenUsed="0"/>
-    <w:lsdException w:name="Medium List 1 Accent 2" w:semiHidden="0" w:uiPriority="65" w:unhideWhenUsed="0"/>
-    <w:lsdException w:name="Medium List 2 Accent 2" w:semiHidden="0" w:uiPriority="66" w:unhideWhenUsed="0"/>
-    <w:lsdException w:name="Medium Grid 1 Accent 2" w:semiHidden="0" w:uiPriority="67" w:unhideWhenUsed="0"/>
-    <w:lsdException w:name="Medium Grid 2 Accent 2" w:semiHidden="0" w:uiPriority="68" w:unhideWhenUsed="0"/>
-    <w:lsdException w:name="Medium Grid 3 Accent 2" w:semiHidden="0" w:uiPriority="69" w:unhideWhenUsed="0"/>
-    <w:lsdException w:name="Dark List Accent 2" w:semiHidden="0" w:uiPriority="70" w:unhideWhenUsed="0"/>
-    <w:lsdException w:name="Colorful Shading Accent 2" w:semiHidden="0" w:uiPriority="71" w:unhideWhenUsed="0"/>
-    <w:lsdException w:name="Colorful List Accent 2" w:semiHidden="0" w:uiPriority="72" w:unhideWhenUsed="0"/>
-    <w:lsdException w:name="Colorful Grid Accent 2" w:semiHidden="0" w:uiPriority="73" w:unhideWhenUsed="0"/>
-    <w:lsdException w:name="Light Shading Accent 3" w:semiHidden="0" w:uiPriority="60" w:unhideWhenUsed="0"/>
-    <w:lsdException w:name="Light List Accent 3" w:semiHidden="0" w:uiPriority="61" w:unhideWhenUsed="0"/>
-    <w:lsdException w:name="Light Grid Accent 3" w:semiHidden="0" w:uiPriority="62" w:unhideWhenUsed="0"/>
-    <w:lsdException w:name="Medium Shading 1 Accent 3" w:semiHidden="0" w:uiPriority="63" w:unhideWhenUsed="0"/>
-    <w:lsdException w:name="Medium Shading 2 Accent 3" w:semiHidden="0" w:uiPriority="64" w:unhideWhenUsed="0"/>
-    <w:lsdException w:name="Medium List 1 Accent 3" w:semiHidden="0" w:uiPriority="65" w:unhideWhenUsed="0"/>
-    <w:lsdException w:name="Medium List 2 Accent 3" w:semiHidden="0" w:uiPriority="66" w:unhideWhenUsed="0"/>
-    <w:lsdException w:name="Medium Grid 1 Accent 3" w:semiHidden="0" w:uiPriority="67" w:unhideWhenUsed="0"/>
-    <w:lsdException w:name="Medium Grid 2 Accent 3" w:semiHidden="0" w:uiPriority="68" w:unhideWhenUsed="0"/>
-    <w:lsdException w:name="Medium Grid 3 Accent 3" w:semiHidden="0" w:uiPriority="69" w:unhideWhenUsed="0"/>
-    <w:lsdException w:name="Dark List Accent 3" w:semiHidden="0" w:uiPriority="70" w:unhideWhenUsed="0"/>
-    <w:lsdException w:name="Colorful Shading Accent 3" w:semiHidden="0" w:uiPriority="71" w:unhideWhenUsed="0"/>
-    <w:lsdException w:name="Colorful List Accent 3" w:semiHidden="0" w:uiPriority="72" w:unhideWhenUsed="0"/>
-    <w:lsdException w:name="Colorful Grid Accent 3" w:semiHidden="0" w:uiPriority="73" w:unhideWhenUsed="0"/>
-    <w:lsdException w:name="Light Shading Accent 4" w:semiHidden="0" w:uiPriority="60" w:unhideWhenUsed="0"/>
-    <w:lsdException w:name="Light List Accent 4" w:semiHidden="0" w:uiPriority="61" w:unhideWhenUsed="0"/>
-    <w:lsdException w:name="Light Grid Accent 4" w:semiHidden="0" w:uiPriority="62" w:unhideWhenUsed="0"/>
-    <w:lsdException w:name="Medium Shading 1 Accent 4" w:semiHidden="0" w:uiPriority="63" w:unhideWhenUsed="0"/>
-    <w:lsdException w:name="Medium Shading 2 Accent 4" w:semiHidden="0" w:uiPriority="64" w:unhideWhenUsed="0"/>
-    <w:lsdException w:name="Medium List 1 Accent 4" w:semiHidden="0" w:uiPriority="65" w:unhideWhenUsed="0"/>
-    <w:lsdException w:name="Medium List 2 Accent 4" w:semiHidden="0" w:uiPriority="66" w:unhideWhenUsed="0"/>
-    <w:lsdException w:name="Medium Grid 1 Accent 4" w:semiHidden="0" w:uiPriority="67" w:unhideWhenUsed="0"/>
-    <w:lsdException w:name="Medium Grid 2 Accent 4" w:semiHidden="0" w:uiPriority="68" w:unhideWhenUsed="0"/>
-    <w:lsdException w:name="Medium Grid 3 Accent 4" w:semiHidden="0" w:uiPriority="69" w:unhideWhenUsed="0"/>
-    <w:lsdException w:name="Dark List Accent 4" w:semiHidden="0" w:uiPriority="70" w:unhideWhenUsed="0"/>
-    <w:lsdException w:name="Colorful Shading Accent 4" w:semiHidden="0" w:uiPriority="71" w:unhideWhenUsed="0"/>
-    <w:lsdException w:name="Colorful List Accent 4" w:semiHidden="0" w:uiPriority="72" w:unhideWhenUsed="0"/>
-    <w:lsdException w:name="Colorful Grid Accent 4" w:semiHidden="0" w:uiPriority="73" w:unhideWhenUsed="0"/>
-    <w:lsdException w:name="Light Shading Accent 5" w:semiHidden="0" w:uiPriority="60" w:unhideWhenUsed="0"/>
-    <w:lsdException w:name="Light List Accent 5" w:semiHidden="0" w:uiPriority="61" w:unhideWhenUsed="0"/>
-    <w:lsdException w:name="Light Grid Accent 5" w:semiHidden="0" w:uiPriority="62" w:unhideWhenUsed="0"/>
-    <w:lsdException w:name="Medium Shading 1 Accent 5" w:semiHidden="0" w:uiPriority="63" w:unhideWhenUsed="0"/>
-    <w:lsdException w:name="Medium Shading 2 Accent 5" w:semiHidden="0" w:uiPriority="64" w:unhideWhenUsed="0"/>
-    <w:lsdException w:name="Medium List 1 Accent 5" w:semiHidden="0" w:uiPriority="65" w:unhideWhenUsed="0"/>
-    <w:lsdException w:name="Medium List 2 Accent 5" w:semiHidden="0" w:uiPriority="66" w:unhideWhenUsed="0"/>
-    <w:lsdException w:name="Medium Grid 1 Accent 5" w:semiHidden="0" w:uiPriority="67" w:unhideWhenUsed="0"/>
-    <w:lsdException w:name="Medium Grid 2 Accent 5" w:semiHidden="0" w:uiPriority="68" w:unhideWhenUsed="0"/>
-    <w:lsdException w:name="Medium Grid 3 Accent 5" w:semiHidden="0" w:uiPriority="69" w:unhideWhenUsed="0"/>
-    <w:lsdException w:name="Dark List Accent 5" w:semiHidden="0" w:uiPriority="70" w:unhideWhenUsed="0"/>
-    <w:lsdException w:name="Colorful Shading Accent 5" w:semiHidden="0" w:uiPriority="71" w:unhideWhenUsed="0"/>
-    <w:lsdException w:name="Colorful List Accent 5" w:semiHidden="0" w:uiPriority="72" w:unhideWhenUsed="0"/>
-    <w:lsdException w:name="Colorful Grid Accent 5" w:semiHidden="0" w:uiPriority="73" w:unhideWhenUsed="0"/>
-    <w:lsdException w:name="Light Shading Accent 6" w:semiHidden="0" w:uiPriority="60" w:unhideWhenUsed="0"/>
-    <w:lsdException w:name="Light List Accent 6" w:semiHidden="0" w:uiPriority="61" w:unhideWhenUsed="0"/>
-    <w:lsdException w:name="Light Grid Accent 6" w:semiHidden="0" w:uiPriority="62" w:unhideWhenUsed="0"/>
-    <w:lsdException w:name="Medium Shading 1 Accent 6" w:semiHidden="0" w:uiPriority="63" w:unhideWhenUsed="0"/>
-    <w:lsdException w:name="Medium Shading 2 Accent 6" w:semiHidden="0" w:uiPriority="64" w:unhideWhenUsed="0"/>
-    <w:lsdException w:name="Medium List 1 Accent 6" w:semiHidden="0" w:uiPriority="65" w:unhideWhenUsed="0"/>
-    <w:lsdException w:name="Medium List 2 Accent 6" w:semiHidden="0" w:uiPriority="66" w:unhideWhenUsed="0"/>
-    <w:lsdException w:name="Medium Grid 1 Accent 6" w:semiHidden="0" w:uiPriority="67" w:unhideWhenUsed="0"/>
-    <w:lsdException w:name="Medium Grid 2 Accent 6" w:semiHidden="0" w:uiPriority="68" w:unhideWhenUsed="0"/>
-    <w:lsdException w:name="Medium Grid 3 Accent 6" w:semiHidden="0" w:uiPriority="69" w:unhideWhenUsed="0"/>
-    <w:lsdException w:name="Dark List Accent 6" w:semiHidden="0" w:uiPriority="70" w:unhideWhenUsed="0"/>
-    <w:lsdException w:name="Colorful Shading Accent 6" w:semiHidden="0" w:uiPriority="71" w:unhideWhenUsed="0"/>
-    <w:lsdException w:name="Colorful List Accent 6" w:semiHidden="0" w:uiPriority="72" w:unhideWhenUsed="0"/>
-    <w:lsdException w:name="Colorful Grid Accent 6" w:semiHidden="0" w:uiPriority="73" w:unhideWhenUsed="0"/>
-    <w:lsdException w:name="Subtle Emphasis" w:semiHidden="0" w:uiPriority="19" w:unhideWhenUsed="0" w:qFormat="1"/>
-    <w:lsdException w:name="Intense Emphasis" w:semiHidden="0" w:uiPriority="21" w:unhideWhenUsed="0" w:qFormat="1"/>
-    <w:lsdException w:name="Subtle Reference" w:semiHidden="0" w:uiPriority="31" w:unhideWhenUsed="0" w:qFormat="1"/>
-    <w:lsdException w:name="Intense Reference" w:semiHidden="0" w:uiPriority="32" w:unhideWhenUsed="0" w:qFormat="1"/>
-    <w:lsdException w:name="Book Title" w:semiHidden="0" w:uiPriority="33" w:unhideWhenUsed="0" w:qFormat="1"/>
-    <w:lsdException w:name="Bibliography" w:uiPriority="37"/>
-    <w:lsdException w:name="TOC Heading" w:uiPriority="39" w:qFormat="1"/>
-  </w:latentStyles>
-  <w:style w:type="paragraph" w:default="1" w:styleId="Normal">
-    <w:name w:val="Normal"/>
-    <w:qFormat/>
-    <w:rsid w:val="0080265A"/>
-  </w:style>
-  <w:style w:type="character" w:default="1" w:styleId="Fuentedeprrafopredeter">
-    <w:name w:val="Default Paragraph Font"/>
-    <w:uiPriority w:val="1"/>
-    <w:semiHidden/>
-    <w:unhideWhenUsed/>
-  </w:style>
-  <w:style w:type="table" w:default="1" w:styleId="Tablanormal">
-    <w:name w:val="Normal Table"/>
-    <w:uiPriority w:val="99"/>
-    <w:semiHidden/>
-    <w:unhideWhenUsed/>
-    <w:tblPr>
-      <w:tblInd w:w="0" w:type="dxa"/>
-      <w:tblCellMar>
-        <w:top w:w="0" w:type="dxa"/>
-        <w:left w:w="108" w:type="dxa"/>
-        <w:bottom w:w="0" w:type="dxa"/>
-        <w:right w:w="108" w:type="dxa"/>
-      </w:tblCellMar>
-    </w:tblPr>
-  </w:style>
-  <w:style w:type="numbering" w:default="1" w:styleId="Sinlista">
-    <w:name w:val="No List"/>
-    <w:uiPriority w:val="99"/>
-    <w:semiHidden/>
-    <w:unhideWhenUsed/>
-  </w:style>
-  <w:style w:type="paragraph" w:styleId="Prrafodelista">
-    <w:name w:val="List Paragraph"/>
-    <w:basedOn w:val="Normal"/>
-    <w:uiPriority w:val="34"/>
-    <w:qFormat/>
-    <w:rsid w:val="003E2DB3"/>
-    <w:pPr>
-      <w:ind w:left="720"/>
-      <w:contextualSpacing/>
-    </w:pPr>
-  </w:style>
-</w:styles>
-</file>
-
-<file path=word/stylesWithEffects.xml><?xml version="1.0" encoding="utf-8"?>
-<w:styles xmlns:wpc="http://schemas.microsoft.com/office/word/2010/wordprocessingCanvas" xmlns:mc="http://schemas.openxmlformats.org/markup-compatibility/2006" xmlns:o="urn:schemas-microsoft-com:office:office" xmlns:r="http://schemas.openxmlformats.org/officeDocument/2006/relationships" xmlns:m="http://schemas.openxmlformats.org/officeDocument/2006/math" xmlns:v="urn:schemas-microsoft-com:vml" xmlns:wp14="http://schemas.microsoft.com/office/word/2010/wordprocessingDrawing" xmlns:wp="http://schemas.openxmlformats.org/drawingml/2006/wordprocessingDrawing" xmlns:w10="urn:schemas-microsoft-com:office:word" xmlns:w="http://schemas.openxmlformats.org/wordprocessingml/2006/main" xmlns:w14="http://schemas.microsoft.com/office/word/2010/wordml" xmlns:wpg="http://schemas.microsoft.com/office/word/2010/wordprocessingGroup" xmlns:wpi="http://schemas.microsoft.com/office/word/2010/wordprocessingInk" xmlns:wne="http://schemas.microsoft.com/office/word/2006/wordml" xmlns:wps="http://schemas.microsoft.com/office/word/2010/wordprocessingShape" mc:Ignorable="w14 wp14">
-  <w:docDefaults>
-    <w:rPrDefault>
-      <w:rPr>
-        <w:rFonts w:asciiTheme="minorHAnsi" w:eastAsiaTheme="minorHAnsi" w:hAnsiTheme="minorHAnsi" w:cstheme="minorBidi"/>
-        <w:sz w:val="22"/>
-        <w:szCs w:val="22"/>
-        <w:lang w:val="es-ES" w:eastAsia="en-US" w:bidi="ar-SA"/>
-      </w:rPr>
-    </w:rPrDefault>
-    <w:pPrDefault>
-      <w:pPr>
-        <w:spacing w:after="200" w:line="276" w:lineRule="auto"/>
-      </w:pPr>
-    </w:pPrDefault>
-  </w:docDefaults>
-  <w:latentStyles w:defLockedState="0" w:defUIPriority="99" w:defSemiHidden="1" w:defUnhideWhenUsed="1" w:defQFormat="0" w:count="267">
-    <w:lsdException w:name="Normal" w:semiHidden="0" w:uiPriority="0" w:unhideWhenUsed="0" w:qFormat="1"/>
-    <w:lsdException w:name="heading 1" w:semiHidden="0" w:uiPriority="9" w:unhideWhenUsed="0" w:qFormat="1"/>
-    <w:lsdException w:name="heading 2" w:uiPriority="9" w:qFormat="1"/>
-    <w:lsdException w:name="heading 3" w:uiPriority="9" w:qFormat="1"/>
-    <w:lsdException w:name="heading 4" w:uiPriority="9" w:qFormat="1"/>
-    <w:lsdException w:name="heading 5" w:uiPriority="9" w:qFormat="1"/>
-    <w:lsdException w:name="heading 6" w:uiPriority="9" w:qFormat="1"/>
-    <w:lsdException w:name="heading 7" w:uiPriority="9" w:qFormat="1"/>
-    <w:lsdException w:name="heading 8" w:uiPriority="9" w:qFormat="1"/>
-    <w:lsdException w:name="heading 9" w:uiPriority="9" w:qFormat="1"/>
-    <w:lsdException w:name="toc 1" w:uiPriority="39"/>
-    <w:lsdException w:name="toc 2" w:uiPriority="39"/>
-    <w:lsdException w:name="toc 3" w:uiPriority="39"/>
-    <w:lsdException w:name="toc 4" w:uiPriority="39"/>
-    <w:lsdException w:name="toc 5" w:uiPriority="39"/>
-    <w:lsdException w:name="toc 6" w:uiPriority="39"/>
-    <w:lsdException w:name="toc 7" w:uiPriority="39"/>
-    <w:lsdException w:name="toc 8" w:uiPriority="39"/>
-    <w:lsdException w:name="toc 9" w:uiPriority="39"/>
-    <w:lsdException w:name="caption" w:uiPriority="35" w:qFormat="1"/>
-    <w:lsdException w:name="Title" w:semiHidden="0" w:uiPriority="10" w:unhideWhenUsed="0" w:qFormat="1"/>
-    <w:lsdException w:name="Default Paragraph Font" w:uiPriority="1"/>
-    <w:lsdException w:name="Subtitle" w:semiHidden="0" w:uiPriority="11" w:unhideWhenUsed="0" w:qFormat="1"/>
-    <w:lsdException w:name="Strong" w:semiHidden="0" w:uiPriority="22" w:unhideWhenUsed="0" w:qFormat="1"/>
-    <w:lsdException w:name="Emphasis" w:semiHidden="0" w:uiPriority="20" w:unhideWhenUsed="0" w:qFormat="1"/>
-    <w:lsdException w:name="Table Grid" w:semiHidden="0" w:uiPriority="59" w:unhideWhenUsed="0"/>
-    <w:lsdException w:name="Placeholder Text" w:unhideWhenUsed="0"/>
-    <w:lsdException w:name="No Spacing" w:semiHidden="0" w:uiPriority="1" w:unhideWhenUsed="0" w:qFormat="1"/>
-    <w:lsdException w:name="Light Shading" w:semiHidden="0" w:uiPriority="60" w:unhideWhenUsed="0"/>
-    <w:lsdException w:name="Light List" w:semiHidden="0" w:uiPriority="61" w:unhideWhenUsed="0"/>
-    <w:lsdException w:name="Light Grid" w:semiHidden="0" w:uiPriority="62" w:unhideWhenUsed="0"/>
-    <w:lsdException w:name="Medium Shading 1" w:semiHidden="0" w:uiPriority="63" w:unhideWhenUsed="0"/>
-    <w:lsdException w:name="Medium Shading 2" w:semiHidden="0" w:uiPriority="64" w:unhideWhenUsed="0"/>
-    <w:lsdException w:name="Medium List 1" w:semiHidden="0" w:uiPriority="65" w:unhideWhenUsed="0"/>
-    <w:lsdException w:name="Medium List 2" w:semiHidden="0" w:uiPriority="66" w:unhideWhenUsed="0"/>
-    <w:lsdException w:name="Medium Grid 1" w:semiHidden="0" w:uiPriority="67" w:unhideWhenUsed="0"/>
-    <w:lsdException w:name="Medium Grid 2" w:semiHidden="0" w:uiPriority="68" w:unhideWhenUsed="0"/>
-    <w:lsdException w:name="Medium Grid 3" w:semiHidden="0" w:uiPriority="69" w:unhideWhenUsed="0"/>
-    <w:lsdException w:name="Dark List" w:semiHidden="0" w:uiPriority="70" w:unhideWhenUsed="0"/>
-    <w:lsdException w:name="Colorful Shading" w:semiHidden="0" w:uiPriority="71" w:unhideWhenUsed="0"/>
-    <w:lsdException w:name="Colorful List" w:semiHidden="0" w:uiPriority="72" w:unhideWhenUsed="0"/>
-    <w:lsdException w:name="Colorful Grid" w:semiHidden="0" w:uiPriority="73" w:unhideWhenUsed="0"/>
-    <w:lsdException w:name="Light Shading Accent 1" w:semiHidden="0" w:uiPriority="60" w:unhideWhenUsed="0"/>
-    <w:lsdException w:name="Light List Accent 1" w:semiHidden="0" w:uiPriority="61" w:unhideWhenUsed="0"/>
-    <w:lsdException w:name="Light Grid Accent 1" w:semiHidden="0" w:uiPriority="62" w:unhideWhenUsed="0"/>
-    <w:lsdException w:name="Medium Shading 1 Accent 1" w:semiHidden="0" w:uiPriority="63" w:unhideWhenUsed="0"/>
-    <w:lsdException w:name="Medium Shading 2 Accent 1" w:semiHidden="0" w:uiPriority="64" w:unhideWhenUsed="0"/>
-    <w:lsdException w:name="Medium List 1 Accent 1" w:semiHidden="0" w:uiPriority="65" w:unhideWhenUsed="0"/>
-    <w:lsdException w:name="Revision" w:unhideWhenUsed="0"/>
-    <w:lsdException w:name="List Paragraph" w:semiHidden="0" w:uiPriority="34" w:unhideWhenUsed="0" w:qFormat="1"/>
-    <w:lsdException w:name="Quote" w:semiHidden="0" w:uiPriority="29" w:unhideWhenUsed="0" w:qFormat="1"/>
-    <w:lsdException w:name="Intense Quote" w:semiHidden="0" w:uiPriority="30" w:unhideWhenUsed="0" w:qFormat="1"/>
-    <w:lsdException w:name="Medium List 2 Accent 1" w:semiHidden="0" w:uiPriority="66" w:unhideWhenUsed="0"/>
-    <w:lsdException w:name="Medium Grid 1 Accent 1" w:semiHidden="0" w:uiPriority="67" w:unhideWhenUsed="0"/>
-    <w:lsdException w:name="Medium Grid 2 Accent 1" w:semiHidden="0" w:uiPriority="68" w:unhideWhenUsed="0"/>
-    <w:lsdException w:name="Medium Grid 3 Accent 1" w:semiHidden="0" w:uiPriority="69" w:unhideWhenUsed="0"/>
-    <w:lsdException w:name="Dark List Accent 1" w:semiHidden="0" w:uiPriority="70" w:unhideWhenUsed="0"/>
-    <w:lsdException w:name="Colorful Shading Accent 1" w:semiHidden="0" w:uiPriority="71" w:unhideWhenUsed="0"/>
-    <w:lsdException w:name="Colorful List Accent 1" w:semiHidden="0" w:uiPriority="72" w:unhideWhenUsed="0"/>
-    <w:lsdException w:name="Colorful Grid Accent 1" w:semiHidden="0" w:uiPriority="73" w:unhideWhenUsed="0"/>
-    <w:lsdException w:name="Light Shading Accent 2" w:semiHidden="0" w:uiPriority="60" w:unhideWhenUsed="0"/>
-    <w:lsdException w:name="Light List Accent 2" w:semiHidden="0" w:uiPriority="61" w:unhideWhenUsed="0"/>
-    <w:lsdException w:name="Light Grid Accent 2" w:semiHidden="0" w:uiPriority="62" w:unhideWhenUsed="0"/>
-    <w:lsdException w:name="Medium Shading 1 Accent 2" w:semiHidden="0" w:uiPriority="63" w:unhideWhenUsed="0"/>
-    <w:lsdException w:name="Medium Shading 2 Accent 2" w:semiHidden="0" w:uiPriority="64" w:unhideWhenUsed="0"/>
-    <w:lsdException w:name="Medium List 1 Accent 2" w:semiHidden="0" w:uiPriority="65" w:unhideWhenUsed="0"/>
-    <w:lsdException w:name="Medium List 2 Accent 2" w:semiHidden="0" w:uiPriority="66" w:unhideWhenUsed="0"/>
-    <w:lsdException w:name="Medium Grid 1 Accent 2" w:semiHidden="0" w:uiPriority="67" w:unhideWhenUsed="0"/>
-    <w:lsdException w:name="Medium Grid 2 Accent 2" w:semiHidden="0" w:uiPriority="68" w:unhideWhenUsed="0"/>
-    <w:lsdException w:name="Medium Grid 3 Accent 2" w:semiHidden="0" w:uiPriority="69" w:unhideWhenUsed="0"/>
-    <w:lsdException w:name="Dark List Accent 2" w:semiHidden="0" w:uiPriority="70" w:unhideWhenUsed="0"/>
-    <w:lsdException w:name="Colorful Shading Accent 2" w:semiHidden="0" w:uiPriority="71" w:unhideWhenUsed="0"/>
-    <w:lsdException w:name="Colorful List Accent 2" w:semiHidden="0" w:uiPriority="72" w:unhideWhenUsed="0"/>
-    <w:lsdException w:name="Colorful Grid Accent 2" w:semiHidden="0" w:uiPriority="73" w:unhideWhenUsed="0"/>
-    <w:lsdException w:name="Light Shading Accent 3" w:semiHidden="0" w:uiPriority="60" w:unhideWhenUsed="0"/>
-    <w:lsdException w:name="Light List Accent 3" w:semiHidden="0" w:uiPriority="61" w:unhideWhenUsed="0"/>
-    <w:lsdException w:name="Light Grid Accent 3" w:semiHidden="0" w:uiPriority="62" w:unhideWhenUsed="0"/>
-    <w:lsdException w:name="Medium Shading 1 Accent 3" w:semiHidden="0" w:uiPriority="63" w:unhideWhenUsed="0"/>
-    <w:lsdException w:name="Medium Shading 2 Accent 3" w:semiHidden="0" w:uiPriority="64" w:unhideWhenUsed="0"/>
-    <w:lsdException w:name="Medium List 1 Accent 3" w:semiHidden="0" w:uiPriority="65" w:unhideWhenUsed="0"/>
-    <w:lsdException w:name="Medium List 2 Accent 3" w:semiHidden="0" w:uiPriority="66" w:unhideWhenUsed="0"/>
-    <w:lsdException w:name="Medium Grid 1 Accent 3" w:semiHidden="0" w:uiPriority="67" w:unhideWhenUsed="0"/>
-    <w:lsdException w:name="Medium Grid 2 Accent 3" w:semiHidden="0" w:uiPriority="68" w:unhideWhenUsed="0"/>
-    <w:lsdException w:name="Medium Grid 3 Accent 3" w:semiHidden="0" w:uiPriority="69" w:unhideWhenUsed="0"/>
-    <w:lsdException w:name="Dark List Accent 3" w:semiHidden="0" w:uiPriority="70" w:unhideWhenUsed="0"/>
-    <w:lsdException w:name="Colorful Shading Accent 3" w:semiHidden="0" w:uiPriority="71" w:unhideWhenUsed="0"/>
-    <w:lsdException w:name="Colorful List Accent 3" w:semiHidden="0" w:uiPriority="72" w:unhideWhenUsed="0"/>
-    <w:lsdException w:name="Colorful Grid Accent 3" w:semiHidden="0" w:uiPriority="73" w:unhideWhenUsed="0"/>
-    <w:lsdException w:name="Light Shading Accent 4" w:semiHidden="0" w:uiPriority="60" w:unhideWhenUsed="0"/>
-    <w:lsdException w:name="Light List Accent 4" w:semiHidden="0" w:uiPriority="61" w:unhideWhenUsed="0"/>
-    <w:lsdException w:name="Light Grid Accent 4" w:semiHidden="0" w:uiPriority="62" w:unhideWhenUsed="0"/>
-    <w:lsdException w:name="Medium Shading 1 Accent 4" w:semiHidden="0" w:uiPriority="63" w:unhideWhenUsed="0"/>
-    <w:lsdException w:name="Medium Shading 2 Accent 4" w:semiHidden="0" w:uiPriority="64" w:unhideWhenUsed="0"/>
-    <w:lsdException w:name="Medium List 1 Accent 4" w:semiHidden="0" w:uiPriority="65" w:unhideWhenUsed="0"/>
-    <w:lsdException w:name="Medium List 2 Accent 4" w:semiHidden="0" w:uiPriority="66" w:unhideWhenUsed="0"/>
-    <w:lsdException w:name="Medium Grid 1 Accent 4" w:semiHidden="0" w:uiPriority="67" w:unhideWhenUsed="0"/>
-    <w:lsdException w:name="Medium Grid 2 Accent 4" w:semiHidden="0" w:uiPriority="68" w:unhideWhenUsed="0"/>
-    <w:lsdException w:name="Medium Grid 3 Accent 4" w:semiHidden="0" w:uiPriority="69" w:unhideWhenUsed="0"/>
-    <w:lsdException w:name="Dark List Accent 4" w:semiHidden="0" w:uiPriority="70" w:unhideWhenUsed="0"/>
-    <w:lsdException w:name="Colorful Shading Accent 4" w:semiHidden="0" w:uiPriority="71" w:unhideWhenUsed="0"/>
-    <w:lsdException w:name="Colorful List Accent 4" w:semiHidden="0" w:uiPriority="72" w:unhideWhenUsed="0"/>
-    <w:lsdException w:name="Colorful Grid Accent 4" w:semiHidden="0" w:uiPriority="73" w:unhideWhenUsed="0"/>
-    <w:lsdException w:name="Light Shading Accent 5" w:semiHidden="0" w:uiPriority="60" w:unhideWhenUsed="0"/>
-    <w:lsdException w:name="Light List Accent 5" w:semiHidden="0" w:uiPriority="61" w:unhideWhenUsed="0"/>
-    <w:lsdException w:name="Light Grid Accent 5" w:semiHidden="0" w:uiPriority="62" w:unhideWhenUsed="0"/>
-    <w:lsdException w:name="Medium Shading 1 Accent 5" w:semiHidden="0" w:uiPriority="63" w:unhideWhenUsed="0"/>
-    <w:lsdException w:name="Medium Shading 2 Accent 5" w:semiHidden="0" w:uiPriority="64" w:unhideWhenUsed="0"/>
-    <w:lsdException w:name="Medium List 1 Accent 5" w:semiHidden="0" w:uiPriority="65" w:unhideWhenUsed="0"/>
-    <w:lsdException w:name="Medium List 2 Accent 5" w:semiHidden="0" w:uiPriority="66" w:unhideWhenUsed="0"/>
-    <w:lsdException w:name="Medium Grid 1 Accent 5" w:semiHidden="0" w:uiPriority="67" w:unhideWhenUsed="0"/>
-    <w:lsdException w:name="Medium Grid 2 Accent 5" w:semiHidden="0" w:uiPriority="68" w:unhideWhenUsed="0"/>
-    <w:lsdException w:name="Medium Grid 3 Accent 5" w:semiHidden="0" w:uiPriority="69" w:unhideWhenUsed="0"/>
-    <w:lsdException w:name="Dark List Accent 5" w:semiHidden="0" w:uiPriority="70" w:unhideWhenUsed="0"/>
-    <w:lsdException w:name="Colorful Shading Accent 5" w:semiHidden="0" w:uiPriority="71" w:unhideWhenUsed="0"/>
-    <w:lsdException w:name="Colorful List Accent 5" w:semiHidden="0" w:uiPriority="72" w:unhideWhenUsed="0"/>
-    <w:lsdException w:name="Colorful Grid Accent 5" w:semiHidden="0" w:uiPriority="73" w:unhideWhenUsed="0"/>
-    <w:lsdException w:name="Light Shading Accent 6" w:semiHidden="0" w:uiPriority="60" w:unhideWhenUsed="0"/>
-    <w:lsdException w:name="Light List Accent 6" w:semiHidden="0" w:uiPriority="61" w:unhideWhenUsed="0"/>
-    <w:lsdException w:name="Light Grid Accent 6" w:semiHidden="0" w:uiPriority="62" w:unhideWhenUsed="0"/>
-    <w:lsdException w:name="Medium Shading 1 Accent 6" w:semiHidden="0" w:uiPriority="63" w:unhideWhenUsed="0"/>
-    <w:lsdException w:name="Medium Shading 2 Accent 6" w:semiHidden="0" w:uiPriority="64" w:unhideWhenUsed="0"/>
-    <w:lsdException w:name="Medium List 1 Accent 6" w:semiHidden="0" w:uiPriority="65" w:unhideWhenUsed="0"/>
-    <w:lsdException w:name="Medium List 2 Accent 6" w:semiHidden="0" w:uiPriority="66" w:unhideWhenUsed="0"/>
-    <w:lsdException w:name="Medium Grid 1 Accent 6" w:semiHidden="0" w:uiPriority="67" w:unhideWhenUsed="0"/>
-    <w:lsdException w:name="Medium Grid 2 Accent 6" w:semiHidden="0" w:uiPriority="68" w:unhideWhenUsed="0"/>
-    <w:lsdException w:name="Medium Grid 3 Accent 6" w:semiHidden="0" w:uiPriority="69" w:unhideWhenUsed="0"/>
-    <w:lsdException w:name="Dark List Accent 6" w:semiHidden="0" w:uiPriority="70" w:unhideWhenUsed="0"/>
-    <w:lsdException w:name="Colorful Shading Accent 6" w:semiHidden="0" w:uiPriority="71" w:unhideWhenUsed="0"/>
-    <w:lsdException w:name="Colorful List Accent 6" w:semiHidden="0" w:uiPriority="72" w:unhideWhenUsed="0"/>
-    <w:lsdException w:name="Colorful Grid Accent 6" w:semiHidden="0" w:uiPriority="73" w:unhideWhenUsed="0"/>
-    <w:lsdException w:name="Subtle Emphasis" w:semiHidden="0" w:uiPriority="19" w:unhideWhenUsed="0" w:qFormat="1"/>
-    <w:lsdException w:name="Intense Emphasis" w:semiHidden="0" w:uiPriority="21" w:unhideWhenUsed="0" w:qFormat="1"/>
-    <w:lsdException w:name="Subtle Reference" w:semiHidden="0" w:uiPriority="31" w:unhideWhenUsed="0" w:qFormat="1"/>
-    <w:lsdException w:name="Intense Reference" w:semiHidden="0" w:uiPriority="32" w:unhideWhenUsed="0" w:qFormat="1"/>
-    <w:lsdException w:name="Book Title" w:semiHidden="0" w:uiPriority="33" w:unhideWhenUsed="0" w:qFormat="1"/>
-    <w:lsdException w:name="Bibliography" w:uiPriority="37"/>
-    <w:lsdException w:name="TOC Heading" w:uiPriority="39" w:qFormat="1"/>
+  <w:latentStyles w:defLockedState="0" w:defUIPriority="99" w:defSemiHidden="0" w:defUnhideWhenUsed="0" w:defQFormat="0" w:count="371">
+    <w:lsdException w:name="Normal" w:uiPriority="0" w:qFormat="1"/>
+    <w:lsdException w:name="heading 1" w:uiPriority="9" w:qFormat="1"/>
+    <w:lsdException w:name="heading 2" w:semiHidden="1" w:uiPriority="9" w:unhideWhenUsed="1" w:qFormat="1"/>
+    <w:lsdException w:name="heading 3" w:semiHidden="1" w:uiPriority="9" w:unhideWhenUsed="1" w:qFormat="1"/>
+    <w:lsdException w:name="heading 4" w:semiHidden="1" w:uiPriority="9" w:unhideWhenUsed="1" w:qFormat="1"/>
+    <w:lsdException w:name="heading 5" w:semiHidden="1" w:uiPriority="9" w:unhideWhenUsed="1" w:qFormat="1"/>
+    <w:lsdException w:name="heading 6" w:semiHidden="1" w:uiPriority="9" w:unhideWhenUsed="1" w:qFormat="1"/>
+    <w:lsdException w:name="heading 7" w:semiHidden="1" w:uiPriority="9" w:unhideWhenUsed="1" w:qFormat="1"/>
+    <w:lsdException w:name="heading 8" w:semiHidden="1" w:uiPriority="9" w:unhideWhenUsed="1" w:qFormat="1"/>
+    <w:lsdException w:name="heading 9" w:semiHidden="1" w:uiPriority="9" w:unhideWhenUsed="1" w:qFormat="1"/>
+    <w:lsdException w:name="index 1" w:semiHidden="1" w:unhideWhenUsed="1"/>
+    <w:lsdException w:name="index 2" w:semiHidden="1" w:unhideWhenUsed="1"/>
+    <w:lsdException w:name="index 3" w:semiHidden="1" w:unhideWhenUsed="1"/>
+    <w:lsdException w:name="index 4" w:semiHidden="1" w:unhideWhenUsed="1"/>
+    <w:lsdException w:name="index 5" w:semiHidden="1" w:unhideWhenUsed="1"/>
+    <w:lsdException w:name="index 6" w:semiHidden="1" w:unhideWhenUsed="1"/>
+    <w:lsdException w:name="index 7" w:semiHidden="1" w:unhideWhenUsed="1"/>
+    <w:lsdException w:name="index 8" w:semiHidden="1" w:unhideWhenUsed="1"/>
+    <w:lsdException w:name="index 9" w:semiHidden="1" w:unhideWhenUsed="1"/>
+    <w:lsdException w:name="toc 1" w:semiHidden="1" w:uiPriority="39" w:unhideWhenUsed="1"/>
+    <w:lsdException w:name="toc 2" w:semiHidden="1" w:uiPriority="39" w:unhideWhenUsed="1"/>
+    <w:lsdException w:name="toc 3" w:semiHidden="1" w:uiPriority="39" w:unhideWhenUsed="1"/>
+    <w:lsdException w:name="toc 4" w:semiHidden="1" w:uiPriority="39" w:unhideWhenUsed="1"/>
+    <w:lsdException w:name="toc 5" w:semiHidden="1" w:uiPriority="39" w:unhideWhenUsed="1"/>
+    <w:lsdException w:name="toc 6" w:semiHidden="1" w:uiPriority="39" w:unhideWhenUsed="1"/>
+    <w:lsdException w:name="toc 7" w:semiHidden="1" w:uiPriority="39" w:unhideWhenUsed="1"/>
+    <w:lsdException w:name="toc 8" w:semiHidden="1" w:uiPriority="39" w:unhideWhenUsed="1"/>
+    <w:lsdException w:name="toc 9" w:semiHidden="1" w:uiPriority="39" w:unhideWhenUsed="1"/>
+    <w:lsdException w:name="Normal Indent" w:semiHidden="1" w:unhideWhenUsed="1"/>
+    <w:lsdException w:name="footnote text" w:semiHidden="1" w:unhideWhenUsed="1"/>
+    <w:lsdException w:name="annotation text" w:semiHidden="1" w:unhideWhenUsed="1"/>
+    <w:lsdException w:name="header" w:semiHidden="1" w:unhideWhenUsed="1"/>
+    <w:lsdException w:name="footer" w:semiHidden="1" w:unhideWhenUsed="1"/>
+    <w:lsdException w:name="index heading" w:semiHidden="1" w:unhideWhenUsed="1"/>
+    <w:lsdException w:name="caption" w:semiHidden="1" w:uiPriority="35" w:unhideWhenUsed="1" w:qFormat="1"/>
+    <w:lsdException w:name="table of figures" w:semiHidden="1" w:unhideWhenUsed="1"/>
+    <w:lsdException w:name="envelope address" w:semiHidden="1" w:unhideWhenUsed="1"/>
+    <w:lsdException w:name="envelope return" w:semiHidden="1" w:unhideWhenUsed="1"/>
+    <w:lsdException w:name="footnote reference" w:semiHidden="1" w:unhideWhenUsed="1"/>
+    <w:lsdException w:name="annotation reference" w:semiHidden="1" w:unhideWhenUsed="1"/>
+    <w:lsdException w:name="line number" w:semiHidden="1" w:unhideWhenUsed="1"/>
+    <w:lsdException w:name="page number" w:semiHidden="1" w:unhideWhenUsed="1"/>
+    <w:lsdException w:name="endnote reference" w:semiHidden="1" w:unhideWhenUsed="1"/>
+    <w:lsdException w:name="endnote text" w:semiHidden="1" w:unhideWhenUsed="1"/>
+    <w:lsdException w:name="table of authorities" w:semiHidden="1" w:unhideWhenUsed="1"/>
+    <w:lsdException w:name="macro" w:semiHidden="1" w:unhideWhenUsed="1"/>
+    <w:lsdException w:name="toa heading" w:semiHidden="1" w:unhideWhenUsed="1"/>
+    <w:lsdException w:name="List" w:semiHidden="1" w:unhideWhenUsed="1"/>
+    <w:lsdException w:name="List Bullet" w:semiHidden="1" w:unhideWhenUsed="1"/>
+    <w:lsdException w:name="List Number" w:semiHidden="1" w:unhideWhenUsed="1"/>
+    <w:lsdException w:name="List 2" w:semiHidden="1" w:unhideWhenUsed="1"/>
+    <w:lsdException w:name="List 3" w:semiHidden="1" w:unhideWhenUsed="1"/>
+    <w:lsdException w:name="List 4" w:semiHidden="1" w:unhideWhenUsed="1"/>
+    <w:lsdException w:name="List 5" w:semiHidden="1" w:unhideWhenUsed="1"/>
+    <w:lsdException w:name="List Bullet 2" w:semiHidden="1" w:unhideWhenUsed="1"/>
+    <w:lsdException w:name="List Bullet 3" w:semiHidden="1" w:unhideWhenUsed="1"/>
+    <w:lsdException w:name="List Bullet 4" w:semiHidden="1" w:unhideWhenUsed="1"/>
+    <w:lsdException w:name="List Bullet 5" w:semiHidden="1" w:unhideWhenUsed="1"/>
+    <w:lsdException w:name="List Number 2" w:semiHidden="1" w:unhideWhenUsed="1"/>
+    <w:lsdException w:name="List Number 3" w:semiHidden="1" w:unhideWhenUsed="1"/>
+    <w:lsdException w:name="List Number 4" w:semiHidden="1" w:unhideWhenUsed="1"/>
+    <w:lsdException w:name="List Number 5" w:semiHidden="1" w:unhideWhenUsed="1"/>
+    <w:lsdException w:name="Title" w:uiPriority="10" w:qFormat="1"/>
+    <w:lsdException w:name="Closing" w:semiHidden="1" w:unhideWhenUsed="1"/>
+    <w:lsdException w:name="Signature" w:semiHidden="1" w:unhideWhenUsed="1"/>
+    <w:lsdException w:name="Default Paragraph Font" w:semiHidden="1" w:uiPriority="1" w:unhideWhenUsed="1"/>
+    <w:lsdException w:name="Body Text" w:semiHidden="1" w:unhideWhenUsed="1"/>
+    <w:lsdException w:name="Body Text Indent" w:semiHidden="1" w:unhideWhenUsed="1"/>
+    <w:lsdException w:name="List Continue" w:semiHidden="1" w:unhideWhenUsed="1"/>
+    <w:lsdException w:name="List Continue 2" w:semiHidden="1" w:unhideWhenUsed="1"/>
+    <w:lsdException w:name="List Continue 3" w:semiHidden="1" w:unhideWhenUsed="1"/>
+    <w:lsdException w:name="List Continue 4" w:semiHidden="1" w:unhideWhenUsed="1"/>
+    <w:lsdException w:name="List Continue 5" w:semiHidden="1" w:unhideWhenUsed="1"/>
+    <w:lsdException w:name="Message Header" w:semiHidden="1" w:unhideWhenUsed="1"/>
+    <w:lsdException w:name="Subtitle" w:uiPriority="11" w:qFormat="1"/>
+    <w:lsdException w:name="Salutation" w:semiHidden="1" w:unhideWhenUsed="1"/>
+    <w:lsdException w:name="Date" w:semiHidden="1" w:unhideWhenUsed="1"/>
+    <w:lsdException w:name="Body Text First Indent" w:semiHidden="1" w:unhideWhenUsed="1"/>
+    <w:lsdException w:name="Body Text First Indent 2" w:semiHidden="1" w:unhideWhenUsed="1"/>
+    <w:lsdException w:name="Note Heading" w:semiHidden="1" w:unhideWhenUsed="1"/>
+    <w:lsdException w:name="Body Text 2" w:semiHidden="1" w:unhideWhenUsed="1"/>
+    <w:lsdException w:name="Body Text 3" w:semiHidden="1" w:unhideWhenUsed="1"/>
+    <w:lsdException w:name="Body Text Indent 2" w:semiHidden="1" w:unhideWhenUsed="1"/>
+    <w:lsdException w:name="Body Text Indent 3" w:semiHidden="1" w:unhideWhenUsed="1"/>
+    <w:lsdException w:name="Block Text" w:semiHidden="1" w:unhideWhenUsed="1"/>
+    <w:lsdException w:name="Hyperlink" w:semiHidden="1" w:unhideWhenUsed="1"/>
+    <w:lsdException w:name="FollowedHyperlink" w:semiHidden="1" w:unhideWhenUsed="1"/>
+    <w:lsdException w:name="Strong" w:uiPriority="22" w:qFormat="1"/>
+    <w:lsdException w:name="Emphasis" w:uiPriority="20" w:qFormat="1"/>
+    <w:lsdException w:name="Document Map" w:semiHidden="1" w:unhideWhenUsed="1"/>
+    <w:lsdException w:name="Plain Text" w:semiHidden="1" w:unhideWhenUsed="1"/>
+    <w:lsdException w:name="E-mail Signature" w:semiHidden="1" w:unhideWhenUsed="1"/>
+    <w:lsdException w:name="HTML Top of Form" w:semiHidden="1" w:unhideWhenUsed="1"/>
+    <w:lsdException w:name="HTML Bottom of Form" w:semiHidden="1" w:unhideWhenUsed="1"/>
+    <w:lsdException w:name="Normal (Web)" w:semiHidden="1" w:unhideWhenUsed="1"/>
+    <w:lsdException w:name="HTML Acronym" w:semiHidden="1" w:unhideWhenUsed="1"/>
+    <w:lsdException w:name="HTML Address" w:semiHidden="1" w:unhideWhenUsed="1"/>
+    <w:lsdException w:name="HTML Cite" w:semiHidden="1" w:unhideWhenUsed="1"/>
+    <w:lsdException w:name="HTML Code" w:semiHidden="1" w:unhideWhenUsed="1"/>
+    <w:lsdException w:name="HTML Definition" w:semiHidden="1" w:unhideWhenUsed="1"/>
+    <w:lsdException w:name="HTML Keyboard" w:semiHidden="1" w:unhideWhenUsed="1"/>
+    <w:lsdException w:name="HTML Preformatted" w:semiHidden="1" w:unhideWhenUsed="1"/>
+    <w:lsdException w:name="HTML Sample" w:semiHidden="1" w:unhideWhenUsed="1"/>
+    <w:lsdException w:name="HTML Typewriter" w:semiHidden="1" w:unhideWhenUsed="1"/>
+    <w:lsdException w:name="HTML Variable" w:semiHidden="1" w:unhideWhenUsed="1"/>
+    <w:lsdException w:name="Normal Table" w:semiHidden="1" w:unhideWhenUsed="1"/>
+    <w:lsdException w:name="annotation subject" w:semiHidden="1" w:unhideWhenUsed="1"/>
+    <w:lsdException w:name="No List" w:semiHidden="1" w:unhideWhenUsed="1"/>
+    <w:lsdException w:name="Outline List 1" w:semiHidden="1" w:unhideWhenUsed="1"/>
+    <w:lsdException w:name="Outline List 2" w:semiHidden="1" w:unhideWhenUsed="1"/>
+    <w:lsdException w:name="Outline List 3" w:semiHidden="1" w:unhideWhenUsed="1"/>
+    <w:lsdException w:name="Table Simple 1" w:semiHidden="1" w:unhideWhenUsed="1"/>
+    <w:lsdException w:name="Table Simple 2" w:semiHidden="1" w:unhideWhenUsed="1"/>
+    <w:lsdException w:name="Table Simple 3" w:semiHidden="1" w:unhideWhenUsed="1"/>
+    <w:lsdException w:name="Table Classic 1" w:semiHidden="1" w:unhideWhenUsed="1"/>
+    <w:lsdException w:name="Table Classic 2" w:semiHidden="1" w:unhideWhenUsed="1"/>
+    <w:lsdException w:name="Table Classic 3" w:semiHidden="1" w:unhideWhenUsed="1"/>
+    <w:lsdException w:name="Table Classic 4" w:semiHidden="1" w:unhideWhenUsed="1"/>
+    <w:lsdException w:name="Table Colorful 1" w:semiHidden="1" w:unhideWhenUsed="1"/>
+    <w:lsdException w:name="Table Colorful 2" w:semiHidden="1" w:unhideWhenUsed="1"/>
+    <w:lsdException w:name="Table Colorful 3" w:semiHidden="1" w:unhideWhenUsed="1"/>
+    <w:lsdException w:name="Table Columns 1" w:semiHidden="1" w:unhideWhenUsed="1"/>
+    <w:lsdException w:name="Table Columns 2" w:semiHidden="1" w:unhideWhenUsed="1"/>
+    <w:lsdException w:name="Table Columns 3" w:semiHidden="1" w:unhideWhenUsed="1"/>
+    <w:lsdException w:name="Table Columns 4" w:semiHidden="1" w:unhideWhenUsed="1"/>
+    <w:lsdException w:name="Table Columns 5" w:semiHidden="1" w:unhideWhenUsed="1"/>
+    <w:lsdException w:name="Table Grid 1" w:semiHidden="1" w:unhideWhenUsed="1"/>
+    <w:lsdException w:name="Table Grid 2" w:semiHidden="1" w:unhideWhenUsed="1"/>
+    <w:lsdException w:name="Table Grid 3" w:semiHidden="1" w:unhideWhenUsed="1"/>
+    <w:lsdException w:name="Table Grid 4" w:semiHidden="1" w:unhideWhenUsed="1"/>
+    <w:lsdException w:name="Table Grid 5" w:semiHidden="1" w:unhideWhenUsed="1"/>
+    <w:lsdException w:name="Table Grid 6" w:semiHidden="1" w:unhideWhenUsed="1"/>
+    <w:lsdException w:name="Table Grid 7" w:semiHidden="1" w:unhideWhenUsed="1"/>
+    <w:lsdException w:name="Table Grid 8" w:semiHidden="1" w:unhideWhenUsed="1"/>
+    <w:lsdException w:name="Table List 1" w:semiHidden="1" w:unhideWhenUsed="1"/>
+    <w:lsdException w:name="Table List 2" w:semiHidden="1" w:unhideWhenUsed="1"/>
+    <w:lsdException w:name="Table List 3" w:semiHidden="1" w:unhideWhenUsed="1"/>
+    <w:lsdException w:name="Table List 4" w:semiHidden="1" w:unhideWhenUsed="1"/>
+    <w:lsdException w:name="Table List 5" w:semiHidden="1" w:unhideWhenUsed="1"/>
+    <w:lsdException w:name="Table List 6" w:semiHidden="1" w:unhideWhenUsed="1"/>
+    <w:lsdException w:name="Table List 7" w:semiHidden="1" w:unhideWhenUsed="1"/>
+    <w:lsdException w:name="Table List 8" w:semiHidden="1" w:unhideWhenUsed="1"/>
+    <w:lsdException w:name="Table 3D effects 1" w:semiHidden="1" w:unhideWhenUsed="1"/>
+    <w:lsdException w:name="Table 3D effects 2" w:semiHidden="1" w:unhideWhenUsed="1"/>
+    <w:lsdException w:name="Table 3D effects 3" w:semiHidden="1" w:unhideWhenUsed="1"/>
+    <w:lsdException w:name="Table Contemporary" w:semiHidden="1" w:unhideWhenUsed="1"/>
+    <w:lsdException w:name="Table Elegant" w:semiHidden="1" w:unhideWhenUsed="1"/>
+    <w:lsdException w:name="Table Professional" w:semiHidden="1" w:unhideWhenUsed="1"/>
+    <w:lsdException w:name="Table Subtle 1" w:semiHidden="1" w:unhideWhenUsed="1"/>
+    <w:lsdException w:name="Table Subtle 2" w:semiHidden="1" w:unhideWhenUsed="1"/>
+    <w:lsdException w:name="Table Web 1" w:semiHidden="1" w:unhideWhenUsed="1"/>
+    <w:lsdException w:name="Table Web 2" w:semiHidden="1" w:unhideWhenUsed="1"/>
+    <w:lsdException w:name="Table Web 3" w:semiHidden="1" w:unhideWhenUsed="1"/>
+    <w:lsdException w:name="Balloon Text" w:semiHidden="1" w:unhideWhenUsed="1"/>
+    <w:lsdException w:name="Table Grid" w:uiPriority="59"/>
+    <w:lsdException w:name="Table Theme" w:semiHidden="1" w:unhideWhenUsed="1"/>
+    <w:lsdException w:name="Placeholder Text" w:semiHidden="1"/>
+    <w:lsdException w:name="No Spacing" w:uiPriority="1" w:qFormat="1"/>
+    <w:lsdException w:name="Light Shading" w:uiPriority="60"/>
+    <w:lsdException w:name="Light List" w:uiPriority="61"/>
+    <w:lsdException w:name="Light Grid" w:uiPriority="62"/>
+    <w:lsdException w:name="Medium Shading 1" w:uiPriority="63"/>
+    <w:lsdException w:name="Medium Shading 2" w:uiPriority="64"/>
+    <w:lsdException w:name="Medium List 1" w:uiPriority="65"/>
+    <w:lsdException w:name="Medium List 2" w:uiPriority="66"/>
+    <w:lsdException w:name="Medium Grid 1" w:uiPriority="67"/>
+    <w:lsdException w:name="Medium Grid 2" w:uiPriority="68"/>
+    <w:lsdException w:name="Medium Grid 3" w:uiPriority="69"/>
+    <w:lsdException w:name="Dark List" w:uiPriority="70"/>
+    <w:lsdException w:name="Colorful Shading" w:uiPriority="71"/>
+    <w:lsdException w:name="Colorful List" w:uiPriority="72"/>
+    <w:lsdException w:name="Colorful Grid" w:uiPriority="73"/>
+    <w:lsdException w:name="Light Shading Accent 1" w:uiPriority="60"/>
+    <w:lsdException w:name="Light List Accent 1" w:uiPriority="61"/>
+    <w:lsdException w:name="Light Grid Accent 1" w:uiPriority="62"/>
+    <w:lsdException w:name="Medium Shading 1 Accent 1" w:uiPriority="63"/>
+    <w:lsdException w:name="Medium Shading 2 Accent 1" w:uiPriority="64"/>
+    <w:lsdException w:name="Medium List 1 Accent 1" w:uiPriority="65"/>
+    <w:lsdException w:name="Revision" w:semiHidden="1"/>
+    <w:lsdException w:name="List Paragraph" w:uiPriority="34" w:qFormat="1"/>
+    <w:lsdException w:name="Quote" w:uiPriority="29" w:qFormat="1"/>
+    <w:lsdException w:name="Intense Quote" w:uiPriority="30" w:qFormat="1"/>
+    <w:lsdException w:name="Medium List 2 Accent 1" w:uiPriority="66"/>
+    <w:lsdException w:name="Medium Grid 1 Accent 1" w:uiPriority="67"/>
+    <w:lsdException w:name="Medium Grid 2 Accent 1" w:uiPriority="68"/>
+    <w:lsdException w:name="Medium Grid 3 Accent 1" w:uiPriority="69"/>
+    <w:lsdException w:name="Dark List Accent 1" w:uiPriority="70"/>
+    <w:lsdException w:name="Colorful Shading Accent 1" w:uiPriority="71"/>
+    <w:lsdException w:name="Colorful List Accent 1" w:uiPriority="72"/>
+    <w:lsdException w:name="Colorful Grid Accent 1" w:uiPriority="73"/>
+    <w:lsdException w:name="Light Shading Accent 2" w:uiPriority="60"/>
+    <w:lsdException w:name="Light List Accent 2" w:uiPriority="61"/>
+    <w:lsdException w:name="Light Grid Accent 2" w:uiPriority="62"/>
+    <w:lsdException w:name="Medium Shading 1 Accent 2" w:uiPriority="63"/>
+    <w:lsdException w:name="Medium Shading 2 Accent 2" w:uiPriority="64"/>
+    <w:lsdException w:name="Medium List 1 Accent 2" w:uiPriority="65"/>
+    <w:lsdException w:name="Medium List 2 Accent 2" w:uiPriority="66"/>
+    <w:lsdException w:name="Medium Grid 1 Accent 2" w:uiPriority="67"/>
+    <w:lsdException w:name="Medium Grid 2 Accent 2" w:uiPriority="68"/>
+    <w:lsdException w:name="Medium Grid 3 Accent 2" w:uiPriority="69"/>
+    <w:lsdException w:name="Dark List Accent 2" w:uiPriority="70"/>
+    <w:lsdException w:name="Colorful Shading Accent 2" w:uiPriority="71"/>
+    <w:lsdException w:name="Colorful List Accent 2" w:uiPriority="72"/>
+    <w:lsdException w:name="Colorful Grid Accent 2" w:uiPriority="73"/>
+    <w:lsdException w:name="Light Shading Accent 3" w:uiPriority="60"/>
+    <w:lsdException w:name="Light List Accent 3" w:uiPriority="61"/>
+    <w:lsdException w:name="Light Grid Accent 3" w:uiPriority="62"/>
+    <w:lsdException w:name="Medium Shading 1 Accent 3" w:uiPriority="63"/>
+    <w:lsdException w:name="Medium Shading 2 Accent 3" w:uiPriority="64"/>
+    <w:lsdException w:name="Medium List 1 Accent 3" w:uiPriority="65"/>
+    <w:lsdException w:name="Medium List 2 Accent 3" w:uiPriority="66"/>
+    <w:lsdException w:name="Medium Grid 1 Accent 3" w:uiPriority="67"/>
+    <w:lsdException w:name="Medium Grid 2 Accent 3" w:uiPriority="68"/>
+    <w:lsdException w:name="Medium Grid 3 Accent 3" w:uiPriority="69"/>
+    <w:lsdException w:name="Dark List Accent 3" w:uiPriority="70"/>
+    <w:lsdException w:name="Colorful Shading Accent 3" w:uiPriority="71"/>
+    <w:lsdException w:name="Colorful List Accent 3" w:uiPriority="72"/>
+    <w:lsdException w:name="Colorful Grid Accent 3" w:uiPriority="73"/>
+    <w:lsdException w:name="Light Shading Accent 4" w:uiPriority="60"/>
+    <w:lsdException w:name="Light List Accent 4" w:uiPriority="61"/>
+    <w:lsdException w:name="Light Grid Accent 4" w:uiPriority="62"/>
+    <w:lsdException w:name="Medium Shading 1 Accent 4" w:uiPriority="63"/>
+    <w:lsdException w:name="Medium Shading 2 Accent 4" w:uiPriority="64"/>
+    <w:lsdException w:name="Medium List 1 Accent 4" w:uiPriority="65"/>
+    <w:lsdException w:name="Medium List 2 Accent 4" w:uiPriority="66"/>
+    <w:lsdException w:name="Medium Grid 1 Accent 4" w:uiPriority="67"/>
+    <w:lsdException w:name="Medium Grid 2 Accent 4" w:uiPriority="68"/>
+    <w:lsdException w:name="Medium Grid 3 Accent 4" w:uiPriority="69"/>
+    <w:lsdException w:name="Dark List Accent 4" w:uiPriority="70"/>
+    <w:lsdException w:name="Colorful Shading Accent 4" w:uiPriority="71"/>
+    <w:lsdException w:name="Colorful List Accent 4" w:uiPriority="72"/>
+    <w:lsdException w:name="Colorful Grid Accent 4" w:uiPriority="73"/>
+    <w:lsdException w:name="Light Shading Accent 5" w:uiPriority="60"/>
+    <w:lsdException w:name="Light List Accent 5" w:uiPriority="61"/>
+    <w:lsdException w:name="Light Grid Accent 5" w:uiPriority="62"/>
+    <w:lsdException w:name="Medium Shading 1 Accent 5" w:uiPriority="63"/>
+    <w:lsdException w:name="Medium Shading 2 Accent 5" w:uiPriority="64"/>
+    <w:lsdException w:name="Medium List 1 Accent 5" w:uiPriority="65"/>
+    <w:lsdException w:name="Medium List 2 Accent 5" w:uiPriority="66"/>
+    <w:lsdException w:name="Medium Grid 1 Accent 5" w:uiPriority="67"/>
+    <w:lsdException w:name="Medium Grid 2 Accent 5" w:uiPriority="68"/>
+    <w:lsdException w:name="Medium Grid 3 Accent 5" w:uiPriority="69"/>
+    <w:lsdException w:name="Dark List Accent 5" w:uiPriority="70"/>
+    <w:lsdException w:name="Colorful Shading Accent 5" w:uiPriority="71"/>
+    <w:lsdException w:name="Colorful List Accent 5" w:uiPriority="72"/>
+    <w:lsdException w:name="Colorful Grid Accent 5" w:uiPriority="73"/>
+    <w:lsdException w:name="Light Shading Accent 6" w:uiPriority="60"/>
+    <w:lsdException w:name="Light List Accent 6" w:uiPriority="61"/>
+    <w:lsdException w:name="Light Grid Accent 6" w:uiPriority="62"/>
+    <w:lsdException w:name="Medium Shading 1 Accent 6" w:uiPriority="63"/>
+    <w:lsdException w:name="Medium Shading 2 Accent 6" w:uiPriority="64"/>
+    <w:lsdException w:name="Medium List 1 Accent 6" w:uiPriority="65"/>
+    <w:lsdException w:name="Medium List 2 Accent 6" w:uiPriority="66"/>
+    <w:lsdException w:name="Medium Grid 1 Accent 6" w:uiPriority="67"/>
+    <w:lsdException w:name="Medium Grid 2 Accent 6" w:uiPriority="68"/>
+    <w:lsdException w:name="Medium Grid 3 Accent 6" w:uiPriority="69"/>
+    <w:lsdException w:name="Dark List Accent 6" w:uiPriority="70"/>
+    <w:lsdException w:name="Colorful Shading Accent 6" w:uiPriority="71"/>
+    <w:lsdException w:name="Colorful List Accent 6" w:uiPriority="72"/>
+    <w:lsdException w:name="Colorful Grid Accent 6" w:uiPriority="73"/>
+    <w:lsdException w:name="Subtle Emphasis" w:uiPriority="19" w:qFormat="1"/>
+    <w:lsdException w:name="Intense Emphasis" w:uiPriority="21" w:qFormat="1"/>
+    <w:lsdException w:name="Subtle Reference" w:uiPriority="31" w:qFormat="1"/>
+    <w:lsdException w:name="Intense Reference" w:uiPriority="32" w:qFormat="1"/>
+    <w:lsdException w:name="Book Title" w:uiPriority="33" w:qFormat="1"/>
+    <w:lsdException w:name="Bibliography" w:semiHidden="1" w:uiPriority="37" w:unhideWhenUsed="1"/>
+    <w:lsdException w:name="TOC Heading" w:semiHidden="1" w:uiPriority="39" w:unhideWhenUsed="1" w:qFormat="1"/>
+    <w:lsdException w:name="Plain Table 1" w:uiPriority="41"/>
+    <w:lsdException w:name="Plain Table 2" w:uiPriority="42"/>
+    <w:lsdException w:name="Plain Table 3" w:uiPriority="43"/>
+    <w:lsdException w:name="Plain Table 4" w:uiPriority="44"/>
+    <w:lsdException w:name="Plain Table 5" w:uiPriority="45"/>
+    <w:lsdException w:name="Grid Table Light" w:uiPriority="40"/>
+    <w:lsdException w:name="Grid Table 1 Light" w:uiPriority="46"/>
+    <w:lsdException w:name="Grid Table 2" w:uiPriority="47"/>
+    <w:lsdException w:name="Grid Table 3" w:uiPriority="48"/>
+    <w:lsdException w:name="Grid Table 4" w:uiPriority="49"/>
+    <w:lsdException w:name="Grid Table 5 Dark" w:uiPriority="50"/>
+    <w:lsdException w:name="Grid Table 6 Colorful" w:uiPriority="51"/>
+    <w:lsdException w:name="Grid Table 7 Colorful" w:uiPriority="52"/>
+    <w:lsdException w:name="Grid Table 1 Light Accent 1" w:uiPriority="46"/>
+    <w:lsdException w:name="Grid Table 2 Accent 1" w:uiPriority="47"/>
+    <w:lsdException w:name="Grid Table 3 Accent 1" w:uiPriority="48"/>
+    <w:lsdException w:name="Grid Table 4 Accent 1" w:uiPriority="49"/>
+    <w:lsdException w:name="Grid Table 5 Dark Accent 1" w:uiPriority="50"/>
+    <w:lsdException w:name="Grid Table 6 Colorful Accent 1" w:uiPriority="51"/>
+    <w:lsdException w:name="Grid Table 7 Colorful Accent 1" w:uiPriority="52"/>
+    <w:lsdException w:name="Grid Table 1 Light Accent 2" w:uiPriority="46"/>
+    <w:lsdException w:name="Grid Table 2 Accent 2" w:uiPriority="47"/>
+    <w:lsdException w:name="Grid Table 3 Accent 2" w:uiPriority="48"/>
+    <w:lsdException w:name="Grid Table 4 Accent 2" w:uiPriority="49"/>
+    <w:lsdException w:name="Grid Table 5 Dark Accent 2" w:uiPriority="50"/>
+    <w:lsdException w:name="Grid Table 6 Colorful Accent 2" w:uiPriority="51"/>
+    <w:lsdException w:name="Grid Table 7 Colorful Accent 2" w:uiPriority="52"/>
+    <w:lsdException w:name="Grid Table 1 Light Accent 3" w:uiPriority="46"/>
+    <w:lsdException w:name="Grid Table 2 Accent 3" w:uiPriority="47"/>
+    <w:lsdException w:name="Grid Table 3 Accent 3" w:uiPriority="48"/>
+    <w:lsdException w:name="Grid Table 4 Accent 3" w:uiPriority="49"/>
+    <w:lsdException w:name="Grid Table 5 Dark Accent 3" w:uiPriority="50"/>
+    <w:lsdException w:name="Grid Table 6 Colorful Accent 3" w:uiPriority="51"/>
+    <w:lsdException w:name="Grid Table 7 Colorful Accent 3" w:uiPriority="52"/>
+    <w:lsdException w:name="Grid Table 1 Light Accent 4" w:uiPriority="46"/>
+    <w:lsdException w:name="Grid Table 2 Accent 4" w:uiPriority="47"/>
+    <w:lsdException w:name="Grid Table 3 Accent 4" w:uiPriority="48"/>
+    <w:lsdException w:name="Grid Table 4 Accent 4" w:uiPriority="49"/>
+    <w:lsdException w:name="Grid Table 5 Dark Accent 4" w:uiPriority="50"/>
+    <w:lsdException w:name="Grid Table 6 Colorful Accent 4" w:uiPriority="51"/>
+    <w:lsdException w:name="Grid Table 7 Colorful Accent 4" w:uiPriority="52"/>
+    <w:lsdException w:name="Grid Table 1 Light Accent 5" w:uiPriority="46"/>
+    <w:lsdException w:name="Grid Table 2 Accent 5" w:uiPriority="47"/>
+    <w:lsdException w:name="Grid Table 3 Accent 5" w:uiPriority="48"/>
+    <w:lsdException w:name="Grid Table 4 Accent 5" w:uiPriority="49"/>
+    <w:lsdException w:name="Grid Table 5 Dark Accent 5" w:uiPriority="50"/>
+    <w:lsdException w:name="Grid Table 6 Colorful Accent 5" w:uiPriority="51"/>
+    <w:lsdException w:name="Grid Table 7 Colorful Accent 5" w:uiPriority="52"/>
+    <w:lsdException w:name="Grid Table 1 Light Accent 6" w:uiPriority="46"/>
+    <w:lsdException w:name="Grid Table 2 Accent 6" w:uiPriority="47"/>
+    <w:lsdException w:name="Grid Table 3 Accent 6" w:uiPriority="48"/>
+    <w:lsdException w:name="Grid Table 4 Accent 6" w:uiPriority="49"/>
+    <w:lsdException w:name="Grid Table 5 Dark Accent 6" w:uiPriority="50"/>
+    <w:lsdException w:name="Grid Table 6 Colorful Accent 6" w:uiPriority="51"/>
+    <w:lsdException w:name="Grid Table 7 Colorful Accent 6" w:uiPriority="52"/>
+    <w:lsdException w:name="List Table 1 Light" w:uiPriority="46"/>
+    <w:lsdException w:name="List Table 2" w:uiPriority="47"/>
+    <w:lsdException w:name="List Table 3" w:uiPriority="48"/>
+    <w:lsdException w:name="List Table 4" w:uiPriority="49"/>
+    <w:lsdException w:name="List Table 5 Dark" w:uiPriority="50"/>
+    <w:lsdException w:name="List Table 6 Colorful" w:uiPriority="51"/>
+    <w:lsdException w:name="List Table 7 Colorful" w:uiPriority="52"/>
+    <w:lsdException w:name="List Table 1 Light Accent 1" w:uiPriority="46"/>
+    <w:lsdException w:name="List Table 2 Accent 1" w:uiPriority="47"/>
+    <w:lsdException w:name="List Table 3 Accent 1" w:uiPriority="48"/>
+    <w:lsdException w:name="List Table 4 Accent 1" w:uiPriority="49"/>
+    <w:lsdException w:name="List Table 5 Dark Accent 1" w:uiPriority="50"/>
+    <w:lsdException w:name="List Table 6 Colorful Accent 1" w:uiPriority="51"/>
+    <w:lsdException w:name="List Table 7 Colorful Accent 1" w:uiPriority="52"/>
+    <w:lsdException w:name="List Table 1 Light Accent 2" w:uiPriority="46"/>
+    <w:lsdException w:name="List Table 2 Accent 2" w:uiPriority="47"/>
+    <w:lsdException w:name="List Table 3 Accent 2" w:uiPriority="48"/>
+    <w:lsdException w:name="List Table 4 Accent 2" w:uiPriority="49"/>
+    <w:lsdException w:name="List Table 5 Dark Accent 2" w:uiPriority="50"/>
+    <w:lsdException w:name="List Table 6 Colorful Accent 2" w:uiPriority="51"/>
+    <w:lsdException w:name="List Table 7 Colorful Accent 2" w:uiPriority="52"/>
+    <w:lsdException w:name="List Table 1 Light Accent 3" w:uiPriority="46"/>
+    <w:lsdException w:name="List Table 2 Accent 3" w:uiPriority="47"/>
+    <w:lsdException w:name="List Table 3 Accent 3" w:uiPriority="48"/>
+    <w:lsdException w:name="List Table 4 Accent 3" w:uiPriority="49"/>
+    <w:lsdException w:name="List Table 5 Dark Accent 3" w:uiPriority="50"/>
+    <w:lsdException w:name="List Table 6 Colorful Accent 3" w:uiPriority="51"/>
+    <w:lsdException w:name="List Table 7 Colorful Accent 3" w:uiPriority="52"/>
+    <w:lsdException w:name="List Table 1 Light Accent 4" w:uiPriority="46"/>
+    <w:lsdException w:name="List Table 2 Accent 4" w:uiPriority="47"/>
+    <w:lsdException w:name="List Table 3 Accent 4" w:uiPriority="48"/>
+    <w:lsdException w:name="List Table 4 Accent 4" w:uiPriority="49"/>
+    <w:lsdException w:name="List Table 5 Dark Accent 4" w:uiPriority="50"/>
+    <w:lsdException w:name="List Table 6 Colorful Accent 4" w:uiPriority="51"/>
+    <w:lsdException w:name="List Table 7 Colorful Accent 4" w:uiPriority="52"/>
+    <w:lsdException w:name="List Table 1 Light Accent 5" w:uiPriority="46"/>
+    <w:lsdException w:name="List Table 2 Accent 5" w:uiPriority="47"/>
+    <w:lsdException w:name="List Table 3 Accent 5" w:uiPriority="48"/>
+    <w:lsdException w:name="List Table 4 Accent 5" w:uiPriority="49"/>
+    <w:lsdException w:name="List Table 5 Dark Accent 5" w:uiPriority="50"/>
+    <w:lsdException w:name="List Table 6 Colorful Accent 5" w:uiPriority="51"/>
+    <w:lsdException w:name="List Table 7 Colorful Accent 5" w:uiPriority="52"/>
+    <w:lsdException w:name="List Table 1 Light Accent 6" w:uiPriority="46"/>
+    <w:lsdException w:name="List Table 2 Accent 6" w:uiPriority="47"/>
+    <w:lsdException w:name="List Table 3 Accent 6" w:uiPriority="48"/>
+    <w:lsdException w:name="List Table 4 Accent 6" w:uiPriority="49"/>
+    <w:lsdException w:name="List Table 5 Dark Accent 6" w:uiPriority="50"/>
+    <w:lsdException w:name="List Table 6 Colorful Accent 6" w:uiPriority="51"/>
+    <w:lsdException w:name="List Table 7 Colorful Accent 6" w:uiPriority="52"/>
   </w:latentStyles>
   <w:style w:type="paragraph" w:default="1" w:styleId="Normal">
     <w:name w:val="Normal"/>

</xml_diff>

<commit_message>
Se agregaron los ultimos escenarios al diseño, y se actualizaron  las imagenes de cada escenario del diseño hecho en el programa por si no tienen    la aplicacion
</commit_message>
<xml_diff>
--- a/documentos/Requerimientos Gherkin.docx
+++ b/documentos/Requerimientos Gherkin.docx
@@ -1,6 +1,6 @@
 
 <file path=word/document.xml><?xml version="1.0" encoding="utf-8"?>
-<w:document xmlns:wpc="http://schemas.microsoft.com/office/word/2010/wordprocessingCanvas" xmlns:mc="http://schemas.openxmlformats.org/markup-compatibility/2006" xmlns:o="urn:schemas-microsoft-com:office:office" xmlns:r="http://schemas.openxmlformats.org/officeDocument/2006/relationships" xmlns:m="http://schemas.openxmlformats.org/officeDocument/2006/math" xmlns:v="urn:schemas-microsoft-com:vml" xmlns:wp14="http://schemas.microsoft.com/office/word/2010/wordprocessingDrawing" xmlns:wp="http://schemas.openxmlformats.org/drawingml/2006/wordprocessingDrawing" xmlns:w10="urn:schemas-microsoft-com:office:word" xmlns:w="http://schemas.openxmlformats.org/wordprocessingml/2006/main" xmlns:w14="http://schemas.microsoft.com/office/word/2010/wordml" xmlns:wpg="http://schemas.microsoft.com/office/word/2010/wordprocessingGroup" xmlns:wpi="http://schemas.microsoft.com/office/word/2010/wordprocessingInk" xmlns:wne="http://schemas.microsoft.com/office/word/2006/wordml" xmlns:wps="http://schemas.microsoft.com/office/word/2010/wordprocessingShape" mc:Ignorable="w14 wp14">
+<w:document xmlns:wpc="http://schemas.microsoft.com/office/word/2010/wordprocessingCanvas" xmlns:mc="http://schemas.openxmlformats.org/markup-compatibility/2006" xmlns:o="urn:schemas-microsoft-com:office:office" xmlns:r="http://schemas.openxmlformats.org/officeDocument/2006/relationships" xmlns:m="http://schemas.openxmlformats.org/officeDocument/2006/math" xmlns:v="urn:schemas-microsoft-com:vml" xmlns:wp14="http://schemas.microsoft.com/office/word/2010/wordprocessingDrawing" xmlns:wp="http://schemas.openxmlformats.org/drawingml/2006/wordprocessingDrawing" xmlns:w10="urn:schemas-microsoft-com:office:word" xmlns:w="http://schemas.openxmlformats.org/wordprocessingml/2006/main" xmlns:w14="http://schemas.microsoft.com/office/word/2010/wordml" xmlns:w15="http://schemas.microsoft.com/office/word/2012/wordml" xmlns:wpg="http://schemas.microsoft.com/office/word/2010/wordprocessingGroup" xmlns:wpi="http://schemas.microsoft.com/office/word/2010/wordprocessingInk" xmlns:wne="http://schemas.microsoft.com/office/word/2006/wordml" xmlns:wps="http://schemas.microsoft.com/office/word/2010/wordprocessingShape" mc:Ignorable="w14 w15 wp14">
   <w:body>
     <w:p>
       <w:pPr>
@@ -6607,7 +6607,1553 @@
         <w:rPr>
           <w:rFonts w:ascii="Arial" w:hAnsi="Arial" w:cs="Arial"/>
         </w:rPr>
-        <w:t>Identificado</w:t>
+        <w:t>Identificador del GPS de entrada</w:t>
+      </w:r>
+    </w:p>
+    <w:p>
+      <w:pPr>
+        <w:pStyle w:val="Prrafodelista"/>
+        <w:numPr>
+          <w:ilvl w:val="0"/>
+          <w:numId w:val="8"/>
+        </w:numPr>
+        <w:spacing w:after="0" w:line="240" w:lineRule="auto"/>
+        <w:rPr>
+          <w:rFonts w:ascii="Arial" w:hAnsi="Arial" w:cs="Arial"/>
+          <w:b/>
+        </w:rPr>
+      </w:pPr>
+      <w:r>
+        <w:rPr>
+          <w:rFonts w:ascii="Arial" w:hAnsi="Arial" w:cs="Arial"/>
+        </w:rPr>
+        <w:t>Identificador del GPS de salida(el sistema colocar</w:t>
+      </w:r>
+      <w:r>
+        <w:rPr>
+          <w:rFonts w:ascii="Arial" w:hAnsi="Arial" w:cs="Arial"/>
+        </w:rPr>
+        <w:t>a</w:t>
+      </w:r>
+      <w:r>
+        <w:rPr>
+          <w:rFonts w:ascii="Arial" w:hAnsi="Arial" w:cs="Arial"/>
+        </w:rPr>
+        <w:t xml:space="preserve"> automáticamente el GPS actual )</w:t>
+      </w:r>
+    </w:p>
+    <w:p>
+      <w:pPr>
+        <w:pStyle w:val="Prrafodelista"/>
+        <w:numPr>
+          <w:ilvl w:val="0"/>
+          <w:numId w:val="8"/>
+        </w:numPr>
+        <w:spacing w:after="0" w:line="240" w:lineRule="auto"/>
+        <w:rPr>
+          <w:rFonts w:ascii="Arial" w:hAnsi="Arial" w:cs="Arial"/>
+          <w:b/>
+        </w:rPr>
+      </w:pPr>
+      <w:r>
+        <w:rPr>
+          <w:rFonts w:ascii="Arial" w:hAnsi="Arial" w:cs="Arial"/>
+        </w:rPr>
+        <w:t>Identificador del vehículo</w:t>
+      </w:r>
+    </w:p>
+    <w:p>
+      <w:pPr>
+        <w:pStyle w:val="Prrafodelista"/>
+        <w:numPr>
+          <w:ilvl w:val="0"/>
+          <w:numId w:val="8"/>
+        </w:numPr>
+        <w:spacing w:after="0" w:line="240" w:lineRule="auto"/>
+        <w:rPr>
+          <w:rFonts w:ascii="Arial" w:hAnsi="Arial" w:cs="Arial"/>
+          <w:b/>
+        </w:rPr>
+      </w:pPr>
+      <w:r>
+        <w:rPr>
+          <w:rFonts w:ascii="Arial" w:hAnsi="Arial" w:cs="Arial"/>
+        </w:rPr>
+        <w:t>Identificador del técnico</w:t>
+      </w:r>
+    </w:p>
+    <w:p>
+      <w:pPr>
+        <w:pStyle w:val="Prrafodelista"/>
+        <w:numPr>
+          <w:ilvl w:val="0"/>
+          <w:numId w:val="8"/>
+        </w:numPr>
+        <w:spacing w:after="0" w:line="240" w:lineRule="auto"/>
+        <w:rPr>
+          <w:rFonts w:ascii="Arial" w:hAnsi="Arial" w:cs="Arial"/>
+          <w:b/>
+        </w:rPr>
+      </w:pPr>
+      <w:r>
+        <w:rPr>
+          <w:rFonts w:ascii="Arial" w:hAnsi="Arial" w:cs="Arial"/>
+        </w:rPr>
+        <w:t>comentario</w:t>
+      </w:r>
+    </w:p>
+    <w:p>
+      <w:pPr>
+        <w:spacing w:after="0" w:line="240" w:lineRule="auto"/>
+        <w:ind w:left="1416"/>
+        <w:rPr>
+          <w:rFonts w:ascii="Arial" w:hAnsi="Arial" w:cs="Arial"/>
+        </w:rPr>
+      </w:pPr>
+      <w:r>
+        <w:rPr>
+          <w:rFonts w:ascii="Arial" w:hAnsi="Arial" w:cs="Arial"/>
+          <w:b/>
+        </w:rPr>
+        <w:t xml:space="preserve">And: </w:t>
+      </w:r>
+      <w:r>
+        <w:rPr>
+          <w:rFonts w:ascii="Arial" w:hAnsi="Arial" w:cs="Arial"/>
+        </w:rPr>
+        <w:t>el usuario presione clic sobre el botón GUARDAR.</w:t>
+      </w:r>
+    </w:p>
+    <w:p>
+      <w:pPr>
+        <w:spacing w:after="0" w:line="240" w:lineRule="auto"/>
+        <w:ind w:left="2127" w:hanging="709"/>
+        <w:rPr>
+          <w:rFonts w:ascii="Arial" w:hAnsi="Arial" w:cs="Arial"/>
+        </w:rPr>
+      </w:pPr>
+      <w:r>
+        <w:rPr>
+          <w:rFonts w:ascii="Arial" w:hAnsi="Arial" w:cs="Arial"/>
+          <w:b/>
+          <w:sz w:val="26"/>
+          <w:szCs w:val="26"/>
+        </w:rPr>
+        <w:t>Then:</w:t>
+      </w:r>
+      <w:r>
+        <w:rPr>
+          <w:rFonts w:ascii="Arial" w:hAnsi="Arial" w:cs="Arial"/>
+        </w:rPr>
+        <w:t xml:space="preserve"> el sistema deberá</w:t>
+      </w:r>
+      <w:r>
+        <w:rPr>
+          <w:rFonts w:ascii="Arial" w:hAnsi="Arial" w:cs="Arial"/>
+        </w:rPr>
+        <w:t xml:space="preserve"> cambiar</w:t>
+      </w:r>
+      <w:r>
+        <w:rPr>
+          <w:rFonts w:ascii="Arial" w:hAnsi="Arial" w:cs="Arial"/>
+        </w:rPr>
+        <w:t xml:space="preserve"> </w:t>
+      </w:r>
+      <w:r>
+        <w:rPr>
+          <w:rFonts w:ascii="Arial" w:hAnsi="Arial" w:cs="Arial"/>
+        </w:rPr>
+        <w:t>d</w:t>
+      </w:r>
+      <w:r>
+        <w:rPr>
+          <w:rFonts w:ascii="Arial" w:hAnsi="Arial" w:cs="Arial"/>
+        </w:rPr>
+        <w:t>e GPS  al vehículo especificado.</w:t>
+      </w:r>
+      <w:r>
+        <w:rPr>
+          <w:rFonts w:ascii="Arial" w:hAnsi="Arial" w:cs="Arial"/>
+        </w:rPr>
+        <w:t xml:space="preserve"> Y el </w:t>
+      </w:r>
+      <w:r>
+        <w:rPr>
+          <w:rFonts w:ascii="Arial" w:hAnsi="Arial" w:cs="Arial"/>
+        </w:rPr>
+        <w:t xml:space="preserve"> GPS de salida deberá registrarse a REPARACIONES y cambiar el estado del GPS </w:t>
+      </w:r>
+      <w:r>
+        <w:rPr>
+          <w:rFonts w:ascii="Arial" w:hAnsi="Arial" w:cs="Arial"/>
+        </w:rPr>
+        <w:t xml:space="preserve">y la SIM </w:t>
+      </w:r>
+      <w:r>
+        <w:rPr>
+          <w:rFonts w:ascii="Arial" w:hAnsi="Arial" w:cs="Arial"/>
+        </w:rPr>
+        <w:t>a “EN REPARACION”</w:t>
+      </w:r>
+    </w:p>
+    <w:p>
+      <w:pPr>
+        <w:spacing w:after="0" w:line="240" w:lineRule="auto"/>
+        <w:ind w:left="2127" w:hanging="709"/>
+        <w:rPr>
+          <w:rFonts w:ascii="Arial" w:hAnsi="Arial" w:cs="Arial"/>
+          <w:b/>
+          <w:sz w:val="26"/>
+          <w:szCs w:val="26"/>
+        </w:rPr>
+      </w:pPr>
+    </w:p>
+    <w:p>
+      <w:pPr>
+        <w:spacing w:after="0" w:line="240" w:lineRule="auto"/>
+        <w:ind w:left="2127" w:hanging="709"/>
+        <w:rPr>
+          <w:rFonts w:ascii="Arial" w:hAnsi="Arial" w:cs="Arial"/>
+          <w:b/>
+          <w:sz w:val="26"/>
+          <w:szCs w:val="26"/>
+        </w:rPr>
+      </w:pPr>
+    </w:p>
+    <w:p>
+      <w:pPr>
+        <w:spacing w:after="0" w:line="240" w:lineRule="auto"/>
+        <w:ind w:left="2127" w:hanging="709"/>
+        <w:rPr>
+          <w:rFonts w:ascii="Arial" w:hAnsi="Arial" w:cs="Arial"/>
+          <w:b/>
+          <w:sz w:val="26"/>
+          <w:szCs w:val="26"/>
+        </w:rPr>
+      </w:pPr>
+    </w:p>
+    <w:p>
+      <w:pPr>
+        <w:spacing w:after="0" w:line="240" w:lineRule="auto"/>
+        <w:ind w:left="2127" w:hanging="709"/>
+        <w:rPr>
+          <w:rFonts w:ascii="Arial" w:hAnsi="Arial" w:cs="Arial"/>
+          <w:b/>
+          <w:sz w:val="26"/>
+          <w:szCs w:val="26"/>
+        </w:rPr>
+      </w:pPr>
+    </w:p>
+    <w:p>
+      <w:pPr>
+        <w:spacing w:after="0" w:line="240" w:lineRule="auto"/>
+        <w:ind w:left="2127" w:hanging="709"/>
+        <w:rPr>
+          <w:rFonts w:ascii="Arial" w:hAnsi="Arial" w:cs="Arial"/>
+          <w:b/>
+          <w:sz w:val="26"/>
+          <w:szCs w:val="26"/>
+        </w:rPr>
+      </w:pPr>
+    </w:p>
+    <w:p>
+      <w:pPr>
+        <w:spacing w:after="0" w:line="240" w:lineRule="auto"/>
+        <w:ind w:left="2127" w:hanging="709"/>
+        <w:rPr>
+          <w:rFonts w:ascii="Arial" w:hAnsi="Arial" w:cs="Arial"/>
+          <w:b/>
+          <w:sz w:val="26"/>
+          <w:szCs w:val="26"/>
+        </w:rPr>
+      </w:pPr>
+    </w:p>
+    <w:p>
+      <w:pPr>
+        <w:spacing w:after="0" w:line="240" w:lineRule="auto"/>
+        <w:ind w:left="2127" w:hanging="709"/>
+        <w:rPr>
+          <w:rFonts w:ascii="Arial" w:hAnsi="Arial" w:cs="Arial"/>
+          <w:b/>
+          <w:sz w:val="26"/>
+          <w:szCs w:val="26"/>
+        </w:rPr>
+      </w:pPr>
+    </w:p>
+    <w:p>
+      <w:pPr>
+        <w:spacing w:after="0" w:line="240" w:lineRule="auto"/>
+        <w:ind w:left="2127" w:hanging="709"/>
+        <w:rPr>
+          <w:rFonts w:ascii="Arial" w:hAnsi="Arial" w:cs="Arial"/>
+          <w:b/>
+          <w:sz w:val="26"/>
+          <w:szCs w:val="26"/>
+        </w:rPr>
+      </w:pPr>
+    </w:p>
+    <w:p>
+      <w:pPr>
+        <w:spacing w:after="0" w:line="240" w:lineRule="auto"/>
+        <w:ind w:left="2127" w:hanging="709"/>
+        <w:rPr>
+          <w:rFonts w:ascii="Arial" w:hAnsi="Arial" w:cs="Arial"/>
+          <w:b/>
+          <w:sz w:val="26"/>
+          <w:szCs w:val="26"/>
+        </w:rPr>
+      </w:pPr>
+    </w:p>
+    <w:p>
+      <w:pPr>
+        <w:pStyle w:val="Prrafodelista"/>
+        <w:numPr>
+          <w:ilvl w:val="0"/>
+          <w:numId w:val="2"/>
+        </w:numPr>
+        <w:spacing w:after="0" w:line="240" w:lineRule="auto"/>
+      </w:pPr>
+      <w:r>
+        <w:rPr>
+          <w:rFonts w:ascii="Arial" w:hAnsi="Arial" w:cs="Arial"/>
+          <w:b/>
+          <w:sz w:val="26"/>
+          <w:szCs w:val="26"/>
+        </w:rPr>
+        <w:t>Scenario:</w:t>
+      </w:r>
+      <w:r>
+        <w:rPr>
+          <w:b/>
+          <w:sz w:val="28"/>
+        </w:rPr>
+        <w:t xml:space="preserve"> </w:t>
+      </w:r>
+      <w:r>
+        <w:rPr>
+          <w:sz w:val="28"/>
+        </w:rPr>
+        <w:t>Dar de baja un vehículo</w:t>
+      </w:r>
+    </w:p>
+    <w:p>
+      <w:pPr>
+        <w:spacing w:after="0" w:line="240" w:lineRule="auto"/>
+        <w:rPr>
+          <w:rFonts w:ascii="Arial" w:hAnsi="Arial" w:cs="Arial"/>
+        </w:rPr>
+      </w:pPr>
+      <w:r>
+        <w:rPr>
+          <w:b/>
+        </w:rPr>
+        <w:tab/>
+      </w:r>
+      <w:r>
+        <w:rPr>
+          <w:b/>
+        </w:rPr>
+        <w:tab/>
+      </w:r>
+      <w:r>
+        <w:rPr>
+          <w:rFonts w:ascii="Arial" w:hAnsi="Arial" w:cs="Arial"/>
+          <w:b/>
+          <w:sz w:val="26"/>
+          <w:szCs w:val="26"/>
+        </w:rPr>
+        <w:t xml:space="preserve">Given: </w:t>
+      </w:r>
+      <w:r>
+        <w:rPr>
+          <w:b/>
+        </w:rPr>
+        <w:t xml:space="preserve"> </w:t>
+      </w:r>
+      <w:r>
+        <w:t xml:space="preserve"> </w:t>
+      </w:r>
+      <w:r>
+        <w:rPr>
+          <w:rFonts w:ascii="Arial" w:hAnsi="Arial" w:cs="Arial"/>
+        </w:rPr>
+        <w:t xml:space="preserve">el usuario </w:t>
+      </w:r>
+      <w:r>
+        <w:rPr>
+          <w:rFonts w:ascii="Arial" w:hAnsi="Arial" w:cs="Arial"/>
+        </w:rPr>
+        <w:t>necesita dar de baja un vehículo</w:t>
+      </w:r>
+    </w:p>
+    <w:p>
+      <w:pPr>
+        <w:spacing w:after="0" w:line="240" w:lineRule="auto"/>
+        <w:ind w:left="1416"/>
+        <w:rPr>
+          <w:rFonts w:ascii="Arial" w:hAnsi="Arial" w:cs="Arial"/>
+        </w:rPr>
+      </w:pPr>
+      <w:r>
+        <w:rPr>
+          <w:rFonts w:ascii="Arial" w:hAnsi="Arial" w:cs="Arial"/>
+          <w:b/>
+          <w:sz w:val="26"/>
+          <w:szCs w:val="26"/>
+        </w:rPr>
+        <w:t>When:</w:t>
+      </w:r>
+      <w:r>
+        <w:rPr>
+          <w:b/>
+        </w:rPr>
+        <w:t xml:space="preserve"> </w:t>
+      </w:r>
+      <w:r>
+        <w:rPr>
+          <w:rFonts w:ascii="Arial" w:hAnsi="Arial" w:cs="Arial"/>
+        </w:rPr>
+        <w:t>el usuario da clic sobre el menú</w:t>
+      </w:r>
+      <w:r>
+        <w:rPr>
+          <w:rFonts w:ascii="Arial" w:hAnsi="Arial" w:cs="Arial"/>
+        </w:rPr>
+        <w:t xml:space="preserve"> VEHICULOS y seleccione la opción DAR DE BAJA</w:t>
+      </w:r>
+    </w:p>
+    <w:p>
+      <w:pPr>
+        <w:spacing w:after="0" w:line="240" w:lineRule="auto"/>
+        <w:ind w:left="1416"/>
+        <w:rPr>
+          <w:rFonts w:ascii="Arial" w:hAnsi="Arial" w:cs="Arial"/>
+        </w:rPr>
+      </w:pPr>
+      <w:r>
+        <w:rPr>
+          <w:rFonts w:ascii="Arial" w:hAnsi="Arial" w:cs="Arial"/>
+          <w:b/>
+          <w:sz w:val="26"/>
+          <w:szCs w:val="26"/>
+        </w:rPr>
+        <w:t>And:</w:t>
+      </w:r>
+      <w:r>
+        <w:rPr>
+          <w:rFonts w:ascii="Arial" w:hAnsi="Arial" w:cs="Arial"/>
+        </w:rPr>
+        <w:t xml:space="preserve"> el usuario ingrese o seleccione el identificador del </w:t>
+      </w:r>
+      <w:r>
+        <w:rPr>
+          <w:rFonts w:ascii="Arial" w:hAnsi="Arial" w:cs="Arial"/>
+        </w:rPr>
+        <w:t>vehículo</w:t>
+      </w:r>
+      <w:r>
+        <w:rPr>
+          <w:rFonts w:ascii="Arial" w:hAnsi="Arial" w:cs="Arial"/>
+        </w:rPr>
+        <w:t>.</w:t>
+      </w:r>
+    </w:p>
+    <w:p>
+      <w:pPr>
+        <w:spacing w:after="0" w:line="240" w:lineRule="auto"/>
+        <w:ind w:left="1416"/>
+        <w:rPr>
+          <w:rFonts w:ascii="Arial" w:hAnsi="Arial" w:cs="Arial"/>
+        </w:rPr>
+      </w:pPr>
+      <w:r>
+        <w:rPr>
+          <w:rFonts w:ascii="Arial" w:hAnsi="Arial" w:cs="Arial"/>
+          <w:b/>
+        </w:rPr>
+        <w:t xml:space="preserve">And: </w:t>
+      </w:r>
+      <w:r>
+        <w:rPr>
+          <w:rFonts w:ascii="Arial" w:hAnsi="Arial" w:cs="Arial"/>
+        </w:rPr>
+        <w:t>el usuario presione clic sobre el botón GUARDAR.</w:t>
+      </w:r>
+    </w:p>
+    <w:p>
+      <w:pPr>
+        <w:spacing w:after="0" w:line="240" w:lineRule="auto"/>
+        <w:ind w:left="2127" w:hanging="709"/>
+        <w:rPr>
+          <w:rFonts w:ascii="Arial" w:hAnsi="Arial" w:cs="Arial"/>
+        </w:rPr>
+      </w:pPr>
+      <w:r>
+        <w:rPr>
+          <w:rFonts w:ascii="Arial" w:hAnsi="Arial" w:cs="Arial"/>
+          <w:b/>
+          <w:sz w:val="26"/>
+          <w:szCs w:val="26"/>
+        </w:rPr>
+        <w:t>Then:</w:t>
+      </w:r>
+      <w:r>
+        <w:rPr>
+          <w:rFonts w:ascii="Arial" w:hAnsi="Arial" w:cs="Arial"/>
+        </w:rPr>
+        <w:t xml:space="preserve"> el sistema deb</w:t>
+      </w:r>
+      <w:r>
+        <w:rPr>
+          <w:rFonts w:ascii="Arial" w:hAnsi="Arial" w:cs="Arial"/>
+        </w:rPr>
+        <w:t>erá cambiar el estado de ese VEHICULO</w:t>
+      </w:r>
+      <w:r>
+        <w:rPr>
+          <w:rFonts w:ascii="Arial" w:hAnsi="Arial" w:cs="Arial"/>
+        </w:rPr>
+        <w:t xml:space="preserve"> a “</w:t>
+      </w:r>
+      <w:r>
+        <w:rPr>
+          <w:rFonts w:ascii="Arial" w:hAnsi="Arial" w:cs="Arial"/>
+        </w:rPr>
+        <w:t>DE BAJA</w:t>
+      </w:r>
+      <w:r>
+        <w:rPr>
+          <w:rFonts w:ascii="Arial" w:hAnsi="Arial" w:cs="Arial"/>
+        </w:rPr>
+        <w:t>”</w:t>
+      </w:r>
+      <w:r>
+        <w:rPr>
+          <w:rFonts w:ascii="Arial" w:hAnsi="Arial" w:cs="Arial"/>
+        </w:rPr>
+        <w:t xml:space="preserve"> y cambiar el estado del GPS a “STOCK”, y registrar un movimiento en el historial del vehículo con el comentario “DADO DE BAJA”</w:t>
+      </w:r>
+    </w:p>
+    <w:p>
+      <w:pPr>
+        <w:spacing w:after="0" w:line="240" w:lineRule="auto"/>
+        <w:ind w:left="2127" w:hanging="709"/>
+        <w:rPr>
+          <w:rFonts w:ascii="Arial" w:hAnsi="Arial" w:cs="Arial"/>
+        </w:rPr>
+      </w:pPr>
+    </w:p>
+    <w:p>
+      <w:pPr>
+        <w:rPr>
+          <w:rFonts w:ascii="Arial" w:hAnsi="Arial" w:cs="Arial"/>
+          <w:b/>
+          <w:sz w:val="28"/>
+        </w:rPr>
+      </w:pPr>
+    </w:p>
+    <w:p>
+      <w:pPr>
+        <w:rPr>
+          <w:rFonts w:ascii="Arial" w:hAnsi="Arial" w:cs="Arial"/>
+          <w:b/>
+          <w:sz w:val="28"/>
+        </w:rPr>
+      </w:pPr>
+      <w:r>
+        <w:rPr>
+          <w:rFonts w:ascii="Arial" w:hAnsi="Arial" w:cs="Arial"/>
+          <w:b/>
+          <w:sz w:val="28"/>
+        </w:rPr>
+        <w:br w:type="page"/>
+      </w:r>
+    </w:p>
+    <w:p>
+      <w:pPr>
+        <w:jc w:val="center"/>
+        <w:rPr>
+          <w:rFonts w:ascii="Arial" w:hAnsi="Arial" w:cs="Arial"/>
+          <w:b/>
+          <w:sz w:val="28"/>
+        </w:rPr>
+      </w:pPr>
+      <w:r>
+        <w:rPr>
+          <w:rFonts w:ascii="Arial" w:hAnsi="Arial" w:cs="Arial"/>
+          <w:b/>
+          <w:sz w:val="28"/>
+        </w:rPr>
+        <w:lastRenderedPageBreak/>
+        <w:t>SIM</w:t>
+      </w:r>
+    </w:p>
+    <w:p>
+      <w:pPr>
+        <w:pStyle w:val="Prrafodelista"/>
+        <w:numPr>
+          <w:ilvl w:val="0"/>
+          <w:numId w:val="2"/>
+        </w:numPr>
+        <w:spacing w:after="0" w:line="240" w:lineRule="auto"/>
+      </w:pPr>
+      <w:r>
+        <w:rPr>
+          <w:rFonts w:ascii="Arial" w:hAnsi="Arial" w:cs="Arial"/>
+          <w:b/>
+          <w:sz w:val="26"/>
+          <w:szCs w:val="26"/>
+        </w:rPr>
+        <w:t>Scenario:</w:t>
+      </w:r>
+      <w:r>
+        <w:rPr>
+          <w:b/>
+          <w:sz w:val="28"/>
+        </w:rPr>
+        <w:t xml:space="preserve"> </w:t>
+      </w:r>
+      <w:r>
+        <w:rPr>
+          <w:sz w:val="28"/>
+        </w:rPr>
+        <w:t>Registrar una SIM nueva.</w:t>
+      </w:r>
+    </w:p>
+    <w:p>
+      <w:pPr>
+        <w:spacing w:after="0" w:line="240" w:lineRule="auto"/>
+        <w:rPr>
+          <w:rFonts w:ascii="Arial" w:hAnsi="Arial" w:cs="Arial"/>
+        </w:rPr>
+      </w:pPr>
+      <w:r>
+        <w:rPr>
+          <w:b/>
+        </w:rPr>
+        <w:tab/>
+      </w:r>
+      <w:r>
+        <w:rPr>
+          <w:b/>
+        </w:rPr>
+        <w:tab/>
+      </w:r>
+      <w:r>
+        <w:rPr>
+          <w:rFonts w:ascii="Arial" w:hAnsi="Arial" w:cs="Arial"/>
+          <w:b/>
+          <w:sz w:val="26"/>
+          <w:szCs w:val="26"/>
+        </w:rPr>
+        <w:t xml:space="preserve">Given: </w:t>
+      </w:r>
+      <w:r>
+        <w:rPr>
+          <w:b/>
+        </w:rPr>
+        <w:t xml:space="preserve"> </w:t>
+      </w:r>
+      <w:r>
+        <w:t xml:space="preserve"> </w:t>
+      </w:r>
+      <w:r>
+        <w:rPr>
+          <w:rFonts w:ascii="Arial" w:hAnsi="Arial" w:cs="Arial"/>
+        </w:rPr>
+        <w:t xml:space="preserve">el usuario </w:t>
+      </w:r>
+      <w:r>
+        <w:rPr>
+          <w:rFonts w:ascii="Arial" w:hAnsi="Arial" w:cs="Arial"/>
+        </w:rPr>
+        <w:t>necesita registrar una SIM nueva.</w:t>
+      </w:r>
+    </w:p>
+    <w:p>
+      <w:pPr>
+        <w:spacing w:after="0" w:line="240" w:lineRule="auto"/>
+        <w:ind w:left="1416"/>
+        <w:rPr>
+          <w:rFonts w:ascii="Arial" w:hAnsi="Arial" w:cs="Arial"/>
+        </w:rPr>
+      </w:pPr>
+      <w:r>
+        <w:rPr>
+          <w:rFonts w:ascii="Arial" w:hAnsi="Arial" w:cs="Arial"/>
+          <w:b/>
+          <w:sz w:val="26"/>
+          <w:szCs w:val="26"/>
+        </w:rPr>
+        <w:t>When:</w:t>
+      </w:r>
+      <w:r>
+        <w:rPr>
+          <w:b/>
+        </w:rPr>
+        <w:t xml:space="preserve"> </w:t>
+      </w:r>
+      <w:r>
+        <w:rPr>
+          <w:rFonts w:ascii="Arial" w:hAnsi="Arial" w:cs="Arial"/>
+        </w:rPr>
+        <w:t>el usuario da clic sobre el menú</w:t>
+      </w:r>
+      <w:r>
+        <w:rPr>
+          <w:rFonts w:ascii="Arial" w:hAnsi="Arial" w:cs="Arial"/>
+        </w:rPr>
+        <w:t xml:space="preserve"> SIM</w:t>
+      </w:r>
+      <w:r>
+        <w:rPr>
+          <w:rFonts w:ascii="Arial" w:hAnsi="Arial" w:cs="Arial"/>
+        </w:rPr>
+        <w:t xml:space="preserve"> y </w:t>
+      </w:r>
+      <w:r>
+        <w:rPr>
+          <w:rFonts w:ascii="Arial" w:hAnsi="Arial" w:cs="Arial"/>
+        </w:rPr>
+        <w:t>seleccione la opción NUEVA</w:t>
+      </w:r>
+    </w:p>
+    <w:p>
+      <w:pPr>
+        <w:spacing w:after="0" w:line="240" w:lineRule="auto"/>
+        <w:ind w:left="1416"/>
+        <w:rPr>
+          <w:rFonts w:ascii="Arial" w:hAnsi="Arial" w:cs="Arial"/>
+        </w:rPr>
+      </w:pPr>
+      <w:r>
+        <w:rPr>
+          <w:rFonts w:ascii="Arial" w:hAnsi="Arial" w:cs="Arial"/>
+          <w:b/>
+          <w:sz w:val="26"/>
+          <w:szCs w:val="26"/>
+        </w:rPr>
+        <w:t>And:</w:t>
+      </w:r>
+      <w:r>
+        <w:rPr>
+          <w:rFonts w:ascii="Arial" w:hAnsi="Arial" w:cs="Arial"/>
+        </w:rPr>
+        <w:t xml:space="preserve"> el usuario ingrese siguiente información</w:t>
+      </w:r>
+    </w:p>
+    <w:p>
+      <w:pPr>
+        <w:pStyle w:val="Prrafodelista"/>
+        <w:numPr>
+          <w:ilvl w:val="0"/>
+          <w:numId w:val="10"/>
+        </w:numPr>
+        <w:spacing w:after="0" w:line="240" w:lineRule="auto"/>
+        <w:rPr>
+          <w:rFonts w:ascii="Arial" w:hAnsi="Arial" w:cs="Arial"/>
+        </w:rPr>
+      </w:pPr>
+      <w:r>
+        <w:rPr>
+          <w:rFonts w:ascii="Arial" w:hAnsi="Arial" w:cs="Arial"/>
+        </w:rPr>
+        <w:t>Marca</w:t>
+      </w:r>
+    </w:p>
+    <w:p>
+      <w:pPr>
+        <w:pStyle w:val="Prrafodelista"/>
+        <w:numPr>
+          <w:ilvl w:val="0"/>
+          <w:numId w:val="10"/>
+        </w:numPr>
+        <w:spacing w:after="0" w:line="240" w:lineRule="auto"/>
+        <w:rPr>
+          <w:rFonts w:ascii="Arial" w:hAnsi="Arial" w:cs="Arial"/>
+        </w:rPr>
+      </w:pPr>
+      <w:r>
+        <w:rPr>
+          <w:rFonts w:ascii="Arial" w:hAnsi="Arial" w:cs="Arial"/>
+        </w:rPr>
+        <w:t>Compañía telefónica</w:t>
+      </w:r>
+    </w:p>
+    <w:p>
+      <w:pPr>
+        <w:pStyle w:val="Prrafodelista"/>
+        <w:numPr>
+          <w:ilvl w:val="0"/>
+          <w:numId w:val="10"/>
+        </w:numPr>
+        <w:spacing w:after="0" w:line="240" w:lineRule="auto"/>
+        <w:rPr>
+          <w:rFonts w:ascii="Arial" w:hAnsi="Arial" w:cs="Arial"/>
+        </w:rPr>
+      </w:pPr>
+      <w:r>
+        <w:rPr>
+          <w:rFonts w:ascii="Arial" w:hAnsi="Arial" w:cs="Arial"/>
+        </w:rPr>
+        <w:t>Plan de datos</w:t>
+      </w:r>
+    </w:p>
+    <w:p>
+      <w:pPr>
+        <w:pStyle w:val="Prrafodelista"/>
+        <w:numPr>
+          <w:ilvl w:val="0"/>
+          <w:numId w:val="10"/>
+        </w:numPr>
+        <w:spacing w:after="0" w:line="240" w:lineRule="auto"/>
+        <w:rPr>
+          <w:rFonts w:ascii="Arial" w:hAnsi="Arial" w:cs="Arial"/>
+        </w:rPr>
+      </w:pPr>
+      <w:r>
+        <w:rPr>
+          <w:rFonts w:ascii="Arial" w:hAnsi="Arial" w:cs="Arial"/>
+        </w:rPr>
+        <w:t>Fecha de vencimiento del plan</w:t>
+      </w:r>
+    </w:p>
+    <w:p>
+      <w:pPr>
+        <w:pStyle w:val="Prrafodelista"/>
+        <w:numPr>
+          <w:ilvl w:val="0"/>
+          <w:numId w:val="10"/>
+        </w:numPr>
+        <w:spacing w:after="0" w:line="240" w:lineRule="auto"/>
+        <w:rPr>
+          <w:rFonts w:ascii="Arial" w:hAnsi="Arial" w:cs="Arial"/>
+        </w:rPr>
+      </w:pPr>
+      <w:r>
+        <w:rPr>
+          <w:rFonts w:ascii="Arial" w:hAnsi="Arial" w:cs="Arial"/>
+        </w:rPr>
+        <w:t>Fecha de inicio del plan</w:t>
+      </w:r>
+    </w:p>
+    <w:p>
+      <w:pPr>
+        <w:pStyle w:val="Prrafodelista"/>
+        <w:numPr>
+          <w:ilvl w:val="0"/>
+          <w:numId w:val="10"/>
+        </w:numPr>
+        <w:spacing w:after="0" w:line="240" w:lineRule="auto"/>
+        <w:rPr>
+          <w:rFonts w:ascii="Arial" w:hAnsi="Arial" w:cs="Arial"/>
+        </w:rPr>
+      </w:pPr>
+      <w:r>
+        <w:rPr>
+          <w:rFonts w:ascii="Arial" w:hAnsi="Arial" w:cs="Arial"/>
+        </w:rPr>
+        <w:t xml:space="preserve">Precio del plan </w:t>
+      </w:r>
+    </w:p>
+    <w:p>
+      <w:pPr>
+        <w:pStyle w:val="Prrafodelista"/>
+        <w:numPr>
+          <w:ilvl w:val="0"/>
+          <w:numId w:val="10"/>
+        </w:numPr>
+        <w:spacing w:after="0" w:line="240" w:lineRule="auto"/>
+        <w:rPr>
+          <w:rFonts w:ascii="Arial" w:hAnsi="Arial" w:cs="Arial"/>
+        </w:rPr>
+      </w:pPr>
+      <w:r>
+        <w:rPr>
+          <w:rFonts w:ascii="Arial" w:hAnsi="Arial" w:cs="Arial"/>
+        </w:rPr>
+        <w:t>Número de teléfono</w:t>
+      </w:r>
+    </w:p>
+    <w:p>
+      <w:pPr>
+        <w:pStyle w:val="Prrafodelista"/>
+        <w:numPr>
+          <w:ilvl w:val="0"/>
+          <w:numId w:val="10"/>
+        </w:numPr>
+        <w:spacing w:after="0" w:line="240" w:lineRule="auto"/>
+        <w:rPr>
+          <w:rFonts w:ascii="Arial" w:hAnsi="Arial" w:cs="Arial"/>
+        </w:rPr>
+      </w:pPr>
+      <w:r>
+        <w:rPr>
+          <w:rFonts w:ascii="Arial" w:hAnsi="Arial" w:cs="Arial"/>
+        </w:rPr>
+        <w:t>ICCID</w:t>
+      </w:r>
+    </w:p>
+    <w:p>
+      <w:pPr>
+        <w:pStyle w:val="Prrafodelista"/>
+        <w:numPr>
+          <w:ilvl w:val="0"/>
+          <w:numId w:val="10"/>
+        </w:numPr>
+        <w:spacing w:after="0" w:line="240" w:lineRule="auto"/>
+        <w:rPr>
+          <w:rFonts w:ascii="Arial" w:hAnsi="Arial" w:cs="Arial"/>
+        </w:rPr>
+      </w:pPr>
+      <w:r>
+        <w:rPr>
+          <w:rFonts w:ascii="Arial" w:hAnsi="Arial" w:cs="Arial"/>
+        </w:rPr>
+        <w:t>APN</w:t>
+      </w:r>
+    </w:p>
+    <w:p>
+      <w:pPr>
+        <w:pStyle w:val="Prrafodelista"/>
+        <w:numPr>
+          <w:ilvl w:val="0"/>
+          <w:numId w:val="10"/>
+        </w:numPr>
+        <w:spacing w:after="0" w:line="240" w:lineRule="auto"/>
+        <w:rPr>
+          <w:rFonts w:ascii="Arial" w:hAnsi="Arial" w:cs="Arial"/>
+        </w:rPr>
+      </w:pPr>
+      <w:r>
+        <w:rPr>
+          <w:rFonts w:ascii="Arial" w:hAnsi="Arial" w:cs="Arial"/>
+        </w:rPr>
+        <w:t>IMEI</w:t>
+      </w:r>
+    </w:p>
+    <w:p>
+      <w:pPr>
+        <w:pStyle w:val="Prrafodelista"/>
+        <w:numPr>
+          <w:ilvl w:val="0"/>
+          <w:numId w:val="10"/>
+        </w:numPr>
+        <w:spacing w:after="0" w:line="240" w:lineRule="auto"/>
+        <w:rPr>
+          <w:rFonts w:ascii="Arial" w:hAnsi="Arial" w:cs="Arial"/>
+        </w:rPr>
+      </w:pPr>
+      <w:r>
+        <w:rPr>
+          <w:rFonts w:ascii="Arial" w:hAnsi="Arial" w:cs="Arial"/>
+        </w:rPr>
+        <w:t>Identificador del lote</w:t>
+      </w:r>
+    </w:p>
+    <w:p>
+      <w:pPr>
+        <w:pStyle w:val="Prrafodelista"/>
+        <w:numPr>
+          <w:ilvl w:val="0"/>
+          <w:numId w:val="10"/>
+        </w:numPr>
+        <w:spacing w:after="0" w:line="240" w:lineRule="auto"/>
+        <w:rPr>
+          <w:rFonts w:ascii="Arial" w:hAnsi="Arial" w:cs="Arial"/>
+        </w:rPr>
+      </w:pPr>
+      <w:r>
+        <w:rPr>
+          <w:rFonts w:ascii="Arial" w:hAnsi="Arial" w:cs="Arial"/>
+        </w:rPr>
+        <w:t>Estado (el sistema lo colocara automáticamente en STOCK)</w:t>
+      </w:r>
+    </w:p>
+    <w:p>
+      <w:pPr>
+        <w:spacing w:after="0" w:line="240" w:lineRule="auto"/>
+        <w:ind w:left="1416"/>
+        <w:rPr>
+          <w:rFonts w:ascii="Arial" w:hAnsi="Arial" w:cs="Arial"/>
+        </w:rPr>
+      </w:pPr>
+      <w:r>
+        <w:rPr>
+          <w:rFonts w:ascii="Arial" w:hAnsi="Arial" w:cs="Arial"/>
+          <w:b/>
+        </w:rPr>
+        <w:t xml:space="preserve">And: </w:t>
+      </w:r>
+      <w:r>
+        <w:rPr>
+          <w:rFonts w:ascii="Arial" w:hAnsi="Arial" w:cs="Arial"/>
+        </w:rPr>
+        <w:t>el usuario presione clic sobre el botón GUARDAR.</w:t>
+      </w:r>
+    </w:p>
+    <w:p>
+      <w:pPr>
+        <w:spacing w:after="0" w:line="240" w:lineRule="auto"/>
+        <w:ind w:left="2127" w:hanging="709"/>
+        <w:rPr>
+          <w:rFonts w:ascii="Arial" w:hAnsi="Arial" w:cs="Arial"/>
+        </w:rPr>
+      </w:pPr>
+      <w:r>
+        <w:rPr>
+          <w:rFonts w:ascii="Arial" w:hAnsi="Arial" w:cs="Arial"/>
+          <w:b/>
+          <w:sz w:val="26"/>
+          <w:szCs w:val="26"/>
+        </w:rPr>
+        <w:t>Then:</w:t>
+      </w:r>
+      <w:r>
+        <w:rPr>
+          <w:rFonts w:ascii="Arial" w:hAnsi="Arial" w:cs="Arial"/>
+        </w:rPr>
+        <w:t xml:space="preserve"> el sistema deberá guardar la información de la SIM nueva.</w:t>
+      </w:r>
+    </w:p>
+    <w:p>
+      <w:pPr>
+        <w:rPr>
+          <w:rFonts w:ascii="Arial" w:hAnsi="Arial" w:cs="Arial"/>
+          <w:b/>
+          <w:sz w:val="28"/>
+        </w:rPr>
+      </w:pPr>
+    </w:p>
+    <w:p>
+      <w:pPr>
+        <w:rPr>
+          <w:rFonts w:ascii="Arial" w:hAnsi="Arial" w:cs="Arial"/>
+          <w:b/>
+          <w:sz w:val="28"/>
+        </w:rPr>
+      </w:pPr>
+      <w:r>
+        <w:rPr>
+          <w:rFonts w:ascii="Arial" w:hAnsi="Arial" w:cs="Arial"/>
+          <w:b/>
+          <w:sz w:val="28"/>
+        </w:rPr>
+        <w:br w:type="page"/>
+      </w:r>
+    </w:p>
+    <w:p>
+      <w:pPr>
+        <w:jc w:val="center"/>
+        <w:rPr>
+          <w:rFonts w:ascii="Arial" w:hAnsi="Arial" w:cs="Arial"/>
+          <w:b/>
+          <w:sz w:val="28"/>
+        </w:rPr>
+      </w:pPr>
+      <w:r>
+        <w:rPr>
+          <w:rFonts w:ascii="Arial" w:hAnsi="Arial" w:cs="Arial"/>
+          <w:b/>
+          <w:sz w:val="28"/>
+        </w:rPr>
+        <w:lastRenderedPageBreak/>
+        <w:t>PERSONAL ADMON</w:t>
+      </w:r>
+    </w:p>
+    <w:p>
+      <w:pPr>
+        <w:rPr>
+          <w:rFonts w:ascii="Arial" w:hAnsi="Arial" w:cs="Arial"/>
+          <w:b/>
+          <w:sz w:val="28"/>
+        </w:rPr>
+      </w:pPr>
+    </w:p>
+    <w:p>
+      <w:pPr>
+        <w:pStyle w:val="Prrafodelista"/>
+        <w:numPr>
+          <w:ilvl w:val="0"/>
+          <w:numId w:val="2"/>
+        </w:numPr>
+        <w:spacing w:after="0" w:line="240" w:lineRule="auto"/>
+      </w:pPr>
+      <w:r>
+        <w:rPr>
+          <w:rFonts w:ascii="Arial" w:hAnsi="Arial" w:cs="Arial"/>
+          <w:b/>
+          <w:sz w:val="26"/>
+          <w:szCs w:val="26"/>
+        </w:rPr>
+        <w:t>Scenario:</w:t>
+      </w:r>
+      <w:r>
+        <w:rPr>
+          <w:b/>
+          <w:sz w:val="28"/>
+        </w:rPr>
+        <w:t xml:space="preserve"> </w:t>
+      </w:r>
+      <w:r>
+        <w:rPr>
+          <w:sz w:val="28"/>
+        </w:rPr>
+        <w:t>Registrar un empleado o usuario nuevo</w:t>
+      </w:r>
+    </w:p>
+    <w:p>
+      <w:pPr>
+        <w:spacing w:after="0" w:line="240" w:lineRule="auto"/>
+        <w:rPr>
+          <w:rFonts w:ascii="Arial" w:hAnsi="Arial" w:cs="Arial"/>
+        </w:rPr>
+      </w:pPr>
+      <w:r>
+        <w:rPr>
+          <w:b/>
+        </w:rPr>
+        <w:tab/>
+      </w:r>
+      <w:r>
+        <w:rPr>
+          <w:b/>
+        </w:rPr>
+        <w:tab/>
+      </w:r>
+      <w:r>
+        <w:rPr>
+          <w:rFonts w:ascii="Arial" w:hAnsi="Arial" w:cs="Arial"/>
+          <w:b/>
+          <w:sz w:val="26"/>
+          <w:szCs w:val="26"/>
+        </w:rPr>
+        <w:t xml:space="preserve">Given: </w:t>
+      </w:r>
+      <w:r>
+        <w:rPr>
+          <w:b/>
+        </w:rPr>
+        <w:t xml:space="preserve"> </w:t>
+      </w:r>
+      <w:r>
+        <w:t xml:space="preserve"> </w:t>
+      </w:r>
+      <w:r>
+        <w:rPr>
+          <w:rFonts w:ascii="Arial" w:hAnsi="Arial" w:cs="Arial"/>
+        </w:rPr>
+        <w:t xml:space="preserve">el usuario </w:t>
+      </w:r>
+      <w:r>
+        <w:rPr>
+          <w:rFonts w:ascii="Arial" w:hAnsi="Arial" w:cs="Arial"/>
+        </w:rPr>
+        <w:t>necesita registrar un usuario o empleado nuevo</w:t>
+      </w:r>
+    </w:p>
+    <w:p>
+      <w:pPr>
+        <w:spacing w:after="0" w:line="240" w:lineRule="auto"/>
+        <w:ind w:left="1416"/>
+        <w:rPr>
+          <w:rFonts w:ascii="Arial" w:hAnsi="Arial" w:cs="Arial"/>
+        </w:rPr>
+      </w:pPr>
+      <w:r>
+        <w:rPr>
+          <w:rFonts w:ascii="Arial" w:hAnsi="Arial" w:cs="Arial"/>
+          <w:b/>
+          <w:sz w:val="26"/>
+          <w:szCs w:val="26"/>
+        </w:rPr>
+        <w:t>When:</w:t>
+      </w:r>
+      <w:r>
+        <w:rPr>
+          <w:b/>
+        </w:rPr>
+        <w:t xml:space="preserve"> </w:t>
+      </w:r>
+      <w:r>
+        <w:rPr>
+          <w:rFonts w:ascii="Arial" w:hAnsi="Arial" w:cs="Arial"/>
+        </w:rPr>
+        <w:t>el usuario da clic sobre el menú</w:t>
+      </w:r>
+      <w:r>
+        <w:rPr>
+          <w:rFonts w:ascii="Arial" w:hAnsi="Arial" w:cs="Arial"/>
+        </w:rPr>
+        <w:t xml:space="preserve"> PERSONAL y seleccione la opción NUEVO</w:t>
+      </w:r>
+    </w:p>
+    <w:p>
+      <w:pPr>
+        <w:spacing w:after="0" w:line="240" w:lineRule="auto"/>
+        <w:ind w:left="1416"/>
+        <w:rPr>
+          <w:rFonts w:ascii="Arial" w:hAnsi="Arial" w:cs="Arial"/>
+        </w:rPr>
+      </w:pPr>
+      <w:r>
+        <w:rPr>
+          <w:rFonts w:ascii="Arial" w:hAnsi="Arial" w:cs="Arial"/>
+          <w:b/>
+          <w:sz w:val="26"/>
+          <w:szCs w:val="26"/>
+        </w:rPr>
+        <w:t>And:</w:t>
+      </w:r>
+      <w:r>
+        <w:rPr>
+          <w:rFonts w:ascii="Arial" w:hAnsi="Arial" w:cs="Arial"/>
+        </w:rPr>
+        <w:t xml:space="preserve"> el usuario ingrese la siguiente información:</w:t>
+      </w:r>
+    </w:p>
+    <w:p>
+      <w:pPr>
+        <w:pStyle w:val="Prrafodelista"/>
+        <w:numPr>
+          <w:ilvl w:val="0"/>
+          <w:numId w:val="12"/>
+        </w:numPr>
+        <w:spacing w:after="0" w:line="240" w:lineRule="auto"/>
+        <w:rPr>
+          <w:rFonts w:ascii="Arial" w:hAnsi="Arial" w:cs="Arial"/>
+        </w:rPr>
+      </w:pPr>
+      <w:r>
+        <w:rPr>
+          <w:rFonts w:ascii="Arial" w:hAnsi="Arial" w:cs="Arial"/>
+        </w:rPr>
+        <w:t>Nombre</w:t>
+      </w:r>
+    </w:p>
+    <w:p>
+      <w:pPr>
+        <w:pStyle w:val="Prrafodelista"/>
+        <w:numPr>
+          <w:ilvl w:val="0"/>
+          <w:numId w:val="12"/>
+        </w:numPr>
+        <w:spacing w:after="0" w:line="240" w:lineRule="auto"/>
+        <w:rPr>
+          <w:rFonts w:ascii="Arial" w:hAnsi="Arial" w:cs="Arial"/>
+        </w:rPr>
+      </w:pPr>
+      <w:r>
+        <w:rPr>
+          <w:rFonts w:ascii="Arial" w:hAnsi="Arial" w:cs="Arial"/>
+        </w:rPr>
+        <w:t>Puesto</w:t>
+      </w:r>
+    </w:p>
+    <w:p>
+      <w:pPr>
+        <w:pStyle w:val="Prrafodelista"/>
+        <w:numPr>
+          <w:ilvl w:val="0"/>
+          <w:numId w:val="12"/>
+        </w:numPr>
+        <w:spacing w:after="0" w:line="240" w:lineRule="auto"/>
+        <w:rPr>
+          <w:rFonts w:ascii="Arial" w:hAnsi="Arial" w:cs="Arial"/>
+        </w:rPr>
+      </w:pPr>
+      <w:r>
+        <w:rPr>
+          <w:rFonts w:ascii="Arial" w:hAnsi="Arial" w:cs="Arial"/>
+        </w:rPr>
+        <w:t>Estado(el sistema lo colocara en ACTIVO)</w:t>
+      </w:r>
+    </w:p>
+    <w:p>
+      <w:pPr>
+        <w:spacing w:after="0" w:line="240" w:lineRule="auto"/>
+        <w:ind w:left="1416"/>
+        <w:rPr>
+          <w:rFonts w:ascii="Arial" w:hAnsi="Arial" w:cs="Arial"/>
+        </w:rPr>
+      </w:pPr>
+      <w:r>
+        <w:rPr>
+          <w:rFonts w:ascii="Arial" w:hAnsi="Arial" w:cs="Arial"/>
+          <w:b/>
+        </w:rPr>
+        <w:t xml:space="preserve">And: </w:t>
+      </w:r>
+      <w:r>
+        <w:rPr>
+          <w:rFonts w:ascii="Arial" w:hAnsi="Arial" w:cs="Arial"/>
+        </w:rPr>
+        <w:t>el usuario presione clic sobre el botón GUARDAR.</w:t>
+      </w:r>
+    </w:p>
+    <w:p>
+      <w:pPr>
+        <w:spacing w:after="0" w:line="240" w:lineRule="auto"/>
+        <w:ind w:left="2127" w:hanging="709"/>
+        <w:rPr>
+          <w:rFonts w:ascii="Arial" w:hAnsi="Arial" w:cs="Arial"/>
+        </w:rPr>
+      </w:pPr>
+      <w:r>
+        <w:rPr>
+          <w:rFonts w:ascii="Arial" w:hAnsi="Arial" w:cs="Arial"/>
+          <w:b/>
+          <w:sz w:val="26"/>
+          <w:szCs w:val="26"/>
+        </w:rPr>
+        <w:t>Then:</w:t>
+      </w:r>
+      <w:r>
+        <w:rPr>
+          <w:rFonts w:ascii="Arial" w:hAnsi="Arial" w:cs="Arial"/>
+        </w:rPr>
+        <w:t xml:space="preserve"> el sistema deberá guardar la información.</w:t>
+      </w:r>
+    </w:p>
+    <w:p>
+      <w:pPr>
+        <w:spacing w:after="0" w:line="240" w:lineRule="auto"/>
+        <w:ind w:left="2127" w:hanging="709"/>
+        <w:rPr>
+          <w:rFonts w:ascii="Arial" w:hAnsi="Arial" w:cs="Arial"/>
+        </w:rPr>
+      </w:pPr>
+    </w:p>
+    <w:p>
+      <w:pPr>
+        <w:spacing w:after="0" w:line="240" w:lineRule="auto"/>
+        <w:ind w:left="2127" w:hanging="709"/>
+        <w:rPr>
+          <w:rFonts w:ascii="Arial" w:hAnsi="Arial" w:cs="Arial"/>
+        </w:rPr>
+      </w:pPr>
+    </w:p>
+    <w:p>
+      <w:pPr>
+        <w:pStyle w:val="Prrafodelista"/>
+        <w:numPr>
+          <w:ilvl w:val="0"/>
+          <w:numId w:val="2"/>
+        </w:numPr>
+        <w:spacing w:after="0" w:line="240" w:lineRule="auto"/>
+      </w:pPr>
+      <w:r>
+        <w:rPr>
+          <w:rFonts w:ascii="Arial" w:hAnsi="Arial" w:cs="Arial"/>
+          <w:b/>
+          <w:sz w:val="26"/>
+          <w:szCs w:val="26"/>
+        </w:rPr>
+        <w:t>Scenario:</w:t>
+      </w:r>
+      <w:r>
+        <w:rPr>
+          <w:b/>
+          <w:sz w:val="28"/>
+        </w:rPr>
+        <w:t xml:space="preserve"> </w:t>
+      </w:r>
+      <w:r>
+        <w:rPr>
+          <w:sz w:val="28"/>
+        </w:rPr>
+        <w:t>Dar de baja un usuario o empleado.</w:t>
+      </w:r>
+    </w:p>
+    <w:p>
+      <w:pPr>
+        <w:spacing w:after="0" w:line="240" w:lineRule="auto"/>
+        <w:rPr>
+          <w:rFonts w:ascii="Arial" w:hAnsi="Arial" w:cs="Arial"/>
+        </w:rPr>
+      </w:pPr>
+      <w:r>
+        <w:rPr>
+          <w:b/>
+        </w:rPr>
+        <w:tab/>
+      </w:r>
+      <w:r>
+        <w:rPr>
+          <w:b/>
+        </w:rPr>
+        <w:tab/>
+      </w:r>
+      <w:r>
+        <w:rPr>
+          <w:rFonts w:ascii="Arial" w:hAnsi="Arial" w:cs="Arial"/>
+          <w:b/>
+          <w:sz w:val="26"/>
+          <w:szCs w:val="26"/>
+        </w:rPr>
+        <w:t xml:space="preserve">Given: </w:t>
+      </w:r>
+      <w:r>
+        <w:rPr>
+          <w:b/>
+        </w:rPr>
+        <w:t xml:space="preserve"> </w:t>
+      </w:r>
+      <w:r>
+        <w:t xml:space="preserve"> </w:t>
+      </w:r>
+      <w:r>
+        <w:rPr>
+          <w:rFonts w:ascii="Arial" w:hAnsi="Arial" w:cs="Arial"/>
+        </w:rPr>
+        <w:t xml:space="preserve">el usuario </w:t>
+      </w:r>
+      <w:r>
+        <w:rPr>
+          <w:rFonts w:ascii="Arial" w:hAnsi="Arial" w:cs="Arial"/>
+        </w:rPr>
+        <w:t>necesita DAR DE BAJA un usuario o empleado.</w:t>
+      </w:r>
+    </w:p>
+    <w:p>
+      <w:pPr>
+        <w:spacing w:after="0" w:line="240" w:lineRule="auto"/>
+        <w:ind w:left="1416"/>
+        <w:rPr>
+          <w:rFonts w:ascii="Arial" w:hAnsi="Arial" w:cs="Arial"/>
+        </w:rPr>
+      </w:pPr>
+      <w:r>
+        <w:rPr>
+          <w:rFonts w:ascii="Arial" w:hAnsi="Arial" w:cs="Arial"/>
+          <w:b/>
+          <w:sz w:val="26"/>
+          <w:szCs w:val="26"/>
+        </w:rPr>
+        <w:t>When:</w:t>
+      </w:r>
+      <w:r>
+        <w:rPr>
+          <w:b/>
+        </w:rPr>
+        <w:t xml:space="preserve"> </w:t>
+      </w:r>
+      <w:r>
+        <w:rPr>
+          <w:rFonts w:ascii="Arial" w:hAnsi="Arial" w:cs="Arial"/>
+        </w:rPr>
+        <w:t>el usuario da clic sobre el menú</w:t>
+      </w:r>
+      <w:r>
+        <w:rPr>
+          <w:rFonts w:ascii="Arial" w:hAnsi="Arial" w:cs="Arial"/>
+        </w:rPr>
+        <w:t xml:space="preserve"> PERSO</w:t>
+      </w:r>
+      <w:r>
+        <w:rPr>
+          <w:rFonts w:ascii="Arial" w:hAnsi="Arial" w:cs="Arial"/>
+        </w:rPr>
+        <w:t>NAL y seleccione la opción DAR DE BAJA</w:t>
+      </w:r>
+    </w:p>
+    <w:p>
+      <w:pPr>
+        <w:spacing w:after="0" w:line="240" w:lineRule="auto"/>
+        <w:ind w:left="1416"/>
+        <w:rPr>
+          <w:rFonts w:ascii="Arial" w:hAnsi="Arial" w:cs="Arial"/>
+        </w:rPr>
+      </w:pPr>
+      <w:r>
+        <w:rPr>
+          <w:rFonts w:ascii="Arial" w:hAnsi="Arial" w:cs="Arial"/>
+          <w:b/>
+          <w:sz w:val="26"/>
+          <w:szCs w:val="26"/>
+        </w:rPr>
+        <w:t>And:</w:t>
+      </w:r>
+      <w:r>
+        <w:rPr>
+          <w:rFonts w:ascii="Arial" w:hAnsi="Arial" w:cs="Arial"/>
+        </w:rPr>
+        <w:t xml:space="preserve"> el usuario ingrese o seleccione el identificador del </w:t>
+      </w:r>
+      <w:r>
+        <w:rPr>
+          <w:rFonts w:ascii="Arial" w:hAnsi="Arial" w:cs="Arial"/>
+        </w:rPr>
+        <w:t>empleado</w:t>
+      </w:r>
+      <w:r>
+        <w:rPr>
+          <w:rFonts w:ascii="Arial" w:hAnsi="Arial" w:cs="Arial"/>
+        </w:rPr>
+        <w:t>.</w:t>
+      </w:r>
+    </w:p>
+    <w:p>
+      <w:pPr>
+        <w:spacing w:after="0" w:line="240" w:lineRule="auto"/>
+        <w:ind w:left="1416"/>
+        <w:rPr>
+          <w:rFonts w:ascii="Arial" w:hAnsi="Arial" w:cs="Arial"/>
+        </w:rPr>
+      </w:pPr>
+      <w:r>
+        <w:rPr>
+          <w:rFonts w:ascii="Arial" w:hAnsi="Arial" w:cs="Arial"/>
+          <w:b/>
+        </w:rPr>
+        <w:t xml:space="preserve">And: </w:t>
+      </w:r>
+      <w:r>
+        <w:rPr>
+          <w:rFonts w:ascii="Arial" w:hAnsi="Arial" w:cs="Arial"/>
+        </w:rPr>
+        <w:t>el usuario presione clic sobre el botón GUARDAR.</w:t>
+      </w:r>
+    </w:p>
+    <w:p>
+      <w:pPr>
+        <w:spacing w:after="0" w:line="240" w:lineRule="auto"/>
+        <w:ind w:left="2127" w:hanging="709"/>
+        <w:rPr>
+          <w:rFonts w:ascii="Arial" w:hAnsi="Arial" w:cs="Arial"/>
+        </w:rPr>
+      </w:pPr>
+      <w:proofErr w:type="spellStart"/>
+      <w:r>
+        <w:rPr>
+          <w:rFonts w:ascii="Arial" w:hAnsi="Arial" w:cs="Arial"/>
+          <w:b/>
+          <w:sz w:val="26"/>
+          <w:szCs w:val="26"/>
+        </w:rPr>
+        <w:t>Then</w:t>
+      </w:r>
+      <w:proofErr w:type="spellEnd"/>
+      <w:r>
+        <w:rPr>
+          <w:rFonts w:ascii="Arial" w:hAnsi="Arial" w:cs="Arial"/>
+          <w:b/>
+          <w:sz w:val="26"/>
+          <w:szCs w:val="26"/>
+        </w:rPr>
+        <w:t>:</w:t>
+      </w:r>
+      <w:r>
+        <w:rPr>
+          <w:rFonts w:ascii="Arial" w:hAnsi="Arial" w:cs="Arial"/>
+        </w:rPr>
+        <w:t xml:space="preserve"> </w:t>
+      </w:r>
+      <w:r>
+        <w:rPr>
+          <w:rFonts w:ascii="Arial" w:hAnsi="Arial" w:cs="Arial"/>
+        </w:rPr>
+        <w:t>el sistema deberá cambiar el estado del empleado a “DE BAJA”</w:t>
       </w:r>
       <w:bookmarkStart w:id="0" w:name="_GoBack"/>
       <w:bookmarkEnd w:id="0"/>
@@ -6615,1579 +8161,13 @@
         <w:rPr>
           <w:rFonts w:ascii="Arial" w:hAnsi="Arial" w:cs="Arial"/>
         </w:rPr>
-        <w:t>r del GPS de entrada</w:t>
-      </w:r>
-    </w:p>
-    <w:p>
-      <w:pPr>
-        <w:pStyle w:val="Prrafodelista"/>
-        <w:numPr>
-          <w:ilvl w:val="0"/>
-          <w:numId w:val="8"/>
-        </w:numPr>
-        <w:spacing w:after="0" w:line="240" w:lineRule="auto"/>
-        <w:rPr>
-          <w:rFonts w:ascii="Arial" w:hAnsi="Arial" w:cs="Arial"/>
-          <w:b/>
-        </w:rPr>
-      </w:pPr>
-      <w:r>
-        <w:rPr>
-          <w:rFonts w:ascii="Arial" w:hAnsi="Arial" w:cs="Arial"/>
-        </w:rPr>
-        <w:t>Identificador del GPS de salida(el sistema colocar</w:t>
-      </w:r>
-      <w:r>
-        <w:rPr>
-          <w:rFonts w:ascii="Arial" w:hAnsi="Arial" w:cs="Arial"/>
-        </w:rPr>
-        <w:t>a</w:t>
-      </w:r>
-      <w:r>
-        <w:rPr>
-          <w:rFonts w:ascii="Arial" w:hAnsi="Arial" w:cs="Arial"/>
-        </w:rPr>
-        <w:t xml:space="preserve"> automáticamente el GPS actual )</w:t>
-      </w:r>
-    </w:p>
-    <w:p>
-      <w:pPr>
-        <w:pStyle w:val="Prrafodelista"/>
-        <w:numPr>
-          <w:ilvl w:val="0"/>
-          <w:numId w:val="8"/>
-        </w:numPr>
-        <w:spacing w:after="0" w:line="240" w:lineRule="auto"/>
-        <w:rPr>
-          <w:rFonts w:ascii="Arial" w:hAnsi="Arial" w:cs="Arial"/>
-          <w:b/>
-        </w:rPr>
-      </w:pPr>
-      <w:r>
-        <w:rPr>
-          <w:rFonts w:ascii="Arial" w:hAnsi="Arial" w:cs="Arial"/>
-        </w:rPr>
-        <w:t>Identificador del vehículo</w:t>
-      </w:r>
-    </w:p>
-    <w:p>
-      <w:pPr>
-        <w:pStyle w:val="Prrafodelista"/>
-        <w:numPr>
-          <w:ilvl w:val="0"/>
-          <w:numId w:val="8"/>
-        </w:numPr>
-        <w:spacing w:after="0" w:line="240" w:lineRule="auto"/>
-        <w:rPr>
-          <w:rFonts w:ascii="Arial" w:hAnsi="Arial" w:cs="Arial"/>
-          <w:b/>
-        </w:rPr>
-      </w:pPr>
-      <w:r>
-        <w:rPr>
-          <w:rFonts w:ascii="Arial" w:hAnsi="Arial" w:cs="Arial"/>
-        </w:rPr>
-        <w:t>Identificador del técnico</w:t>
-      </w:r>
-    </w:p>
-    <w:p>
-      <w:pPr>
-        <w:pStyle w:val="Prrafodelista"/>
-        <w:numPr>
-          <w:ilvl w:val="0"/>
-          <w:numId w:val="8"/>
-        </w:numPr>
-        <w:spacing w:after="0" w:line="240" w:lineRule="auto"/>
-        <w:rPr>
-          <w:rFonts w:ascii="Arial" w:hAnsi="Arial" w:cs="Arial"/>
-          <w:b/>
-        </w:rPr>
-      </w:pPr>
-      <w:r>
-        <w:rPr>
-          <w:rFonts w:ascii="Arial" w:hAnsi="Arial" w:cs="Arial"/>
-        </w:rPr>
-        <w:t>comentario</w:t>
+        <w:t xml:space="preserve"> </w:t>
       </w:r>
     </w:p>
     <w:p>
       <w:pPr>
         <w:spacing w:after="0" w:line="240" w:lineRule="auto"/>
         <w:ind w:left="1416"/>
-        <w:rPr>
-          <w:rFonts w:ascii="Arial" w:hAnsi="Arial" w:cs="Arial"/>
-        </w:rPr>
-      </w:pPr>
-      <w:r>
-        <w:rPr>
-          <w:rFonts w:ascii="Arial" w:hAnsi="Arial" w:cs="Arial"/>
-          <w:b/>
-        </w:rPr>
-        <w:t xml:space="preserve">And: </w:t>
-      </w:r>
-      <w:r>
-        <w:rPr>
-          <w:rFonts w:ascii="Arial" w:hAnsi="Arial" w:cs="Arial"/>
-        </w:rPr>
-        <w:t>el usuario presione clic sobre el botón GUARDAR.</w:t>
-      </w:r>
-    </w:p>
-    <w:p>
-      <w:pPr>
-        <w:spacing w:after="0" w:line="240" w:lineRule="auto"/>
-        <w:ind w:left="2127" w:hanging="709"/>
-        <w:rPr>
-          <w:rFonts w:ascii="Arial" w:hAnsi="Arial" w:cs="Arial"/>
-        </w:rPr>
-      </w:pPr>
-      <w:r>
-        <w:rPr>
-          <w:rFonts w:ascii="Arial" w:hAnsi="Arial" w:cs="Arial"/>
-          <w:b/>
-          <w:sz w:val="26"/>
-          <w:szCs w:val="26"/>
-        </w:rPr>
-        <w:t>Then:</w:t>
-      </w:r>
-      <w:r>
-        <w:rPr>
-          <w:rFonts w:ascii="Arial" w:hAnsi="Arial" w:cs="Arial"/>
-        </w:rPr>
-        <w:t xml:space="preserve"> el sistema deberá</w:t>
-      </w:r>
-      <w:r>
-        <w:rPr>
-          <w:rFonts w:ascii="Arial" w:hAnsi="Arial" w:cs="Arial"/>
-        </w:rPr>
-        <w:t xml:space="preserve"> cambiar</w:t>
-      </w:r>
-      <w:r>
-        <w:rPr>
-          <w:rFonts w:ascii="Arial" w:hAnsi="Arial" w:cs="Arial"/>
-        </w:rPr>
-        <w:t xml:space="preserve"> </w:t>
-      </w:r>
-      <w:r>
-        <w:rPr>
-          <w:rFonts w:ascii="Arial" w:hAnsi="Arial" w:cs="Arial"/>
-        </w:rPr>
-        <w:t>d</w:t>
-      </w:r>
-      <w:r>
-        <w:rPr>
-          <w:rFonts w:ascii="Arial" w:hAnsi="Arial" w:cs="Arial"/>
-        </w:rPr>
-        <w:t>e GPS  al vehículo especificado.</w:t>
-      </w:r>
-      <w:r>
-        <w:rPr>
-          <w:rFonts w:ascii="Arial" w:hAnsi="Arial" w:cs="Arial"/>
-        </w:rPr>
-        <w:t xml:space="preserve"> Y el </w:t>
-      </w:r>
-      <w:r>
-        <w:rPr>
-          <w:rFonts w:ascii="Arial" w:hAnsi="Arial" w:cs="Arial"/>
-        </w:rPr>
-        <w:t xml:space="preserve"> GPS de salida deberá registrarse a REPARACIONES y cambiar el estado del GPS </w:t>
-      </w:r>
-      <w:r>
-        <w:rPr>
-          <w:rFonts w:ascii="Arial" w:hAnsi="Arial" w:cs="Arial"/>
-        </w:rPr>
-        <w:t xml:space="preserve">y la SIM </w:t>
-      </w:r>
-      <w:r>
-        <w:rPr>
-          <w:rFonts w:ascii="Arial" w:hAnsi="Arial" w:cs="Arial"/>
-        </w:rPr>
-        <w:t>a “EN REPARACION”</w:t>
-      </w:r>
-    </w:p>
-    <w:p>
-      <w:pPr>
-        <w:spacing w:after="0" w:line="240" w:lineRule="auto"/>
-        <w:ind w:left="2127" w:hanging="709"/>
-        <w:rPr>
-          <w:rFonts w:ascii="Arial" w:hAnsi="Arial" w:cs="Arial"/>
-          <w:b/>
-          <w:sz w:val="26"/>
-          <w:szCs w:val="26"/>
-        </w:rPr>
-      </w:pPr>
-    </w:p>
-    <w:p>
-      <w:pPr>
-        <w:spacing w:after="0" w:line="240" w:lineRule="auto"/>
-        <w:ind w:left="2127" w:hanging="709"/>
-        <w:rPr>
-          <w:rFonts w:ascii="Arial" w:hAnsi="Arial" w:cs="Arial"/>
-          <w:b/>
-          <w:sz w:val="26"/>
-          <w:szCs w:val="26"/>
-        </w:rPr>
-      </w:pPr>
-    </w:p>
-    <w:p>
-      <w:pPr>
-        <w:spacing w:after="0" w:line="240" w:lineRule="auto"/>
-        <w:ind w:left="2127" w:hanging="709"/>
-        <w:rPr>
-          <w:rFonts w:ascii="Arial" w:hAnsi="Arial" w:cs="Arial"/>
-          <w:b/>
-          <w:sz w:val="26"/>
-          <w:szCs w:val="26"/>
-        </w:rPr>
-      </w:pPr>
-    </w:p>
-    <w:p>
-      <w:pPr>
-        <w:spacing w:after="0" w:line="240" w:lineRule="auto"/>
-        <w:ind w:left="2127" w:hanging="709"/>
-        <w:rPr>
-          <w:rFonts w:ascii="Arial" w:hAnsi="Arial" w:cs="Arial"/>
-          <w:b/>
-          <w:sz w:val="26"/>
-          <w:szCs w:val="26"/>
-        </w:rPr>
-      </w:pPr>
-    </w:p>
-    <w:p>
-      <w:pPr>
-        <w:spacing w:after="0" w:line="240" w:lineRule="auto"/>
-        <w:ind w:left="2127" w:hanging="709"/>
-        <w:rPr>
-          <w:rFonts w:ascii="Arial" w:hAnsi="Arial" w:cs="Arial"/>
-          <w:b/>
-          <w:sz w:val="26"/>
-          <w:szCs w:val="26"/>
-        </w:rPr>
-      </w:pPr>
-    </w:p>
-    <w:p>
-      <w:pPr>
-        <w:spacing w:after="0" w:line="240" w:lineRule="auto"/>
-        <w:ind w:left="2127" w:hanging="709"/>
-        <w:rPr>
-          <w:rFonts w:ascii="Arial" w:hAnsi="Arial" w:cs="Arial"/>
-          <w:b/>
-          <w:sz w:val="26"/>
-          <w:szCs w:val="26"/>
-        </w:rPr>
-      </w:pPr>
-    </w:p>
-    <w:p>
-      <w:pPr>
-        <w:spacing w:after="0" w:line="240" w:lineRule="auto"/>
-        <w:ind w:left="2127" w:hanging="709"/>
-        <w:rPr>
-          <w:rFonts w:ascii="Arial" w:hAnsi="Arial" w:cs="Arial"/>
-          <w:b/>
-          <w:sz w:val="26"/>
-          <w:szCs w:val="26"/>
-        </w:rPr>
-      </w:pPr>
-    </w:p>
-    <w:p>
-      <w:pPr>
-        <w:spacing w:after="0" w:line="240" w:lineRule="auto"/>
-        <w:ind w:left="2127" w:hanging="709"/>
-        <w:rPr>
-          <w:rFonts w:ascii="Arial" w:hAnsi="Arial" w:cs="Arial"/>
-          <w:b/>
-          <w:sz w:val="26"/>
-          <w:szCs w:val="26"/>
-        </w:rPr>
-      </w:pPr>
-    </w:p>
-    <w:p>
-      <w:pPr>
-        <w:spacing w:after="0" w:line="240" w:lineRule="auto"/>
-        <w:ind w:left="2127" w:hanging="709"/>
-        <w:rPr>
-          <w:rFonts w:ascii="Arial" w:hAnsi="Arial" w:cs="Arial"/>
-          <w:b/>
-          <w:sz w:val="26"/>
-          <w:szCs w:val="26"/>
-        </w:rPr>
-      </w:pPr>
-    </w:p>
-    <w:p>
-      <w:pPr>
-        <w:pStyle w:val="Prrafodelista"/>
-        <w:numPr>
-          <w:ilvl w:val="0"/>
-          <w:numId w:val="2"/>
-        </w:numPr>
-        <w:spacing w:after="0" w:line="240" w:lineRule="auto"/>
-      </w:pPr>
-      <w:r>
-        <w:rPr>
-          <w:rFonts w:ascii="Arial" w:hAnsi="Arial" w:cs="Arial"/>
-          <w:b/>
-          <w:sz w:val="26"/>
-          <w:szCs w:val="26"/>
-        </w:rPr>
-        <w:t>Scenario:</w:t>
-      </w:r>
-      <w:r>
-        <w:rPr>
-          <w:b/>
-          <w:sz w:val="28"/>
-        </w:rPr>
-        <w:t xml:space="preserve"> </w:t>
-      </w:r>
-      <w:r>
-        <w:rPr>
-          <w:sz w:val="28"/>
-        </w:rPr>
-        <w:t>Dar de baja un vehículo</w:t>
-      </w:r>
-    </w:p>
-    <w:p>
-      <w:pPr>
-        <w:spacing w:after="0" w:line="240" w:lineRule="auto"/>
-        <w:rPr>
-          <w:rFonts w:ascii="Arial" w:hAnsi="Arial" w:cs="Arial"/>
-        </w:rPr>
-      </w:pPr>
-      <w:r>
-        <w:rPr>
-          <w:b/>
-        </w:rPr>
-        <w:tab/>
-      </w:r>
-      <w:r>
-        <w:rPr>
-          <w:b/>
-        </w:rPr>
-        <w:tab/>
-      </w:r>
-      <w:r>
-        <w:rPr>
-          <w:rFonts w:ascii="Arial" w:hAnsi="Arial" w:cs="Arial"/>
-          <w:b/>
-          <w:sz w:val="26"/>
-          <w:szCs w:val="26"/>
-        </w:rPr>
-        <w:t xml:space="preserve">Given: </w:t>
-      </w:r>
-      <w:r>
-        <w:rPr>
-          <w:b/>
-        </w:rPr>
-        <w:t xml:space="preserve"> </w:t>
-      </w:r>
-      <w:r>
-        <w:t xml:space="preserve"> </w:t>
-      </w:r>
-      <w:r>
-        <w:rPr>
-          <w:rFonts w:ascii="Arial" w:hAnsi="Arial" w:cs="Arial"/>
-        </w:rPr>
-        <w:t xml:space="preserve">el usuario </w:t>
-      </w:r>
-      <w:r>
-        <w:rPr>
-          <w:rFonts w:ascii="Arial" w:hAnsi="Arial" w:cs="Arial"/>
-        </w:rPr>
-        <w:t>necesita dar de baja un vehículo</w:t>
-      </w:r>
-    </w:p>
-    <w:p>
-      <w:pPr>
-        <w:spacing w:after="0" w:line="240" w:lineRule="auto"/>
-        <w:ind w:left="1416"/>
-        <w:rPr>
-          <w:rFonts w:ascii="Arial" w:hAnsi="Arial" w:cs="Arial"/>
-        </w:rPr>
-      </w:pPr>
-      <w:r>
-        <w:rPr>
-          <w:rFonts w:ascii="Arial" w:hAnsi="Arial" w:cs="Arial"/>
-          <w:b/>
-          <w:sz w:val="26"/>
-          <w:szCs w:val="26"/>
-        </w:rPr>
-        <w:t>When:</w:t>
-      </w:r>
-      <w:r>
-        <w:rPr>
-          <w:b/>
-        </w:rPr>
-        <w:t xml:space="preserve"> </w:t>
-      </w:r>
-      <w:r>
-        <w:rPr>
-          <w:rFonts w:ascii="Arial" w:hAnsi="Arial" w:cs="Arial"/>
-        </w:rPr>
-        <w:t>el usuario da clic sobre el menú</w:t>
-      </w:r>
-      <w:r>
-        <w:rPr>
-          <w:rFonts w:ascii="Arial" w:hAnsi="Arial" w:cs="Arial"/>
-        </w:rPr>
-        <w:t xml:space="preserve"> VEHICULOS y seleccione la opción DAR DE BAJA</w:t>
-      </w:r>
-    </w:p>
-    <w:p>
-      <w:pPr>
-        <w:spacing w:after="0" w:line="240" w:lineRule="auto"/>
-        <w:ind w:left="1416"/>
-        <w:rPr>
-          <w:rFonts w:ascii="Arial" w:hAnsi="Arial" w:cs="Arial"/>
-        </w:rPr>
-      </w:pPr>
-      <w:r>
-        <w:rPr>
-          <w:rFonts w:ascii="Arial" w:hAnsi="Arial" w:cs="Arial"/>
-          <w:b/>
-          <w:sz w:val="26"/>
-          <w:szCs w:val="26"/>
-        </w:rPr>
-        <w:t>And:</w:t>
-      </w:r>
-      <w:r>
-        <w:rPr>
-          <w:rFonts w:ascii="Arial" w:hAnsi="Arial" w:cs="Arial"/>
-        </w:rPr>
-        <w:t xml:space="preserve"> el usuario ingrese o seleccione el identificador del </w:t>
-      </w:r>
-      <w:r>
-        <w:rPr>
-          <w:rFonts w:ascii="Arial" w:hAnsi="Arial" w:cs="Arial"/>
-        </w:rPr>
-        <w:t>vehículo</w:t>
-      </w:r>
-      <w:r>
-        <w:rPr>
-          <w:rFonts w:ascii="Arial" w:hAnsi="Arial" w:cs="Arial"/>
-        </w:rPr>
-        <w:t>.</w:t>
-      </w:r>
-    </w:p>
-    <w:p>
-      <w:pPr>
-        <w:spacing w:after="0" w:line="240" w:lineRule="auto"/>
-        <w:ind w:left="1416"/>
-        <w:rPr>
-          <w:rFonts w:ascii="Arial" w:hAnsi="Arial" w:cs="Arial"/>
-        </w:rPr>
-      </w:pPr>
-      <w:r>
-        <w:rPr>
-          <w:rFonts w:ascii="Arial" w:hAnsi="Arial" w:cs="Arial"/>
-          <w:b/>
-        </w:rPr>
-        <w:t xml:space="preserve">And: </w:t>
-      </w:r>
-      <w:r>
-        <w:rPr>
-          <w:rFonts w:ascii="Arial" w:hAnsi="Arial" w:cs="Arial"/>
-        </w:rPr>
-        <w:t>el usuario presione clic sobre el botón GUARDAR.</w:t>
-      </w:r>
-    </w:p>
-    <w:p>
-      <w:pPr>
-        <w:spacing w:after="0" w:line="240" w:lineRule="auto"/>
-        <w:ind w:left="2127" w:hanging="709"/>
-        <w:rPr>
-          <w:rFonts w:ascii="Arial" w:hAnsi="Arial" w:cs="Arial"/>
-        </w:rPr>
-      </w:pPr>
-      <w:r>
-        <w:rPr>
-          <w:rFonts w:ascii="Arial" w:hAnsi="Arial" w:cs="Arial"/>
-          <w:b/>
-          <w:sz w:val="26"/>
-          <w:szCs w:val="26"/>
-        </w:rPr>
-        <w:t>Then:</w:t>
-      </w:r>
-      <w:r>
-        <w:rPr>
-          <w:rFonts w:ascii="Arial" w:hAnsi="Arial" w:cs="Arial"/>
-        </w:rPr>
-        <w:t xml:space="preserve"> el sistema deb</w:t>
-      </w:r>
-      <w:r>
-        <w:rPr>
-          <w:rFonts w:ascii="Arial" w:hAnsi="Arial" w:cs="Arial"/>
-        </w:rPr>
-        <w:t>erá cambiar el estado de ese VEHICULO</w:t>
-      </w:r>
-      <w:r>
-        <w:rPr>
-          <w:rFonts w:ascii="Arial" w:hAnsi="Arial" w:cs="Arial"/>
-        </w:rPr>
-        <w:t xml:space="preserve"> a “</w:t>
-      </w:r>
-      <w:r>
-        <w:rPr>
-          <w:rFonts w:ascii="Arial" w:hAnsi="Arial" w:cs="Arial"/>
-        </w:rPr>
-        <w:t>DE BAJA</w:t>
-      </w:r>
-      <w:r>
-        <w:rPr>
-          <w:rFonts w:ascii="Arial" w:hAnsi="Arial" w:cs="Arial"/>
-        </w:rPr>
-        <w:t>”</w:t>
-      </w:r>
-      <w:r>
-        <w:rPr>
-          <w:rFonts w:ascii="Arial" w:hAnsi="Arial" w:cs="Arial"/>
-        </w:rPr>
-        <w:t xml:space="preserve"> y cambiar el estado del GPS a “STOCK”, y registrar un movimiento en el historial del vehículo con el comentario “DADO DE BAJA”</w:t>
-      </w:r>
-    </w:p>
-    <w:p>
-      <w:pPr>
-        <w:spacing w:after="0" w:line="240" w:lineRule="auto"/>
-        <w:ind w:left="2127" w:hanging="709"/>
-        <w:rPr>
-          <w:rFonts w:ascii="Arial" w:hAnsi="Arial" w:cs="Arial"/>
-        </w:rPr>
-      </w:pPr>
-    </w:p>
-    <w:p>
-      <w:pPr>
-        <w:rPr>
-          <w:rFonts w:ascii="Arial" w:hAnsi="Arial" w:cs="Arial"/>
-          <w:b/>
-          <w:sz w:val="28"/>
-        </w:rPr>
-      </w:pPr>
-    </w:p>
-    <w:p>
-      <w:pPr>
-        <w:rPr>
-          <w:rFonts w:ascii="Arial" w:hAnsi="Arial" w:cs="Arial"/>
-          <w:b/>
-          <w:sz w:val="28"/>
-        </w:rPr>
-      </w:pPr>
-      <w:r>
-        <w:rPr>
-          <w:rFonts w:ascii="Arial" w:hAnsi="Arial" w:cs="Arial"/>
-          <w:b/>
-          <w:sz w:val="28"/>
-        </w:rPr>
-        <w:br w:type="page"/>
-      </w:r>
-    </w:p>
-    <w:p>
-      <w:pPr>
-        <w:jc w:val="center"/>
-        <w:rPr>
-          <w:rFonts w:ascii="Arial" w:hAnsi="Arial" w:cs="Arial"/>
-          <w:b/>
-          <w:sz w:val="28"/>
-        </w:rPr>
-      </w:pPr>
-      <w:r>
-        <w:rPr>
-          <w:rFonts w:ascii="Arial" w:hAnsi="Arial" w:cs="Arial"/>
-          <w:b/>
-          <w:sz w:val="28"/>
-        </w:rPr>
-        <w:lastRenderedPageBreak/>
-        <w:t>SIM</w:t>
-      </w:r>
-    </w:p>
-    <w:p>
-      <w:pPr>
-        <w:pStyle w:val="Prrafodelista"/>
-        <w:numPr>
-          <w:ilvl w:val="0"/>
-          <w:numId w:val="2"/>
-        </w:numPr>
-        <w:spacing w:after="0" w:line="240" w:lineRule="auto"/>
-      </w:pPr>
-      <w:r>
-        <w:rPr>
-          <w:rFonts w:ascii="Arial" w:hAnsi="Arial" w:cs="Arial"/>
-          <w:b/>
-          <w:sz w:val="26"/>
-          <w:szCs w:val="26"/>
-        </w:rPr>
-        <w:t>Scenario:</w:t>
-      </w:r>
-      <w:r>
-        <w:rPr>
-          <w:b/>
-          <w:sz w:val="28"/>
-        </w:rPr>
-        <w:t xml:space="preserve"> </w:t>
-      </w:r>
-      <w:r>
-        <w:rPr>
-          <w:sz w:val="28"/>
-        </w:rPr>
-        <w:t>Registrar una SIM nueva.</w:t>
-      </w:r>
-    </w:p>
-    <w:p>
-      <w:pPr>
-        <w:spacing w:after="0" w:line="240" w:lineRule="auto"/>
-        <w:rPr>
-          <w:rFonts w:ascii="Arial" w:hAnsi="Arial" w:cs="Arial"/>
-        </w:rPr>
-      </w:pPr>
-      <w:r>
-        <w:rPr>
-          <w:b/>
-        </w:rPr>
-        <w:tab/>
-      </w:r>
-      <w:r>
-        <w:rPr>
-          <w:b/>
-        </w:rPr>
-        <w:tab/>
-      </w:r>
-      <w:r>
-        <w:rPr>
-          <w:rFonts w:ascii="Arial" w:hAnsi="Arial" w:cs="Arial"/>
-          <w:b/>
-          <w:sz w:val="26"/>
-          <w:szCs w:val="26"/>
-        </w:rPr>
-        <w:t xml:space="preserve">Given: </w:t>
-      </w:r>
-      <w:r>
-        <w:rPr>
-          <w:b/>
-        </w:rPr>
-        <w:t xml:space="preserve"> </w:t>
-      </w:r>
-      <w:r>
-        <w:t xml:space="preserve"> </w:t>
-      </w:r>
-      <w:r>
-        <w:rPr>
-          <w:rFonts w:ascii="Arial" w:hAnsi="Arial" w:cs="Arial"/>
-        </w:rPr>
-        <w:t xml:space="preserve">el usuario </w:t>
-      </w:r>
-      <w:r>
-        <w:rPr>
-          <w:rFonts w:ascii="Arial" w:hAnsi="Arial" w:cs="Arial"/>
-        </w:rPr>
-        <w:t>necesita registrar una SIM nueva.</w:t>
-      </w:r>
-    </w:p>
-    <w:p>
-      <w:pPr>
-        <w:spacing w:after="0" w:line="240" w:lineRule="auto"/>
-        <w:ind w:left="1416"/>
-        <w:rPr>
-          <w:rFonts w:ascii="Arial" w:hAnsi="Arial" w:cs="Arial"/>
-        </w:rPr>
-      </w:pPr>
-      <w:r>
-        <w:rPr>
-          <w:rFonts w:ascii="Arial" w:hAnsi="Arial" w:cs="Arial"/>
-          <w:b/>
-          <w:sz w:val="26"/>
-          <w:szCs w:val="26"/>
-        </w:rPr>
-        <w:t>When:</w:t>
-      </w:r>
-      <w:r>
-        <w:rPr>
-          <w:b/>
-        </w:rPr>
-        <w:t xml:space="preserve"> </w:t>
-      </w:r>
-      <w:r>
-        <w:rPr>
-          <w:rFonts w:ascii="Arial" w:hAnsi="Arial" w:cs="Arial"/>
-        </w:rPr>
-        <w:t>el usuario da clic sobre el menú</w:t>
-      </w:r>
-      <w:r>
-        <w:rPr>
-          <w:rFonts w:ascii="Arial" w:hAnsi="Arial" w:cs="Arial"/>
-        </w:rPr>
-        <w:t xml:space="preserve"> SIM</w:t>
-      </w:r>
-      <w:r>
-        <w:rPr>
-          <w:rFonts w:ascii="Arial" w:hAnsi="Arial" w:cs="Arial"/>
-        </w:rPr>
-        <w:t xml:space="preserve"> y </w:t>
-      </w:r>
-      <w:r>
-        <w:rPr>
-          <w:rFonts w:ascii="Arial" w:hAnsi="Arial" w:cs="Arial"/>
-        </w:rPr>
-        <w:t>seleccione la opción NUEVA</w:t>
-      </w:r>
-    </w:p>
-    <w:p>
-      <w:pPr>
-        <w:spacing w:after="0" w:line="240" w:lineRule="auto"/>
-        <w:ind w:left="1416"/>
-        <w:rPr>
-          <w:rFonts w:ascii="Arial" w:hAnsi="Arial" w:cs="Arial"/>
-        </w:rPr>
-      </w:pPr>
-      <w:r>
-        <w:rPr>
-          <w:rFonts w:ascii="Arial" w:hAnsi="Arial" w:cs="Arial"/>
-          <w:b/>
-          <w:sz w:val="26"/>
-          <w:szCs w:val="26"/>
-        </w:rPr>
-        <w:t>And:</w:t>
-      </w:r>
-      <w:r>
-        <w:rPr>
-          <w:rFonts w:ascii="Arial" w:hAnsi="Arial" w:cs="Arial"/>
-        </w:rPr>
-        <w:t xml:space="preserve"> el usuario ingrese siguiente información</w:t>
-      </w:r>
-    </w:p>
-    <w:p>
-      <w:pPr>
-        <w:pStyle w:val="Prrafodelista"/>
-        <w:numPr>
-          <w:ilvl w:val="0"/>
-          <w:numId w:val="10"/>
-        </w:numPr>
-        <w:spacing w:after="0" w:line="240" w:lineRule="auto"/>
-        <w:rPr>
-          <w:rFonts w:ascii="Arial" w:hAnsi="Arial" w:cs="Arial"/>
-        </w:rPr>
-      </w:pPr>
-      <w:r>
-        <w:rPr>
-          <w:rFonts w:ascii="Arial" w:hAnsi="Arial" w:cs="Arial"/>
-        </w:rPr>
-        <w:t>Marca</w:t>
-      </w:r>
-    </w:p>
-    <w:p>
-      <w:pPr>
-        <w:pStyle w:val="Prrafodelista"/>
-        <w:numPr>
-          <w:ilvl w:val="0"/>
-          <w:numId w:val="10"/>
-        </w:numPr>
-        <w:spacing w:after="0" w:line="240" w:lineRule="auto"/>
-        <w:rPr>
-          <w:rFonts w:ascii="Arial" w:hAnsi="Arial" w:cs="Arial"/>
-        </w:rPr>
-      </w:pPr>
-      <w:r>
-        <w:rPr>
-          <w:rFonts w:ascii="Arial" w:hAnsi="Arial" w:cs="Arial"/>
-        </w:rPr>
-        <w:t>Compañía telefónica</w:t>
-      </w:r>
-    </w:p>
-    <w:p>
-      <w:pPr>
-        <w:pStyle w:val="Prrafodelista"/>
-        <w:numPr>
-          <w:ilvl w:val="0"/>
-          <w:numId w:val="10"/>
-        </w:numPr>
-        <w:spacing w:after="0" w:line="240" w:lineRule="auto"/>
-        <w:rPr>
-          <w:rFonts w:ascii="Arial" w:hAnsi="Arial" w:cs="Arial"/>
-        </w:rPr>
-      </w:pPr>
-      <w:r>
-        <w:rPr>
-          <w:rFonts w:ascii="Arial" w:hAnsi="Arial" w:cs="Arial"/>
-        </w:rPr>
-        <w:t>Plan de datos</w:t>
-      </w:r>
-    </w:p>
-    <w:p>
-      <w:pPr>
-        <w:pStyle w:val="Prrafodelista"/>
-        <w:numPr>
-          <w:ilvl w:val="0"/>
-          <w:numId w:val="10"/>
-        </w:numPr>
-        <w:spacing w:after="0" w:line="240" w:lineRule="auto"/>
-        <w:rPr>
-          <w:rFonts w:ascii="Arial" w:hAnsi="Arial" w:cs="Arial"/>
-        </w:rPr>
-      </w:pPr>
-      <w:r>
-        <w:rPr>
-          <w:rFonts w:ascii="Arial" w:hAnsi="Arial" w:cs="Arial"/>
-        </w:rPr>
-        <w:t>Fecha de vencimiento del plan</w:t>
-      </w:r>
-    </w:p>
-    <w:p>
-      <w:pPr>
-        <w:pStyle w:val="Prrafodelista"/>
-        <w:numPr>
-          <w:ilvl w:val="0"/>
-          <w:numId w:val="10"/>
-        </w:numPr>
-        <w:spacing w:after="0" w:line="240" w:lineRule="auto"/>
-        <w:rPr>
-          <w:rFonts w:ascii="Arial" w:hAnsi="Arial" w:cs="Arial"/>
-        </w:rPr>
-      </w:pPr>
-      <w:r>
-        <w:rPr>
-          <w:rFonts w:ascii="Arial" w:hAnsi="Arial" w:cs="Arial"/>
-        </w:rPr>
-        <w:t>Fecha de inicio del plan</w:t>
-      </w:r>
-    </w:p>
-    <w:p>
-      <w:pPr>
-        <w:pStyle w:val="Prrafodelista"/>
-        <w:numPr>
-          <w:ilvl w:val="0"/>
-          <w:numId w:val="10"/>
-        </w:numPr>
-        <w:spacing w:after="0" w:line="240" w:lineRule="auto"/>
-        <w:rPr>
-          <w:rFonts w:ascii="Arial" w:hAnsi="Arial" w:cs="Arial"/>
-        </w:rPr>
-      </w:pPr>
-      <w:r>
-        <w:rPr>
-          <w:rFonts w:ascii="Arial" w:hAnsi="Arial" w:cs="Arial"/>
-        </w:rPr>
-        <w:t xml:space="preserve">Precio del plan </w:t>
-      </w:r>
-    </w:p>
-    <w:p>
-      <w:pPr>
-        <w:pStyle w:val="Prrafodelista"/>
-        <w:numPr>
-          <w:ilvl w:val="0"/>
-          <w:numId w:val="10"/>
-        </w:numPr>
-        <w:spacing w:after="0" w:line="240" w:lineRule="auto"/>
-        <w:rPr>
-          <w:rFonts w:ascii="Arial" w:hAnsi="Arial" w:cs="Arial"/>
-        </w:rPr>
-      </w:pPr>
-      <w:r>
-        <w:rPr>
-          <w:rFonts w:ascii="Arial" w:hAnsi="Arial" w:cs="Arial"/>
-        </w:rPr>
-        <w:t>Número de teléfono</w:t>
-      </w:r>
-    </w:p>
-    <w:p>
-      <w:pPr>
-        <w:pStyle w:val="Prrafodelista"/>
-        <w:numPr>
-          <w:ilvl w:val="0"/>
-          <w:numId w:val="10"/>
-        </w:numPr>
-        <w:spacing w:after="0" w:line="240" w:lineRule="auto"/>
-        <w:rPr>
-          <w:rFonts w:ascii="Arial" w:hAnsi="Arial" w:cs="Arial"/>
-        </w:rPr>
-      </w:pPr>
-      <w:r>
-        <w:rPr>
-          <w:rFonts w:ascii="Arial" w:hAnsi="Arial" w:cs="Arial"/>
-        </w:rPr>
-        <w:t>ICCID</w:t>
-      </w:r>
-    </w:p>
-    <w:p>
-      <w:pPr>
-        <w:pStyle w:val="Prrafodelista"/>
-        <w:numPr>
-          <w:ilvl w:val="0"/>
-          <w:numId w:val="10"/>
-        </w:numPr>
-        <w:spacing w:after="0" w:line="240" w:lineRule="auto"/>
-        <w:rPr>
-          <w:rFonts w:ascii="Arial" w:hAnsi="Arial" w:cs="Arial"/>
-        </w:rPr>
-      </w:pPr>
-      <w:r>
-        <w:rPr>
-          <w:rFonts w:ascii="Arial" w:hAnsi="Arial" w:cs="Arial"/>
-        </w:rPr>
-        <w:t>APN</w:t>
-      </w:r>
-    </w:p>
-    <w:p>
-      <w:pPr>
-        <w:pStyle w:val="Prrafodelista"/>
-        <w:numPr>
-          <w:ilvl w:val="0"/>
-          <w:numId w:val="10"/>
-        </w:numPr>
-        <w:spacing w:after="0" w:line="240" w:lineRule="auto"/>
-        <w:rPr>
-          <w:rFonts w:ascii="Arial" w:hAnsi="Arial" w:cs="Arial"/>
-        </w:rPr>
-      </w:pPr>
-      <w:r>
-        <w:rPr>
-          <w:rFonts w:ascii="Arial" w:hAnsi="Arial" w:cs="Arial"/>
-        </w:rPr>
-        <w:t>IMEI</w:t>
-      </w:r>
-    </w:p>
-    <w:p>
-      <w:pPr>
-        <w:pStyle w:val="Prrafodelista"/>
-        <w:numPr>
-          <w:ilvl w:val="0"/>
-          <w:numId w:val="10"/>
-        </w:numPr>
-        <w:spacing w:after="0" w:line="240" w:lineRule="auto"/>
-        <w:rPr>
-          <w:rFonts w:ascii="Arial" w:hAnsi="Arial" w:cs="Arial"/>
-        </w:rPr>
-      </w:pPr>
-      <w:r>
-        <w:rPr>
-          <w:rFonts w:ascii="Arial" w:hAnsi="Arial" w:cs="Arial"/>
-        </w:rPr>
-        <w:t>Identificador del lote</w:t>
-      </w:r>
-    </w:p>
-    <w:p>
-      <w:pPr>
-        <w:pStyle w:val="Prrafodelista"/>
-        <w:numPr>
-          <w:ilvl w:val="0"/>
-          <w:numId w:val="10"/>
-        </w:numPr>
-        <w:spacing w:after="0" w:line="240" w:lineRule="auto"/>
-        <w:rPr>
-          <w:rFonts w:ascii="Arial" w:hAnsi="Arial" w:cs="Arial"/>
-        </w:rPr>
-      </w:pPr>
-      <w:r>
-        <w:rPr>
-          <w:rFonts w:ascii="Arial" w:hAnsi="Arial" w:cs="Arial"/>
-        </w:rPr>
-        <w:t>Estado (el sistema lo colocara automáticamente en STOCK)</w:t>
-      </w:r>
-    </w:p>
-    <w:p>
-      <w:pPr>
-        <w:spacing w:after="0" w:line="240" w:lineRule="auto"/>
-        <w:ind w:left="1416"/>
-        <w:rPr>
-          <w:rFonts w:ascii="Arial" w:hAnsi="Arial" w:cs="Arial"/>
-        </w:rPr>
-      </w:pPr>
-      <w:r>
-        <w:rPr>
-          <w:rFonts w:ascii="Arial" w:hAnsi="Arial" w:cs="Arial"/>
-          <w:b/>
-        </w:rPr>
-        <w:t xml:space="preserve">And: </w:t>
-      </w:r>
-      <w:r>
-        <w:rPr>
-          <w:rFonts w:ascii="Arial" w:hAnsi="Arial" w:cs="Arial"/>
-        </w:rPr>
-        <w:t>el usuario presione clic sobre el botón GUARDAR.</w:t>
-      </w:r>
-    </w:p>
-    <w:p>
-      <w:pPr>
-        <w:spacing w:after="0" w:line="240" w:lineRule="auto"/>
-        <w:ind w:left="2127" w:hanging="709"/>
-        <w:rPr>
-          <w:rFonts w:ascii="Arial" w:hAnsi="Arial" w:cs="Arial"/>
-        </w:rPr>
-      </w:pPr>
-      <w:r>
-        <w:rPr>
-          <w:rFonts w:ascii="Arial" w:hAnsi="Arial" w:cs="Arial"/>
-          <w:b/>
-          <w:sz w:val="26"/>
-          <w:szCs w:val="26"/>
-        </w:rPr>
-        <w:t>Then:</w:t>
-      </w:r>
-      <w:r>
-        <w:rPr>
-          <w:rFonts w:ascii="Arial" w:hAnsi="Arial" w:cs="Arial"/>
-        </w:rPr>
-        <w:t xml:space="preserve"> el sistema deberá guardar la información de la SIM nueva.</w:t>
-      </w:r>
-    </w:p>
-    <w:p>
-      <w:pPr>
-        <w:rPr>
-          <w:rFonts w:ascii="Arial" w:hAnsi="Arial" w:cs="Arial"/>
-          <w:b/>
-          <w:sz w:val="28"/>
-        </w:rPr>
-      </w:pPr>
-    </w:p>
-    <w:p>
-      <w:pPr>
-        <w:rPr>
-          <w:rFonts w:ascii="Arial" w:hAnsi="Arial" w:cs="Arial"/>
-          <w:b/>
-          <w:sz w:val="28"/>
-        </w:rPr>
-      </w:pPr>
-      <w:r>
-        <w:rPr>
-          <w:rFonts w:ascii="Arial" w:hAnsi="Arial" w:cs="Arial"/>
-          <w:b/>
-          <w:sz w:val="28"/>
-        </w:rPr>
-        <w:br w:type="page"/>
-      </w:r>
-    </w:p>
-    <w:p>
-      <w:pPr>
-        <w:jc w:val="center"/>
-        <w:rPr>
-          <w:rFonts w:ascii="Arial" w:hAnsi="Arial" w:cs="Arial"/>
-          <w:b/>
-          <w:sz w:val="28"/>
-        </w:rPr>
-      </w:pPr>
-      <w:r>
-        <w:rPr>
-          <w:rFonts w:ascii="Arial" w:hAnsi="Arial" w:cs="Arial"/>
-          <w:b/>
-          <w:sz w:val="28"/>
-        </w:rPr>
-        <w:lastRenderedPageBreak/>
-        <w:t>PERSONAL ADMON</w:t>
-      </w:r>
-    </w:p>
-    <w:p>
-      <w:pPr>
-        <w:rPr>
-          <w:rFonts w:ascii="Arial" w:hAnsi="Arial" w:cs="Arial"/>
-          <w:b/>
-          <w:sz w:val="28"/>
-        </w:rPr>
-      </w:pPr>
-    </w:p>
-    <w:p>
-      <w:pPr>
-        <w:pStyle w:val="Prrafodelista"/>
-        <w:numPr>
-          <w:ilvl w:val="0"/>
-          <w:numId w:val="2"/>
-        </w:numPr>
-        <w:spacing w:after="0" w:line="240" w:lineRule="auto"/>
-      </w:pPr>
-      <w:r>
-        <w:rPr>
-          <w:rFonts w:ascii="Arial" w:hAnsi="Arial" w:cs="Arial"/>
-          <w:b/>
-          <w:sz w:val="26"/>
-          <w:szCs w:val="26"/>
-        </w:rPr>
-        <w:t>Scenario:</w:t>
-      </w:r>
-      <w:r>
-        <w:rPr>
-          <w:b/>
-          <w:sz w:val="28"/>
-        </w:rPr>
-        <w:t xml:space="preserve"> </w:t>
-      </w:r>
-      <w:r>
-        <w:rPr>
-          <w:sz w:val="28"/>
-        </w:rPr>
-        <w:t>Registrar un empleado o usuario nuevo</w:t>
-      </w:r>
-    </w:p>
-    <w:p>
-      <w:pPr>
-        <w:spacing w:after="0" w:line="240" w:lineRule="auto"/>
-        <w:rPr>
-          <w:rFonts w:ascii="Arial" w:hAnsi="Arial" w:cs="Arial"/>
-        </w:rPr>
-      </w:pPr>
-      <w:r>
-        <w:rPr>
-          <w:b/>
-        </w:rPr>
-        <w:tab/>
-      </w:r>
-      <w:r>
-        <w:rPr>
-          <w:b/>
-        </w:rPr>
-        <w:tab/>
-      </w:r>
-      <w:r>
-        <w:rPr>
-          <w:rFonts w:ascii="Arial" w:hAnsi="Arial" w:cs="Arial"/>
-          <w:b/>
-          <w:sz w:val="26"/>
-          <w:szCs w:val="26"/>
-        </w:rPr>
-        <w:t xml:space="preserve">Given: </w:t>
-      </w:r>
-      <w:r>
-        <w:rPr>
-          <w:b/>
-        </w:rPr>
-        <w:t xml:space="preserve"> </w:t>
-      </w:r>
-      <w:r>
-        <w:t xml:space="preserve"> </w:t>
-      </w:r>
-      <w:r>
-        <w:rPr>
-          <w:rFonts w:ascii="Arial" w:hAnsi="Arial" w:cs="Arial"/>
-        </w:rPr>
-        <w:t xml:space="preserve">el usuario </w:t>
-      </w:r>
-      <w:r>
-        <w:rPr>
-          <w:rFonts w:ascii="Arial" w:hAnsi="Arial" w:cs="Arial"/>
-        </w:rPr>
-        <w:t>necesita registrar un usuario o empleado nuevo</w:t>
-      </w:r>
-    </w:p>
-    <w:p>
-      <w:pPr>
-        <w:spacing w:after="0" w:line="240" w:lineRule="auto"/>
-        <w:ind w:left="1416"/>
-        <w:rPr>
-          <w:rFonts w:ascii="Arial" w:hAnsi="Arial" w:cs="Arial"/>
-        </w:rPr>
-      </w:pPr>
-      <w:r>
-        <w:rPr>
-          <w:rFonts w:ascii="Arial" w:hAnsi="Arial" w:cs="Arial"/>
-          <w:b/>
-          <w:sz w:val="26"/>
-          <w:szCs w:val="26"/>
-        </w:rPr>
-        <w:t>When:</w:t>
-      </w:r>
-      <w:r>
-        <w:rPr>
-          <w:b/>
-        </w:rPr>
-        <w:t xml:space="preserve"> </w:t>
-      </w:r>
-      <w:r>
-        <w:rPr>
-          <w:rFonts w:ascii="Arial" w:hAnsi="Arial" w:cs="Arial"/>
-        </w:rPr>
-        <w:t>el usuario da clic sobre el menú</w:t>
-      </w:r>
-      <w:r>
-        <w:rPr>
-          <w:rFonts w:ascii="Arial" w:hAnsi="Arial" w:cs="Arial"/>
-        </w:rPr>
-        <w:t xml:space="preserve"> PERSONAL y seleccione la opción NUEVO</w:t>
-      </w:r>
-    </w:p>
-    <w:p>
-      <w:pPr>
-        <w:spacing w:after="0" w:line="240" w:lineRule="auto"/>
-        <w:ind w:left="1416"/>
-        <w:rPr>
-          <w:rFonts w:ascii="Arial" w:hAnsi="Arial" w:cs="Arial"/>
-        </w:rPr>
-      </w:pPr>
-      <w:r>
-        <w:rPr>
-          <w:rFonts w:ascii="Arial" w:hAnsi="Arial" w:cs="Arial"/>
-          <w:b/>
-          <w:sz w:val="26"/>
-          <w:szCs w:val="26"/>
-        </w:rPr>
-        <w:t>And:</w:t>
-      </w:r>
-      <w:r>
-        <w:rPr>
-          <w:rFonts w:ascii="Arial" w:hAnsi="Arial" w:cs="Arial"/>
-        </w:rPr>
-        <w:t xml:space="preserve"> el usuario ingrese la siguiente información:</w:t>
-      </w:r>
-    </w:p>
-    <w:p>
-      <w:pPr>
-        <w:pStyle w:val="Prrafodelista"/>
-        <w:numPr>
-          <w:ilvl w:val="0"/>
-          <w:numId w:val="12"/>
-        </w:numPr>
-        <w:spacing w:after="0" w:line="240" w:lineRule="auto"/>
-        <w:rPr>
-          <w:rFonts w:ascii="Arial" w:hAnsi="Arial" w:cs="Arial"/>
-        </w:rPr>
-      </w:pPr>
-      <w:r>
-        <w:rPr>
-          <w:rFonts w:ascii="Arial" w:hAnsi="Arial" w:cs="Arial"/>
-        </w:rPr>
-        <w:t>Nombre</w:t>
-      </w:r>
-    </w:p>
-    <w:p>
-      <w:pPr>
-        <w:pStyle w:val="Prrafodelista"/>
-        <w:numPr>
-          <w:ilvl w:val="0"/>
-          <w:numId w:val="12"/>
-        </w:numPr>
-        <w:spacing w:after="0" w:line="240" w:lineRule="auto"/>
-        <w:rPr>
-          <w:rFonts w:ascii="Arial" w:hAnsi="Arial" w:cs="Arial"/>
-        </w:rPr>
-      </w:pPr>
-      <w:r>
-        <w:rPr>
-          <w:rFonts w:ascii="Arial" w:hAnsi="Arial" w:cs="Arial"/>
-        </w:rPr>
-        <w:t>Puesto</w:t>
-      </w:r>
-    </w:p>
-    <w:p>
-      <w:pPr>
-        <w:pStyle w:val="Prrafodelista"/>
-        <w:numPr>
-          <w:ilvl w:val="0"/>
-          <w:numId w:val="12"/>
-        </w:numPr>
-        <w:spacing w:after="0" w:line="240" w:lineRule="auto"/>
-        <w:rPr>
-          <w:rFonts w:ascii="Arial" w:hAnsi="Arial" w:cs="Arial"/>
-        </w:rPr>
-      </w:pPr>
-      <w:r>
-        <w:rPr>
-          <w:rFonts w:ascii="Arial" w:hAnsi="Arial" w:cs="Arial"/>
-        </w:rPr>
-        <w:t>Estado(el sistema lo colocara en ACTIVO)</w:t>
-      </w:r>
-    </w:p>
-    <w:p>
-      <w:pPr>
-        <w:spacing w:after="0" w:line="240" w:lineRule="auto"/>
-        <w:ind w:left="1416"/>
-        <w:rPr>
-          <w:rFonts w:ascii="Arial" w:hAnsi="Arial" w:cs="Arial"/>
-        </w:rPr>
-      </w:pPr>
-      <w:r>
-        <w:rPr>
-          <w:rFonts w:ascii="Arial" w:hAnsi="Arial" w:cs="Arial"/>
-          <w:b/>
-        </w:rPr>
-        <w:t xml:space="preserve">And: </w:t>
-      </w:r>
-      <w:r>
-        <w:rPr>
-          <w:rFonts w:ascii="Arial" w:hAnsi="Arial" w:cs="Arial"/>
-        </w:rPr>
-        <w:t>el usuario presione clic sobre el botón GUARDAR.</w:t>
-      </w:r>
-    </w:p>
-    <w:p>
-      <w:pPr>
-        <w:spacing w:after="0" w:line="240" w:lineRule="auto"/>
-        <w:ind w:left="2127" w:hanging="709"/>
-        <w:rPr>
-          <w:rFonts w:ascii="Arial" w:hAnsi="Arial" w:cs="Arial"/>
-        </w:rPr>
-      </w:pPr>
-      <w:r>
-        <w:rPr>
-          <w:rFonts w:ascii="Arial" w:hAnsi="Arial" w:cs="Arial"/>
-          <w:b/>
-          <w:sz w:val="26"/>
-          <w:szCs w:val="26"/>
-        </w:rPr>
-        <w:t>Then:</w:t>
-      </w:r>
-      <w:r>
-        <w:rPr>
-          <w:rFonts w:ascii="Arial" w:hAnsi="Arial" w:cs="Arial"/>
-        </w:rPr>
-        <w:t xml:space="preserve"> el sistema deberá guardar la información.</w:t>
-      </w:r>
-    </w:p>
-    <w:p>
-      <w:pPr>
-        <w:spacing w:after="0" w:line="240" w:lineRule="auto"/>
-        <w:ind w:left="2127" w:hanging="709"/>
-        <w:rPr>
-          <w:rFonts w:ascii="Arial" w:hAnsi="Arial" w:cs="Arial"/>
-        </w:rPr>
-      </w:pPr>
-    </w:p>
-    <w:p>
-      <w:pPr>
-        <w:spacing w:after="0" w:line="240" w:lineRule="auto"/>
-        <w:ind w:left="2127" w:hanging="709"/>
-        <w:rPr>
-          <w:rFonts w:ascii="Arial" w:hAnsi="Arial" w:cs="Arial"/>
-        </w:rPr>
-      </w:pPr>
-    </w:p>
-    <w:p>
-      <w:pPr>
-        <w:pStyle w:val="Prrafodelista"/>
-        <w:numPr>
-          <w:ilvl w:val="0"/>
-          <w:numId w:val="2"/>
-        </w:numPr>
-        <w:spacing w:after="0" w:line="240" w:lineRule="auto"/>
-      </w:pPr>
-      <w:r>
-        <w:rPr>
-          <w:rFonts w:ascii="Arial" w:hAnsi="Arial" w:cs="Arial"/>
-          <w:b/>
-          <w:sz w:val="26"/>
-          <w:szCs w:val="26"/>
-        </w:rPr>
-        <w:t>Scenario:</w:t>
-      </w:r>
-      <w:r>
-        <w:rPr>
-          <w:b/>
-          <w:sz w:val="28"/>
-        </w:rPr>
-        <w:t xml:space="preserve"> </w:t>
-      </w:r>
-      <w:r>
-        <w:rPr>
-          <w:sz w:val="28"/>
-        </w:rPr>
-        <w:t>Dar de baja un usuario o empleado.</w:t>
-      </w:r>
-    </w:p>
-    <w:p>
-      <w:pPr>
-        <w:spacing w:after="0" w:line="240" w:lineRule="auto"/>
-        <w:rPr>
-          <w:rFonts w:ascii="Arial" w:hAnsi="Arial" w:cs="Arial"/>
-        </w:rPr>
-      </w:pPr>
-      <w:r>
-        <w:rPr>
-          <w:b/>
-        </w:rPr>
-        <w:tab/>
-      </w:r>
-      <w:r>
-        <w:rPr>
-          <w:b/>
-        </w:rPr>
-        <w:tab/>
-      </w:r>
-      <w:r>
-        <w:rPr>
-          <w:rFonts w:ascii="Arial" w:hAnsi="Arial" w:cs="Arial"/>
-          <w:b/>
-          <w:sz w:val="26"/>
-          <w:szCs w:val="26"/>
-        </w:rPr>
-        <w:t xml:space="preserve">Given: </w:t>
-      </w:r>
-      <w:r>
-        <w:rPr>
-          <w:b/>
-        </w:rPr>
-        <w:t xml:space="preserve"> </w:t>
-      </w:r>
-      <w:r>
-        <w:t xml:space="preserve"> </w:t>
-      </w:r>
-      <w:r>
-        <w:rPr>
-          <w:rFonts w:ascii="Arial" w:hAnsi="Arial" w:cs="Arial"/>
-        </w:rPr>
-        <w:t xml:space="preserve">el usuario </w:t>
-      </w:r>
-      <w:r>
-        <w:rPr>
-          <w:rFonts w:ascii="Arial" w:hAnsi="Arial" w:cs="Arial"/>
-        </w:rPr>
-        <w:t>necesita DAR DE BAJA un usuario o empleado.</w:t>
-      </w:r>
-    </w:p>
-    <w:p>
-      <w:pPr>
-        <w:spacing w:after="0" w:line="240" w:lineRule="auto"/>
-        <w:ind w:left="1416"/>
-        <w:rPr>
-          <w:rFonts w:ascii="Arial" w:hAnsi="Arial" w:cs="Arial"/>
-        </w:rPr>
-      </w:pPr>
-      <w:r>
-        <w:rPr>
-          <w:rFonts w:ascii="Arial" w:hAnsi="Arial" w:cs="Arial"/>
-          <w:b/>
-          <w:sz w:val="26"/>
-          <w:szCs w:val="26"/>
-        </w:rPr>
-        <w:t>When:</w:t>
-      </w:r>
-      <w:r>
-        <w:rPr>
-          <w:b/>
-        </w:rPr>
-        <w:t xml:space="preserve"> </w:t>
-      </w:r>
-      <w:r>
-        <w:rPr>
-          <w:rFonts w:ascii="Arial" w:hAnsi="Arial" w:cs="Arial"/>
-        </w:rPr>
-        <w:t>el usuario da clic sobre el menú</w:t>
-      </w:r>
-      <w:r>
-        <w:rPr>
-          <w:rFonts w:ascii="Arial" w:hAnsi="Arial" w:cs="Arial"/>
-        </w:rPr>
-        <w:t xml:space="preserve"> PERSONAL y seleccione la opción NUEVO</w:t>
-      </w:r>
-    </w:p>
-    <w:p>
-      <w:pPr>
-        <w:spacing w:after="0" w:line="240" w:lineRule="auto"/>
-        <w:ind w:left="1416"/>
-        <w:rPr>
-          <w:rFonts w:ascii="Arial" w:hAnsi="Arial" w:cs="Arial"/>
-        </w:rPr>
-      </w:pPr>
-      <w:r>
-        <w:rPr>
-          <w:rFonts w:ascii="Arial" w:hAnsi="Arial" w:cs="Arial"/>
-          <w:b/>
-          <w:sz w:val="26"/>
-          <w:szCs w:val="26"/>
-        </w:rPr>
-        <w:t>And:</w:t>
-      </w:r>
-      <w:r>
-        <w:rPr>
-          <w:rFonts w:ascii="Arial" w:hAnsi="Arial" w:cs="Arial"/>
-        </w:rPr>
-        <w:t xml:space="preserve"> el usuario ingrese la siguiente información:</w:t>
-      </w:r>
-    </w:p>
-    <w:p>
-      <w:pPr>
-        <w:pStyle w:val="Prrafodelista"/>
-        <w:numPr>
-          <w:ilvl w:val="0"/>
-          <w:numId w:val="12"/>
-        </w:numPr>
-        <w:spacing w:after="0" w:line="240" w:lineRule="auto"/>
-        <w:rPr>
-          <w:rFonts w:ascii="Arial" w:hAnsi="Arial" w:cs="Arial"/>
-        </w:rPr>
-      </w:pPr>
-      <w:r>
-        <w:rPr>
-          <w:rFonts w:ascii="Arial" w:hAnsi="Arial" w:cs="Arial"/>
-        </w:rPr>
-        <w:t>Nombre</w:t>
-      </w:r>
-    </w:p>
-    <w:p>
-      <w:pPr>
-        <w:pStyle w:val="Prrafodelista"/>
-        <w:numPr>
-          <w:ilvl w:val="0"/>
-          <w:numId w:val="12"/>
-        </w:numPr>
-        <w:spacing w:after="0" w:line="240" w:lineRule="auto"/>
-        <w:rPr>
-          <w:rFonts w:ascii="Arial" w:hAnsi="Arial" w:cs="Arial"/>
-        </w:rPr>
-      </w:pPr>
-      <w:r>
-        <w:rPr>
-          <w:rFonts w:ascii="Arial" w:hAnsi="Arial" w:cs="Arial"/>
-        </w:rPr>
-        <w:t>Puesto</w:t>
-      </w:r>
-    </w:p>
-    <w:p>
-      <w:pPr>
-        <w:pStyle w:val="Prrafodelista"/>
-        <w:numPr>
-          <w:ilvl w:val="0"/>
-          <w:numId w:val="12"/>
-        </w:numPr>
-        <w:spacing w:after="0" w:line="240" w:lineRule="auto"/>
-        <w:rPr>
-          <w:rFonts w:ascii="Arial" w:hAnsi="Arial" w:cs="Arial"/>
-        </w:rPr>
-      </w:pPr>
-      <w:r>
-        <w:rPr>
-          <w:rFonts w:ascii="Arial" w:hAnsi="Arial" w:cs="Arial"/>
-        </w:rPr>
-        <w:t>Estado(el sistema lo colocara en ACTIVO)</w:t>
-      </w:r>
-    </w:p>
-    <w:p>
-      <w:pPr>
-        <w:spacing w:after="0" w:line="240" w:lineRule="auto"/>
-        <w:ind w:left="1416"/>
-        <w:rPr>
-          <w:rFonts w:ascii="Arial" w:hAnsi="Arial" w:cs="Arial"/>
-        </w:rPr>
-      </w:pPr>
-      <w:r>
-        <w:rPr>
-          <w:rFonts w:ascii="Arial" w:hAnsi="Arial" w:cs="Arial"/>
-          <w:b/>
-        </w:rPr>
-        <w:t xml:space="preserve">And: </w:t>
-      </w:r>
-      <w:r>
-        <w:rPr>
-          <w:rFonts w:ascii="Arial" w:hAnsi="Arial" w:cs="Arial"/>
-        </w:rPr>
-        <w:t>el usuario presione clic sobre el botón GUARDAR.</w:t>
-      </w:r>
-    </w:p>
-    <w:p>
-      <w:pPr>
-        <w:spacing w:after="0" w:line="240" w:lineRule="auto"/>
-        <w:ind w:left="2127" w:hanging="709"/>
-        <w:rPr>
-          <w:rFonts w:ascii="Arial" w:hAnsi="Arial" w:cs="Arial"/>
-        </w:rPr>
-      </w:pPr>
-      <w:r>
-        <w:rPr>
-          <w:rFonts w:ascii="Arial" w:hAnsi="Arial" w:cs="Arial"/>
-          <w:b/>
-          <w:sz w:val="26"/>
-          <w:szCs w:val="26"/>
-        </w:rPr>
-        <w:t>Then:</w:t>
-      </w:r>
-      <w:r>
-        <w:rPr>
-          <w:rFonts w:ascii="Arial" w:hAnsi="Arial" w:cs="Arial"/>
-        </w:rPr>
-        <w:t xml:space="preserve"> el sistema deberá guardar la información.</w:t>
-      </w:r>
-    </w:p>
-    <w:p>
-      <w:pPr>
         <w:rPr>
           <w:rFonts w:ascii="Arial" w:hAnsi="Arial" w:cs="Arial"/>
           <w:b/>
@@ -8206,7 +8186,7 @@
 </file>
 
 <file path=word/numbering.xml><?xml version="1.0" encoding="utf-8"?>
-<w:numbering xmlns:wpc="http://schemas.microsoft.com/office/word/2010/wordprocessingCanvas" xmlns:mc="http://schemas.openxmlformats.org/markup-compatibility/2006" xmlns:o="urn:schemas-microsoft-com:office:office" xmlns:r="http://schemas.openxmlformats.org/officeDocument/2006/relationships" xmlns:m="http://schemas.openxmlformats.org/officeDocument/2006/math" xmlns:v="urn:schemas-microsoft-com:vml" xmlns:wp14="http://schemas.microsoft.com/office/word/2010/wordprocessingDrawing" xmlns:wp="http://schemas.openxmlformats.org/drawingml/2006/wordprocessingDrawing" xmlns:w10="urn:schemas-microsoft-com:office:word" xmlns:w="http://schemas.openxmlformats.org/wordprocessingml/2006/main" xmlns:w14="http://schemas.microsoft.com/office/word/2010/wordml" xmlns:wpg="http://schemas.microsoft.com/office/word/2010/wordprocessingGroup" xmlns:wpi="http://schemas.microsoft.com/office/word/2010/wordprocessingInk" xmlns:wne="http://schemas.microsoft.com/office/word/2006/wordml" xmlns:wps="http://schemas.microsoft.com/office/word/2010/wordprocessingShape" mc:Ignorable="w14 wp14">
+<w:numbering xmlns:wpc="http://schemas.microsoft.com/office/word/2010/wordprocessingCanvas" xmlns:mc="http://schemas.openxmlformats.org/markup-compatibility/2006" xmlns:o="urn:schemas-microsoft-com:office:office" xmlns:r="http://schemas.openxmlformats.org/officeDocument/2006/relationships" xmlns:m="http://schemas.openxmlformats.org/officeDocument/2006/math" xmlns:v="urn:schemas-microsoft-com:vml" xmlns:wp14="http://schemas.microsoft.com/office/word/2010/wordprocessingDrawing" xmlns:wp="http://schemas.openxmlformats.org/drawingml/2006/wordprocessingDrawing" xmlns:w10="urn:schemas-microsoft-com:office:word" xmlns:w="http://schemas.openxmlformats.org/wordprocessingml/2006/main" xmlns:w14="http://schemas.microsoft.com/office/word/2010/wordml" xmlns:w15="http://schemas.microsoft.com/office/word/2012/wordml" xmlns:wpg="http://schemas.microsoft.com/office/word/2010/wordprocessingGroup" xmlns:wpi="http://schemas.microsoft.com/office/word/2010/wordprocessingInk" xmlns:wne="http://schemas.microsoft.com/office/word/2006/wordml" xmlns:wps="http://schemas.microsoft.com/office/word/2010/wordprocessingShape" mc:Ignorable="w14 w15 wp14">
   <w:abstractNum w:abstractNumId="0">
     <w:nsid w:val="060351AB"/>
     <w:multiLevelType w:val="hybridMultilevel"/>
@@ -9611,7 +9591,7 @@
 </file>
 
 <file path=word/styles.xml><?xml version="1.0" encoding="utf-8"?>
-<w:styles xmlns:mc="http://schemas.openxmlformats.org/markup-compatibility/2006" xmlns:r="http://schemas.openxmlformats.org/officeDocument/2006/relationships" xmlns:w="http://schemas.openxmlformats.org/wordprocessingml/2006/main" xmlns:w14="http://schemas.microsoft.com/office/word/2010/wordml" mc:Ignorable="w14">
+<w:styles xmlns:mc="http://schemas.openxmlformats.org/markup-compatibility/2006" xmlns:r="http://schemas.openxmlformats.org/officeDocument/2006/relationships" xmlns:w="http://schemas.openxmlformats.org/wordprocessingml/2006/main" xmlns:w14="http://schemas.microsoft.com/office/word/2010/wordml" xmlns:w15="http://schemas.microsoft.com/office/word/2012/wordml" mc:Ignorable="w14 w15">
   <w:docDefaults>
     <w:rPrDefault>
       <w:rPr>
@@ -9627,346 +9607,378 @@
       </w:pPr>
     </w:pPrDefault>
   </w:docDefaults>
-  <w:latentStyles w:defLockedState="0" w:defUIPriority="99" w:defSemiHidden="1" w:defUnhideWhenUsed="1" w:defQFormat="0" w:count="267">
-    <w:lsdException w:name="Normal" w:semiHidden="0" w:uiPriority="0" w:unhideWhenUsed="0" w:qFormat="1"/>
-    <w:lsdException w:name="heading 1" w:semiHidden="0" w:uiPriority="9" w:unhideWhenUsed="0" w:qFormat="1"/>
-    <w:lsdException w:name="heading 2" w:uiPriority="9" w:qFormat="1"/>
-    <w:lsdException w:name="heading 3" w:uiPriority="9" w:qFormat="1"/>
-    <w:lsdException w:name="heading 4" w:uiPriority="9" w:qFormat="1"/>
-    <w:lsdException w:name="heading 5" w:uiPriority="9" w:qFormat="1"/>
-    <w:lsdException w:name="heading 6" w:uiPriority="9" w:qFormat="1"/>
-    <w:lsdException w:name="heading 7" w:uiPriority="9" w:qFormat="1"/>
-    <w:lsdException w:name="heading 8" w:uiPriority="9" w:qFormat="1"/>
-    <w:lsdException w:name="heading 9" w:uiPriority="9" w:qFormat="1"/>
-    <w:lsdException w:name="toc 1" w:uiPriority="39"/>
-    <w:lsdException w:name="toc 2" w:uiPriority="39"/>
-    <w:lsdException w:name="toc 3" w:uiPriority="39"/>
-    <w:lsdException w:name="toc 4" w:uiPriority="39"/>
-    <w:lsdException w:name="toc 5" w:uiPriority="39"/>
-    <w:lsdException w:name="toc 6" w:uiPriority="39"/>
-    <w:lsdException w:name="toc 7" w:uiPriority="39"/>
-    <w:lsdException w:name="toc 8" w:uiPriority="39"/>
-    <w:lsdException w:name="toc 9" w:uiPriority="39"/>
-    <w:lsdException w:name="caption" w:uiPriority="35" w:qFormat="1"/>
-    <w:lsdException w:name="Title" w:semiHidden="0" w:uiPriority="10" w:unhideWhenUsed="0" w:qFormat="1"/>
-    <w:lsdException w:name="Default Paragraph Font" w:uiPriority="1"/>
-    <w:lsdException w:name="Subtitle" w:semiHidden="0" w:uiPriority="11" w:unhideWhenUsed="0" w:qFormat="1"/>
-    <w:lsdException w:name="Strong" w:semiHidden="0" w:uiPriority="22" w:unhideWhenUsed="0" w:qFormat="1"/>
-    <w:lsdException w:name="Emphasis" w:semiHidden="0" w:uiPriority="20" w:unhideWhenUsed="0" w:qFormat="1"/>
-    <w:lsdException w:name="Table Grid" w:semiHidden="0" w:uiPriority="59" w:unhideWhenUsed="0"/>
-    <w:lsdException w:name="Placeholder Text" w:unhideWhenUsed="0"/>
-    <w:lsdException w:name="No Spacing" w:semiHidden="0" w:uiPriority="1" w:unhideWhenUsed="0" w:qFormat="1"/>
-    <w:lsdException w:name="Light Shading" w:semiHidden="0" w:uiPriority="60" w:unhideWhenUsed="0"/>
-    <w:lsdException w:name="Light List" w:semiHidden="0" w:uiPriority="61" w:unhideWhenUsed="0"/>
-    <w:lsdException w:name="Light Grid" w:semiHidden="0" w:uiPriority="62" w:unhideWhenUsed="0"/>
-    <w:lsdException w:name="Medium Shading 1" w:semiHidden="0" w:uiPriority="63" w:unhideWhenUsed="0"/>
-    <w:lsdException w:name="Medium Shading 2" w:semiHidden="0" w:uiPriority="64" w:unhideWhenUsed="0"/>
-    <w:lsdException w:name="Medium List 1" w:semiHidden="0" w:uiPriority="65" w:unhideWhenUsed="0"/>
-    <w:lsdException w:name="Medium List 2" w:semiHidden="0" w:uiPriority="66" w:unhideWhenUsed="0"/>
-    <w:lsdException w:name="Medium Grid 1" w:semiHidden="0" w:uiPriority="67" w:unhideWhenUsed="0"/>
-    <w:lsdException w:name="Medium Grid 2" w:semiHidden="0" w:uiPriority="68" w:unhideWhenUsed="0"/>
-    <w:lsdException w:name="Medium Grid 3" w:semiHidden="0" w:uiPriority="69" w:unhideWhenUsed="0"/>
-    <w:lsdException w:name="Dark List" w:semiHidden="0" w:uiPriority="70" w:unhideWhenUsed="0"/>
-    <w:lsdException w:name="Colorful Shading" w:semiHidden="0" w:uiPriority="71" w:unhideWhenUsed="0"/>
-    <w:lsdException w:name="Colorful List" w:semiHidden="0" w:uiPriority="72" w:unhideWhenUsed="0"/>
-    <w:lsdException w:name="Colorful Grid" w:semiHidden="0" w:uiPriority="73" w:unhideWhenUsed="0"/>
-    <w:lsdException w:name="Light Shading Accent 1" w:semiHidden="0" w:uiPriority="60" w:unhideWhenUsed="0"/>
-    <w:lsdException w:name="Light List Accent 1" w:semiHidden="0" w:uiPriority="61" w:unhideWhenUsed="0"/>
-    <w:lsdException w:name="Light Grid Accent 1" w:semiHidden="0" w:uiPriority="62" w:unhideWhenUsed="0"/>
-    <w:lsdException w:name="Medium Shading 1 Accent 1" w:semiHidden="0" w:uiPriority="63" w:unhideWhenUsed="0"/>
-    <w:lsdException w:name="Medium Shading 2 Accent 1" w:semiHidden="0" w:uiPriority="64" w:unhideWhenUsed="0"/>
-    <w:lsdException w:name="Medium List 1 Accent 1" w:semiHidden="0" w:uiPriority="65" w:unhideWhenUsed="0"/>
-    <w:lsdException w:name="Revision" w:unhideWhenUsed="0"/>
-    <w:lsdException w:name="List Paragraph" w:semiHidden="0" w:uiPriority="34" w:unhideWhenUsed="0" w:qFormat="1"/>
-    <w:lsdException w:name="Quote" w:semiHidden="0" w:uiPriority="29" w:unhideWhenUsed="0" w:qFormat="1"/>
-    <w:lsdException w:name="Intense Quote" w:semiHidden="0" w:uiPriority="30" w:unhideWhenUsed="0" w:qFormat="1"/>
-    <w:lsdException w:name="Medium List 2 Accent 1" w:semiHidden="0" w:uiPriority="66" w:unhideWhenUsed="0"/>
-    <w:lsdException w:name="Medium Grid 1 Accent 1" w:semiHidden="0" w:uiPriority="67" w:unhideWhenUsed="0"/>
-    <w:lsdException w:name="Medium Grid 2 Accent 1" w:semiHidden="0" w:uiPriority="68" w:unhideWhenUsed="0"/>
-    <w:lsdException w:name="Medium Grid 3 Accent 1" w:semiHidden="0" w:uiPriority="69" w:unhideWhenUsed="0"/>
-    <w:lsdException w:name="Dark List Accent 1" w:semiHidden="0" w:uiPriority="70" w:unhideWhenUsed="0"/>
-    <w:lsdException w:name="Colorful Shading Accent 1" w:semiHidden="0" w:uiPriority="71" w:unhideWhenUsed="0"/>
-    <w:lsdException w:name="Colorful List Accent 1" w:semiHidden="0" w:uiPriority="72" w:unhideWhenUsed="0"/>
-    <w:lsdException w:name="Colorful Grid Accent 1" w:semiHidden="0" w:uiPriority="73" w:unhideWhenUsed="0"/>
-    <w:lsdException w:name="Light Shading Accent 2" w:semiHidden="0" w:uiPriority="60" w:unhideWhenUsed="0"/>
-    <w:lsdException w:name="Light List Accent 2" w:semiHidden="0" w:uiPriority="61" w:unhideWhenUsed="0"/>
-    <w:lsdException w:name="Light Grid Accent 2" w:semiHidden="0" w:uiPriority="62" w:unhideWhenUsed="0"/>
-    <w:lsdException w:name="Medium Shading 1 Accent 2" w:semiHidden="0" w:uiPriority="63" w:unhideWhenUsed="0"/>
-    <w:lsdException w:name="Medium Shading 2 Accent 2" w:semiHidden="0" w:uiPriority="64" w:unhideWhenUsed="0"/>
-    <w:lsdException w:name="Medium List 1 Accent 2" w:semiHidden="0" w:uiPriority="65" w:unhideWhenUsed="0"/>
-    <w:lsdException w:name="Medium List 2 Accent 2" w:semiHidden="0" w:uiPriority="66" w:unhideWhenUsed="0"/>
-    <w:lsdException w:name="Medium Grid 1 Accent 2" w:semiHidden="0" w:uiPriority="67" w:unhideWhenUsed="0"/>
-    <w:lsdException w:name="Medium Grid 2 Accent 2" w:semiHidden="0" w:uiPriority="68" w:unhideWhenUsed="0"/>
-    <w:lsdException w:name="Medium Grid 3 Accent 2" w:semiHidden="0" w:uiPriority="69" w:unhideWhenUsed="0"/>
-    <w:lsdException w:name="Dark List Accent 2" w:semiHidden="0" w:uiPriority="70" w:unhideWhenUsed="0"/>
-    <w:lsdException w:name="Colorful Shading Accent 2" w:semiHidden="0" w:uiPriority="71" w:unhideWhenUsed="0"/>
-    <w:lsdException w:name="Colorful List Accent 2" w:semiHidden="0" w:uiPriority="72" w:unhideWhenUsed="0"/>
-    <w:lsdException w:name="Colorful Grid Accent 2" w:semiHidden="0" w:uiPriority="73" w:unhideWhenUsed="0"/>
-    <w:lsdException w:name="Light Shading Accent 3" w:semiHidden="0" w:uiPriority="60" w:unhideWhenUsed="0"/>
-    <w:lsdException w:name="Light List Accent 3" w:semiHidden="0" w:uiPriority="61" w:unhideWhenUsed="0"/>
-    <w:lsdException w:name="Light Grid Accent 3" w:semiHidden="0" w:uiPriority="62" w:unhideWhenUsed="0"/>
-    <w:lsdException w:name="Medium Shading 1 Accent 3" w:semiHidden="0" w:uiPriority="63" w:unhideWhenUsed="0"/>
-    <w:lsdException w:name="Medium Shading 2 Accent 3" w:semiHidden="0" w:uiPriority="64" w:unhideWhenUsed="0"/>
-    <w:lsdException w:name="Medium List 1 Accent 3" w:semiHidden="0" w:uiPriority="65" w:unhideWhenUsed="0"/>
-    <w:lsdException w:name="Medium List 2 Accent 3" w:semiHidden="0" w:uiPriority="66" w:unhideWhenUsed="0"/>
-    <w:lsdException w:name="Medium Grid 1 Accent 3" w:semiHidden="0" w:uiPriority="67" w:unhideWhenUsed="0"/>
-    <w:lsdException w:name="Medium Grid 2 Accent 3" w:semiHidden="0" w:uiPriority="68" w:unhideWhenUsed="0"/>
-    <w:lsdException w:name="Medium Grid 3 Accent 3" w:semiHidden="0" w:uiPriority="69" w:unhideWhenUsed="0"/>
-    <w:lsdException w:name="Dark List Accent 3" w:semiHidden="0" w:uiPriority="70" w:unhideWhenUsed="0"/>
-    <w:lsdException w:name="Colorful Shading Accent 3" w:semiHidden="0" w:uiPriority="71" w:unhideWhenUsed="0"/>
-    <w:lsdException w:name="Colorful List Accent 3" w:semiHidden="0" w:uiPriority="72" w:unhideWhenUsed="0"/>
-    <w:lsdException w:name="Colorful Grid Accent 3" w:semiHidden="0" w:uiPriority="73" w:unhideWhenUsed="0"/>
-    <w:lsdException w:name="Light Shading Accent 4" w:semiHidden="0" w:uiPriority="60" w:unhideWhenUsed="0"/>
-    <w:lsdException w:name="Light List Accent 4" w:semiHidden="0" w:uiPriority="61" w:unhideWhenUsed="0"/>
-    <w:lsdException w:name="Light Grid Accent 4" w:semiHidden="0" w:uiPriority="62" w:unhideWhenUsed="0"/>
-    <w:lsdException w:name="Medium Shading 1 Accent 4" w:semiHidden="0" w:uiPriority="63" w:unhideWhenUsed="0"/>
-    <w:lsdException w:name="Medium Shading 2 Accent 4" w:semiHidden="0" w:uiPriority="64" w:unhideWhenUsed="0"/>
-    <w:lsdException w:name="Medium List 1 Accent 4" w:semiHidden="0" w:uiPriority="65" w:unhideWhenUsed="0"/>
-    <w:lsdException w:name="Medium List 2 Accent 4" w:semiHidden="0" w:uiPriority="66" w:unhideWhenUsed="0"/>
-    <w:lsdException w:name="Medium Grid 1 Accent 4" w:semiHidden="0" w:uiPriority="67" w:unhideWhenUsed="0"/>
-    <w:lsdException w:name="Medium Grid 2 Accent 4" w:semiHidden="0" w:uiPriority="68" w:unhideWhenUsed="0"/>
-    <w:lsdException w:name="Medium Grid 3 Accent 4" w:semiHidden="0" w:uiPriority="69" w:unhideWhenUsed="0"/>
-    <w:lsdException w:name="Dark List Accent 4" w:semiHidden="0" w:uiPriority="70" w:unhideWhenUsed="0"/>
-    <w:lsdException w:name="Colorful Shading Accent 4" w:semiHidden="0" w:uiPriority="71" w:unhideWhenUsed="0"/>
-    <w:lsdException w:name="Colorful List Accent 4" w:semiHidden="0" w:uiPriority="72" w:unhideWhenUsed="0"/>
-    <w:lsdException w:name="Colorful Grid Accent 4" w:semiHidden="0" w:uiPriority="73" w:unhideWhenUsed="0"/>
-    <w:lsdException w:name="Light Shading Accent 5" w:semiHidden="0" w:uiPriority="60" w:unhideWhenUsed="0"/>
-    <w:lsdException w:name="Light List Accent 5" w:semiHidden="0" w:uiPriority="61" w:unhideWhenUsed="0"/>
-    <w:lsdException w:name="Light Grid Accent 5" w:semiHidden="0" w:uiPriority="62" w:unhideWhenUsed="0"/>
-    <w:lsdException w:name="Medium Shading 1 Accent 5" w:semiHidden="0" w:uiPriority="63" w:unhideWhenUsed="0"/>
-    <w:lsdException w:name="Medium Shading 2 Accent 5" w:semiHidden="0" w:uiPriority="64" w:unhideWhenUsed="0"/>
-    <w:lsdException w:name="Medium List 1 Accent 5" w:semiHidden="0" w:uiPriority="65" w:unhideWhenUsed="0"/>
-    <w:lsdException w:name="Medium List 2 Accent 5" w:semiHidden="0" w:uiPriority="66" w:unhideWhenUsed="0"/>
-    <w:lsdException w:name="Medium Grid 1 Accent 5" w:semiHidden="0" w:uiPriority="67" w:unhideWhenUsed="0"/>
-    <w:lsdException w:name="Medium Grid 2 Accent 5" w:semiHidden="0" w:uiPriority="68" w:unhideWhenUsed="0"/>
-    <w:lsdException w:name="Medium Grid 3 Accent 5" w:semiHidden="0" w:uiPriority="69" w:unhideWhenUsed="0"/>
-    <w:lsdException w:name="Dark List Accent 5" w:semiHidden="0" w:uiPriority="70" w:unhideWhenUsed="0"/>
-    <w:lsdException w:name="Colorful Shading Accent 5" w:semiHidden="0" w:uiPriority="71" w:unhideWhenUsed="0"/>
-    <w:lsdException w:name="Colorful List Accent 5" w:semiHidden="0" w:uiPriority="72" w:unhideWhenUsed="0"/>
-    <w:lsdException w:name="Colorful Grid Accent 5" w:semiHidden="0" w:uiPriority="73" w:unhideWhenUsed="0"/>
-    <w:lsdException w:name="Light Shading Accent 6" w:semiHidden="0" w:uiPriority="60" w:unhideWhenUsed="0"/>
-    <w:lsdException w:name="Light List Accent 6" w:semiHidden="0" w:uiPriority="61" w:unhideWhenUsed="0"/>
-    <w:lsdException w:name="Light Grid Accent 6" w:semiHidden="0" w:uiPriority="62" w:unhideWhenUsed="0"/>
-    <w:lsdException w:name="Medium Shading 1 Accent 6" w:semiHidden="0" w:uiPriority="63" w:unhideWhenUsed="0"/>
-    <w:lsdException w:name="Medium Shading 2 Accent 6" w:semiHidden="0" w:uiPriority="64" w:unhideWhenUsed="0"/>
-    <w:lsdException w:name="Medium List 1 Accent 6" w:semiHidden="0" w:uiPriority="65" w:unhideWhenUsed="0"/>
-    <w:lsdException w:name="Medium List 2 Accent 6" w:semiHidden="0" w:uiPriority="66" w:unhideWhenUsed="0"/>
-    <w:lsdException w:name="Medium Grid 1 Accent 6" w:semiHidden="0" w:uiPriority="67" w:unhideWhenUsed="0"/>
-    <w:lsdException w:name="Medium Grid 2 Accent 6" w:semiHidden="0" w:uiPriority="68" w:unhideWhenUsed="0"/>
-    <w:lsdException w:name="Medium Grid 3 Accent 6" w:semiHidden="0" w:uiPriority="69" w:unhideWhenUsed="0"/>
-    <w:lsdException w:name="Dark List Accent 6" w:semiHidden="0" w:uiPriority="70" w:unhideWhenUsed="0"/>
-    <w:lsdException w:name="Colorful Shading Accent 6" w:semiHidden="0" w:uiPriority="71" w:unhideWhenUsed="0"/>
-    <w:lsdException w:name="Colorful List Accent 6" w:semiHidden="0" w:uiPriority="72" w:unhideWhenUsed="0"/>
-    <w:lsdException w:name="Colorful Grid Accent 6" w:semiHidden="0" w:uiPriority="73" w:unhideWhenUsed="0"/>
-    <w:lsdException w:name="Subtle Emphasis" w:semiHidden="0" w:uiPriority="19" w:unhideWhenUsed="0" w:qFormat="1"/>
-    <w:lsdException w:name="Intense Emphasis" w:semiHidden="0" w:uiPriority="21" w:unhideWhenUsed="0" w:qFormat="1"/>
-    <w:lsdException w:name="Subtle Reference" w:semiHidden="0" w:uiPriority="31" w:unhideWhenUsed="0" w:qFormat="1"/>
-    <w:lsdException w:name="Intense Reference" w:semiHidden="0" w:uiPriority="32" w:unhideWhenUsed="0" w:qFormat="1"/>
-    <w:lsdException w:name="Book Title" w:semiHidden="0" w:uiPriority="33" w:unhideWhenUsed="0" w:qFormat="1"/>
-    <w:lsdException w:name="Bibliography" w:uiPriority="37"/>
-    <w:lsdException w:name="TOC Heading" w:uiPriority="39" w:qFormat="1"/>
-  </w:latentStyles>
-  <w:style w:type="paragraph" w:default="1" w:styleId="Normal">
-    <w:name w:val="Normal"/>
-    <w:qFormat/>
-    <w:rsid w:val="0080265A"/>
-  </w:style>
-  <w:style w:type="character" w:default="1" w:styleId="Fuentedeprrafopredeter">
-    <w:name w:val="Default Paragraph Font"/>
-    <w:uiPriority w:val="1"/>
-    <w:semiHidden/>
-    <w:unhideWhenUsed/>
-  </w:style>
-  <w:style w:type="table" w:default="1" w:styleId="Tablanormal">
-    <w:name w:val="Normal Table"/>
-    <w:uiPriority w:val="99"/>
-    <w:semiHidden/>
-    <w:unhideWhenUsed/>
-    <w:tblPr>
-      <w:tblInd w:w="0" w:type="dxa"/>
-      <w:tblCellMar>
-        <w:top w:w="0" w:type="dxa"/>
-        <w:left w:w="108" w:type="dxa"/>
-        <w:bottom w:w="0" w:type="dxa"/>
-        <w:right w:w="108" w:type="dxa"/>
-      </w:tblCellMar>
-    </w:tblPr>
-  </w:style>
-  <w:style w:type="numbering" w:default="1" w:styleId="Sinlista">
-    <w:name w:val="No List"/>
-    <w:uiPriority w:val="99"/>
-    <w:semiHidden/>
-    <w:unhideWhenUsed/>
-  </w:style>
-  <w:style w:type="paragraph" w:styleId="Prrafodelista">
-    <w:name w:val="List Paragraph"/>
-    <w:basedOn w:val="Normal"/>
-    <w:uiPriority w:val="34"/>
-    <w:qFormat/>
-    <w:rsid w:val="003E2DB3"/>
-    <w:pPr>
-      <w:ind w:left="720"/>
-      <w:contextualSpacing/>
-    </w:pPr>
-  </w:style>
-</w:styles>
-</file>
-
-<file path=word/stylesWithEffects.xml><?xml version="1.0" encoding="utf-8"?>
-<w:styles xmlns:wpc="http://schemas.microsoft.com/office/word/2010/wordprocessingCanvas" xmlns:mc="http://schemas.openxmlformats.org/markup-compatibility/2006" xmlns:o="urn:schemas-microsoft-com:office:office" xmlns:r="http://schemas.openxmlformats.org/officeDocument/2006/relationships" xmlns:m="http://schemas.openxmlformats.org/officeDocument/2006/math" xmlns:v="urn:schemas-microsoft-com:vml" xmlns:wp14="http://schemas.microsoft.com/office/word/2010/wordprocessingDrawing" xmlns:wp="http://schemas.openxmlformats.org/drawingml/2006/wordprocessingDrawing" xmlns:w10="urn:schemas-microsoft-com:office:word" xmlns:w="http://schemas.openxmlformats.org/wordprocessingml/2006/main" xmlns:w14="http://schemas.microsoft.com/office/word/2010/wordml" xmlns:wpg="http://schemas.microsoft.com/office/word/2010/wordprocessingGroup" xmlns:wpi="http://schemas.microsoft.com/office/word/2010/wordprocessingInk" xmlns:wne="http://schemas.microsoft.com/office/word/2006/wordml" xmlns:wps="http://schemas.microsoft.com/office/word/2010/wordprocessingShape" mc:Ignorable="w14 wp14">
-  <w:docDefaults>
-    <w:rPrDefault>
-      <w:rPr>
-        <w:rFonts w:asciiTheme="minorHAnsi" w:eastAsiaTheme="minorHAnsi" w:hAnsiTheme="minorHAnsi" w:cstheme="minorBidi"/>
-        <w:sz w:val="22"/>
-        <w:szCs w:val="22"/>
-        <w:lang w:val="es-ES" w:eastAsia="en-US" w:bidi="ar-SA"/>
-      </w:rPr>
-    </w:rPrDefault>
-    <w:pPrDefault>
-      <w:pPr>
-        <w:spacing w:after="200" w:line="276" w:lineRule="auto"/>
-      </w:pPr>
-    </w:pPrDefault>
-  </w:docDefaults>
-  <w:latentStyles w:defLockedState="0" w:defUIPriority="99" w:defSemiHidden="1" w:defUnhideWhenUsed="1" w:defQFormat="0" w:count="267">
-    <w:lsdException w:name="Normal" w:semiHidden="0" w:uiPriority="0" w:unhideWhenUsed="0" w:qFormat="1"/>
-    <w:lsdException w:name="heading 1" w:semiHidden="0" w:uiPriority="9" w:unhideWhenUsed="0" w:qFormat="1"/>
-    <w:lsdException w:name="heading 2" w:uiPriority="9" w:qFormat="1"/>
-    <w:lsdException w:name="heading 3" w:uiPriority="9" w:qFormat="1"/>
-    <w:lsdException w:name="heading 4" w:uiPriority="9" w:qFormat="1"/>
-    <w:lsdException w:name="heading 5" w:uiPriority="9" w:qFormat="1"/>
-    <w:lsdException w:name="heading 6" w:uiPriority="9" w:qFormat="1"/>
-    <w:lsdException w:name="heading 7" w:uiPriority="9" w:qFormat="1"/>
-    <w:lsdException w:name="heading 8" w:uiPriority="9" w:qFormat="1"/>
-    <w:lsdException w:name="heading 9" w:uiPriority="9" w:qFormat="1"/>
-    <w:lsdException w:name="toc 1" w:uiPriority="39"/>
-    <w:lsdException w:name="toc 2" w:uiPriority="39"/>
-    <w:lsdException w:name="toc 3" w:uiPriority="39"/>
-    <w:lsdException w:name="toc 4" w:uiPriority="39"/>
-    <w:lsdException w:name="toc 5" w:uiPriority="39"/>
-    <w:lsdException w:name="toc 6" w:uiPriority="39"/>
-    <w:lsdException w:name="toc 7" w:uiPriority="39"/>
-    <w:lsdException w:name="toc 8" w:uiPriority="39"/>
-    <w:lsdException w:name="toc 9" w:uiPriority="39"/>
-    <w:lsdException w:name="caption" w:uiPriority="35" w:qFormat="1"/>
-    <w:lsdException w:name="Title" w:semiHidden="0" w:uiPriority="10" w:unhideWhenUsed="0" w:qFormat="1"/>
-    <w:lsdException w:name="Default Paragraph Font" w:uiPriority="1"/>
-    <w:lsdException w:name="Subtitle" w:semiHidden="0" w:uiPriority="11" w:unhideWhenUsed="0" w:qFormat="1"/>
-    <w:lsdException w:name="Strong" w:semiHidden="0" w:uiPriority="22" w:unhideWhenUsed="0" w:qFormat="1"/>
-    <w:lsdException w:name="Emphasis" w:semiHidden="0" w:uiPriority="20" w:unhideWhenUsed="0" w:qFormat="1"/>
-    <w:lsdException w:name="Table Grid" w:semiHidden="0" w:uiPriority="59" w:unhideWhenUsed="0"/>
-    <w:lsdException w:name="Placeholder Text" w:unhideWhenUsed="0"/>
-    <w:lsdException w:name="No Spacing" w:semiHidden="0" w:uiPriority="1" w:unhideWhenUsed="0" w:qFormat="1"/>
-    <w:lsdException w:name="Light Shading" w:semiHidden="0" w:uiPriority="60" w:unhideWhenUsed="0"/>
-    <w:lsdException w:name="Light List" w:semiHidden="0" w:uiPriority="61" w:unhideWhenUsed="0"/>
-    <w:lsdException w:name="Light Grid" w:semiHidden="0" w:uiPriority="62" w:unhideWhenUsed="0"/>
-    <w:lsdException w:name="Medium Shading 1" w:semiHidden="0" w:uiPriority="63" w:unhideWhenUsed="0"/>
-    <w:lsdException w:name="Medium Shading 2" w:semiHidden="0" w:uiPriority="64" w:unhideWhenUsed="0"/>
-    <w:lsdException w:name="Medium List 1" w:semiHidden="0" w:uiPriority="65" w:unhideWhenUsed="0"/>
-    <w:lsdException w:name="Medium List 2" w:semiHidden="0" w:uiPriority="66" w:unhideWhenUsed="0"/>
-    <w:lsdException w:name="Medium Grid 1" w:semiHidden="0" w:uiPriority="67" w:unhideWhenUsed="0"/>
-    <w:lsdException w:name="Medium Grid 2" w:semiHidden="0" w:uiPriority="68" w:unhideWhenUsed="0"/>
-    <w:lsdException w:name="Medium Grid 3" w:semiHidden="0" w:uiPriority="69" w:unhideWhenUsed="0"/>
-    <w:lsdException w:name="Dark List" w:semiHidden="0" w:uiPriority="70" w:unhideWhenUsed="0"/>
-    <w:lsdException w:name="Colorful Shading" w:semiHidden="0" w:uiPriority="71" w:unhideWhenUsed="0"/>
-    <w:lsdException w:name="Colorful List" w:semiHidden="0" w:uiPriority="72" w:unhideWhenUsed="0"/>
-    <w:lsdException w:name="Colorful Grid" w:semiHidden="0" w:uiPriority="73" w:unhideWhenUsed="0"/>
-    <w:lsdException w:name="Light Shading Accent 1" w:semiHidden="0" w:uiPriority="60" w:unhideWhenUsed="0"/>
-    <w:lsdException w:name="Light List Accent 1" w:semiHidden="0" w:uiPriority="61" w:unhideWhenUsed="0"/>
-    <w:lsdException w:name="Light Grid Accent 1" w:semiHidden="0" w:uiPriority="62" w:unhideWhenUsed="0"/>
-    <w:lsdException w:name="Medium Shading 1 Accent 1" w:semiHidden="0" w:uiPriority="63" w:unhideWhenUsed="0"/>
-    <w:lsdException w:name="Medium Shading 2 Accent 1" w:semiHidden="0" w:uiPriority="64" w:unhideWhenUsed="0"/>
-    <w:lsdException w:name="Medium List 1 Accent 1" w:semiHidden="0" w:uiPriority="65" w:unhideWhenUsed="0"/>
-    <w:lsdException w:name="Revision" w:unhideWhenUsed="0"/>
-    <w:lsdException w:name="List Paragraph" w:semiHidden="0" w:uiPriority="34" w:unhideWhenUsed="0" w:qFormat="1"/>
-    <w:lsdException w:name="Quote" w:semiHidden="0" w:uiPriority="29" w:unhideWhenUsed="0" w:qFormat="1"/>
-    <w:lsdException w:name="Intense Quote" w:semiHidden="0" w:uiPriority="30" w:unhideWhenUsed="0" w:qFormat="1"/>
-    <w:lsdException w:name="Medium List 2 Accent 1" w:semiHidden="0" w:uiPriority="66" w:unhideWhenUsed="0"/>
-    <w:lsdException w:name="Medium Grid 1 Accent 1" w:semiHidden="0" w:uiPriority="67" w:unhideWhenUsed="0"/>
-    <w:lsdException w:name="Medium Grid 2 Accent 1" w:semiHidden="0" w:uiPriority="68" w:unhideWhenUsed="0"/>
-    <w:lsdException w:name="Medium Grid 3 Accent 1" w:semiHidden="0" w:uiPriority="69" w:unhideWhenUsed="0"/>
-    <w:lsdException w:name="Dark List Accent 1" w:semiHidden="0" w:uiPriority="70" w:unhideWhenUsed="0"/>
-    <w:lsdException w:name="Colorful Shading Accent 1" w:semiHidden="0" w:uiPriority="71" w:unhideWhenUsed="0"/>
-    <w:lsdException w:name="Colorful List Accent 1" w:semiHidden="0" w:uiPriority="72" w:unhideWhenUsed="0"/>
-    <w:lsdException w:name="Colorful Grid Accent 1" w:semiHidden="0" w:uiPriority="73" w:unhideWhenUsed="0"/>
-    <w:lsdException w:name="Light Shading Accent 2" w:semiHidden="0" w:uiPriority="60" w:unhideWhenUsed="0"/>
-    <w:lsdException w:name="Light List Accent 2" w:semiHidden="0" w:uiPriority="61" w:unhideWhenUsed="0"/>
-    <w:lsdException w:name="Light Grid Accent 2" w:semiHidden="0" w:uiPriority="62" w:unhideWhenUsed="0"/>
-    <w:lsdException w:name="Medium Shading 1 Accent 2" w:semiHidden="0" w:uiPriority="63" w:unhideWhenUsed="0"/>
-    <w:lsdException w:name="Medium Shading 2 Accent 2" w:semiHidden="0" w:uiPriority="64" w:unhideWhenUsed="0"/>
-    <w:lsdException w:name="Medium List 1 Accent 2" w:semiHidden="0" w:uiPriority="65" w:unhideWhenUsed="0"/>
-    <w:lsdException w:name="Medium List 2 Accent 2" w:semiHidden="0" w:uiPriority="66" w:unhideWhenUsed="0"/>
-    <w:lsdException w:name="Medium Grid 1 Accent 2" w:semiHidden="0" w:uiPriority="67" w:unhideWhenUsed="0"/>
-    <w:lsdException w:name="Medium Grid 2 Accent 2" w:semiHidden="0" w:uiPriority="68" w:unhideWhenUsed="0"/>
-    <w:lsdException w:name="Medium Grid 3 Accent 2" w:semiHidden="0" w:uiPriority="69" w:unhideWhenUsed="0"/>
-    <w:lsdException w:name="Dark List Accent 2" w:semiHidden="0" w:uiPriority="70" w:unhideWhenUsed="0"/>
-    <w:lsdException w:name="Colorful Shading Accent 2" w:semiHidden="0" w:uiPriority="71" w:unhideWhenUsed="0"/>
-    <w:lsdException w:name="Colorful List Accent 2" w:semiHidden="0" w:uiPriority="72" w:unhideWhenUsed="0"/>
-    <w:lsdException w:name="Colorful Grid Accent 2" w:semiHidden="0" w:uiPriority="73" w:unhideWhenUsed="0"/>
-    <w:lsdException w:name="Light Shading Accent 3" w:semiHidden="0" w:uiPriority="60" w:unhideWhenUsed="0"/>
-    <w:lsdException w:name="Light List Accent 3" w:semiHidden="0" w:uiPriority="61" w:unhideWhenUsed="0"/>
-    <w:lsdException w:name="Light Grid Accent 3" w:semiHidden="0" w:uiPriority="62" w:unhideWhenUsed="0"/>
-    <w:lsdException w:name="Medium Shading 1 Accent 3" w:semiHidden="0" w:uiPriority="63" w:unhideWhenUsed="0"/>
-    <w:lsdException w:name="Medium Shading 2 Accent 3" w:semiHidden="0" w:uiPriority="64" w:unhideWhenUsed="0"/>
-    <w:lsdException w:name="Medium List 1 Accent 3" w:semiHidden="0" w:uiPriority="65" w:unhideWhenUsed="0"/>
-    <w:lsdException w:name="Medium List 2 Accent 3" w:semiHidden="0" w:uiPriority="66" w:unhideWhenUsed="0"/>
-    <w:lsdException w:name="Medium Grid 1 Accent 3" w:semiHidden="0" w:uiPriority="67" w:unhideWhenUsed="0"/>
-    <w:lsdException w:name="Medium Grid 2 Accent 3" w:semiHidden="0" w:uiPriority="68" w:unhideWhenUsed="0"/>
-    <w:lsdException w:name="Medium Grid 3 Accent 3" w:semiHidden="0" w:uiPriority="69" w:unhideWhenUsed="0"/>
-    <w:lsdException w:name="Dark List Accent 3" w:semiHidden="0" w:uiPriority="70" w:unhideWhenUsed="0"/>
-    <w:lsdException w:name="Colorful Shading Accent 3" w:semiHidden="0" w:uiPriority="71" w:unhideWhenUsed="0"/>
-    <w:lsdException w:name="Colorful List Accent 3" w:semiHidden="0" w:uiPriority="72" w:unhideWhenUsed="0"/>
-    <w:lsdException w:name="Colorful Grid Accent 3" w:semiHidden="0" w:uiPriority="73" w:unhideWhenUsed="0"/>
-    <w:lsdException w:name="Light Shading Accent 4" w:semiHidden="0" w:uiPriority="60" w:unhideWhenUsed="0"/>
-    <w:lsdException w:name="Light List Accent 4" w:semiHidden="0" w:uiPriority="61" w:unhideWhenUsed="0"/>
-    <w:lsdException w:name="Light Grid Accent 4" w:semiHidden="0" w:uiPriority="62" w:unhideWhenUsed="0"/>
-    <w:lsdException w:name="Medium Shading 1 Accent 4" w:semiHidden="0" w:uiPriority="63" w:unhideWhenUsed="0"/>
-    <w:lsdException w:name="Medium Shading 2 Accent 4" w:semiHidden="0" w:uiPriority="64" w:unhideWhenUsed="0"/>
-    <w:lsdException w:name="Medium List 1 Accent 4" w:semiHidden="0" w:uiPriority="65" w:unhideWhenUsed="0"/>
-    <w:lsdException w:name="Medium List 2 Accent 4" w:semiHidden="0" w:uiPriority="66" w:unhideWhenUsed="0"/>
-    <w:lsdException w:name="Medium Grid 1 Accent 4" w:semiHidden="0" w:uiPriority="67" w:unhideWhenUsed="0"/>
-    <w:lsdException w:name="Medium Grid 2 Accent 4" w:semiHidden="0" w:uiPriority="68" w:unhideWhenUsed="0"/>
-    <w:lsdException w:name="Medium Grid 3 Accent 4" w:semiHidden="0" w:uiPriority="69" w:unhideWhenUsed="0"/>
-    <w:lsdException w:name="Dark List Accent 4" w:semiHidden="0" w:uiPriority="70" w:unhideWhenUsed="0"/>
-    <w:lsdException w:name="Colorful Shading Accent 4" w:semiHidden="0" w:uiPriority="71" w:unhideWhenUsed="0"/>
-    <w:lsdException w:name="Colorful List Accent 4" w:semiHidden="0" w:uiPriority="72" w:unhideWhenUsed="0"/>
-    <w:lsdException w:name="Colorful Grid Accent 4" w:semiHidden="0" w:uiPriority="73" w:unhideWhenUsed="0"/>
-    <w:lsdException w:name="Light Shading Accent 5" w:semiHidden="0" w:uiPriority="60" w:unhideWhenUsed="0"/>
-    <w:lsdException w:name="Light List Accent 5" w:semiHidden="0" w:uiPriority="61" w:unhideWhenUsed="0"/>
-    <w:lsdException w:name="Light Grid Accent 5" w:semiHidden="0" w:uiPriority="62" w:unhideWhenUsed="0"/>
-    <w:lsdException w:name="Medium Shading 1 Accent 5" w:semiHidden="0" w:uiPriority="63" w:unhideWhenUsed="0"/>
-    <w:lsdException w:name="Medium Shading 2 Accent 5" w:semiHidden="0" w:uiPriority="64" w:unhideWhenUsed="0"/>
-    <w:lsdException w:name="Medium List 1 Accent 5" w:semiHidden="0" w:uiPriority="65" w:unhideWhenUsed="0"/>
-    <w:lsdException w:name="Medium List 2 Accent 5" w:semiHidden="0" w:uiPriority="66" w:unhideWhenUsed="0"/>
-    <w:lsdException w:name="Medium Grid 1 Accent 5" w:semiHidden="0" w:uiPriority="67" w:unhideWhenUsed="0"/>
-    <w:lsdException w:name="Medium Grid 2 Accent 5" w:semiHidden="0" w:uiPriority="68" w:unhideWhenUsed="0"/>
-    <w:lsdException w:name="Medium Grid 3 Accent 5" w:semiHidden="0" w:uiPriority="69" w:unhideWhenUsed="0"/>
-    <w:lsdException w:name="Dark List Accent 5" w:semiHidden="0" w:uiPriority="70" w:unhideWhenUsed="0"/>
-    <w:lsdException w:name="Colorful Shading Accent 5" w:semiHidden="0" w:uiPriority="71" w:unhideWhenUsed="0"/>
-    <w:lsdException w:name="Colorful List Accent 5" w:semiHidden="0" w:uiPriority="72" w:unhideWhenUsed="0"/>
-    <w:lsdException w:name="Colorful Grid Accent 5" w:semiHidden="0" w:uiPriority="73" w:unhideWhenUsed="0"/>
-    <w:lsdException w:name="Light Shading Accent 6" w:semiHidden="0" w:uiPriority="60" w:unhideWhenUsed="0"/>
-    <w:lsdException w:name="Light List Accent 6" w:semiHidden="0" w:uiPriority="61" w:unhideWhenUsed="0"/>
-    <w:lsdException w:name="Light Grid Accent 6" w:semiHidden="0" w:uiPriority="62" w:unhideWhenUsed="0"/>
-    <w:lsdException w:name="Medium Shading 1 Accent 6" w:semiHidden="0" w:uiPriority="63" w:unhideWhenUsed="0"/>
-    <w:lsdException w:name="Medium Shading 2 Accent 6" w:semiHidden="0" w:uiPriority="64" w:unhideWhenUsed="0"/>
-    <w:lsdException w:name="Medium List 1 Accent 6" w:semiHidden="0" w:uiPriority="65" w:unhideWhenUsed="0"/>
-    <w:lsdException w:name="Medium List 2 Accent 6" w:semiHidden="0" w:uiPriority="66" w:unhideWhenUsed="0"/>
-    <w:lsdException w:name="Medium Grid 1 Accent 6" w:semiHidden="0" w:uiPriority="67" w:unhideWhenUsed="0"/>
-    <w:lsdException w:name="Medium Grid 2 Accent 6" w:semiHidden="0" w:uiPriority="68" w:unhideWhenUsed="0"/>
-    <w:lsdException w:name="Medium Grid 3 Accent 6" w:semiHidden="0" w:uiPriority="69" w:unhideWhenUsed="0"/>
-    <w:lsdException w:name="Dark List Accent 6" w:semiHidden="0" w:uiPriority="70" w:unhideWhenUsed="0"/>
-    <w:lsdException w:name="Colorful Shading Accent 6" w:semiHidden="0" w:uiPriority="71" w:unhideWhenUsed="0"/>
-    <w:lsdException w:name="Colorful List Accent 6" w:semiHidden="0" w:uiPriority="72" w:unhideWhenUsed="0"/>
-    <w:lsdException w:name="Colorful Grid Accent 6" w:semiHidden="0" w:uiPriority="73" w:unhideWhenUsed="0"/>
-    <w:lsdException w:name="Subtle Emphasis" w:semiHidden="0" w:uiPriority="19" w:unhideWhenUsed="0" w:qFormat="1"/>
-    <w:lsdException w:name="Intense Emphasis" w:semiHidden="0" w:uiPriority="21" w:unhideWhenUsed="0" w:qFormat="1"/>
-    <w:lsdException w:name="Subtle Reference" w:semiHidden="0" w:uiPriority="31" w:unhideWhenUsed="0" w:qFormat="1"/>
-    <w:lsdException w:name="Intense Reference" w:semiHidden="0" w:uiPriority="32" w:unhideWhenUsed="0" w:qFormat="1"/>
-    <w:lsdException w:name="Book Title" w:semiHidden="0" w:uiPriority="33" w:unhideWhenUsed="0" w:qFormat="1"/>
-    <w:lsdException w:name="Bibliography" w:uiPriority="37"/>
-    <w:lsdException w:name="TOC Heading" w:uiPriority="39" w:qFormat="1"/>
+  <w:latentStyles w:defLockedState="0" w:defUIPriority="99" w:defSemiHidden="0" w:defUnhideWhenUsed="0" w:defQFormat="0" w:count="371">
+    <w:lsdException w:name="Normal" w:uiPriority="0" w:qFormat="1"/>
+    <w:lsdException w:name="heading 1" w:uiPriority="9" w:qFormat="1"/>
+    <w:lsdException w:name="heading 2" w:semiHidden="1" w:uiPriority="9" w:unhideWhenUsed="1" w:qFormat="1"/>
+    <w:lsdException w:name="heading 3" w:semiHidden="1" w:uiPriority="9" w:unhideWhenUsed="1" w:qFormat="1"/>
+    <w:lsdException w:name="heading 4" w:semiHidden="1" w:uiPriority="9" w:unhideWhenUsed="1" w:qFormat="1"/>
+    <w:lsdException w:name="heading 5" w:semiHidden="1" w:uiPriority="9" w:unhideWhenUsed="1" w:qFormat="1"/>
+    <w:lsdException w:name="heading 6" w:semiHidden="1" w:uiPriority="9" w:unhideWhenUsed="1" w:qFormat="1"/>
+    <w:lsdException w:name="heading 7" w:semiHidden="1" w:uiPriority="9" w:unhideWhenUsed="1" w:qFormat="1"/>
+    <w:lsdException w:name="heading 8" w:semiHidden="1" w:uiPriority="9" w:unhideWhenUsed="1" w:qFormat="1"/>
+    <w:lsdException w:name="heading 9" w:semiHidden="1" w:uiPriority="9" w:unhideWhenUsed="1" w:qFormat="1"/>
+    <w:lsdException w:name="index 1" w:semiHidden="1" w:unhideWhenUsed="1"/>
+    <w:lsdException w:name="index 2" w:semiHidden="1" w:unhideWhenUsed="1"/>
+    <w:lsdException w:name="index 3" w:semiHidden="1" w:unhideWhenUsed="1"/>
+    <w:lsdException w:name="index 4" w:semiHidden="1" w:unhideWhenUsed="1"/>
+    <w:lsdException w:name="index 5" w:semiHidden="1" w:unhideWhenUsed="1"/>
+    <w:lsdException w:name="index 6" w:semiHidden="1" w:unhideWhenUsed="1"/>
+    <w:lsdException w:name="index 7" w:semiHidden="1" w:unhideWhenUsed="1"/>
+    <w:lsdException w:name="index 8" w:semiHidden="1" w:unhideWhenUsed="1"/>
+    <w:lsdException w:name="index 9" w:semiHidden="1" w:unhideWhenUsed="1"/>
+    <w:lsdException w:name="toc 1" w:semiHidden="1" w:uiPriority="39" w:unhideWhenUsed="1"/>
+    <w:lsdException w:name="toc 2" w:semiHidden="1" w:uiPriority="39" w:unhideWhenUsed="1"/>
+    <w:lsdException w:name="toc 3" w:semiHidden="1" w:uiPriority="39" w:unhideWhenUsed="1"/>
+    <w:lsdException w:name="toc 4" w:semiHidden="1" w:uiPriority="39" w:unhideWhenUsed="1"/>
+    <w:lsdException w:name="toc 5" w:semiHidden="1" w:uiPriority="39" w:unhideWhenUsed="1"/>
+    <w:lsdException w:name="toc 6" w:semiHidden="1" w:uiPriority="39" w:unhideWhenUsed="1"/>
+    <w:lsdException w:name="toc 7" w:semiHidden="1" w:uiPriority="39" w:unhideWhenUsed="1"/>
+    <w:lsdException w:name="toc 8" w:semiHidden="1" w:uiPriority="39" w:unhideWhenUsed="1"/>
+    <w:lsdException w:name="toc 9" w:semiHidden="1" w:uiPriority="39" w:unhideWhenUsed="1"/>
+    <w:lsdException w:name="Normal Indent" w:semiHidden="1" w:unhideWhenUsed="1"/>
+    <w:lsdException w:name="footnote text" w:semiHidden="1" w:unhideWhenUsed="1"/>
+    <w:lsdException w:name="annotation text" w:semiHidden="1" w:unhideWhenUsed="1"/>
+    <w:lsdException w:name="header" w:semiHidden="1" w:unhideWhenUsed="1"/>
+    <w:lsdException w:name="footer" w:semiHidden="1" w:unhideWhenUsed="1"/>
+    <w:lsdException w:name="index heading" w:semiHidden="1" w:unhideWhenUsed="1"/>
+    <w:lsdException w:name="caption" w:semiHidden="1" w:uiPriority="35" w:unhideWhenUsed="1" w:qFormat="1"/>
+    <w:lsdException w:name="table of figures" w:semiHidden="1" w:unhideWhenUsed="1"/>
+    <w:lsdException w:name="envelope address" w:semiHidden="1" w:unhideWhenUsed="1"/>
+    <w:lsdException w:name="envelope return" w:semiHidden="1" w:unhideWhenUsed="1"/>
+    <w:lsdException w:name="footnote reference" w:semiHidden="1" w:unhideWhenUsed="1"/>
+    <w:lsdException w:name="annotation reference" w:semiHidden="1" w:unhideWhenUsed="1"/>
+    <w:lsdException w:name="line number" w:semiHidden="1" w:unhideWhenUsed="1"/>
+    <w:lsdException w:name="page number" w:semiHidden="1" w:unhideWhenUsed="1"/>
+    <w:lsdException w:name="endnote reference" w:semiHidden="1" w:unhideWhenUsed="1"/>
+    <w:lsdException w:name="endnote text" w:semiHidden="1" w:unhideWhenUsed="1"/>
+    <w:lsdException w:name="table of authorities" w:semiHidden="1" w:unhideWhenUsed="1"/>
+    <w:lsdException w:name="macro" w:semiHidden="1" w:unhideWhenUsed="1"/>
+    <w:lsdException w:name="toa heading" w:semiHidden="1" w:unhideWhenUsed="1"/>
+    <w:lsdException w:name="List" w:semiHidden="1" w:unhideWhenUsed="1"/>
+    <w:lsdException w:name="List Bullet" w:semiHidden="1" w:unhideWhenUsed="1"/>
+    <w:lsdException w:name="List Number" w:semiHidden="1" w:unhideWhenUsed="1"/>
+    <w:lsdException w:name="List 2" w:semiHidden="1" w:unhideWhenUsed="1"/>
+    <w:lsdException w:name="List 3" w:semiHidden="1" w:unhideWhenUsed="1"/>
+    <w:lsdException w:name="List 4" w:semiHidden="1" w:unhideWhenUsed="1"/>
+    <w:lsdException w:name="List 5" w:semiHidden="1" w:unhideWhenUsed="1"/>
+    <w:lsdException w:name="List Bullet 2" w:semiHidden="1" w:unhideWhenUsed="1"/>
+    <w:lsdException w:name="List Bullet 3" w:semiHidden="1" w:unhideWhenUsed="1"/>
+    <w:lsdException w:name="List Bullet 4" w:semiHidden="1" w:unhideWhenUsed="1"/>
+    <w:lsdException w:name="List Bullet 5" w:semiHidden="1" w:unhideWhenUsed="1"/>
+    <w:lsdException w:name="List Number 2" w:semiHidden="1" w:unhideWhenUsed="1"/>
+    <w:lsdException w:name="List Number 3" w:semiHidden="1" w:unhideWhenUsed="1"/>
+    <w:lsdException w:name="List Number 4" w:semiHidden="1" w:unhideWhenUsed="1"/>
+    <w:lsdException w:name="List Number 5" w:semiHidden="1" w:unhideWhenUsed="1"/>
+    <w:lsdException w:name="Title" w:uiPriority="10" w:qFormat="1"/>
+    <w:lsdException w:name="Closing" w:semiHidden="1" w:unhideWhenUsed="1"/>
+    <w:lsdException w:name="Signature" w:semiHidden="1" w:unhideWhenUsed="1"/>
+    <w:lsdException w:name="Default Paragraph Font" w:semiHidden="1" w:uiPriority="1" w:unhideWhenUsed="1"/>
+    <w:lsdException w:name="Body Text" w:semiHidden="1" w:unhideWhenUsed="1"/>
+    <w:lsdException w:name="Body Text Indent" w:semiHidden="1" w:unhideWhenUsed="1"/>
+    <w:lsdException w:name="List Continue" w:semiHidden="1" w:unhideWhenUsed="1"/>
+    <w:lsdException w:name="List Continue 2" w:semiHidden="1" w:unhideWhenUsed="1"/>
+    <w:lsdException w:name="List Continue 3" w:semiHidden="1" w:unhideWhenUsed="1"/>
+    <w:lsdException w:name="List Continue 4" w:semiHidden="1" w:unhideWhenUsed="1"/>
+    <w:lsdException w:name="List Continue 5" w:semiHidden="1" w:unhideWhenUsed="1"/>
+    <w:lsdException w:name="Message Header" w:semiHidden="1" w:unhideWhenUsed="1"/>
+    <w:lsdException w:name="Subtitle" w:uiPriority="11" w:qFormat="1"/>
+    <w:lsdException w:name="Salutation" w:semiHidden="1" w:unhideWhenUsed="1"/>
+    <w:lsdException w:name="Date" w:semiHidden="1" w:unhideWhenUsed="1"/>
+    <w:lsdException w:name="Body Text First Indent" w:semiHidden="1" w:unhideWhenUsed="1"/>
+    <w:lsdException w:name="Body Text First Indent 2" w:semiHidden="1" w:unhideWhenUsed="1"/>
+    <w:lsdException w:name="Note Heading" w:semiHidden="1" w:unhideWhenUsed="1"/>
+    <w:lsdException w:name="Body Text 2" w:semiHidden="1" w:unhideWhenUsed="1"/>
+    <w:lsdException w:name="Body Text 3" w:semiHidden="1" w:unhideWhenUsed="1"/>
+    <w:lsdException w:name="Body Text Indent 2" w:semiHidden="1" w:unhideWhenUsed="1"/>
+    <w:lsdException w:name="Body Text Indent 3" w:semiHidden="1" w:unhideWhenUsed="1"/>
+    <w:lsdException w:name="Block Text" w:semiHidden="1" w:unhideWhenUsed="1"/>
+    <w:lsdException w:name="Hyperlink" w:semiHidden="1" w:unhideWhenUsed="1"/>
+    <w:lsdException w:name="FollowedHyperlink" w:semiHidden="1" w:unhideWhenUsed="1"/>
+    <w:lsdException w:name="Strong" w:uiPriority="22" w:qFormat="1"/>
+    <w:lsdException w:name="Emphasis" w:uiPriority="20" w:qFormat="1"/>
+    <w:lsdException w:name="Document Map" w:semiHidden="1" w:unhideWhenUsed="1"/>
+    <w:lsdException w:name="Plain Text" w:semiHidden="1" w:unhideWhenUsed="1"/>
+    <w:lsdException w:name="E-mail Signature" w:semiHidden="1" w:unhideWhenUsed="1"/>
+    <w:lsdException w:name="HTML Top of Form" w:semiHidden="1" w:unhideWhenUsed="1"/>
+    <w:lsdException w:name="HTML Bottom of Form" w:semiHidden="1" w:unhideWhenUsed="1"/>
+    <w:lsdException w:name="Normal (Web)" w:semiHidden="1" w:unhideWhenUsed="1"/>
+    <w:lsdException w:name="HTML Acronym" w:semiHidden="1" w:unhideWhenUsed="1"/>
+    <w:lsdException w:name="HTML Address" w:semiHidden="1" w:unhideWhenUsed="1"/>
+    <w:lsdException w:name="HTML Cite" w:semiHidden="1" w:unhideWhenUsed="1"/>
+    <w:lsdException w:name="HTML Code" w:semiHidden="1" w:unhideWhenUsed="1"/>
+    <w:lsdException w:name="HTML Definition" w:semiHidden="1" w:unhideWhenUsed="1"/>
+    <w:lsdException w:name="HTML Keyboard" w:semiHidden="1" w:unhideWhenUsed="1"/>
+    <w:lsdException w:name="HTML Preformatted" w:semiHidden="1" w:unhideWhenUsed="1"/>
+    <w:lsdException w:name="HTML Sample" w:semiHidden="1" w:unhideWhenUsed="1"/>
+    <w:lsdException w:name="HTML Typewriter" w:semiHidden="1" w:unhideWhenUsed="1"/>
+    <w:lsdException w:name="HTML Variable" w:semiHidden="1" w:unhideWhenUsed="1"/>
+    <w:lsdException w:name="Normal Table" w:semiHidden="1" w:unhideWhenUsed="1"/>
+    <w:lsdException w:name="annotation subject" w:semiHidden="1" w:unhideWhenUsed="1"/>
+    <w:lsdException w:name="No List" w:semiHidden="1" w:unhideWhenUsed="1"/>
+    <w:lsdException w:name="Outline List 1" w:semiHidden="1" w:unhideWhenUsed="1"/>
+    <w:lsdException w:name="Outline List 2" w:semiHidden="1" w:unhideWhenUsed="1"/>
+    <w:lsdException w:name="Outline List 3" w:semiHidden="1" w:unhideWhenUsed="1"/>
+    <w:lsdException w:name="Table Simple 1" w:semiHidden="1" w:unhideWhenUsed="1"/>
+    <w:lsdException w:name="Table Simple 2" w:semiHidden="1" w:unhideWhenUsed="1"/>
+    <w:lsdException w:name="Table Simple 3" w:semiHidden="1" w:unhideWhenUsed="1"/>
+    <w:lsdException w:name="Table Classic 1" w:semiHidden="1" w:unhideWhenUsed="1"/>
+    <w:lsdException w:name="Table Classic 2" w:semiHidden="1" w:unhideWhenUsed="1"/>
+    <w:lsdException w:name="Table Classic 3" w:semiHidden="1" w:unhideWhenUsed="1"/>
+    <w:lsdException w:name="Table Classic 4" w:semiHidden="1" w:unhideWhenUsed="1"/>
+    <w:lsdException w:name="Table Colorful 1" w:semiHidden="1" w:unhideWhenUsed="1"/>
+    <w:lsdException w:name="Table Colorful 2" w:semiHidden="1" w:unhideWhenUsed="1"/>
+    <w:lsdException w:name="Table Colorful 3" w:semiHidden="1" w:unhideWhenUsed="1"/>
+    <w:lsdException w:name="Table Columns 1" w:semiHidden="1" w:unhideWhenUsed="1"/>
+    <w:lsdException w:name="Table Columns 2" w:semiHidden="1" w:unhideWhenUsed="1"/>
+    <w:lsdException w:name="Table Columns 3" w:semiHidden="1" w:unhideWhenUsed="1"/>
+    <w:lsdException w:name="Table Columns 4" w:semiHidden="1" w:unhideWhenUsed="1"/>
+    <w:lsdException w:name="Table Columns 5" w:semiHidden="1" w:unhideWhenUsed="1"/>
+    <w:lsdException w:name="Table Grid 1" w:semiHidden="1" w:unhideWhenUsed="1"/>
+    <w:lsdException w:name="Table Grid 2" w:semiHidden="1" w:unhideWhenUsed="1"/>
+    <w:lsdException w:name="Table Grid 3" w:semiHidden="1" w:unhideWhenUsed="1"/>
+    <w:lsdException w:name="Table Grid 4" w:semiHidden="1" w:unhideWhenUsed="1"/>
+    <w:lsdException w:name="Table Grid 5" w:semiHidden="1" w:unhideWhenUsed="1"/>
+    <w:lsdException w:name="Table Grid 6" w:semiHidden="1" w:unhideWhenUsed="1"/>
+    <w:lsdException w:name="Table Grid 7" w:semiHidden="1" w:unhideWhenUsed="1"/>
+    <w:lsdException w:name="Table Grid 8" w:semiHidden="1" w:unhideWhenUsed="1"/>
+    <w:lsdException w:name="Table List 1" w:semiHidden="1" w:unhideWhenUsed="1"/>
+    <w:lsdException w:name="Table List 2" w:semiHidden="1" w:unhideWhenUsed="1"/>
+    <w:lsdException w:name="Table List 3" w:semiHidden="1" w:unhideWhenUsed="1"/>
+    <w:lsdException w:name="Table List 4" w:semiHidden="1" w:unhideWhenUsed="1"/>
+    <w:lsdException w:name="Table List 5" w:semiHidden="1" w:unhideWhenUsed="1"/>
+    <w:lsdException w:name="Table List 6" w:semiHidden="1" w:unhideWhenUsed="1"/>
+    <w:lsdException w:name="Table List 7" w:semiHidden="1" w:unhideWhenUsed="1"/>
+    <w:lsdException w:name="Table List 8" w:semiHidden="1" w:unhideWhenUsed="1"/>
+    <w:lsdException w:name="Table 3D effects 1" w:semiHidden="1" w:unhideWhenUsed="1"/>
+    <w:lsdException w:name="Table 3D effects 2" w:semiHidden="1" w:unhideWhenUsed="1"/>
+    <w:lsdException w:name="Table 3D effects 3" w:semiHidden="1" w:unhideWhenUsed="1"/>
+    <w:lsdException w:name="Table Contemporary" w:semiHidden="1" w:unhideWhenUsed="1"/>
+    <w:lsdException w:name="Table Elegant" w:semiHidden="1" w:unhideWhenUsed="1"/>
+    <w:lsdException w:name="Table Professional" w:semiHidden="1" w:unhideWhenUsed="1"/>
+    <w:lsdException w:name="Table Subtle 1" w:semiHidden="1" w:unhideWhenUsed="1"/>
+    <w:lsdException w:name="Table Subtle 2" w:semiHidden="1" w:unhideWhenUsed="1"/>
+    <w:lsdException w:name="Table Web 1" w:semiHidden="1" w:unhideWhenUsed="1"/>
+    <w:lsdException w:name="Table Web 2" w:semiHidden="1" w:unhideWhenUsed="1"/>
+    <w:lsdException w:name="Table Web 3" w:semiHidden="1" w:unhideWhenUsed="1"/>
+    <w:lsdException w:name="Balloon Text" w:semiHidden="1" w:unhideWhenUsed="1"/>
+    <w:lsdException w:name="Table Grid" w:uiPriority="59"/>
+    <w:lsdException w:name="Table Theme" w:semiHidden="1" w:unhideWhenUsed="1"/>
+    <w:lsdException w:name="Placeholder Text" w:semiHidden="1"/>
+    <w:lsdException w:name="No Spacing" w:uiPriority="1" w:qFormat="1"/>
+    <w:lsdException w:name="Light Shading" w:uiPriority="60"/>
+    <w:lsdException w:name="Light List" w:uiPriority="61"/>
+    <w:lsdException w:name="Light Grid" w:uiPriority="62"/>
+    <w:lsdException w:name="Medium Shading 1" w:uiPriority="63"/>
+    <w:lsdException w:name="Medium Shading 2" w:uiPriority="64"/>
+    <w:lsdException w:name="Medium List 1" w:uiPriority="65"/>
+    <w:lsdException w:name="Medium List 2" w:uiPriority="66"/>
+    <w:lsdException w:name="Medium Grid 1" w:uiPriority="67"/>
+    <w:lsdException w:name="Medium Grid 2" w:uiPriority="68"/>
+    <w:lsdException w:name="Medium Grid 3" w:uiPriority="69"/>
+    <w:lsdException w:name="Dark List" w:uiPriority="70"/>
+    <w:lsdException w:name="Colorful Shading" w:uiPriority="71"/>
+    <w:lsdException w:name="Colorful List" w:uiPriority="72"/>
+    <w:lsdException w:name="Colorful Grid" w:uiPriority="73"/>
+    <w:lsdException w:name="Light Shading Accent 1" w:uiPriority="60"/>
+    <w:lsdException w:name="Light List Accent 1" w:uiPriority="61"/>
+    <w:lsdException w:name="Light Grid Accent 1" w:uiPriority="62"/>
+    <w:lsdException w:name="Medium Shading 1 Accent 1" w:uiPriority="63"/>
+    <w:lsdException w:name="Medium Shading 2 Accent 1" w:uiPriority="64"/>
+    <w:lsdException w:name="Medium List 1 Accent 1" w:uiPriority="65"/>
+    <w:lsdException w:name="Revision" w:semiHidden="1"/>
+    <w:lsdException w:name="List Paragraph" w:uiPriority="34" w:qFormat="1"/>
+    <w:lsdException w:name="Quote" w:uiPriority="29" w:qFormat="1"/>
+    <w:lsdException w:name="Intense Quote" w:uiPriority="30" w:qFormat="1"/>
+    <w:lsdException w:name="Medium List 2 Accent 1" w:uiPriority="66"/>
+    <w:lsdException w:name="Medium Grid 1 Accent 1" w:uiPriority="67"/>
+    <w:lsdException w:name="Medium Grid 2 Accent 1" w:uiPriority="68"/>
+    <w:lsdException w:name="Medium Grid 3 Accent 1" w:uiPriority="69"/>
+    <w:lsdException w:name="Dark List Accent 1" w:uiPriority="70"/>
+    <w:lsdException w:name="Colorful Shading Accent 1" w:uiPriority="71"/>
+    <w:lsdException w:name="Colorful List Accent 1" w:uiPriority="72"/>
+    <w:lsdException w:name="Colorful Grid Accent 1" w:uiPriority="73"/>
+    <w:lsdException w:name="Light Shading Accent 2" w:uiPriority="60"/>
+    <w:lsdException w:name="Light List Accent 2" w:uiPriority="61"/>
+    <w:lsdException w:name="Light Grid Accent 2" w:uiPriority="62"/>
+    <w:lsdException w:name="Medium Shading 1 Accent 2" w:uiPriority="63"/>
+    <w:lsdException w:name="Medium Shading 2 Accent 2" w:uiPriority="64"/>
+    <w:lsdException w:name="Medium List 1 Accent 2" w:uiPriority="65"/>
+    <w:lsdException w:name="Medium List 2 Accent 2" w:uiPriority="66"/>
+    <w:lsdException w:name="Medium Grid 1 Accent 2" w:uiPriority="67"/>
+    <w:lsdException w:name="Medium Grid 2 Accent 2" w:uiPriority="68"/>
+    <w:lsdException w:name="Medium Grid 3 Accent 2" w:uiPriority="69"/>
+    <w:lsdException w:name="Dark List Accent 2" w:uiPriority="70"/>
+    <w:lsdException w:name="Colorful Shading Accent 2" w:uiPriority="71"/>
+    <w:lsdException w:name="Colorful List Accent 2" w:uiPriority="72"/>
+    <w:lsdException w:name="Colorful Grid Accent 2" w:uiPriority="73"/>
+    <w:lsdException w:name="Light Shading Accent 3" w:uiPriority="60"/>
+    <w:lsdException w:name="Light List Accent 3" w:uiPriority="61"/>
+    <w:lsdException w:name="Light Grid Accent 3" w:uiPriority="62"/>
+    <w:lsdException w:name="Medium Shading 1 Accent 3" w:uiPriority="63"/>
+    <w:lsdException w:name="Medium Shading 2 Accent 3" w:uiPriority="64"/>
+    <w:lsdException w:name="Medium List 1 Accent 3" w:uiPriority="65"/>
+    <w:lsdException w:name="Medium List 2 Accent 3" w:uiPriority="66"/>
+    <w:lsdException w:name="Medium Grid 1 Accent 3" w:uiPriority="67"/>
+    <w:lsdException w:name="Medium Grid 2 Accent 3" w:uiPriority="68"/>
+    <w:lsdException w:name="Medium Grid 3 Accent 3" w:uiPriority="69"/>
+    <w:lsdException w:name="Dark List Accent 3" w:uiPriority="70"/>
+    <w:lsdException w:name="Colorful Shading Accent 3" w:uiPriority="71"/>
+    <w:lsdException w:name="Colorful List Accent 3" w:uiPriority="72"/>
+    <w:lsdException w:name="Colorful Grid Accent 3" w:uiPriority="73"/>
+    <w:lsdException w:name="Light Shading Accent 4" w:uiPriority="60"/>
+    <w:lsdException w:name="Light List Accent 4" w:uiPriority="61"/>
+    <w:lsdException w:name="Light Grid Accent 4" w:uiPriority="62"/>
+    <w:lsdException w:name="Medium Shading 1 Accent 4" w:uiPriority="63"/>
+    <w:lsdException w:name="Medium Shading 2 Accent 4" w:uiPriority="64"/>
+    <w:lsdException w:name="Medium List 1 Accent 4" w:uiPriority="65"/>
+    <w:lsdException w:name="Medium List 2 Accent 4" w:uiPriority="66"/>
+    <w:lsdException w:name="Medium Grid 1 Accent 4" w:uiPriority="67"/>
+    <w:lsdException w:name="Medium Grid 2 Accent 4" w:uiPriority="68"/>
+    <w:lsdException w:name="Medium Grid 3 Accent 4" w:uiPriority="69"/>
+    <w:lsdException w:name="Dark List Accent 4" w:uiPriority="70"/>
+    <w:lsdException w:name="Colorful Shading Accent 4" w:uiPriority="71"/>
+    <w:lsdException w:name="Colorful List Accent 4" w:uiPriority="72"/>
+    <w:lsdException w:name="Colorful Grid Accent 4" w:uiPriority="73"/>
+    <w:lsdException w:name="Light Shading Accent 5" w:uiPriority="60"/>
+    <w:lsdException w:name="Light List Accent 5" w:uiPriority="61"/>
+    <w:lsdException w:name="Light Grid Accent 5" w:uiPriority="62"/>
+    <w:lsdException w:name="Medium Shading 1 Accent 5" w:uiPriority="63"/>
+    <w:lsdException w:name="Medium Shading 2 Accent 5" w:uiPriority="64"/>
+    <w:lsdException w:name="Medium List 1 Accent 5" w:uiPriority="65"/>
+    <w:lsdException w:name="Medium List 2 Accent 5" w:uiPriority="66"/>
+    <w:lsdException w:name="Medium Grid 1 Accent 5" w:uiPriority="67"/>
+    <w:lsdException w:name="Medium Grid 2 Accent 5" w:uiPriority="68"/>
+    <w:lsdException w:name="Medium Grid 3 Accent 5" w:uiPriority="69"/>
+    <w:lsdException w:name="Dark List Accent 5" w:uiPriority="70"/>
+    <w:lsdException w:name="Colorful Shading Accent 5" w:uiPriority="71"/>
+    <w:lsdException w:name="Colorful List Accent 5" w:uiPriority="72"/>
+    <w:lsdException w:name="Colorful Grid Accent 5" w:uiPriority="73"/>
+    <w:lsdException w:name="Light Shading Accent 6" w:uiPriority="60"/>
+    <w:lsdException w:name="Light List Accent 6" w:uiPriority="61"/>
+    <w:lsdException w:name="Light Grid Accent 6" w:uiPriority="62"/>
+    <w:lsdException w:name="Medium Shading 1 Accent 6" w:uiPriority="63"/>
+    <w:lsdException w:name="Medium Shading 2 Accent 6" w:uiPriority="64"/>
+    <w:lsdException w:name="Medium List 1 Accent 6" w:uiPriority="65"/>
+    <w:lsdException w:name="Medium List 2 Accent 6" w:uiPriority="66"/>
+    <w:lsdException w:name="Medium Grid 1 Accent 6" w:uiPriority="67"/>
+    <w:lsdException w:name="Medium Grid 2 Accent 6" w:uiPriority="68"/>
+    <w:lsdException w:name="Medium Grid 3 Accent 6" w:uiPriority="69"/>
+    <w:lsdException w:name="Dark List Accent 6" w:uiPriority="70"/>
+    <w:lsdException w:name="Colorful Shading Accent 6" w:uiPriority="71"/>
+    <w:lsdException w:name="Colorful List Accent 6" w:uiPriority="72"/>
+    <w:lsdException w:name="Colorful Grid Accent 6" w:uiPriority="73"/>
+    <w:lsdException w:name="Subtle Emphasis" w:uiPriority="19" w:qFormat="1"/>
+    <w:lsdException w:name="Intense Emphasis" w:uiPriority="21" w:qFormat="1"/>
+    <w:lsdException w:name="Subtle Reference" w:uiPriority="31" w:qFormat="1"/>
+    <w:lsdException w:name="Intense Reference" w:uiPriority="32" w:qFormat="1"/>
+    <w:lsdException w:name="Book Title" w:uiPriority="33" w:qFormat="1"/>
+    <w:lsdException w:name="Bibliography" w:semiHidden="1" w:uiPriority="37" w:unhideWhenUsed="1"/>
+    <w:lsdException w:name="TOC Heading" w:semiHidden="1" w:uiPriority="39" w:unhideWhenUsed="1" w:qFormat="1"/>
+    <w:lsdException w:name="Plain Table 1" w:uiPriority="41"/>
+    <w:lsdException w:name="Plain Table 2" w:uiPriority="42"/>
+    <w:lsdException w:name="Plain Table 3" w:uiPriority="43"/>
+    <w:lsdException w:name="Plain Table 4" w:uiPriority="44"/>
+    <w:lsdException w:name="Plain Table 5" w:uiPriority="45"/>
+    <w:lsdException w:name="Grid Table Light" w:uiPriority="40"/>
+    <w:lsdException w:name="Grid Table 1 Light" w:uiPriority="46"/>
+    <w:lsdException w:name="Grid Table 2" w:uiPriority="47"/>
+    <w:lsdException w:name="Grid Table 3" w:uiPriority="48"/>
+    <w:lsdException w:name="Grid Table 4" w:uiPriority="49"/>
+    <w:lsdException w:name="Grid Table 5 Dark" w:uiPriority="50"/>
+    <w:lsdException w:name="Grid Table 6 Colorful" w:uiPriority="51"/>
+    <w:lsdException w:name="Grid Table 7 Colorful" w:uiPriority="52"/>
+    <w:lsdException w:name="Grid Table 1 Light Accent 1" w:uiPriority="46"/>
+    <w:lsdException w:name="Grid Table 2 Accent 1" w:uiPriority="47"/>
+    <w:lsdException w:name="Grid Table 3 Accent 1" w:uiPriority="48"/>
+    <w:lsdException w:name="Grid Table 4 Accent 1" w:uiPriority="49"/>
+    <w:lsdException w:name="Grid Table 5 Dark Accent 1" w:uiPriority="50"/>
+    <w:lsdException w:name="Grid Table 6 Colorful Accent 1" w:uiPriority="51"/>
+    <w:lsdException w:name="Grid Table 7 Colorful Accent 1" w:uiPriority="52"/>
+    <w:lsdException w:name="Grid Table 1 Light Accent 2" w:uiPriority="46"/>
+    <w:lsdException w:name="Grid Table 2 Accent 2" w:uiPriority="47"/>
+    <w:lsdException w:name="Grid Table 3 Accent 2" w:uiPriority="48"/>
+    <w:lsdException w:name="Grid Table 4 Accent 2" w:uiPriority="49"/>
+    <w:lsdException w:name="Grid Table 5 Dark Accent 2" w:uiPriority="50"/>
+    <w:lsdException w:name="Grid Table 6 Colorful Accent 2" w:uiPriority="51"/>
+    <w:lsdException w:name="Grid Table 7 Colorful Accent 2" w:uiPriority="52"/>
+    <w:lsdException w:name="Grid Table 1 Light Accent 3" w:uiPriority="46"/>
+    <w:lsdException w:name="Grid Table 2 Accent 3" w:uiPriority="47"/>
+    <w:lsdException w:name="Grid Table 3 Accent 3" w:uiPriority="48"/>
+    <w:lsdException w:name="Grid Table 4 Accent 3" w:uiPriority="49"/>
+    <w:lsdException w:name="Grid Table 5 Dark Accent 3" w:uiPriority="50"/>
+    <w:lsdException w:name="Grid Table 6 Colorful Accent 3" w:uiPriority="51"/>
+    <w:lsdException w:name="Grid Table 7 Colorful Accent 3" w:uiPriority="52"/>
+    <w:lsdException w:name="Grid Table 1 Light Accent 4" w:uiPriority="46"/>
+    <w:lsdException w:name="Grid Table 2 Accent 4" w:uiPriority="47"/>
+    <w:lsdException w:name="Grid Table 3 Accent 4" w:uiPriority="48"/>
+    <w:lsdException w:name="Grid Table 4 Accent 4" w:uiPriority="49"/>
+    <w:lsdException w:name="Grid Table 5 Dark Accent 4" w:uiPriority="50"/>
+    <w:lsdException w:name="Grid Table 6 Colorful Accent 4" w:uiPriority="51"/>
+    <w:lsdException w:name="Grid Table 7 Colorful Accent 4" w:uiPriority="52"/>
+    <w:lsdException w:name="Grid Table 1 Light Accent 5" w:uiPriority="46"/>
+    <w:lsdException w:name="Grid Table 2 Accent 5" w:uiPriority="47"/>
+    <w:lsdException w:name="Grid Table 3 Accent 5" w:uiPriority="48"/>
+    <w:lsdException w:name="Grid Table 4 Accent 5" w:uiPriority="49"/>
+    <w:lsdException w:name="Grid Table 5 Dark Accent 5" w:uiPriority="50"/>
+    <w:lsdException w:name="Grid Table 6 Colorful Accent 5" w:uiPriority="51"/>
+    <w:lsdException w:name="Grid Table 7 Colorful Accent 5" w:uiPriority="52"/>
+    <w:lsdException w:name="Grid Table 1 Light Accent 6" w:uiPriority="46"/>
+    <w:lsdException w:name="Grid Table 2 Accent 6" w:uiPriority="47"/>
+    <w:lsdException w:name="Grid Table 3 Accent 6" w:uiPriority="48"/>
+    <w:lsdException w:name="Grid Table 4 Accent 6" w:uiPriority="49"/>
+    <w:lsdException w:name="Grid Table 5 Dark Accent 6" w:uiPriority="50"/>
+    <w:lsdException w:name="Grid Table 6 Colorful Accent 6" w:uiPriority="51"/>
+    <w:lsdException w:name="Grid Table 7 Colorful Accent 6" w:uiPriority="52"/>
+    <w:lsdException w:name="List Table 1 Light" w:uiPriority="46"/>
+    <w:lsdException w:name="List Table 2" w:uiPriority="47"/>
+    <w:lsdException w:name="List Table 3" w:uiPriority="48"/>
+    <w:lsdException w:name="List Table 4" w:uiPriority="49"/>
+    <w:lsdException w:name="List Table 5 Dark" w:uiPriority="50"/>
+    <w:lsdException w:name="List Table 6 Colorful" w:uiPriority="51"/>
+    <w:lsdException w:name="List Table 7 Colorful" w:uiPriority="52"/>
+    <w:lsdException w:name="List Table 1 Light Accent 1" w:uiPriority="46"/>
+    <w:lsdException w:name="List Table 2 Accent 1" w:uiPriority="47"/>
+    <w:lsdException w:name="List Table 3 Accent 1" w:uiPriority="48"/>
+    <w:lsdException w:name="List Table 4 Accent 1" w:uiPriority="49"/>
+    <w:lsdException w:name="List Table 5 Dark Accent 1" w:uiPriority="50"/>
+    <w:lsdException w:name="List Table 6 Colorful Accent 1" w:uiPriority="51"/>
+    <w:lsdException w:name="List Table 7 Colorful Accent 1" w:uiPriority="52"/>
+    <w:lsdException w:name="List Table 1 Light Accent 2" w:uiPriority="46"/>
+    <w:lsdException w:name="List Table 2 Accent 2" w:uiPriority="47"/>
+    <w:lsdException w:name="List Table 3 Accent 2" w:uiPriority="48"/>
+    <w:lsdException w:name="List Table 4 Accent 2" w:uiPriority="49"/>
+    <w:lsdException w:name="List Table 5 Dark Accent 2" w:uiPriority="50"/>
+    <w:lsdException w:name="List Table 6 Colorful Accent 2" w:uiPriority="51"/>
+    <w:lsdException w:name="List Table 7 Colorful Accent 2" w:uiPriority="52"/>
+    <w:lsdException w:name="List Table 1 Light Accent 3" w:uiPriority="46"/>
+    <w:lsdException w:name="List Table 2 Accent 3" w:uiPriority="47"/>
+    <w:lsdException w:name="List Table 3 Accent 3" w:uiPriority="48"/>
+    <w:lsdException w:name="List Table 4 Accent 3" w:uiPriority="49"/>
+    <w:lsdException w:name="List Table 5 Dark Accent 3" w:uiPriority="50"/>
+    <w:lsdException w:name="List Table 6 Colorful Accent 3" w:uiPriority="51"/>
+    <w:lsdException w:name="List Table 7 Colorful Accent 3" w:uiPriority="52"/>
+    <w:lsdException w:name="List Table 1 Light Accent 4" w:uiPriority="46"/>
+    <w:lsdException w:name="List Table 2 Accent 4" w:uiPriority="47"/>
+    <w:lsdException w:name="List Table 3 Accent 4" w:uiPriority="48"/>
+    <w:lsdException w:name="List Table 4 Accent 4" w:uiPriority="49"/>
+    <w:lsdException w:name="List Table 5 Dark Accent 4" w:uiPriority="50"/>
+    <w:lsdException w:name="List Table 6 Colorful Accent 4" w:uiPriority="51"/>
+    <w:lsdException w:name="List Table 7 Colorful Accent 4" w:uiPriority="52"/>
+    <w:lsdException w:name="List Table 1 Light Accent 5" w:uiPriority="46"/>
+    <w:lsdException w:name="List Table 2 Accent 5" w:uiPriority="47"/>
+    <w:lsdException w:name="List Table 3 Accent 5" w:uiPriority="48"/>
+    <w:lsdException w:name="List Table 4 Accent 5" w:uiPriority="49"/>
+    <w:lsdException w:name="List Table 5 Dark Accent 5" w:uiPriority="50"/>
+    <w:lsdException w:name="List Table 6 Colorful Accent 5" w:uiPriority="51"/>
+    <w:lsdException w:name="List Table 7 Colorful Accent 5" w:uiPriority="52"/>
+    <w:lsdException w:name="List Table 1 Light Accent 6" w:uiPriority="46"/>
+    <w:lsdException w:name="List Table 2 Accent 6" w:uiPriority="47"/>
+    <w:lsdException w:name="List Table 3 Accent 6" w:uiPriority="48"/>
+    <w:lsdException w:name="List Table 4 Accent 6" w:uiPriority="49"/>
+    <w:lsdException w:name="List Table 5 Dark Accent 6" w:uiPriority="50"/>
+    <w:lsdException w:name="List Table 6 Colorful Accent 6" w:uiPriority="51"/>
+    <w:lsdException w:name="List Table 7 Colorful Accent 6" w:uiPriority="52"/>
   </w:latentStyles>
   <w:style w:type="paragraph" w:default="1" w:styleId="Normal">
     <w:name w:val="Normal"/>

</xml_diff>

<commit_message>
Segunda propuesta de diseño para proveedores
</commit_message>
<xml_diff>
--- a/documentos/Requerimientos Gherkin.docx
+++ b/documentos/Requerimientos Gherkin.docx
@@ -1652,10 +1652,7 @@
         <w:t xml:space="preserve">: </w:t>
       </w:r>
       <w:r>
-        <w:t>Buscar a un proveedor</w:t>
-      </w:r>
-      <w:r>
-        <w:t xml:space="preserve"> (FASE PERSONALIZADA)</w:t>
+        <w:t>Buscar a un proveedor (FASE PERSONALIZADA)</w:t>
       </w:r>
     </w:p>
     <w:p>
@@ -1678,13 +1675,7 @@
         <w:t>:</w:t>
       </w:r>
       <w:r>
-        <w:t xml:space="preserve"> </w:t>
-      </w:r>
-      <w:r>
-        <w:t xml:space="preserve">le usuario </w:t>
-      </w:r>
-      <w:r>
-        <w:t xml:space="preserve">posiciona el puntero en la entrada de </w:t>
+        <w:t xml:space="preserve"> le usuario posiciona el puntero en la entrada de </w:t>
       </w:r>
       <w:r>
         <w:rPr>
@@ -1713,13 +1704,7 @@
         <w:t>:</w:t>
       </w:r>
       <w:r>
-        <w:t xml:space="preserve"> </w:t>
-      </w:r>
-      <w:r>
-        <w:t xml:space="preserve">esté ingresando </w:t>
-      </w:r>
-      <w:r>
-        <w:t xml:space="preserve">el nombre o el número de </w:t>
+        <w:t xml:space="preserve"> esté ingresando el nombre o el número de </w:t>
       </w:r>
       <w:proofErr w:type="spellStart"/>
       <w:r>
@@ -2083,18 +2068,7 @@
           <w:szCs w:val="26"/>
         </w:rPr>
         <w:lastRenderedPageBreak/>
-        <w:t>An</w:t>
-      </w:r>
-      <w:bookmarkStart w:id="0" w:name="_GoBack"/>
-      <w:bookmarkEnd w:id="0"/>
-      <w:r>
-        <w:rPr>
-          <w:rFonts w:ascii="Arial" w:hAnsi="Arial" w:cs="Arial"/>
-          <w:b/>
-          <w:sz w:val="26"/>
-          <w:szCs w:val="26"/>
-        </w:rPr>
-        <w:t>d:</w:t>
+        <w:t>And:</w:t>
       </w:r>
       <w:r>
         <w:rPr>
@@ -2745,10 +2719,7 @@
         <w:t>:</w:t>
       </w:r>
       <w:r>
-        <w:t xml:space="preserve"> </w:t>
-      </w:r>
-      <w:r>
-        <w:t xml:space="preserve">complete alguno o todos los campos de filtración </w:t>
+        <w:t xml:space="preserve"> complete alguno o todos los campos de filtración </w:t>
       </w:r>
     </w:p>
     <w:p>
@@ -2763,10 +2734,7 @@
         <w:t>And:</w:t>
       </w:r>
       <w:r>
-        <w:t xml:space="preserve"> </w:t>
-      </w:r>
-      <w:r>
-        <w:t>seleccione si desee obtener datos de SIM, GPS o ambos</w:t>
+        <w:t xml:space="preserve"> seleccione si desee obtener datos de SIM, GPS o ambos</w:t>
       </w:r>
     </w:p>
     <w:p>
@@ -2781,10 +2749,7 @@
         <w:t>And:</w:t>
       </w:r>
       <w:r>
-        <w:t xml:space="preserve"> </w:t>
-      </w:r>
-      <w:r>
-        <w:t xml:space="preserve">presione </w:t>
+        <w:t xml:space="preserve"> presione </w:t>
       </w:r>
       <w:r>
         <w:rPr>
@@ -2813,13 +2778,7 @@
         <w:t>:</w:t>
       </w:r>
       <w:r>
-        <w:t xml:space="preserve"> se </w:t>
-      </w:r>
-      <w:r>
-        <w:t>debe desplegar</w:t>
-      </w:r>
-      <w:r>
-        <w:t xml:space="preserve"> una lista de coincidencias de acuerdo a la información ingresada</w:t>
+        <w:t xml:space="preserve"> se debe desplegar una lista de coincidencias de acuerdo a la información ingresada</w:t>
       </w:r>
     </w:p>
     <w:p>
@@ -3001,10 +2960,7 @@
         <w:t xml:space="preserve">: </w:t>
       </w:r>
       <w:r>
-        <w:t xml:space="preserve">Filtrar la información de los lotes por </w:t>
-      </w:r>
-      <w:r>
-        <w:t>cantidad de dispositivos</w:t>
+        <w:t>Filtrar la información de los lotes por cantidad de dispositivos</w:t>
       </w:r>
     </w:p>
     <w:p>
@@ -3050,10 +3006,7 @@
         <w:t>:</w:t>
       </w:r>
       <w:r>
-        <w:t xml:space="preserve"> </w:t>
-      </w:r>
-      <w:r>
-        <w:t xml:space="preserve">ingrese la cantidad de dispositivos </w:t>
+        <w:t xml:space="preserve"> ingrese la cantidad de dispositivos </w:t>
       </w:r>
     </w:p>
     <w:p>
@@ -3068,10 +3021,7 @@
         <w:t>And:</w:t>
       </w:r>
       <w:r>
-        <w:t xml:space="preserve"> </w:t>
-      </w:r>
-      <w:r>
-        <w:t>seleccione el signo de comparación (menor, mayor o igual que) por el que desee obtener</w:t>
+        <w:t xml:space="preserve"> seleccione el signo de comparación (menor, mayor o igual que) por el que desee obtener</w:t>
       </w:r>
     </w:p>
     <w:p>
@@ -3086,16 +3036,7 @@
         <w:t>And:</w:t>
       </w:r>
       <w:r>
-        <w:t xml:space="preserve"> </w:t>
-      </w:r>
-      <w:r>
-        <w:t xml:space="preserve">seleccione los datos que desea obtener (SIM, GPS o </w:t>
-      </w:r>
-      <w:r>
-        <w:t>ambos</w:t>
-      </w:r>
-      <w:r>
-        <w:t>)</w:t>
+        <w:t xml:space="preserve"> seleccione los datos que desea obtener (SIM, GPS o ambos)</w:t>
       </w:r>
     </w:p>
     <w:p>
@@ -4048,6 +3989,26 @@
         <w:rPr>
           <w:rFonts w:ascii="Arial" w:hAnsi="Arial" w:cs="Arial"/>
           <w:b/>
+          <w:sz w:val="26"/>
+          <w:szCs w:val="26"/>
+        </w:rPr>
+      </w:pPr>
+      <w:r>
+        <w:rPr>
+          <w:rFonts w:ascii="Arial" w:hAnsi="Arial" w:cs="Arial"/>
+          <w:b/>
+          <w:sz w:val="26"/>
+          <w:szCs w:val="26"/>
+        </w:rPr>
+        <w:br w:type="page"/>
+      </w:r>
+    </w:p>
+    <w:p>
+      <w:pPr>
+        <w:jc w:val="center"/>
+        <w:rPr>
+          <w:rFonts w:ascii="Arial" w:hAnsi="Arial" w:cs="Arial"/>
+          <w:b/>
           <w:sz w:val="28"/>
         </w:rPr>
       </w:pPr>
@@ -4055,32 +4016,19 @@
         <w:rPr>
           <w:rFonts w:ascii="Arial" w:hAnsi="Arial" w:cs="Arial"/>
           <w:b/>
-          <w:sz w:val="26"/>
-          <w:szCs w:val="26"/>
-        </w:rPr>
-        <w:br w:type="page"/>
-      </w:r>
-      <w:r>
-        <w:rPr>
-          <w:rFonts w:ascii="Arial" w:hAnsi="Arial" w:cs="Arial"/>
-          <w:b/>
           <w:sz w:val="28"/>
         </w:rPr>
         <w:lastRenderedPageBreak/>
-        <w:t>GPS</w:t>
-      </w:r>
-    </w:p>
-    <w:p>
-      <w:pPr>
-        <w:spacing w:after="0" w:line="240" w:lineRule="auto"/>
-        <w:ind w:left="2127" w:hanging="709"/>
-        <w:jc w:val="center"/>
+        <w:t>M</w:t>
+      </w:r>
+      <w:r>
         <w:rPr>
           <w:rFonts w:ascii="Arial" w:hAnsi="Arial" w:cs="Arial"/>
           <w:b/>
           <w:sz w:val="28"/>
         </w:rPr>
-      </w:pPr>
+        <w:t>ODELO</w:t>
+      </w:r>
     </w:p>
     <w:p>
       <w:pPr>
@@ -4122,7 +4070,13 @@
         <w:rPr>
           <w:rFonts w:ascii="Arial" w:hAnsi="Arial" w:cs="Arial"/>
         </w:rPr>
-        <w:t>Registrar un nuevo GPS</w:t>
+        <w:t>Registrar un</w:t>
+      </w:r>
+      <w:r>
+        <w:rPr>
+          <w:rFonts w:ascii="Arial" w:hAnsi="Arial" w:cs="Arial"/>
+        </w:rPr>
+        <w:t xml:space="preserve"> modelo nuevo</w:t>
       </w:r>
     </w:p>
     <w:p>
@@ -4177,7 +4131,19 @@
         <w:rPr>
           <w:rFonts w:ascii="Arial" w:hAnsi="Arial" w:cs="Arial"/>
         </w:rPr>
-        <w:t>el usuario necesita registrar un nuevo GPS</w:t>
+        <w:t xml:space="preserve">el usuario registrar </w:t>
+      </w:r>
+      <w:r>
+        <w:rPr>
+          <w:rFonts w:ascii="Arial" w:hAnsi="Arial" w:cs="Arial"/>
+        </w:rPr>
+        <w:t>un modelo nuevo</w:t>
+      </w:r>
+      <w:r>
+        <w:rPr>
+          <w:rFonts w:ascii="Arial" w:hAnsi="Arial" w:cs="Arial"/>
+        </w:rPr>
+        <w:t>.</w:t>
       </w:r>
     </w:p>
     <w:p>
@@ -4224,7 +4190,13 @@
         <w:rPr>
           <w:rFonts w:ascii="Arial" w:hAnsi="Arial" w:cs="Arial"/>
         </w:rPr>
-        <w:t xml:space="preserve"> GPS</w:t>
+        <w:t xml:space="preserve"> </w:t>
+      </w:r>
+      <w:r>
+        <w:rPr>
+          <w:rFonts w:ascii="Arial" w:hAnsi="Arial" w:cs="Arial"/>
+        </w:rPr>
+        <w:t>MODELO</w:t>
       </w:r>
       <w:r>
         <w:rPr>
@@ -4236,7 +4208,7 @@
         <w:rPr>
           <w:rFonts w:ascii="Arial" w:hAnsi="Arial" w:cs="Arial"/>
         </w:rPr>
-        <w:t>opción NUEVO</w:t>
+        <w:t>opción NUEVA</w:t>
       </w:r>
     </w:p>
     <w:p>
@@ -4294,31 +4266,7 @@
         <w:rPr>
           <w:rFonts w:ascii="Arial" w:hAnsi="Arial" w:cs="Arial"/>
         </w:rPr>
-        <w:t xml:space="preserve"> IMPORTACION</w:t>
-      </w:r>
-      <w:r>
-        <w:rPr>
-          <w:rFonts w:ascii="Arial" w:hAnsi="Arial" w:cs="Arial"/>
-        </w:rPr>
-        <w:t>.</w:t>
-      </w:r>
-      <w:r>
-        <w:rPr>
-          <w:rFonts w:ascii="Arial" w:hAnsi="Arial" w:cs="Arial"/>
-        </w:rPr>
-        <w:t>(código</w:t>
-      </w:r>
-      <w:r>
-        <w:rPr>
-          <w:rFonts w:ascii="Arial" w:hAnsi="Arial" w:cs="Arial"/>
-        </w:rPr>
-        <w:t xml:space="preserve"> del lote</w:t>
-      </w:r>
-      <w:r>
-        <w:rPr>
-          <w:rFonts w:ascii="Arial" w:hAnsi="Arial" w:cs="Arial"/>
-        </w:rPr>
-        <w:t>)</w:t>
+        <w:t>Nombre</w:t>
       </w:r>
     </w:p>
     <w:p>
@@ -4337,13 +4285,580 @@
         <w:rPr>
           <w:rFonts w:ascii="Arial" w:hAnsi="Arial" w:cs="Arial"/>
         </w:rPr>
-        <w:t>Identificador de la marca</w:t>
-      </w:r>
-      <w:r>
-        <w:rPr>
-          <w:rFonts w:ascii="Arial" w:hAnsi="Arial" w:cs="Arial"/>
-        </w:rPr>
-        <w:t>(nombre)</w:t>
+        <w:t>Descripción(puede ser SIM o GPS)</w:t>
+      </w:r>
+    </w:p>
+    <w:p>
+      <w:pPr>
+        <w:pStyle w:val="Prrafodelista"/>
+        <w:spacing w:after="0" w:line="240" w:lineRule="auto"/>
+        <w:ind w:left="2136"/>
+        <w:rPr>
+          <w:rFonts w:ascii="Arial" w:hAnsi="Arial" w:cs="Arial"/>
+        </w:rPr>
+      </w:pPr>
+    </w:p>
+    <w:p>
+      <w:pPr>
+        <w:spacing w:after="0" w:line="240" w:lineRule="auto"/>
+        <w:ind w:left="2127" w:hanging="709"/>
+        <w:rPr>
+          <w:rFonts w:ascii="Arial" w:hAnsi="Arial" w:cs="Arial"/>
+        </w:rPr>
+      </w:pPr>
+      <w:r>
+        <w:rPr>
+          <w:rFonts w:ascii="Arial" w:hAnsi="Arial" w:cs="Arial"/>
+          <w:b/>
+          <w:sz w:val="26"/>
+          <w:szCs w:val="26"/>
+        </w:rPr>
+        <w:t>And:</w:t>
+      </w:r>
+      <w:r>
+        <w:rPr>
+          <w:rFonts w:ascii="Arial" w:hAnsi="Arial" w:cs="Arial"/>
+          <w:b/>
+          <w:sz w:val="26"/>
+          <w:szCs w:val="26"/>
+        </w:rPr>
+        <w:t xml:space="preserve"> </w:t>
+      </w:r>
+      <w:r>
+        <w:rPr>
+          <w:rFonts w:ascii="Arial" w:hAnsi="Arial" w:cs="Arial"/>
+        </w:rPr>
+        <w:t>presione clic sobre el botón REGISTRAR</w:t>
+      </w:r>
+    </w:p>
+    <w:p>
+      <w:pPr>
+        <w:spacing w:after="0" w:line="240" w:lineRule="auto"/>
+        <w:ind w:left="2127" w:hanging="709"/>
+        <w:rPr>
+          <w:rFonts w:ascii="Arial" w:hAnsi="Arial" w:cs="Arial"/>
+        </w:rPr>
+      </w:pPr>
+      <w:proofErr w:type="spellStart"/>
+      <w:r>
+        <w:rPr>
+          <w:rFonts w:ascii="Arial" w:hAnsi="Arial" w:cs="Arial"/>
+          <w:b/>
+          <w:sz w:val="26"/>
+          <w:szCs w:val="26"/>
+        </w:rPr>
+        <w:t>Then</w:t>
+      </w:r>
+      <w:proofErr w:type="spellEnd"/>
+      <w:r>
+        <w:rPr>
+          <w:rFonts w:ascii="Arial" w:hAnsi="Arial" w:cs="Arial"/>
+          <w:b/>
+          <w:sz w:val="26"/>
+          <w:szCs w:val="26"/>
+        </w:rPr>
+        <w:t>:</w:t>
+      </w:r>
+      <w:r>
+        <w:rPr>
+          <w:rFonts w:ascii="Arial" w:hAnsi="Arial" w:cs="Arial"/>
+        </w:rPr>
+        <w:t xml:space="preserve"> el sistema d</w:t>
+      </w:r>
+      <w:r>
+        <w:rPr>
+          <w:rFonts w:ascii="Arial" w:hAnsi="Arial" w:cs="Arial"/>
+        </w:rPr>
+        <w:t>eberá guardar la información del modelo nuevo</w:t>
+      </w:r>
+    </w:p>
+    <w:p/>
+    <w:p>
+      <w:pPr>
+        <w:pStyle w:val="Prrafodelista"/>
+        <w:numPr>
+          <w:ilvl w:val="0"/>
+          <w:numId w:val="2"/>
+        </w:numPr>
+        <w:spacing w:after="0" w:line="240" w:lineRule="auto"/>
+      </w:pPr>
+      <w:proofErr w:type="spellStart"/>
+      <w:r>
+        <w:rPr>
+          <w:rFonts w:ascii="Arial" w:hAnsi="Arial" w:cs="Arial"/>
+          <w:b/>
+          <w:sz w:val="26"/>
+          <w:szCs w:val="26"/>
+        </w:rPr>
+        <w:t>Scenario</w:t>
+      </w:r>
+      <w:proofErr w:type="spellEnd"/>
+      <w:r>
+        <w:rPr>
+          <w:rFonts w:ascii="Arial" w:hAnsi="Arial" w:cs="Arial"/>
+          <w:b/>
+          <w:sz w:val="26"/>
+          <w:szCs w:val="26"/>
+        </w:rPr>
+        <w:t>:</w:t>
+      </w:r>
+      <w:r>
+        <w:rPr>
+          <w:b/>
+          <w:sz w:val="28"/>
+        </w:rPr>
+        <w:t xml:space="preserve"> </w:t>
+      </w:r>
+      <w:r>
+        <w:rPr>
+          <w:rFonts w:ascii="Arial" w:hAnsi="Arial" w:cs="Arial"/>
+        </w:rPr>
+        <w:t xml:space="preserve">Ver </w:t>
+      </w:r>
+      <w:r>
+        <w:rPr>
+          <w:rFonts w:ascii="Arial" w:hAnsi="Arial" w:cs="Arial"/>
+        </w:rPr>
+        <w:t>todos los modelos</w:t>
+      </w:r>
+      <w:r>
+        <w:rPr>
+          <w:rFonts w:ascii="Arial" w:hAnsi="Arial" w:cs="Arial"/>
+        </w:rPr>
+        <w:t xml:space="preserve"> existentes</w:t>
+      </w:r>
+    </w:p>
+    <w:p>
+      <w:pPr>
+        <w:spacing w:after="0" w:line="240" w:lineRule="auto"/>
+        <w:rPr>
+          <w:rFonts w:ascii="Arial" w:hAnsi="Arial" w:cs="Arial"/>
+        </w:rPr>
+      </w:pPr>
+      <w:r>
+        <w:rPr>
+          <w:b/>
+        </w:rPr>
+        <w:tab/>
+      </w:r>
+      <w:r>
+        <w:rPr>
+          <w:b/>
+        </w:rPr>
+        <w:tab/>
+      </w:r>
+      <w:proofErr w:type="spellStart"/>
+      <w:r>
+        <w:rPr>
+          <w:rFonts w:ascii="Arial" w:hAnsi="Arial" w:cs="Arial"/>
+          <w:b/>
+          <w:sz w:val="26"/>
+          <w:szCs w:val="26"/>
+        </w:rPr>
+        <w:t>Given</w:t>
+      </w:r>
+      <w:proofErr w:type="spellEnd"/>
+      <w:r>
+        <w:rPr>
+          <w:rFonts w:ascii="Arial" w:hAnsi="Arial" w:cs="Arial"/>
+          <w:b/>
+          <w:sz w:val="26"/>
+          <w:szCs w:val="26"/>
+        </w:rPr>
+        <w:t xml:space="preserve">: </w:t>
+      </w:r>
+      <w:r>
+        <w:rPr>
+          <w:b/>
+        </w:rPr>
+        <w:t xml:space="preserve"> </w:t>
+      </w:r>
+      <w:r>
+        <w:t xml:space="preserve"> </w:t>
+      </w:r>
+      <w:r>
+        <w:rPr>
+          <w:rFonts w:ascii="Arial" w:hAnsi="Arial" w:cs="Arial"/>
+        </w:rPr>
+        <w:t xml:space="preserve">el usuario necesita </w:t>
+      </w:r>
+      <w:r>
+        <w:rPr>
+          <w:rFonts w:ascii="Arial" w:hAnsi="Arial" w:cs="Arial"/>
+        </w:rPr>
+        <w:t xml:space="preserve">visualizar todos los modelos </w:t>
+      </w:r>
+      <w:r>
+        <w:rPr>
+          <w:rFonts w:ascii="Arial" w:hAnsi="Arial" w:cs="Arial"/>
+        </w:rPr>
+        <w:t>existentes</w:t>
+      </w:r>
+    </w:p>
+    <w:p>
+      <w:pPr>
+        <w:spacing w:after="0" w:line="240" w:lineRule="auto"/>
+        <w:ind w:left="1416"/>
+        <w:rPr>
+          <w:rFonts w:ascii="Arial" w:hAnsi="Arial" w:cs="Arial"/>
+        </w:rPr>
+      </w:pPr>
+      <w:proofErr w:type="spellStart"/>
+      <w:r>
+        <w:rPr>
+          <w:rFonts w:ascii="Arial" w:hAnsi="Arial" w:cs="Arial"/>
+          <w:b/>
+          <w:sz w:val="26"/>
+          <w:szCs w:val="26"/>
+        </w:rPr>
+        <w:t>When</w:t>
+      </w:r>
+      <w:proofErr w:type="spellEnd"/>
+      <w:r>
+        <w:rPr>
+          <w:rFonts w:ascii="Arial" w:hAnsi="Arial" w:cs="Arial"/>
+          <w:b/>
+          <w:sz w:val="26"/>
+          <w:szCs w:val="26"/>
+        </w:rPr>
+        <w:t>:</w:t>
+      </w:r>
+      <w:r>
+        <w:rPr>
+          <w:b/>
+        </w:rPr>
+        <w:t xml:space="preserve"> </w:t>
+      </w:r>
+      <w:r>
+        <w:rPr>
+          <w:rFonts w:ascii="Arial" w:hAnsi="Arial" w:cs="Arial"/>
+        </w:rPr>
+        <w:t>el usuario da clic sobre el menú</w:t>
+      </w:r>
+      <w:r>
+        <w:rPr>
+          <w:rFonts w:ascii="Arial" w:hAnsi="Arial" w:cs="Arial"/>
+        </w:rPr>
+        <w:t xml:space="preserve"> </w:t>
+      </w:r>
+      <w:r>
+        <w:rPr>
+          <w:rFonts w:ascii="Arial" w:hAnsi="Arial" w:cs="Arial"/>
+        </w:rPr>
+        <w:t>MODELOS</w:t>
+      </w:r>
+      <w:r>
+        <w:rPr>
+          <w:rFonts w:ascii="Arial" w:hAnsi="Arial" w:cs="Arial"/>
+        </w:rPr>
+        <w:t xml:space="preserve"> y elija la </w:t>
+      </w:r>
+      <w:r>
+        <w:rPr>
+          <w:rFonts w:ascii="Arial" w:hAnsi="Arial" w:cs="Arial"/>
+        </w:rPr>
+        <w:t>opción VER TODO</w:t>
+      </w:r>
+      <w:r>
+        <w:rPr>
+          <w:rFonts w:ascii="Arial" w:hAnsi="Arial" w:cs="Arial"/>
+        </w:rPr>
+        <w:t>S</w:t>
+      </w:r>
+    </w:p>
+    <w:p>
+      <w:pPr>
+        <w:spacing w:after="0" w:line="240" w:lineRule="auto"/>
+        <w:ind w:left="2127" w:hanging="709"/>
+        <w:rPr>
+          <w:rFonts w:ascii="Arial" w:hAnsi="Arial" w:cs="Arial"/>
+        </w:rPr>
+      </w:pPr>
+      <w:proofErr w:type="spellStart"/>
+      <w:r>
+        <w:rPr>
+          <w:rFonts w:ascii="Arial" w:hAnsi="Arial" w:cs="Arial"/>
+          <w:b/>
+          <w:sz w:val="26"/>
+          <w:szCs w:val="26"/>
+        </w:rPr>
+        <w:t>Then</w:t>
+      </w:r>
+      <w:proofErr w:type="spellEnd"/>
+      <w:r>
+        <w:rPr>
+          <w:rFonts w:ascii="Arial" w:hAnsi="Arial" w:cs="Arial"/>
+          <w:b/>
+          <w:sz w:val="26"/>
+          <w:szCs w:val="26"/>
+        </w:rPr>
+        <w:t>:</w:t>
+      </w:r>
+      <w:r>
+        <w:rPr>
+          <w:rFonts w:ascii="Arial" w:hAnsi="Arial" w:cs="Arial"/>
+        </w:rPr>
+        <w:t xml:space="preserve"> el sistema deberá mostrar una tabla con la información</w:t>
+      </w:r>
+      <w:r>
+        <w:rPr>
+          <w:rFonts w:ascii="Arial" w:hAnsi="Arial" w:cs="Arial"/>
+        </w:rPr>
+        <w:t xml:space="preserve"> de todos los modelos</w:t>
+      </w:r>
+      <w:bookmarkStart w:id="0" w:name="_GoBack"/>
+      <w:bookmarkEnd w:id="0"/>
+      <w:r>
+        <w:rPr>
+          <w:rFonts w:ascii="Arial" w:hAnsi="Arial" w:cs="Arial"/>
+        </w:rPr>
+        <w:t xml:space="preserve"> existentes.</w:t>
+      </w:r>
+    </w:p>
+    <w:p>
+      <w:pPr>
+        <w:spacing w:after="0" w:line="240" w:lineRule="auto"/>
+        <w:ind w:left="2127" w:hanging="709"/>
+        <w:rPr>
+          <w:rFonts w:ascii="Arial" w:hAnsi="Arial" w:cs="Arial"/>
+        </w:rPr>
+      </w:pPr>
+    </w:p>
+    <w:p>
+      <w:pPr>
+        <w:jc w:val="center"/>
+        <w:rPr>
+          <w:rFonts w:ascii="Arial" w:hAnsi="Arial" w:cs="Arial"/>
+          <w:b/>
+          <w:sz w:val="26"/>
+          <w:szCs w:val="26"/>
+        </w:rPr>
+      </w:pPr>
+    </w:p>
+    <w:p>
+      <w:pPr>
+        <w:jc w:val="center"/>
+        <w:rPr>
+          <w:rFonts w:ascii="Arial" w:hAnsi="Arial" w:cs="Arial"/>
+          <w:b/>
+          <w:sz w:val="28"/>
+        </w:rPr>
+      </w:pPr>
+      <w:r>
+        <w:rPr>
+          <w:rFonts w:ascii="Arial" w:hAnsi="Arial" w:cs="Arial"/>
+          <w:b/>
+          <w:sz w:val="28"/>
+        </w:rPr>
+        <w:t>GPS</w:t>
+      </w:r>
+    </w:p>
+    <w:p>
+      <w:pPr>
+        <w:spacing w:after="0" w:line="240" w:lineRule="auto"/>
+        <w:ind w:left="2127" w:hanging="709"/>
+        <w:jc w:val="center"/>
+        <w:rPr>
+          <w:rFonts w:ascii="Arial" w:hAnsi="Arial" w:cs="Arial"/>
+          <w:b/>
+          <w:sz w:val="28"/>
+        </w:rPr>
+      </w:pPr>
+    </w:p>
+    <w:p>
+      <w:pPr>
+        <w:pStyle w:val="Prrafodelista"/>
+        <w:numPr>
+          <w:ilvl w:val="0"/>
+          <w:numId w:val="2"/>
+        </w:numPr>
+        <w:spacing w:after="0" w:line="240" w:lineRule="auto"/>
+      </w:pPr>
+      <w:proofErr w:type="spellStart"/>
+      <w:r>
+        <w:rPr>
+          <w:rFonts w:ascii="Arial" w:hAnsi="Arial" w:cs="Arial"/>
+          <w:b/>
+          <w:sz w:val="26"/>
+          <w:szCs w:val="26"/>
+        </w:rPr>
+        <w:t>Scenario</w:t>
+      </w:r>
+      <w:proofErr w:type="spellEnd"/>
+      <w:r>
+        <w:rPr>
+          <w:rFonts w:ascii="Arial" w:hAnsi="Arial" w:cs="Arial"/>
+          <w:b/>
+          <w:sz w:val="26"/>
+          <w:szCs w:val="26"/>
+        </w:rPr>
+        <w:t>:</w:t>
+      </w:r>
+      <w:r>
+        <w:rPr>
+          <w:b/>
+          <w:sz w:val="28"/>
+        </w:rPr>
+        <w:t xml:space="preserve"> </w:t>
+      </w:r>
+      <w:r>
+        <w:rPr>
+          <w:rFonts w:ascii="Arial" w:hAnsi="Arial" w:cs="Arial"/>
+        </w:rPr>
+        <w:t>Registrar un nuevo GPS</w:t>
+      </w:r>
+    </w:p>
+    <w:p>
+      <w:pPr>
+        <w:spacing w:after="0" w:line="240" w:lineRule="auto"/>
+        <w:rPr>
+          <w:rFonts w:ascii="Arial" w:hAnsi="Arial" w:cs="Arial"/>
+        </w:rPr>
+      </w:pPr>
+      <w:r>
+        <w:rPr>
+          <w:b/>
+        </w:rPr>
+        <w:tab/>
+      </w:r>
+      <w:r>
+        <w:rPr>
+          <w:b/>
+        </w:rPr>
+        <w:tab/>
+      </w:r>
+      <w:proofErr w:type="spellStart"/>
+      <w:r>
+        <w:rPr>
+          <w:rFonts w:ascii="Arial" w:hAnsi="Arial" w:cs="Arial"/>
+          <w:b/>
+          <w:sz w:val="26"/>
+          <w:szCs w:val="26"/>
+        </w:rPr>
+        <w:t>Given</w:t>
+      </w:r>
+      <w:proofErr w:type="spellEnd"/>
+      <w:r>
+        <w:rPr>
+          <w:rFonts w:ascii="Arial" w:hAnsi="Arial" w:cs="Arial"/>
+          <w:b/>
+          <w:sz w:val="26"/>
+          <w:szCs w:val="26"/>
+        </w:rPr>
+        <w:t xml:space="preserve">: </w:t>
+      </w:r>
+      <w:r>
+        <w:rPr>
+          <w:b/>
+        </w:rPr>
+        <w:t xml:space="preserve"> </w:t>
+      </w:r>
+      <w:r>
+        <w:t xml:space="preserve"> </w:t>
+      </w:r>
+      <w:r>
+        <w:rPr>
+          <w:rFonts w:ascii="Arial" w:hAnsi="Arial" w:cs="Arial"/>
+        </w:rPr>
+        <w:t>el usuario necesita registrar un nuevo GPS</w:t>
+      </w:r>
+    </w:p>
+    <w:p>
+      <w:pPr>
+        <w:spacing w:after="0" w:line="240" w:lineRule="auto"/>
+        <w:ind w:left="1416"/>
+        <w:rPr>
+          <w:rFonts w:ascii="Arial" w:hAnsi="Arial" w:cs="Arial"/>
+        </w:rPr>
+      </w:pPr>
+      <w:proofErr w:type="spellStart"/>
+      <w:r>
+        <w:rPr>
+          <w:rFonts w:ascii="Arial" w:hAnsi="Arial" w:cs="Arial"/>
+          <w:b/>
+          <w:sz w:val="26"/>
+          <w:szCs w:val="26"/>
+        </w:rPr>
+        <w:t>When</w:t>
+      </w:r>
+      <w:proofErr w:type="spellEnd"/>
+      <w:r>
+        <w:rPr>
+          <w:rFonts w:ascii="Arial" w:hAnsi="Arial" w:cs="Arial"/>
+          <w:b/>
+          <w:sz w:val="26"/>
+          <w:szCs w:val="26"/>
+        </w:rPr>
+        <w:t>:</w:t>
+      </w:r>
+      <w:r>
+        <w:rPr>
+          <w:b/>
+        </w:rPr>
+        <w:t xml:space="preserve"> </w:t>
+      </w:r>
+      <w:r>
+        <w:rPr>
+          <w:rFonts w:ascii="Arial" w:hAnsi="Arial" w:cs="Arial"/>
+        </w:rPr>
+        <w:t>el usuario da clic sobre el menú</w:t>
+      </w:r>
+      <w:r>
+        <w:rPr>
+          <w:rFonts w:ascii="Arial" w:hAnsi="Arial" w:cs="Arial"/>
+        </w:rPr>
+        <w:t xml:space="preserve"> GPS</w:t>
+      </w:r>
+      <w:r>
+        <w:rPr>
+          <w:rFonts w:ascii="Arial" w:hAnsi="Arial" w:cs="Arial"/>
+        </w:rPr>
+        <w:t xml:space="preserve"> y elija la </w:t>
+      </w:r>
+      <w:r>
+        <w:rPr>
+          <w:rFonts w:ascii="Arial" w:hAnsi="Arial" w:cs="Arial"/>
+        </w:rPr>
+        <w:t>opción NUEVO</w:t>
+      </w:r>
+    </w:p>
+    <w:p>
+      <w:pPr>
+        <w:spacing w:after="0" w:line="240" w:lineRule="auto"/>
+        <w:ind w:left="1416"/>
+        <w:rPr>
+          <w:rFonts w:ascii="Arial" w:hAnsi="Arial" w:cs="Arial"/>
+        </w:rPr>
+      </w:pPr>
+      <w:r>
+        <w:rPr>
+          <w:rFonts w:ascii="Arial" w:hAnsi="Arial" w:cs="Arial"/>
+          <w:b/>
+          <w:sz w:val="26"/>
+          <w:szCs w:val="26"/>
+        </w:rPr>
+        <w:t>And</w:t>
+      </w:r>
+      <w:r>
+        <w:rPr>
+          <w:rFonts w:ascii="Arial" w:hAnsi="Arial" w:cs="Arial"/>
+          <w:b/>
+          <w:sz w:val="26"/>
+          <w:szCs w:val="26"/>
+        </w:rPr>
+        <w:t>:</w:t>
+      </w:r>
+      <w:r>
+        <w:rPr>
+          <w:b/>
+        </w:rPr>
+        <w:t xml:space="preserve"> </w:t>
+      </w:r>
+      <w:r>
+        <w:rPr>
+          <w:rFonts w:ascii="Arial" w:hAnsi="Arial" w:cs="Arial"/>
+        </w:rPr>
+        <w:t>el usuario ingrese la siguiente información:</w:t>
       </w:r>
     </w:p>
     <w:p>
@@ -4362,7 +4877,31 @@
         <w:rPr>
           <w:rFonts w:ascii="Arial" w:hAnsi="Arial" w:cs="Arial"/>
         </w:rPr>
-        <w:t>Modelo</w:t>
+        <w:t xml:space="preserve"> IMPORTACION</w:t>
+      </w:r>
+      <w:r>
+        <w:rPr>
+          <w:rFonts w:ascii="Arial" w:hAnsi="Arial" w:cs="Arial"/>
+        </w:rPr>
+        <w:t>.</w:t>
+      </w:r>
+      <w:r>
+        <w:rPr>
+          <w:rFonts w:ascii="Arial" w:hAnsi="Arial" w:cs="Arial"/>
+        </w:rPr>
+        <w:t>(código</w:t>
+      </w:r>
+      <w:r>
+        <w:rPr>
+          <w:rFonts w:ascii="Arial" w:hAnsi="Arial" w:cs="Arial"/>
+        </w:rPr>
+        <w:t xml:space="preserve"> del lote</w:t>
+      </w:r>
+      <w:r>
+        <w:rPr>
+          <w:rFonts w:ascii="Arial" w:hAnsi="Arial" w:cs="Arial"/>
+        </w:rPr>
+        <w:t>)</w:t>
       </w:r>
     </w:p>
     <w:p>
@@ -4381,7 +4920,13 @@
         <w:rPr>
           <w:rFonts w:ascii="Arial" w:hAnsi="Arial" w:cs="Arial"/>
         </w:rPr>
-        <w:t>IDSYS</w:t>
+        <w:t>Identificador de la marca</w:t>
+      </w:r>
+      <w:r>
+        <w:rPr>
+          <w:rFonts w:ascii="Arial" w:hAnsi="Arial" w:cs="Arial"/>
+        </w:rPr>
+        <w:t>(nombre)</w:t>
       </w:r>
     </w:p>
     <w:p>
@@ -4400,7 +4945,7 @@
         <w:rPr>
           <w:rFonts w:ascii="Arial" w:hAnsi="Arial" w:cs="Arial"/>
         </w:rPr>
-        <w:t>IMEI</w:t>
+        <w:t>Modelo</w:t>
       </w:r>
     </w:p>
     <w:p>
@@ -4419,7 +4964,7 @@
         <w:rPr>
           <w:rFonts w:ascii="Arial" w:hAnsi="Arial" w:cs="Arial"/>
         </w:rPr>
-        <w:t>Número de serie</w:t>
+        <w:t>IDSYS</w:t>
       </w:r>
     </w:p>
     <w:p>
@@ -4438,7 +4983,7 @@
         <w:rPr>
           <w:rFonts w:ascii="Arial" w:hAnsi="Arial" w:cs="Arial"/>
         </w:rPr>
-        <w:t>Versión del FIRMWARE</w:t>
+        <w:t>IMEI</w:t>
       </w:r>
     </w:p>
     <w:p>
@@ -4457,43 +5002,7 @@
         <w:rPr>
           <w:rFonts w:ascii="Arial" w:hAnsi="Arial" w:cs="Arial"/>
         </w:rPr>
-        <w:t>Estado</w:t>
-      </w:r>
-      <w:r>
-        <w:rPr>
-          <w:rFonts w:ascii="Arial" w:hAnsi="Arial" w:cs="Arial"/>
-        </w:rPr>
-        <w:t>(</w:t>
-      </w:r>
-      <w:r>
-        <w:rPr>
-          <w:rFonts w:ascii="Arial" w:hAnsi="Arial" w:cs="Arial"/>
-        </w:rPr>
-        <w:t>puede ser ACTIVO o</w:t>
-      </w:r>
-      <w:r>
-        <w:rPr>
-          <w:rFonts w:ascii="Arial" w:hAnsi="Arial" w:cs="Arial"/>
-        </w:rPr>
-        <w:t xml:space="preserve"> STOCK o  REPARACION o</w:t>
-      </w:r>
-      <w:r>
-        <w:rPr>
-          <w:rFonts w:ascii="Arial" w:hAnsi="Arial" w:cs="Arial"/>
-        </w:rPr>
-        <w:t xml:space="preserve"> IRREPARABLE</w:t>
-      </w:r>
-      <w:r>
-        <w:rPr>
-          <w:rFonts w:ascii="Arial" w:hAnsi="Arial" w:cs="Arial"/>
-        </w:rPr>
-        <w:t>, el sistema lo colocara automáticamente en STOCK</w:t>
-      </w:r>
-      <w:r>
-        <w:rPr>
-          <w:rFonts w:ascii="Arial" w:hAnsi="Arial" w:cs="Arial"/>
-        </w:rPr>
-        <w:t>)</w:t>
+        <w:t>Número de serie</w:t>
       </w:r>
     </w:p>
     <w:p>
@@ -4512,6 +5021,86 @@
         <w:rPr>
           <w:rFonts w:ascii="Arial" w:hAnsi="Arial" w:cs="Arial"/>
         </w:rPr>
+        <w:t>Versión del FIRMWARE</w:t>
+      </w:r>
+    </w:p>
+    <w:p>
+      <w:pPr>
+        <w:pStyle w:val="Prrafodelista"/>
+        <w:numPr>
+          <w:ilvl w:val="0"/>
+          <w:numId w:val="5"/>
+        </w:numPr>
+        <w:spacing w:after="0" w:line="240" w:lineRule="auto"/>
+        <w:rPr>
+          <w:rFonts w:ascii="Arial" w:hAnsi="Arial" w:cs="Arial"/>
+        </w:rPr>
+      </w:pPr>
+      <w:r>
+        <w:rPr>
+          <w:rFonts w:ascii="Arial" w:hAnsi="Arial" w:cs="Arial"/>
+        </w:rPr>
+        <w:t>Estado</w:t>
+      </w:r>
+      <w:r>
+        <w:rPr>
+          <w:rFonts w:ascii="Arial" w:hAnsi="Arial" w:cs="Arial"/>
+        </w:rPr>
+        <w:t>(</w:t>
+      </w:r>
+      <w:r>
+        <w:rPr>
+          <w:rFonts w:ascii="Arial" w:hAnsi="Arial" w:cs="Arial"/>
+        </w:rPr>
+        <w:t>puede ser ACTIVO o</w:t>
+      </w:r>
+      <w:r>
+        <w:rPr>
+          <w:rFonts w:ascii="Arial" w:hAnsi="Arial" w:cs="Arial"/>
+        </w:rPr>
+        <w:t xml:space="preserve"> STOCK o  REPARACION o</w:t>
+      </w:r>
+      <w:r>
+        <w:rPr>
+          <w:rFonts w:ascii="Arial" w:hAnsi="Arial" w:cs="Arial"/>
+        </w:rPr>
+        <w:t xml:space="preserve"> IRREPARABLE</w:t>
+      </w:r>
+      <w:r>
+        <w:rPr>
+          <w:rFonts w:ascii="Arial" w:hAnsi="Arial" w:cs="Arial"/>
+        </w:rPr>
+        <w:t>, el sistema lo colocará</w:t>
+      </w:r>
+      <w:r>
+        <w:rPr>
+          <w:rFonts w:ascii="Arial" w:hAnsi="Arial" w:cs="Arial"/>
+        </w:rPr>
+        <w:t xml:space="preserve"> automáticamente en STOCK</w:t>
+      </w:r>
+      <w:r>
+        <w:rPr>
+          <w:rFonts w:ascii="Arial" w:hAnsi="Arial" w:cs="Arial"/>
+        </w:rPr>
+        <w:t>)</w:t>
+      </w:r>
+    </w:p>
+    <w:p>
+      <w:pPr>
+        <w:pStyle w:val="Prrafodelista"/>
+        <w:numPr>
+          <w:ilvl w:val="0"/>
+          <w:numId w:val="5"/>
+        </w:numPr>
+        <w:spacing w:after="0" w:line="240" w:lineRule="auto"/>
+        <w:rPr>
+          <w:rFonts w:ascii="Arial" w:hAnsi="Arial" w:cs="Arial"/>
+        </w:rPr>
+      </w:pPr>
+      <w:r>
+        <w:rPr>
+          <w:rFonts w:ascii="Arial" w:hAnsi="Arial" w:cs="Arial"/>
+        </w:rPr>
         <w:t xml:space="preserve">Descripción </w:t>
       </w:r>
     </w:p>
@@ -4779,6 +5368,7 @@
           <w:sz w:val="26"/>
           <w:szCs w:val="26"/>
         </w:rPr>
+        <w:lastRenderedPageBreak/>
         <w:t>And:</w:t>
       </w:r>
       <w:r>
@@ -5625,55 +6215,6 @@
     </w:p>
     <w:p>
       <w:pPr>
-        <w:spacing w:after="0" w:line="240" w:lineRule="auto"/>
-        <w:ind w:left="2127" w:hanging="709"/>
-        <w:rPr>
-          <w:rFonts w:ascii="Arial" w:hAnsi="Arial" w:cs="Arial"/>
-        </w:rPr>
-      </w:pPr>
-    </w:p>
-    <w:p>
-      <w:pPr>
-        <w:spacing w:after="0" w:line="240" w:lineRule="auto"/>
-        <w:ind w:left="2127" w:hanging="709"/>
-        <w:rPr>
-          <w:rFonts w:ascii="Arial" w:hAnsi="Arial" w:cs="Arial"/>
-        </w:rPr>
-      </w:pPr>
-    </w:p>
-    <w:p>
-      <w:pPr>
-        <w:spacing w:after="0" w:line="240" w:lineRule="auto"/>
-        <w:ind w:left="2127" w:hanging="709"/>
-        <w:jc w:val="center"/>
-        <w:rPr>
-          <w:rFonts w:ascii="Arial" w:hAnsi="Arial" w:cs="Arial"/>
-          <w:b/>
-          <w:sz w:val="28"/>
-        </w:rPr>
-      </w:pPr>
-      <w:r>
-        <w:rPr>
-          <w:rFonts w:ascii="Arial" w:hAnsi="Arial" w:cs="Arial"/>
-          <w:b/>
-          <w:sz w:val="28"/>
-        </w:rPr>
-        <w:t>DEPARTAMENTO DE REPARACIONES</w:t>
-      </w:r>
-    </w:p>
-    <w:p>
-      <w:pPr>
-        <w:spacing w:after="0" w:line="240" w:lineRule="auto"/>
-        <w:ind w:left="2127" w:hanging="709"/>
-        <w:jc w:val="center"/>
-        <w:rPr>
-          <w:rFonts w:ascii="Arial" w:hAnsi="Arial" w:cs="Arial"/>
-          <w:b/>
-        </w:rPr>
-      </w:pPr>
-    </w:p>
-    <w:p>
-      <w:pPr>
         <w:pStyle w:val="Prrafodelista"/>
         <w:numPr>
           <w:ilvl w:val="0"/>
@@ -5712,6 +6253,334 @@
         <w:rPr>
           <w:sz w:val="28"/>
         </w:rPr>
+        <w:t xml:space="preserve">Buscar </w:t>
+      </w:r>
+      <w:r>
+        <w:rPr>
+          <w:sz w:val="28"/>
+        </w:rPr>
+        <w:t>un GPS</w:t>
+      </w:r>
+    </w:p>
+    <w:p>
+      <w:pPr>
+        <w:spacing w:after="0" w:line="240" w:lineRule="auto"/>
+        <w:rPr>
+          <w:rFonts w:ascii="Arial" w:hAnsi="Arial" w:cs="Arial"/>
+        </w:rPr>
+      </w:pPr>
+      <w:r>
+        <w:rPr>
+          <w:b/>
+        </w:rPr>
+        <w:tab/>
+      </w:r>
+      <w:r>
+        <w:rPr>
+          <w:b/>
+        </w:rPr>
+        <w:tab/>
+      </w:r>
+      <w:proofErr w:type="spellStart"/>
+      <w:r>
+        <w:rPr>
+          <w:rFonts w:ascii="Arial" w:hAnsi="Arial" w:cs="Arial"/>
+          <w:b/>
+          <w:sz w:val="26"/>
+          <w:szCs w:val="26"/>
+        </w:rPr>
+        <w:t>Given</w:t>
+      </w:r>
+      <w:proofErr w:type="spellEnd"/>
+      <w:r>
+        <w:rPr>
+          <w:rFonts w:ascii="Arial" w:hAnsi="Arial" w:cs="Arial"/>
+          <w:b/>
+          <w:sz w:val="26"/>
+          <w:szCs w:val="26"/>
+        </w:rPr>
+        <w:t xml:space="preserve">: </w:t>
+      </w:r>
+      <w:r>
+        <w:rPr>
+          <w:b/>
+        </w:rPr>
+        <w:t xml:space="preserve"> </w:t>
+      </w:r>
+      <w:r>
+        <w:t xml:space="preserve"> </w:t>
+      </w:r>
+      <w:r>
+        <w:rPr>
+          <w:rFonts w:ascii="Arial" w:hAnsi="Arial" w:cs="Arial"/>
+        </w:rPr>
+        <w:t xml:space="preserve">el usuario </w:t>
+      </w:r>
+      <w:r>
+        <w:rPr>
+          <w:rFonts w:ascii="Arial" w:hAnsi="Arial" w:cs="Arial"/>
+        </w:rPr>
+        <w:t>quiere obtener información de un</w:t>
+      </w:r>
+      <w:r>
+        <w:rPr>
+          <w:rFonts w:ascii="Arial" w:hAnsi="Arial" w:cs="Arial"/>
+        </w:rPr>
+        <w:t xml:space="preserve"> GPS</w:t>
+      </w:r>
+    </w:p>
+    <w:p>
+      <w:pPr>
+        <w:spacing w:after="0" w:line="240" w:lineRule="auto"/>
+        <w:ind w:left="1416"/>
+        <w:rPr>
+          <w:rFonts w:ascii="Arial" w:hAnsi="Arial" w:cs="Arial"/>
+        </w:rPr>
+      </w:pPr>
+      <w:proofErr w:type="spellStart"/>
+      <w:r>
+        <w:rPr>
+          <w:rFonts w:ascii="Arial" w:hAnsi="Arial" w:cs="Arial"/>
+          <w:b/>
+          <w:sz w:val="26"/>
+          <w:szCs w:val="26"/>
+        </w:rPr>
+        <w:t>When</w:t>
+      </w:r>
+      <w:proofErr w:type="spellEnd"/>
+      <w:r>
+        <w:rPr>
+          <w:rFonts w:ascii="Arial" w:hAnsi="Arial" w:cs="Arial"/>
+          <w:b/>
+          <w:sz w:val="26"/>
+          <w:szCs w:val="26"/>
+        </w:rPr>
+        <w:t>:</w:t>
+      </w:r>
+      <w:r>
+        <w:rPr>
+          <w:b/>
+        </w:rPr>
+        <w:t xml:space="preserve"> </w:t>
+      </w:r>
+      <w:r>
+        <w:rPr>
+          <w:rFonts w:ascii="Arial" w:hAnsi="Arial" w:cs="Arial"/>
+        </w:rPr>
+        <w:t>posicione el puntero en el campo de búsqueda</w:t>
+      </w:r>
+    </w:p>
+    <w:p>
+      <w:pPr>
+        <w:spacing w:after="0" w:line="240" w:lineRule="auto"/>
+        <w:ind w:left="1416"/>
+        <w:rPr>
+          <w:rFonts w:ascii="Arial" w:hAnsi="Arial" w:cs="Arial"/>
+        </w:rPr>
+      </w:pPr>
+      <w:r>
+        <w:rPr>
+          <w:rFonts w:ascii="Arial" w:hAnsi="Arial" w:cs="Arial"/>
+          <w:b/>
+          <w:sz w:val="26"/>
+          <w:szCs w:val="26"/>
+        </w:rPr>
+        <w:t>And:</w:t>
+      </w:r>
+      <w:r>
+        <w:rPr>
+          <w:rFonts w:ascii="Arial" w:hAnsi="Arial" w:cs="Arial"/>
+        </w:rPr>
+        <w:t xml:space="preserve"> ingrese el número de </w:t>
+      </w:r>
+      <w:r>
+        <w:rPr>
+          <w:rFonts w:ascii="Arial" w:hAnsi="Arial" w:cs="Arial"/>
+        </w:rPr>
+        <w:t>IMEI</w:t>
+      </w:r>
+    </w:p>
+    <w:p>
+      <w:pPr>
+        <w:spacing w:after="0" w:line="240" w:lineRule="auto"/>
+        <w:ind w:left="1416"/>
+        <w:rPr>
+          <w:rFonts w:ascii="Arial" w:hAnsi="Arial" w:cs="Arial"/>
+          <w:b/>
+        </w:rPr>
+      </w:pPr>
+      <w:r>
+        <w:rPr>
+          <w:rFonts w:ascii="Arial" w:hAnsi="Arial" w:cs="Arial"/>
+          <w:b/>
+          <w:sz w:val="26"/>
+          <w:szCs w:val="26"/>
+        </w:rPr>
+        <w:t>And:</w:t>
+      </w:r>
+      <w:r>
+        <w:rPr>
+          <w:rFonts w:ascii="Arial" w:hAnsi="Arial" w:cs="Arial"/>
+        </w:rPr>
+        <w:t xml:space="preserve"> presione </w:t>
+      </w:r>
+      <w:proofErr w:type="spellStart"/>
+      <w:r>
+        <w:rPr>
+          <w:rFonts w:ascii="Arial" w:hAnsi="Arial" w:cs="Arial"/>
+          <w:i/>
+        </w:rPr>
+        <w:t>Enter</w:t>
+      </w:r>
+      <w:proofErr w:type="spellEnd"/>
+    </w:p>
+    <w:p>
+      <w:pPr>
+        <w:spacing w:after="0" w:line="240" w:lineRule="auto"/>
+        <w:ind w:left="2127" w:hanging="709"/>
+        <w:rPr>
+          <w:rFonts w:ascii="Arial" w:hAnsi="Arial" w:cs="Arial"/>
+        </w:rPr>
+      </w:pPr>
+      <w:proofErr w:type="spellStart"/>
+      <w:r>
+        <w:rPr>
+          <w:rFonts w:ascii="Arial" w:hAnsi="Arial" w:cs="Arial"/>
+          <w:b/>
+          <w:sz w:val="26"/>
+          <w:szCs w:val="26"/>
+        </w:rPr>
+        <w:t>Then</w:t>
+      </w:r>
+      <w:proofErr w:type="spellEnd"/>
+      <w:r>
+        <w:rPr>
+          <w:rFonts w:ascii="Arial" w:hAnsi="Arial" w:cs="Arial"/>
+          <w:b/>
+          <w:sz w:val="26"/>
+          <w:szCs w:val="26"/>
+        </w:rPr>
+        <w:t>:</w:t>
+      </w:r>
+      <w:r>
+        <w:rPr>
+          <w:rFonts w:ascii="Arial" w:hAnsi="Arial" w:cs="Arial"/>
+        </w:rPr>
+        <w:t xml:space="preserve"> </w:t>
+      </w:r>
+      <w:r>
+        <w:rPr>
+          <w:rFonts w:ascii="Arial" w:hAnsi="Arial" w:cs="Arial"/>
+        </w:rPr>
+        <w:t>debe obtener información del GPS según la información ingresada</w:t>
+      </w:r>
+    </w:p>
+    <w:p>
+      <w:pPr>
+        <w:rPr>
+          <w:rFonts w:ascii="Arial" w:hAnsi="Arial" w:cs="Arial"/>
+          <w:b/>
+          <w:sz w:val="28"/>
+        </w:rPr>
+      </w:pPr>
+      <w:r>
+        <w:rPr>
+          <w:rFonts w:ascii="Arial" w:hAnsi="Arial" w:cs="Arial"/>
+          <w:b/>
+          <w:sz w:val="28"/>
+        </w:rPr>
+        <w:br w:type="page"/>
+      </w:r>
+    </w:p>
+    <w:p>
+      <w:pPr>
+        <w:spacing w:after="0" w:line="240" w:lineRule="auto"/>
+        <w:ind w:left="2127" w:hanging="709"/>
+        <w:rPr>
+          <w:rFonts w:ascii="Arial" w:hAnsi="Arial" w:cs="Arial"/>
+        </w:rPr>
+      </w:pPr>
+    </w:p>
+    <w:p>
+      <w:pPr>
+        <w:spacing w:after="0" w:line="240" w:lineRule="auto"/>
+        <w:ind w:left="2127" w:hanging="709"/>
+        <w:rPr>
+          <w:rFonts w:ascii="Arial" w:hAnsi="Arial" w:cs="Arial"/>
+        </w:rPr>
+      </w:pPr>
+    </w:p>
+    <w:p>
+      <w:pPr>
+        <w:spacing w:after="0" w:line="240" w:lineRule="auto"/>
+        <w:ind w:left="2127" w:hanging="709"/>
+        <w:jc w:val="center"/>
+        <w:rPr>
+          <w:rFonts w:ascii="Arial" w:hAnsi="Arial" w:cs="Arial"/>
+          <w:b/>
+          <w:sz w:val="28"/>
+        </w:rPr>
+      </w:pPr>
+      <w:r>
+        <w:rPr>
+          <w:rFonts w:ascii="Arial" w:hAnsi="Arial" w:cs="Arial"/>
+          <w:b/>
+          <w:sz w:val="28"/>
+        </w:rPr>
+        <w:t>DEPARTAMENTO DE REPARACIONES</w:t>
+      </w:r>
+    </w:p>
+    <w:p>
+      <w:pPr>
+        <w:spacing w:after="0" w:line="240" w:lineRule="auto"/>
+        <w:ind w:left="2127" w:hanging="709"/>
+        <w:jc w:val="center"/>
+        <w:rPr>
+          <w:rFonts w:ascii="Arial" w:hAnsi="Arial" w:cs="Arial"/>
+          <w:b/>
+        </w:rPr>
+      </w:pPr>
+    </w:p>
+    <w:p>
+      <w:pPr>
+        <w:pStyle w:val="Prrafodelista"/>
+        <w:numPr>
+          <w:ilvl w:val="0"/>
+          <w:numId w:val="2"/>
+        </w:numPr>
+        <w:spacing w:after="0" w:line="240" w:lineRule="auto"/>
+      </w:pPr>
+      <w:proofErr w:type="spellStart"/>
+      <w:r>
+        <w:rPr>
+          <w:rFonts w:ascii="Arial" w:hAnsi="Arial" w:cs="Arial"/>
+          <w:b/>
+          <w:sz w:val="26"/>
+          <w:szCs w:val="26"/>
+        </w:rPr>
+        <w:t>Scenario</w:t>
+      </w:r>
+      <w:proofErr w:type="spellEnd"/>
+      <w:r>
+        <w:rPr>
+          <w:rFonts w:ascii="Arial" w:hAnsi="Arial" w:cs="Arial"/>
+          <w:b/>
+          <w:sz w:val="26"/>
+          <w:szCs w:val="26"/>
+        </w:rPr>
+        <w:t>:</w:t>
+      </w:r>
+      <w:r>
+        <w:rPr>
+          <w:b/>
+          <w:sz w:val="28"/>
+        </w:rPr>
+        <w:t xml:space="preserve"> </w:t>
+      </w:r>
+      <w:r>
+        <w:rPr>
+          <w:sz w:val="28"/>
+        </w:rPr>
         <w:t>Ingresar un GPS al departamento de reparaciones</w:t>
       </w:r>
     </w:p>
@@ -6363,7 +7232,6 @@
           <w:sz w:val="26"/>
           <w:szCs w:val="26"/>
         </w:rPr>
-        <w:lastRenderedPageBreak/>
         <w:t>Then</w:t>
       </w:r>
       <w:proofErr w:type="spellEnd"/>
@@ -6744,6 +7612,7 @@
           <w:sz w:val="26"/>
           <w:szCs w:val="26"/>
         </w:rPr>
+        <w:lastRenderedPageBreak/>
         <w:t>Then</w:t>
       </w:r>
       <w:proofErr w:type="spellEnd"/>
@@ -7560,145 +8429,145 @@
           <w:rFonts w:ascii="Arial" w:hAnsi="Arial" w:cs="Arial"/>
           <w:b/>
         </w:rPr>
+        <w:t xml:space="preserve">And: </w:t>
+      </w:r>
+      <w:r>
+        <w:rPr>
+          <w:rFonts w:ascii="Arial" w:hAnsi="Arial" w:cs="Arial"/>
+        </w:rPr>
+        <w:t>el usuario presione clic sobre el botón ACEPTAR.</w:t>
+      </w:r>
+    </w:p>
+    <w:p>
+      <w:pPr>
+        <w:spacing w:after="0" w:line="240" w:lineRule="auto"/>
+        <w:ind w:left="2127" w:hanging="709"/>
+        <w:rPr>
+          <w:rFonts w:ascii="Arial" w:hAnsi="Arial" w:cs="Arial"/>
+        </w:rPr>
+      </w:pPr>
+      <w:proofErr w:type="spellStart"/>
+      <w:r>
+        <w:rPr>
+          <w:rFonts w:ascii="Arial" w:hAnsi="Arial" w:cs="Arial"/>
+          <w:b/>
+          <w:sz w:val="26"/>
+          <w:szCs w:val="26"/>
+        </w:rPr>
+        <w:t>Then</w:t>
+      </w:r>
+      <w:proofErr w:type="spellEnd"/>
+      <w:r>
+        <w:rPr>
+          <w:rFonts w:ascii="Arial" w:hAnsi="Arial" w:cs="Arial"/>
+          <w:b/>
+          <w:sz w:val="26"/>
+          <w:szCs w:val="26"/>
+        </w:rPr>
+        <w:t>:</w:t>
+      </w:r>
+      <w:r>
+        <w:rPr>
+          <w:rFonts w:ascii="Arial" w:hAnsi="Arial" w:cs="Arial"/>
+        </w:rPr>
+        <w:t xml:space="preserve"> el sistema deberá cambiar el estado de ese CLIENTE  a “DE BAJA” y cambiar el estado de todos los GPS </w:t>
+      </w:r>
+      <w:r>
+        <w:rPr>
+          <w:rFonts w:ascii="Arial" w:hAnsi="Arial" w:cs="Arial"/>
+        </w:rPr>
+        <w:t xml:space="preserve">y </w:t>
+      </w:r>
+      <w:proofErr w:type="spellStart"/>
+      <w:r>
+        <w:rPr>
+          <w:rFonts w:ascii="Arial" w:hAnsi="Arial" w:cs="Arial"/>
+        </w:rPr>
+        <w:t>SIMs</w:t>
+      </w:r>
+      <w:proofErr w:type="spellEnd"/>
+      <w:r>
+        <w:rPr>
+          <w:rFonts w:ascii="Arial" w:hAnsi="Arial" w:cs="Arial"/>
+        </w:rPr>
+        <w:t xml:space="preserve"> </w:t>
+      </w:r>
+      <w:r>
+        <w:rPr>
+          <w:rFonts w:ascii="Arial" w:hAnsi="Arial" w:cs="Arial"/>
+        </w:rPr>
+        <w:t>asignados a este cliente a “STOCK”</w:t>
+      </w:r>
+    </w:p>
+    <w:p>
+      <w:pPr>
+        <w:rPr>
+          <w:rFonts w:ascii="Arial" w:hAnsi="Arial" w:cs="Arial"/>
+          <w:b/>
+          <w:sz w:val="28"/>
+        </w:rPr>
+      </w:pPr>
+    </w:p>
+    <w:p>
+      <w:pPr>
+        <w:rPr>
+          <w:rFonts w:ascii="Arial" w:hAnsi="Arial" w:cs="Arial"/>
+          <w:b/>
+          <w:sz w:val="28"/>
+        </w:rPr>
+      </w:pPr>
+    </w:p>
+    <w:p>
+      <w:pPr>
+        <w:rPr>
+          <w:rFonts w:ascii="Arial" w:hAnsi="Arial" w:cs="Arial"/>
+          <w:b/>
+          <w:sz w:val="28"/>
+        </w:rPr>
+      </w:pPr>
+    </w:p>
+    <w:p>
+      <w:pPr>
+        <w:rPr>
+          <w:rFonts w:ascii="Arial" w:hAnsi="Arial" w:cs="Arial"/>
+          <w:b/>
+          <w:sz w:val="28"/>
+        </w:rPr>
+      </w:pPr>
+    </w:p>
+    <w:p>
+      <w:pPr>
+        <w:rPr>
+          <w:rFonts w:ascii="Arial" w:hAnsi="Arial" w:cs="Arial"/>
+          <w:b/>
+          <w:sz w:val="28"/>
+        </w:rPr>
+      </w:pPr>
+    </w:p>
+    <w:p>
+      <w:pPr>
+        <w:rPr>
+          <w:rFonts w:ascii="Arial" w:hAnsi="Arial" w:cs="Arial"/>
+          <w:b/>
+          <w:sz w:val="28"/>
+        </w:rPr>
+      </w:pPr>
+    </w:p>
+    <w:p>
+      <w:pPr>
+        <w:rPr>
+          <w:rFonts w:ascii="Arial" w:hAnsi="Arial" w:cs="Arial"/>
+          <w:b/>
+          <w:sz w:val="28"/>
+        </w:rPr>
+      </w:pPr>
+      <w:r>
+        <w:rPr>
+          <w:rFonts w:ascii="Arial" w:hAnsi="Arial" w:cs="Arial"/>
+          <w:b/>
+          <w:sz w:val="28"/>
+        </w:rPr>
         <w:lastRenderedPageBreak/>
-        <w:t xml:space="preserve">And: </w:t>
-      </w:r>
-      <w:r>
-        <w:rPr>
-          <w:rFonts w:ascii="Arial" w:hAnsi="Arial" w:cs="Arial"/>
-        </w:rPr>
-        <w:t>el usuario presione clic sobre el botón ACEPTAR.</w:t>
-      </w:r>
-    </w:p>
-    <w:p>
-      <w:pPr>
-        <w:spacing w:after="0" w:line="240" w:lineRule="auto"/>
-        <w:ind w:left="2127" w:hanging="709"/>
-        <w:rPr>
-          <w:rFonts w:ascii="Arial" w:hAnsi="Arial" w:cs="Arial"/>
-        </w:rPr>
-      </w:pPr>
-      <w:proofErr w:type="spellStart"/>
-      <w:r>
-        <w:rPr>
-          <w:rFonts w:ascii="Arial" w:hAnsi="Arial" w:cs="Arial"/>
-          <w:b/>
-          <w:sz w:val="26"/>
-          <w:szCs w:val="26"/>
-        </w:rPr>
-        <w:t>Then</w:t>
-      </w:r>
-      <w:proofErr w:type="spellEnd"/>
-      <w:r>
-        <w:rPr>
-          <w:rFonts w:ascii="Arial" w:hAnsi="Arial" w:cs="Arial"/>
-          <w:b/>
-          <w:sz w:val="26"/>
-          <w:szCs w:val="26"/>
-        </w:rPr>
-        <w:t>:</w:t>
-      </w:r>
-      <w:r>
-        <w:rPr>
-          <w:rFonts w:ascii="Arial" w:hAnsi="Arial" w:cs="Arial"/>
-        </w:rPr>
-        <w:t xml:space="preserve"> el sistema deberá cambiar el estado de ese CLIENTE  a “DE BAJA” y cambiar el estado de todos los GPS </w:t>
-      </w:r>
-      <w:r>
-        <w:rPr>
-          <w:rFonts w:ascii="Arial" w:hAnsi="Arial" w:cs="Arial"/>
-        </w:rPr>
-        <w:t xml:space="preserve">y </w:t>
-      </w:r>
-      <w:proofErr w:type="spellStart"/>
-      <w:r>
-        <w:rPr>
-          <w:rFonts w:ascii="Arial" w:hAnsi="Arial" w:cs="Arial"/>
-        </w:rPr>
-        <w:t>SIMs</w:t>
-      </w:r>
-      <w:proofErr w:type="spellEnd"/>
-      <w:r>
-        <w:rPr>
-          <w:rFonts w:ascii="Arial" w:hAnsi="Arial" w:cs="Arial"/>
-        </w:rPr>
-        <w:t xml:space="preserve"> </w:t>
-      </w:r>
-      <w:r>
-        <w:rPr>
-          <w:rFonts w:ascii="Arial" w:hAnsi="Arial" w:cs="Arial"/>
-        </w:rPr>
-        <w:t>asignados a este cliente a “STOCK”</w:t>
-      </w:r>
-    </w:p>
-    <w:p>
-      <w:pPr>
-        <w:rPr>
-          <w:rFonts w:ascii="Arial" w:hAnsi="Arial" w:cs="Arial"/>
-          <w:b/>
-          <w:sz w:val="28"/>
-        </w:rPr>
-      </w:pPr>
-    </w:p>
-    <w:p>
-      <w:pPr>
-        <w:rPr>
-          <w:rFonts w:ascii="Arial" w:hAnsi="Arial" w:cs="Arial"/>
-          <w:b/>
-          <w:sz w:val="28"/>
-        </w:rPr>
-      </w:pPr>
-    </w:p>
-    <w:p>
-      <w:pPr>
-        <w:rPr>
-          <w:rFonts w:ascii="Arial" w:hAnsi="Arial" w:cs="Arial"/>
-          <w:b/>
-          <w:sz w:val="28"/>
-        </w:rPr>
-      </w:pPr>
-    </w:p>
-    <w:p>
-      <w:pPr>
-        <w:rPr>
-          <w:rFonts w:ascii="Arial" w:hAnsi="Arial" w:cs="Arial"/>
-          <w:b/>
-          <w:sz w:val="28"/>
-        </w:rPr>
-      </w:pPr>
-    </w:p>
-    <w:p>
-      <w:pPr>
-        <w:rPr>
-          <w:rFonts w:ascii="Arial" w:hAnsi="Arial" w:cs="Arial"/>
-          <w:b/>
-          <w:sz w:val="28"/>
-        </w:rPr>
-      </w:pPr>
-    </w:p>
-    <w:p>
-      <w:pPr>
-        <w:rPr>
-          <w:rFonts w:ascii="Arial" w:hAnsi="Arial" w:cs="Arial"/>
-          <w:b/>
-          <w:sz w:val="28"/>
-        </w:rPr>
-      </w:pPr>
-    </w:p>
-    <w:p>
-      <w:pPr>
-        <w:rPr>
-          <w:rFonts w:ascii="Arial" w:hAnsi="Arial" w:cs="Arial"/>
-          <w:b/>
-          <w:sz w:val="28"/>
-        </w:rPr>
-      </w:pPr>
-      <w:r>
-        <w:rPr>
-          <w:rFonts w:ascii="Arial" w:hAnsi="Arial" w:cs="Arial"/>
-          <w:b/>
-          <w:sz w:val="28"/>
-        </w:rPr>
         <w:br w:type="page"/>
       </w:r>
     </w:p>
@@ -9989,6 +10858,250 @@
           <w:sz w:val="28"/>
         </w:rPr>
       </w:pPr>
+    </w:p>
+    <w:p>
+      <w:pPr>
+        <w:pStyle w:val="Prrafodelista"/>
+        <w:numPr>
+          <w:ilvl w:val="0"/>
+          <w:numId w:val="2"/>
+        </w:numPr>
+        <w:spacing w:after="0" w:line="240" w:lineRule="auto"/>
+      </w:pPr>
+      <w:proofErr w:type="spellStart"/>
+      <w:r>
+        <w:rPr>
+          <w:rFonts w:ascii="Arial" w:hAnsi="Arial" w:cs="Arial"/>
+          <w:b/>
+          <w:sz w:val="26"/>
+          <w:szCs w:val="26"/>
+        </w:rPr>
+        <w:t>Scenario</w:t>
+      </w:r>
+      <w:proofErr w:type="spellEnd"/>
+      <w:r>
+        <w:rPr>
+          <w:rFonts w:ascii="Arial" w:hAnsi="Arial" w:cs="Arial"/>
+          <w:b/>
+          <w:sz w:val="26"/>
+          <w:szCs w:val="26"/>
+        </w:rPr>
+        <w:t>:</w:t>
+      </w:r>
+      <w:r>
+        <w:rPr>
+          <w:b/>
+          <w:sz w:val="28"/>
+        </w:rPr>
+        <w:t xml:space="preserve"> </w:t>
+      </w:r>
+      <w:r>
+        <w:rPr>
+          <w:sz w:val="28"/>
+        </w:rPr>
+        <w:t>Buscar una SIM</w:t>
+      </w:r>
+    </w:p>
+    <w:p>
+      <w:pPr>
+        <w:spacing w:after="0" w:line="240" w:lineRule="auto"/>
+        <w:rPr>
+          <w:rFonts w:ascii="Arial" w:hAnsi="Arial" w:cs="Arial"/>
+        </w:rPr>
+      </w:pPr>
+      <w:r>
+        <w:rPr>
+          <w:b/>
+        </w:rPr>
+        <w:tab/>
+      </w:r>
+      <w:r>
+        <w:rPr>
+          <w:b/>
+        </w:rPr>
+        <w:tab/>
+      </w:r>
+      <w:proofErr w:type="spellStart"/>
+      <w:r>
+        <w:rPr>
+          <w:rFonts w:ascii="Arial" w:hAnsi="Arial" w:cs="Arial"/>
+          <w:b/>
+          <w:sz w:val="26"/>
+          <w:szCs w:val="26"/>
+        </w:rPr>
+        <w:t>Given</w:t>
+      </w:r>
+      <w:proofErr w:type="spellEnd"/>
+      <w:r>
+        <w:rPr>
+          <w:rFonts w:ascii="Arial" w:hAnsi="Arial" w:cs="Arial"/>
+          <w:b/>
+          <w:sz w:val="26"/>
+          <w:szCs w:val="26"/>
+        </w:rPr>
+        <w:t xml:space="preserve">: </w:t>
+      </w:r>
+      <w:r>
+        <w:rPr>
+          <w:b/>
+        </w:rPr>
+        <w:t xml:space="preserve"> </w:t>
+      </w:r>
+      <w:r>
+        <w:t xml:space="preserve"> </w:t>
+      </w:r>
+      <w:r>
+        <w:rPr>
+          <w:rFonts w:ascii="Arial" w:hAnsi="Arial" w:cs="Arial"/>
+        </w:rPr>
+        <w:t xml:space="preserve">el usuario </w:t>
+      </w:r>
+      <w:r>
+        <w:rPr>
+          <w:rFonts w:ascii="Arial" w:hAnsi="Arial" w:cs="Arial"/>
+        </w:rPr>
+        <w:t>quiere obtener información de una SIM</w:t>
+      </w:r>
+    </w:p>
+    <w:p>
+      <w:pPr>
+        <w:spacing w:after="0" w:line="240" w:lineRule="auto"/>
+        <w:ind w:left="1416"/>
+        <w:rPr>
+          <w:rFonts w:ascii="Arial" w:hAnsi="Arial" w:cs="Arial"/>
+        </w:rPr>
+      </w:pPr>
+      <w:proofErr w:type="spellStart"/>
+      <w:r>
+        <w:rPr>
+          <w:rFonts w:ascii="Arial" w:hAnsi="Arial" w:cs="Arial"/>
+          <w:b/>
+          <w:sz w:val="26"/>
+          <w:szCs w:val="26"/>
+        </w:rPr>
+        <w:t>When</w:t>
+      </w:r>
+      <w:proofErr w:type="spellEnd"/>
+      <w:r>
+        <w:rPr>
+          <w:rFonts w:ascii="Arial" w:hAnsi="Arial" w:cs="Arial"/>
+          <w:b/>
+          <w:sz w:val="26"/>
+          <w:szCs w:val="26"/>
+        </w:rPr>
+        <w:t>:</w:t>
+      </w:r>
+      <w:r>
+        <w:rPr>
+          <w:b/>
+        </w:rPr>
+        <w:t xml:space="preserve"> </w:t>
+      </w:r>
+      <w:r>
+        <w:rPr>
+          <w:rFonts w:ascii="Arial" w:hAnsi="Arial" w:cs="Arial"/>
+        </w:rPr>
+        <w:t>posicione el puntero en el campo de búsqueda</w:t>
+      </w:r>
+    </w:p>
+    <w:p>
+      <w:pPr>
+        <w:spacing w:after="0" w:line="240" w:lineRule="auto"/>
+        <w:ind w:left="1416"/>
+        <w:rPr>
+          <w:rFonts w:ascii="Arial" w:hAnsi="Arial" w:cs="Arial"/>
+        </w:rPr>
+      </w:pPr>
+      <w:r>
+        <w:rPr>
+          <w:rFonts w:ascii="Arial" w:hAnsi="Arial" w:cs="Arial"/>
+          <w:b/>
+          <w:sz w:val="26"/>
+          <w:szCs w:val="26"/>
+        </w:rPr>
+        <w:t>And:</w:t>
+      </w:r>
+      <w:r>
+        <w:rPr>
+          <w:rFonts w:ascii="Arial" w:hAnsi="Arial" w:cs="Arial"/>
+        </w:rPr>
+        <w:t xml:space="preserve"> ingrese el número de ICCID o número</w:t>
+      </w:r>
+    </w:p>
+    <w:p>
+      <w:pPr>
+        <w:spacing w:after="0" w:line="240" w:lineRule="auto"/>
+        <w:ind w:left="1416"/>
+        <w:rPr>
+          <w:rFonts w:ascii="Arial" w:hAnsi="Arial" w:cs="Arial"/>
+          <w:b/>
+        </w:rPr>
+      </w:pPr>
+      <w:r>
+        <w:rPr>
+          <w:rFonts w:ascii="Arial" w:hAnsi="Arial" w:cs="Arial"/>
+          <w:b/>
+          <w:sz w:val="26"/>
+          <w:szCs w:val="26"/>
+        </w:rPr>
+        <w:t>And:</w:t>
+      </w:r>
+      <w:r>
+        <w:rPr>
+          <w:rFonts w:ascii="Arial" w:hAnsi="Arial" w:cs="Arial"/>
+        </w:rPr>
+        <w:t xml:space="preserve"> </w:t>
+      </w:r>
+      <w:r>
+        <w:rPr>
+          <w:rFonts w:ascii="Arial" w:hAnsi="Arial" w:cs="Arial"/>
+        </w:rPr>
+        <w:t xml:space="preserve">presione </w:t>
+      </w:r>
+      <w:proofErr w:type="spellStart"/>
+      <w:r>
+        <w:rPr>
+          <w:rFonts w:ascii="Arial" w:hAnsi="Arial" w:cs="Arial"/>
+          <w:i/>
+        </w:rPr>
+        <w:t>Enter</w:t>
+      </w:r>
+      <w:proofErr w:type="spellEnd"/>
+    </w:p>
+    <w:p>
+      <w:pPr>
+        <w:spacing w:after="0" w:line="240" w:lineRule="auto"/>
+        <w:ind w:left="2127" w:hanging="709"/>
+        <w:rPr>
+          <w:rFonts w:ascii="Arial" w:hAnsi="Arial" w:cs="Arial"/>
+        </w:rPr>
+      </w:pPr>
+      <w:proofErr w:type="spellStart"/>
+      <w:r>
+        <w:rPr>
+          <w:rFonts w:ascii="Arial" w:hAnsi="Arial" w:cs="Arial"/>
+          <w:b/>
+          <w:sz w:val="26"/>
+          <w:szCs w:val="26"/>
+        </w:rPr>
+        <w:t>Then</w:t>
+      </w:r>
+      <w:proofErr w:type="spellEnd"/>
+      <w:r>
+        <w:rPr>
+          <w:rFonts w:ascii="Arial" w:hAnsi="Arial" w:cs="Arial"/>
+          <w:b/>
+          <w:sz w:val="26"/>
+          <w:szCs w:val="26"/>
+        </w:rPr>
+        <w:t>:</w:t>
+      </w:r>
+      <w:r>
+        <w:rPr>
+          <w:rFonts w:ascii="Arial" w:hAnsi="Arial" w:cs="Arial"/>
+        </w:rPr>
+        <w:t xml:space="preserve"> </w:t>
+      </w:r>
     </w:p>
     <w:p>
       <w:pPr>

</xml_diff>

<commit_message>
agregue escenarios al gherkin
</commit_message>
<xml_diff>
--- a/documentos/Requerimientos Gherkin.docx
+++ b/documentos/Requerimientos Gherkin.docx
@@ -1179,7 +1179,6 @@
         </w:rPr>
         <w:t>, el sistema mostrara el estado actual y activa el botón con el estado contrario</w:t>
       </w:r>
-      <w:proofErr w:type="gramStart"/>
       <w:r>
         <w:rPr>
           <w:rFonts w:ascii="Arial" w:hAnsi="Arial" w:cs="Arial"/>
@@ -1190,14 +1189,7 @@
         <w:rPr>
           <w:rFonts w:ascii="Arial" w:hAnsi="Arial" w:cs="Arial"/>
         </w:rPr>
-        <w:t>(</w:t>
-      </w:r>
-      <w:proofErr w:type="gramEnd"/>
-      <w:r>
-        <w:rPr>
-          <w:rFonts w:ascii="Arial" w:hAnsi="Arial" w:cs="Arial"/>
-        </w:rPr>
-        <w:t>si estado actual es: ACTIVO, se habilitara e botón DAR DE BAJA).</w:t>
+        <w:t>(si estado actual es: ACTIVO, se habilitara e botón DAR DE BAJA).</w:t>
       </w:r>
     </w:p>
     <w:p>
@@ -1363,13 +1355,8 @@
         <w:t xml:space="preserve"> el nombre</w:t>
       </w:r>
       <w:r>
-        <w:t xml:space="preserve"> o el número de </w:t>
-      </w:r>
-      <w:proofErr w:type="spellStart"/>
-      <w:r>
-        <w:t>nit</w:t>
-      </w:r>
-      <w:proofErr w:type="spellEnd"/>
+        <w:t xml:space="preserve"> o el número de nit</w:t>
+      </w:r>
       <w:r>
         <w:t xml:space="preserve"> del proveedor</w:t>
       </w:r>
@@ -1494,15 +1481,7 @@
         <w:t>When:</w:t>
       </w:r>
       <w:r>
-        <w:t xml:space="preserve"> esté ingresando el nombre o el número de </w:t>
-      </w:r>
-      <w:proofErr w:type="spellStart"/>
-      <w:r>
-        <w:t>nit</w:t>
-      </w:r>
-      <w:proofErr w:type="spellEnd"/>
-      <w:r>
-        <w:t xml:space="preserve"> del proveedor</w:t>
+        <w:t xml:space="preserve"> esté ingresando el nombre o el número de nit del proveedor</w:t>
       </w:r>
     </w:p>
     <w:p>
@@ -1753,14 +1732,12 @@
         </w:rPr>
         <w:t xml:space="preserve"> clic sobre el menú </w:t>
       </w:r>
-      <w:proofErr w:type="gramStart"/>
       <w:r>
         <w:rPr>
           <w:rFonts w:ascii="Arial" w:hAnsi="Arial" w:cs="Arial"/>
         </w:rPr>
         <w:t>LOTE .</w:t>
       </w:r>
-      <w:proofErr w:type="gramEnd"/>
     </w:p>
     <w:p>
       <w:pPr>
@@ -1823,21 +1800,7 @@
         <w:rPr>
           <w:rFonts w:ascii="Arial" w:hAnsi="Arial" w:cs="Arial"/>
         </w:rPr>
-        <w:t xml:space="preserve"> seleccione un </w:t>
-      </w:r>
-      <w:proofErr w:type="spellStart"/>
-      <w:r>
-        <w:rPr>
-          <w:rFonts w:ascii="Arial" w:hAnsi="Arial" w:cs="Arial"/>
-        </w:rPr>
-        <w:t>checkbox</w:t>
-      </w:r>
-      <w:proofErr w:type="spellEnd"/>
-      <w:r>
-        <w:rPr>
-          <w:rFonts w:ascii="Arial" w:hAnsi="Arial" w:cs="Arial"/>
-        </w:rPr>
-        <w:t>, de SIM o GPS, según corresponda.</w:t>
+        <w:t xml:space="preserve"> seleccione un checkbox, de SIM o GPS, según corresponda.</w:t>
       </w:r>
     </w:p>
     <w:p>
@@ -6276,21 +6239,7 @@
         <w:rPr>
           <w:rFonts w:ascii="Arial" w:hAnsi="Arial" w:cs="Arial"/>
         </w:rPr>
-        <w:t>puede ser ANTICIPADO, 30</w:t>
-      </w:r>
-      <w:proofErr w:type="gramStart"/>
-      <w:r>
-        <w:rPr>
-          <w:rFonts w:ascii="Arial" w:hAnsi="Arial" w:cs="Arial"/>
-        </w:rPr>
-        <w:t>,60,90</w:t>
-      </w:r>
-      <w:proofErr w:type="gramEnd"/>
-      <w:r>
-        <w:rPr>
-          <w:rFonts w:ascii="Arial" w:hAnsi="Arial" w:cs="Arial"/>
-        </w:rPr>
-        <w:t xml:space="preserve"> días vencidos.</w:t>
+        <w:t>puede ser ANTICIPADO, 30,60,90 días vencidos.</w:t>
       </w:r>
       <w:r>
         <w:rPr>
@@ -6430,19 +6379,11 @@
           <w:rFonts w:ascii="Arial" w:hAnsi="Arial" w:cs="Arial"/>
         </w:rPr>
       </w:pPr>
-      <w:proofErr w:type="spellStart"/>
-      <w:r>
-        <w:rPr>
-          <w:rFonts w:ascii="Arial" w:hAnsi="Arial" w:cs="Arial"/>
-        </w:rPr>
-        <w:t>Saldo_Q</w:t>
-      </w:r>
-      <w:proofErr w:type="spellEnd"/>
-      <w:r>
-        <w:rPr>
-          <w:rFonts w:ascii="Arial" w:hAnsi="Arial" w:cs="Arial"/>
-        </w:rPr>
-        <w:t xml:space="preserve"> (cuando pague solo una parte</w:t>
+      <w:r>
+        <w:rPr>
+          <w:rFonts w:ascii="Arial" w:hAnsi="Arial" w:cs="Arial"/>
+        </w:rPr>
+        <w:t>Saldo_Q (cuando pague solo una parte</w:t>
       </w:r>
       <w:r>
         <w:rPr>
@@ -6746,47 +6687,19 @@
         <w:rPr>
           <w:rFonts w:ascii="Arial" w:hAnsi="Arial" w:cs="Arial"/>
         </w:rPr>
-        <w:t xml:space="preserve">y </w:t>
-      </w:r>
-      <w:proofErr w:type="spellStart"/>
-      <w:r>
-        <w:rPr>
-          <w:rFonts w:ascii="Arial" w:hAnsi="Arial" w:cs="Arial"/>
-        </w:rPr>
-        <w:t>SIMs</w:t>
-      </w:r>
-      <w:proofErr w:type="spellEnd"/>
-      <w:r>
-        <w:rPr>
-          <w:rFonts w:ascii="Arial" w:hAnsi="Arial" w:cs="Arial"/>
-        </w:rPr>
-        <w:t xml:space="preserve"> </w:t>
-      </w:r>
-      <w:r>
-        <w:rPr>
-          <w:rFonts w:ascii="Arial" w:hAnsi="Arial" w:cs="Arial"/>
-        </w:rPr>
-        <w:t>asignados a este cliente a “STOCK</w:t>
-      </w:r>
-      <w:proofErr w:type="gramStart"/>
-      <w:r>
-        <w:rPr>
-          <w:rFonts w:ascii="Arial" w:hAnsi="Arial" w:cs="Arial"/>
-        </w:rPr>
-        <w:t>”</w:t>
-      </w:r>
-      <w:r>
-        <w:rPr>
-          <w:rFonts w:ascii="Arial" w:hAnsi="Arial" w:cs="Arial"/>
-        </w:rPr>
-        <w:t>(</w:t>
-      </w:r>
-      <w:proofErr w:type="gramEnd"/>
-      <w:r>
-        <w:rPr>
-          <w:rFonts w:ascii="Arial" w:hAnsi="Arial" w:cs="Arial"/>
-        </w:rPr>
-        <w:t>si el tipo de servicio es RENTADO)</w:t>
+        <w:t xml:space="preserve">y SIMs </w:t>
+      </w:r>
+      <w:r>
+        <w:rPr>
+          <w:rFonts w:ascii="Arial" w:hAnsi="Arial" w:cs="Arial"/>
+        </w:rPr>
+        <w:t>asignados a este cliente a “STOCK”</w:t>
+      </w:r>
+      <w:r>
+        <w:rPr>
+          <w:rFonts w:ascii="Arial" w:hAnsi="Arial" w:cs="Arial"/>
+        </w:rPr>
+        <w:t>(si el tipo de servicio es RENTADO)</w:t>
       </w:r>
     </w:p>
     <w:p>
@@ -6807,17 +6720,7 @@
           <w:sz w:val="26"/>
           <w:szCs w:val="26"/>
         </w:rPr>
-        <w:t xml:space="preserve">Si el </w:t>
-      </w:r>
-      <w:bookmarkStart w:id="0" w:name="_GoBack"/>
-      <w:bookmarkEnd w:id="0"/>
-      <w:r>
-        <w:rPr>
-          <w:rFonts w:ascii="Arial" w:hAnsi="Arial" w:cs="Arial"/>
-          <w:sz w:val="26"/>
-          <w:szCs w:val="26"/>
-        </w:rPr>
-        <w:t>tipo de servicio es VENDIDO, dar de baja el GPS</w:t>
+        <w:t>Si el tipo de servicio es VENDIDO, dar de baja el GPS</w:t>
       </w:r>
       <w:r>
         <w:rPr>
@@ -8488,7 +8391,31 @@
         <w:rPr>
           <w:rFonts w:ascii="Arial" w:hAnsi="Arial" w:cs="Arial"/>
         </w:rPr>
-        <w:t xml:space="preserve"> y cambiar el estado del GPS a “STOCK”, y registrar un movimiento en el historial del vehículo con el comentario “DADO DE BAJA”</w:t>
+        <w:t xml:space="preserve"> y cambiar el estado del GPS </w:t>
+      </w:r>
+      <w:r>
+        <w:rPr>
+          <w:rFonts w:ascii="Arial" w:hAnsi="Arial" w:cs="Arial"/>
+        </w:rPr>
+        <w:t xml:space="preserve">y SIM </w:t>
+      </w:r>
+      <w:r>
+        <w:rPr>
+          <w:rFonts w:ascii="Arial" w:hAnsi="Arial" w:cs="Arial"/>
+        </w:rPr>
+        <w:t>a “STOCK”</w:t>
+      </w:r>
+      <w:r>
+        <w:rPr>
+          <w:rFonts w:ascii="Arial" w:hAnsi="Arial" w:cs="Arial"/>
+        </w:rPr>
+        <w:t xml:space="preserve"> si el servicio de RENTADO, y si es vendido cambiar el estado del GPS  a DE BAJA y el estado del SIM a REPOSICION</w:t>
+      </w:r>
+      <w:r>
+        <w:rPr>
+          <w:rFonts w:ascii="Arial" w:hAnsi="Arial" w:cs="Arial"/>
+        </w:rPr>
+        <w:t>, y registrar un movimiento en el historial del vehículo con el comentario “DADO DE BAJA”</w:t>
       </w:r>
     </w:p>
     <w:p>
@@ -9701,6 +9628,1611 @@
         </w:rPr>
         <w:t xml:space="preserve"> el sistema deberá cambiar el estado del empleado a “DE BAJA” </w:t>
       </w:r>
+    </w:p>
+    <w:p>
+      <w:pPr>
+        <w:spacing w:after="0" w:line="240" w:lineRule="auto"/>
+        <w:ind w:left="1416"/>
+        <w:rPr>
+          <w:rFonts w:ascii="Arial" w:hAnsi="Arial" w:cs="Arial"/>
+          <w:b/>
+          <w:sz w:val="28"/>
+        </w:rPr>
+      </w:pPr>
+      <w:r>
+        <w:rPr>
+          <w:rFonts w:ascii="Arial" w:hAnsi="Arial" w:cs="Arial"/>
+          <w:b/>
+          <w:sz w:val="28"/>
+        </w:rPr>
+        <w:t xml:space="preserve"> </w:t>
+      </w:r>
+    </w:p>
+    <w:p>
+      <w:pPr>
+        <w:jc w:val="center"/>
+        <w:rPr>
+          <w:rFonts w:ascii="Arial" w:hAnsi="Arial" w:cs="Arial"/>
+          <w:b/>
+          <w:sz w:val="28"/>
+        </w:rPr>
+      </w:pPr>
+    </w:p>
+    <w:p>
+      <w:pPr>
+        <w:jc w:val="center"/>
+        <w:rPr>
+          <w:rFonts w:ascii="Arial" w:hAnsi="Arial" w:cs="Arial"/>
+          <w:b/>
+          <w:sz w:val="28"/>
+        </w:rPr>
+      </w:pPr>
+      <w:r>
+        <w:rPr>
+          <w:rFonts w:ascii="Arial" w:hAnsi="Arial" w:cs="Arial"/>
+          <w:b/>
+          <w:sz w:val="28"/>
+        </w:rPr>
+        <w:t>Otros cobros</w:t>
+      </w:r>
+    </w:p>
+    <w:p>
+      <w:pPr>
+        <w:rPr>
+          <w:rFonts w:ascii="Arial" w:hAnsi="Arial" w:cs="Arial"/>
+          <w:b/>
+          <w:sz w:val="28"/>
+        </w:rPr>
+      </w:pPr>
+      <w:r>
+        <w:rPr>
+          <w:rFonts w:ascii="Arial" w:hAnsi="Arial" w:cs="Arial"/>
+          <w:b/>
+          <w:sz w:val="28"/>
+        </w:rPr>
+        <w:t>Cobros por instalación, revisión y equipo</w:t>
+      </w:r>
+    </w:p>
+    <w:p>
+      <w:pPr>
+        <w:pStyle w:val="Prrafodelista"/>
+        <w:numPr>
+          <w:ilvl w:val="0"/>
+          <w:numId w:val="2"/>
+        </w:numPr>
+        <w:spacing w:after="0" w:line="240" w:lineRule="auto"/>
+      </w:pPr>
+      <w:r>
+        <w:rPr>
+          <w:rFonts w:ascii="Arial" w:hAnsi="Arial" w:cs="Arial"/>
+          <w:b/>
+          <w:sz w:val="26"/>
+          <w:szCs w:val="26"/>
+        </w:rPr>
+        <w:t>Scenario:</w:t>
+      </w:r>
+      <w:r>
+        <w:rPr>
+          <w:b/>
+          <w:sz w:val="28"/>
+        </w:rPr>
+        <w:t xml:space="preserve"> </w:t>
+      </w:r>
+      <w:r>
+        <w:rPr>
+          <w:sz w:val="28"/>
+        </w:rPr>
+        <w:t>Registrar un cobro a un cliente.</w:t>
+      </w:r>
+    </w:p>
+    <w:p>
+      <w:pPr>
+        <w:spacing w:after="0" w:line="240" w:lineRule="auto"/>
+        <w:rPr>
+          <w:rFonts w:ascii="Arial" w:hAnsi="Arial" w:cs="Arial"/>
+        </w:rPr>
+      </w:pPr>
+      <w:r>
+        <w:rPr>
+          <w:b/>
+        </w:rPr>
+        <w:tab/>
+      </w:r>
+      <w:r>
+        <w:rPr>
+          <w:b/>
+        </w:rPr>
+        <w:tab/>
+      </w:r>
+      <w:r>
+        <w:rPr>
+          <w:rFonts w:ascii="Arial" w:hAnsi="Arial" w:cs="Arial"/>
+          <w:b/>
+          <w:sz w:val="26"/>
+          <w:szCs w:val="26"/>
+        </w:rPr>
+        <w:t xml:space="preserve">Given: </w:t>
+      </w:r>
+      <w:r>
+        <w:rPr>
+          <w:b/>
+        </w:rPr>
+        <w:t xml:space="preserve"> </w:t>
+      </w:r>
+      <w:r>
+        <w:t xml:space="preserve"> </w:t>
+      </w:r>
+      <w:r>
+        <w:rPr>
+          <w:rFonts w:ascii="Arial" w:hAnsi="Arial" w:cs="Arial"/>
+        </w:rPr>
+        <w:t xml:space="preserve">el usuario </w:t>
+      </w:r>
+      <w:r>
+        <w:rPr>
+          <w:rFonts w:ascii="Arial" w:hAnsi="Arial" w:cs="Arial"/>
+        </w:rPr>
+        <w:t>necesita regis</w:t>
+      </w:r>
+      <w:r>
+        <w:rPr>
+          <w:rFonts w:ascii="Arial" w:hAnsi="Arial" w:cs="Arial"/>
+        </w:rPr>
+        <w:t xml:space="preserve">trar un cobro </w:t>
+      </w:r>
+    </w:p>
+    <w:p>
+      <w:pPr>
+        <w:spacing w:after="0" w:line="240" w:lineRule="auto"/>
+        <w:ind w:left="1416"/>
+        <w:rPr>
+          <w:rFonts w:ascii="Arial" w:hAnsi="Arial" w:cs="Arial"/>
+        </w:rPr>
+      </w:pPr>
+      <w:r>
+        <w:rPr>
+          <w:rFonts w:ascii="Arial" w:hAnsi="Arial" w:cs="Arial"/>
+          <w:b/>
+          <w:sz w:val="26"/>
+          <w:szCs w:val="26"/>
+        </w:rPr>
+        <w:t>When:</w:t>
+      </w:r>
+      <w:r>
+        <w:rPr>
+          <w:b/>
+        </w:rPr>
+        <w:t xml:space="preserve"> </w:t>
+      </w:r>
+      <w:r>
+        <w:rPr>
+          <w:rFonts w:ascii="Arial" w:hAnsi="Arial" w:cs="Arial"/>
+        </w:rPr>
+        <w:t xml:space="preserve">el usuario </w:t>
+      </w:r>
+      <w:r>
+        <w:rPr>
+          <w:rFonts w:ascii="Arial" w:hAnsi="Arial" w:cs="Arial"/>
+        </w:rPr>
+        <w:t>entra al módulo de clientes y selecciona el cliente.</w:t>
+      </w:r>
+    </w:p>
+    <w:p>
+      <w:pPr>
+        <w:spacing w:after="0" w:line="240" w:lineRule="auto"/>
+        <w:ind w:left="1416"/>
+        <w:rPr>
+          <w:rFonts w:ascii="Arial" w:hAnsi="Arial" w:cs="Arial"/>
+        </w:rPr>
+      </w:pPr>
+      <w:r>
+        <w:rPr>
+          <w:rFonts w:ascii="Arial" w:hAnsi="Arial" w:cs="Arial"/>
+          <w:b/>
+          <w:sz w:val="26"/>
+          <w:szCs w:val="26"/>
+        </w:rPr>
+        <w:t>And:</w:t>
+      </w:r>
+      <w:r>
+        <w:rPr>
+          <w:rFonts w:ascii="Arial" w:hAnsi="Arial" w:cs="Arial"/>
+        </w:rPr>
+        <w:t xml:space="preserve"> el usuario ingrese la siguiente información:</w:t>
+      </w:r>
+    </w:p>
+    <w:p>
+      <w:pPr>
+        <w:pStyle w:val="Prrafodelista"/>
+        <w:numPr>
+          <w:ilvl w:val="0"/>
+          <w:numId w:val="12"/>
+        </w:numPr>
+        <w:spacing w:after="0" w:line="240" w:lineRule="auto"/>
+        <w:rPr>
+          <w:rFonts w:ascii="Arial" w:hAnsi="Arial" w:cs="Arial"/>
+        </w:rPr>
+      </w:pPr>
+      <w:r>
+        <w:rPr>
+          <w:rFonts w:ascii="Arial" w:hAnsi="Arial" w:cs="Arial"/>
+        </w:rPr>
+        <w:t>Código de orden (código que aparece en la boleta que llena el técnico)</w:t>
+      </w:r>
+    </w:p>
+    <w:p>
+      <w:pPr>
+        <w:pStyle w:val="Prrafodelista"/>
+        <w:numPr>
+          <w:ilvl w:val="0"/>
+          <w:numId w:val="12"/>
+        </w:numPr>
+        <w:spacing w:after="0" w:line="240" w:lineRule="auto"/>
+        <w:rPr>
+          <w:rFonts w:ascii="Arial" w:hAnsi="Arial" w:cs="Arial"/>
+        </w:rPr>
+      </w:pPr>
+      <w:r>
+        <w:rPr>
+          <w:rFonts w:ascii="Arial" w:hAnsi="Arial" w:cs="Arial"/>
+        </w:rPr>
+        <w:t>Identificador del cliente(el sistema debe obtenerlo automáticamente)</w:t>
+      </w:r>
+    </w:p>
+    <w:p>
+      <w:pPr>
+        <w:pStyle w:val="Prrafodelista"/>
+        <w:numPr>
+          <w:ilvl w:val="0"/>
+          <w:numId w:val="12"/>
+        </w:numPr>
+        <w:spacing w:after="0" w:line="240" w:lineRule="auto"/>
+        <w:rPr>
+          <w:rFonts w:ascii="Arial" w:hAnsi="Arial" w:cs="Arial"/>
+        </w:rPr>
+      </w:pPr>
+      <w:r>
+        <w:rPr>
+          <w:rFonts w:ascii="Arial" w:hAnsi="Arial" w:cs="Arial"/>
+        </w:rPr>
+        <w:t>Fecha</w:t>
+      </w:r>
+    </w:p>
+    <w:p>
+      <w:pPr>
+        <w:pStyle w:val="Prrafodelista"/>
+        <w:numPr>
+          <w:ilvl w:val="0"/>
+          <w:numId w:val="12"/>
+        </w:numPr>
+        <w:spacing w:after="0" w:line="240" w:lineRule="auto"/>
+        <w:rPr>
+          <w:rFonts w:ascii="Arial" w:hAnsi="Arial" w:cs="Arial"/>
+        </w:rPr>
+      </w:pPr>
+      <w:r>
+        <w:rPr>
+          <w:rFonts w:ascii="Arial" w:hAnsi="Arial" w:cs="Arial"/>
+        </w:rPr>
+        <w:t>Monto</w:t>
+      </w:r>
+    </w:p>
+    <w:p>
+      <w:pPr>
+        <w:pStyle w:val="Prrafodelista"/>
+        <w:numPr>
+          <w:ilvl w:val="0"/>
+          <w:numId w:val="12"/>
+        </w:numPr>
+        <w:spacing w:after="0" w:line="240" w:lineRule="auto"/>
+        <w:rPr>
+          <w:rFonts w:ascii="Arial" w:hAnsi="Arial" w:cs="Arial"/>
+        </w:rPr>
+      </w:pPr>
+      <w:r>
+        <w:rPr>
+          <w:rFonts w:ascii="Arial" w:hAnsi="Arial" w:cs="Arial"/>
+        </w:rPr>
+        <w:t>Tipo de cobro (instalación, revisión, y equipo)</w:t>
+      </w:r>
+    </w:p>
+    <w:p>
+      <w:pPr>
+        <w:spacing w:after="0" w:line="240" w:lineRule="auto"/>
+        <w:ind w:left="1416"/>
+        <w:rPr>
+          <w:rFonts w:ascii="Arial" w:hAnsi="Arial" w:cs="Arial"/>
+        </w:rPr>
+      </w:pPr>
+      <w:r>
+        <w:rPr>
+          <w:rFonts w:ascii="Arial" w:hAnsi="Arial" w:cs="Arial"/>
+          <w:b/>
+        </w:rPr>
+        <w:t>And:</w:t>
+      </w:r>
+      <w:r>
+        <w:rPr>
+          <w:rFonts w:ascii="Arial" w:hAnsi="Arial" w:cs="Arial"/>
+          <w:b/>
+        </w:rPr>
+        <w:t xml:space="preserve"> </w:t>
+      </w:r>
+      <w:r>
+        <w:rPr>
+          <w:rFonts w:ascii="Arial" w:hAnsi="Arial" w:cs="Arial"/>
+        </w:rPr>
+        <w:t>el usuario presione clic sobre el botón GUARDAR.</w:t>
+      </w:r>
+    </w:p>
+    <w:p>
+      <w:pPr>
+        <w:spacing w:after="0" w:line="240" w:lineRule="auto"/>
+        <w:ind w:left="2127" w:hanging="709"/>
+        <w:rPr>
+          <w:rFonts w:ascii="Arial" w:hAnsi="Arial" w:cs="Arial"/>
+        </w:rPr>
+      </w:pPr>
+      <w:r>
+        <w:rPr>
+          <w:rFonts w:ascii="Arial" w:hAnsi="Arial" w:cs="Arial"/>
+          <w:b/>
+          <w:sz w:val="26"/>
+          <w:szCs w:val="26"/>
+        </w:rPr>
+        <w:t>Then:</w:t>
+      </w:r>
+      <w:r>
+        <w:rPr>
+          <w:rFonts w:ascii="Arial" w:hAnsi="Arial" w:cs="Arial"/>
+        </w:rPr>
+        <w:t xml:space="preserve"> el sistem</w:t>
+      </w:r>
+      <w:r>
+        <w:rPr>
+          <w:rFonts w:ascii="Arial" w:hAnsi="Arial" w:cs="Arial"/>
+        </w:rPr>
+        <w:t>a deberá guardar la información y sumar el costo al saldo del cliente.</w:t>
+      </w:r>
+    </w:p>
+    <w:p>
+      <w:pPr>
+        <w:spacing w:after="0" w:line="240" w:lineRule="auto"/>
+        <w:ind w:left="2127" w:hanging="709"/>
+        <w:rPr>
+          <w:rFonts w:ascii="Arial" w:hAnsi="Arial" w:cs="Arial"/>
+        </w:rPr>
+      </w:pPr>
+    </w:p>
+    <w:p>
+      <w:pPr>
+        <w:spacing w:after="0" w:line="240" w:lineRule="auto"/>
+        <w:ind w:left="2127" w:hanging="709"/>
+        <w:rPr>
+          <w:rFonts w:ascii="Arial" w:hAnsi="Arial" w:cs="Arial"/>
+        </w:rPr>
+      </w:pPr>
+    </w:p>
+    <w:p>
+      <w:pPr>
+        <w:spacing w:after="0" w:line="240" w:lineRule="auto"/>
+        <w:ind w:left="2127" w:hanging="709"/>
+        <w:rPr>
+          <w:rFonts w:ascii="Arial" w:hAnsi="Arial" w:cs="Arial"/>
+        </w:rPr>
+      </w:pPr>
+    </w:p>
+    <w:p>
+      <w:pPr>
+        <w:spacing w:after="0" w:line="240" w:lineRule="auto"/>
+        <w:ind w:left="2127" w:hanging="709"/>
+        <w:rPr>
+          <w:rFonts w:ascii="Arial" w:hAnsi="Arial" w:cs="Arial"/>
+        </w:rPr>
+      </w:pPr>
+    </w:p>
+    <w:p>
+      <w:pPr>
+        <w:spacing w:after="0" w:line="240" w:lineRule="auto"/>
+        <w:ind w:left="2127" w:hanging="709"/>
+        <w:rPr>
+          <w:rFonts w:ascii="Arial" w:hAnsi="Arial" w:cs="Arial"/>
+        </w:rPr>
+      </w:pPr>
+    </w:p>
+    <w:p>
+      <w:pPr>
+        <w:spacing w:after="0" w:line="240" w:lineRule="auto"/>
+        <w:ind w:left="2127" w:hanging="709"/>
+        <w:rPr>
+          <w:rFonts w:ascii="Arial" w:hAnsi="Arial" w:cs="Arial"/>
+        </w:rPr>
+      </w:pPr>
+    </w:p>
+    <w:p>
+      <w:pPr>
+        <w:pStyle w:val="Prrafodelista"/>
+        <w:numPr>
+          <w:ilvl w:val="0"/>
+          <w:numId w:val="2"/>
+        </w:numPr>
+        <w:spacing w:after="0" w:line="240" w:lineRule="auto"/>
+      </w:pPr>
+      <w:r>
+        <w:rPr>
+          <w:rFonts w:ascii="Arial" w:hAnsi="Arial" w:cs="Arial"/>
+          <w:b/>
+          <w:sz w:val="26"/>
+          <w:szCs w:val="26"/>
+        </w:rPr>
+        <w:lastRenderedPageBreak/>
+        <w:t>Scenario:</w:t>
+      </w:r>
+      <w:r>
+        <w:rPr>
+          <w:b/>
+          <w:sz w:val="28"/>
+        </w:rPr>
+        <w:t xml:space="preserve"> </w:t>
+      </w:r>
+      <w:r>
+        <w:rPr>
+          <w:sz w:val="28"/>
+        </w:rPr>
+        <w:t>Cuando un cliente da un abono al próximo mes de servicio.</w:t>
+      </w:r>
+    </w:p>
+    <w:p>
+      <w:pPr>
+        <w:spacing w:after="0" w:line="240" w:lineRule="auto"/>
+        <w:rPr>
+          <w:rFonts w:ascii="Arial" w:hAnsi="Arial" w:cs="Arial"/>
+        </w:rPr>
+      </w:pPr>
+      <w:r>
+        <w:rPr>
+          <w:b/>
+        </w:rPr>
+        <w:tab/>
+      </w:r>
+      <w:r>
+        <w:rPr>
+          <w:b/>
+        </w:rPr>
+        <w:tab/>
+      </w:r>
+      <w:r>
+        <w:rPr>
+          <w:rFonts w:ascii="Arial" w:hAnsi="Arial" w:cs="Arial"/>
+          <w:b/>
+          <w:sz w:val="26"/>
+          <w:szCs w:val="26"/>
+        </w:rPr>
+        <w:t xml:space="preserve">Given: </w:t>
+      </w:r>
+      <w:r>
+        <w:rPr>
+          <w:b/>
+        </w:rPr>
+        <w:t xml:space="preserve"> </w:t>
+      </w:r>
+      <w:r>
+        <w:t xml:space="preserve"> </w:t>
+      </w:r>
+      <w:r>
+        <w:rPr>
+          <w:rFonts w:ascii="Arial" w:hAnsi="Arial" w:cs="Arial"/>
+        </w:rPr>
+        <w:t xml:space="preserve">el usuario </w:t>
+      </w:r>
+      <w:r>
+        <w:rPr>
+          <w:rFonts w:ascii="Arial" w:hAnsi="Arial" w:cs="Arial"/>
+        </w:rPr>
+        <w:t>necesita registrar</w:t>
+      </w:r>
+      <w:r>
+        <w:rPr>
+          <w:rFonts w:ascii="Arial" w:hAnsi="Arial" w:cs="Arial"/>
+        </w:rPr>
+        <w:t xml:space="preserve"> un abono de un cliente</w:t>
+      </w:r>
+    </w:p>
+    <w:p>
+      <w:pPr>
+        <w:spacing w:after="0" w:line="240" w:lineRule="auto"/>
+        <w:ind w:left="1416"/>
+        <w:rPr>
+          <w:rFonts w:ascii="Arial" w:hAnsi="Arial" w:cs="Arial"/>
+        </w:rPr>
+      </w:pPr>
+      <w:r>
+        <w:rPr>
+          <w:rFonts w:ascii="Arial" w:hAnsi="Arial" w:cs="Arial"/>
+          <w:b/>
+          <w:sz w:val="26"/>
+          <w:szCs w:val="26"/>
+        </w:rPr>
+        <w:t>When:</w:t>
+      </w:r>
+      <w:r>
+        <w:rPr>
+          <w:b/>
+        </w:rPr>
+        <w:t xml:space="preserve"> </w:t>
+      </w:r>
+      <w:r>
+        <w:rPr>
+          <w:rFonts w:ascii="Arial" w:hAnsi="Arial" w:cs="Arial"/>
+        </w:rPr>
+        <w:t>el usuario entra a la opción REGISTRAR ABONO</w:t>
+      </w:r>
+    </w:p>
+    <w:p>
+      <w:pPr>
+        <w:spacing w:after="0" w:line="240" w:lineRule="auto"/>
+        <w:ind w:left="1416"/>
+        <w:rPr>
+          <w:rFonts w:ascii="Arial" w:hAnsi="Arial" w:cs="Arial"/>
+        </w:rPr>
+      </w:pPr>
+      <w:r>
+        <w:rPr>
+          <w:rFonts w:ascii="Arial" w:hAnsi="Arial" w:cs="Arial"/>
+          <w:b/>
+          <w:sz w:val="26"/>
+          <w:szCs w:val="26"/>
+        </w:rPr>
+        <w:t>And:</w:t>
+      </w:r>
+      <w:r>
+        <w:rPr>
+          <w:rFonts w:ascii="Arial" w:hAnsi="Arial" w:cs="Arial"/>
+        </w:rPr>
+        <w:t xml:space="preserve"> el usuario especifique el cliente</w:t>
+      </w:r>
+    </w:p>
+    <w:p>
+      <w:pPr>
+        <w:spacing w:after="0" w:line="240" w:lineRule="auto"/>
+        <w:ind w:left="1416"/>
+        <w:rPr>
+          <w:rFonts w:ascii="Arial" w:hAnsi="Arial" w:cs="Arial"/>
+        </w:rPr>
+      </w:pPr>
+      <w:r>
+        <w:rPr>
+          <w:rFonts w:ascii="Arial" w:hAnsi="Arial" w:cs="Arial"/>
+          <w:b/>
+          <w:sz w:val="26"/>
+          <w:szCs w:val="26"/>
+        </w:rPr>
+        <w:t>And:</w:t>
+      </w:r>
+      <w:r>
+        <w:rPr>
+          <w:rFonts w:ascii="Arial" w:hAnsi="Arial" w:cs="Arial"/>
+        </w:rPr>
+        <w:t xml:space="preserve"> ingrese el monto del abono.</w:t>
+      </w:r>
+    </w:p>
+    <w:p>
+      <w:pPr>
+        <w:spacing w:after="0" w:line="240" w:lineRule="auto"/>
+        <w:ind w:left="1416"/>
+        <w:rPr>
+          <w:rFonts w:ascii="Arial" w:hAnsi="Arial" w:cs="Arial"/>
+        </w:rPr>
+      </w:pPr>
+      <w:r>
+        <w:rPr>
+          <w:rFonts w:ascii="Arial" w:hAnsi="Arial" w:cs="Arial"/>
+          <w:b/>
+        </w:rPr>
+        <w:t xml:space="preserve">And: </w:t>
+      </w:r>
+      <w:r>
+        <w:rPr>
+          <w:rFonts w:ascii="Arial" w:hAnsi="Arial" w:cs="Arial"/>
+        </w:rPr>
+        <w:t>el usuario presione clic sobre el botón GUARDAR.</w:t>
+      </w:r>
+    </w:p>
+    <w:p>
+      <w:pPr>
+        <w:spacing w:after="0" w:line="240" w:lineRule="auto"/>
+        <w:ind w:left="2127" w:hanging="709"/>
+        <w:rPr>
+          <w:rFonts w:ascii="Arial" w:hAnsi="Arial" w:cs="Arial"/>
+        </w:rPr>
+      </w:pPr>
+      <w:r>
+        <w:rPr>
+          <w:rFonts w:ascii="Arial" w:hAnsi="Arial" w:cs="Arial"/>
+          <w:b/>
+          <w:sz w:val="26"/>
+          <w:szCs w:val="26"/>
+        </w:rPr>
+        <w:t>Then:</w:t>
+      </w:r>
+      <w:r>
+        <w:rPr>
+          <w:rFonts w:ascii="Arial" w:hAnsi="Arial" w:cs="Arial"/>
+        </w:rPr>
+        <w:t xml:space="preserve"> el sistema deberá guardar la información </w:t>
+      </w:r>
+      <w:r>
+        <w:rPr>
+          <w:rFonts w:ascii="Arial" w:hAnsi="Arial" w:cs="Arial"/>
+        </w:rPr>
+        <w:t>y sumar ese valor al abono del cliente.</w:t>
+      </w:r>
+    </w:p>
+    <w:p>
+      <w:pPr>
+        <w:spacing w:after="0" w:line="240" w:lineRule="auto"/>
+        <w:ind w:left="2127" w:hanging="709"/>
+        <w:rPr>
+          <w:rFonts w:ascii="Arial" w:hAnsi="Arial" w:cs="Arial"/>
+        </w:rPr>
+      </w:pPr>
+    </w:p>
+    <w:p>
+      <w:pPr>
+        <w:spacing w:after="0" w:line="240" w:lineRule="auto"/>
+        <w:ind w:left="2127" w:hanging="709"/>
+        <w:rPr>
+          <w:rFonts w:ascii="Arial" w:hAnsi="Arial" w:cs="Arial"/>
+        </w:rPr>
+      </w:pPr>
+    </w:p>
+    <w:p>
+      <w:pPr>
+        <w:spacing w:after="0" w:line="240" w:lineRule="auto"/>
+        <w:ind w:left="2127" w:hanging="709"/>
+        <w:rPr>
+          <w:rFonts w:ascii="Arial" w:hAnsi="Arial" w:cs="Arial"/>
+        </w:rPr>
+      </w:pPr>
+    </w:p>
+    <w:p>
+      <w:pPr>
+        <w:spacing w:after="0" w:line="240" w:lineRule="auto"/>
+        <w:ind w:left="2127" w:hanging="709"/>
+        <w:rPr>
+          <w:rFonts w:ascii="Arial" w:hAnsi="Arial" w:cs="Arial"/>
+        </w:rPr>
+      </w:pPr>
+    </w:p>
+    <w:p>
+      <w:pPr>
+        <w:spacing w:after="0" w:line="240" w:lineRule="auto"/>
+        <w:ind w:left="2127" w:hanging="709"/>
+        <w:rPr>
+          <w:rFonts w:ascii="Arial" w:hAnsi="Arial" w:cs="Arial"/>
+        </w:rPr>
+      </w:pPr>
+    </w:p>
+    <w:p>
+      <w:pPr>
+        <w:spacing w:after="0" w:line="240" w:lineRule="auto"/>
+        <w:ind w:left="2127" w:hanging="709"/>
+        <w:rPr>
+          <w:rFonts w:ascii="Arial" w:hAnsi="Arial" w:cs="Arial"/>
+        </w:rPr>
+      </w:pPr>
+    </w:p>
+    <w:p>
+      <w:pPr>
+        <w:jc w:val="center"/>
+        <w:rPr>
+          <w:rFonts w:ascii="Arial" w:hAnsi="Arial" w:cs="Arial"/>
+          <w:b/>
+          <w:sz w:val="28"/>
+        </w:rPr>
+      </w:pPr>
+      <w:r>
+        <w:rPr>
+          <w:rFonts w:ascii="Arial" w:hAnsi="Arial" w:cs="Arial"/>
+          <w:b/>
+          <w:sz w:val="28"/>
+        </w:rPr>
+        <w:t>Generación de factura proforma</w:t>
+      </w:r>
+    </w:p>
+    <w:p>
+      <w:pPr>
+        <w:jc w:val="center"/>
+        <w:rPr>
+          <w:rFonts w:ascii="Arial" w:hAnsi="Arial" w:cs="Arial"/>
+          <w:b/>
+          <w:sz w:val="28"/>
+        </w:rPr>
+      </w:pPr>
+      <w:r>
+        <w:rPr>
+          <w:rFonts w:ascii="Arial" w:hAnsi="Arial" w:cs="Arial"/>
+          <w:b/>
+          <w:sz w:val="28"/>
+        </w:rPr>
+        <w:t>(</w:t>
+      </w:r>
+      <w:r>
+        <w:rPr>
+          <w:rFonts w:ascii="Arial" w:hAnsi="Arial" w:cs="Arial"/>
+          <w:sz w:val="28"/>
+        </w:rPr>
+        <w:t>Escenario para registrar los pagos que se reciben de los clientes</w:t>
+      </w:r>
+      <w:r>
+        <w:rPr>
+          <w:rFonts w:ascii="Arial" w:hAnsi="Arial" w:cs="Arial"/>
+          <w:b/>
+          <w:sz w:val="28"/>
+        </w:rPr>
+        <w:t>)</w:t>
+      </w:r>
+    </w:p>
+    <w:p>
+      <w:pPr>
+        <w:pStyle w:val="Prrafodelista"/>
+        <w:numPr>
+          <w:ilvl w:val="0"/>
+          <w:numId w:val="2"/>
+        </w:numPr>
+        <w:spacing w:after="0" w:line="240" w:lineRule="auto"/>
+      </w:pPr>
+      <w:r>
+        <w:rPr>
+          <w:rFonts w:ascii="Arial" w:hAnsi="Arial" w:cs="Arial"/>
+          <w:b/>
+          <w:sz w:val="26"/>
+          <w:szCs w:val="26"/>
+        </w:rPr>
+        <w:t>Scenario:</w:t>
+      </w:r>
+      <w:r>
+        <w:rPr>
+          <w:b/>
+          <w:sz w:val="28"/>
+        </w:rPr>
+        <w:t xml:space="preserve"> </w:t>
+      </w:r>
+      <w:r>
+        <w:rPr>
+          <w:sz w:val="28"/>
+        </w:rPr>
+        <w:t>Registrar el pago de un cliente</w:t>
+      </w:r>
+    </w:p>
+    <w:p>
+      <w:pPr>
+        <w:spacing w:after="0" w:line="240" w:lineRule="auto"/>
+        <w:rPr>
+          <w:rFonts w:ascii="Arial" w:hAnsi="Arial" w:cs="Arial"/>
+        </w:rPr>
+      </w:pPr>
+      <w:r>
+        <w:rPr>
+          <w:b/>
+        </w:rPr>
+        <w:tab/>
+      </w:r>
+      <w:r>
+        <w:rPr>
+          <w:b/>
+        </w:rPr>
+        <w:tab/>
+      </w:r>
+      <w:r>
+        <w:rPr>
+          <w:rFonts w:ascii="Arial" w:hAnsi="Arial" w:cs="Arial"/>
+          <w:b/>
+          <w:sz w:val="26"/>
+          <w:szCs w:val="26"/>
+        </w:rPr>
+        <w:t xml:space="preserve">Given: </w:t>
+      </w:r>
+      <w:r>
+        <w:rPr>
+          <w:b/>
+        </w:rPr>
+        <w:t xml:space="preserve"> </w:t>
+      </w:r>
+      <w:r>
+        <w:t xml:space="preserve"> </w:t>
+      </w:r>
+      <w:r>
+        <w:rPr>
+          <w:rFonts w:ascii="Arial" w:hAnsi="Arial" w:cs="Arial"/>
+        </w:rPr>
+        <w:t xml:space="preserve">el usuario </w:t>
+      </w:r>
+      <w:r>
+        <w:rPr>
+          <w:rFonts w:ascii="Arial" w:hAnsi="Arial" w:cs="Arial"/>
+        </w:rPr>
+        <w:t>necesita registrar un pago</w:t>
+      </w:r>
+    </w:p>
+    <w:p>
+      <w:pPr>
+        <w:spacing w:after="0" w:line="240" w:lineRule="auto"/>
+        <w:ind w:left="1416"/>
+        <w:rPr>
+          <w:rFonts w:ascii="Arial" w:hAnsi="Arial" w:cs="Arial"/>
+        </w:rPr>
+      </w:pPr>
+      <w:r>
+        <w:rPr>
+          <w:rFonts w:ascii="Arial" w:hAnsi="Arial" w:cs="Arial"/>
+          <w:b/>
+          <w:sz w:val="26"/>
+          <w:szCs w:val="26"/>
+        </w:rPr>
+        <w:t>When:</w:t>
+      </w:r>
+      <w:r>
+        <w:rPr>
+          <w:b/>
+        </w:rPr>
+        <w:t xml:space="preserve"> </w:t>
+      </w:r>
+      <w:r>
+        <w:rPr>
+          <w:rFonts w:ascii="Arial" w:hAnsi="Arial" w:cs="Arial"/>
+        </w:rPr>
+        <w:t>el usuario accede al módulo</w:t>
+      </w:r>
+      <w:r>
+        <w:rPr>
+          <w:rFonts w:ascii="Arial" w:hAnsi="Arial" w:cs="Arial"/>
+        </w:rPr>
+        <w:t xml:space="preserve"> cobro/pagos</w:t>
+      </w:r>
+    </w:p>
+    <w:p>
+      <w:pPr>
+        <w:spacing w:after="0" w:line="240" w:lineRule="auto"/>
+        <w:ind w:left="1416"/>
+        <w:rPr>
+          <w:rFonts w:ascii="Arial" w:hAnsi="Arial" w:cs="Arial"/>
+        </w:rPr>
+      </w:pPr>
+      <w:r>
+        <w:rPr>
+          <w:rFonts w:ascii="Arial" w:hAnsi="Arial" w:cs="Arial"/>
+          <w:b/>
+          <w:sz w:val="26"/>
+          <w:szCs w:val="26"/>
+        </w:rPr>
+        <w:t>And:</w:t>
+      </w:r>
+      <w:r>
+        <w:rPr>
+          <w:rFonts w:ascii="Arial" w:hAnsi="Arial" w:cs="Arial"/>
+        </w:rPr>
+        <w:t xml:space="preserve"> el usuario seleccione el cliente</w:t>
+      </w:r>
+    </w:p>
+    <w:p>
+      <w:pPr>
+        <w:spacing w:after="0" w:line="240" w:lineRule="auto"/>
+        <w:ind w:left="1416"/>
+        <w:rPr>
+          <w:rFonts w:ascii="Arial" w:hAnsi="Arial" w:cs="Arial"/>
+        </w:rPr>
+      </w:pPr>
+      <w:r>
+        <w:rPr>
+          <w:rFonts w:ascii="Arial" w:hAnsi="Arial" w:cs="Arial"/>
+          <w:b/>
+          <w:sz w:val="26"/>
+          <w:szCs w:val="26"/>
+        </w:rPr>
+        <w:t>And:</w:t>
+      </w:r>
+      <w:r>
+        <w:rPr>
+          <w:rFonts w:ascii="Arial" w:hAnsi="Arial" w:cs="Arial"/>
+        </w:rPr>
+        <w:t xml:space="preserve"> ingrese la siguiente información:</w:t>
+      </w:r>
+    </w:p>
+    <w:p>
+      <w:pPr>
+        <w:pStyle w:val="Prrafodelista"/>
+        <w:numPr>
+          <w:ilvl w:val="0"/>
+          <w:numId w:val="22"/>
+        </w:numPr>
+        <w:spacing w:after="0" w:line="240" w:lineRule="auto"/>
+        <w:rPr>
+          <w:rFonts w:ascii="Arial" w:hAnsi="Arial" w:cs="Arial"/>
+        </w:rPr>
+      </w:pPr>
+      <w:r>
+        <w:rPr>
+          <w:rFonts w:ascii="Arial" w:hAnsi="Arial" w:cs="Arial"/>
+        </w:rPr>
+        <w:t>Forma de pago</w:t>
+      </w:r>
+    </w:p>
+    <w:p>
+      <w:pPr>
+        <w:pStyle w:val="Prrafodelista"/>
+        <w:numPr>
+          <w:ilvl w:val="0"/>
+          <w:numId w:val="22"/>
+        </w:numPr>
+        <w:spacing w:after="0" w:line="240" w:lineRule="auto"/>
+        <w:rPr>
+          <w:rFonts w:ascii="Arial" w:hAnsi="Arial" w:cs="Arial"/>
+        </w:rPr>
+      </w:pPr>
+      <w:r>
+        <w:rPr>
+          <w:rFonts w:ascii="Arial" w:hAnsi="Arial" w:cs="Arial"/>
+        </w:rPr>
+        <w:t>Descripción del pago</w:t>
+      </w:r>
+    </w:p>
+    <w:p>
+      <w:pPr>
+        <w:pStyle w:val="Prrafodelista"/>
+        <w:numPr>
+          <w:ilvl w:val="0"/>
+          <w:numId w:val="22"/>
+        </w:numPr>
+        <w:spacing w:after="0" w:line="240" w:lineRule="auto"/>
+        <w:rPr>
+          <w:rFonts w:ascii="Arial" w:hAnsi="Arial" w:cs="Arial"/>
+        </w:rPr>
+      </w:pPr>
+      <w:r>
+        <w:rPr>
+          <w:rFonts w:ascii="Arial" w:hAnsi="Arial" w:cs="Arial"/>
+        </w:rPr>
+        <w:t>Monto pagado</w:t>
+      </w:r>
+    </w:p>
+    <w:p>
+      <w:pPr>
+        <w:pStyle w:val="Prrafodelista"/>
+        <w:numPr>
+          <w:ilvl w:val="0"/>
+          <w:numId w:val="22"/>
+        </w:numPr>
+        <w:spacing w:after="0" w:line="240" w:lineRule="auto"/>
+        <w:rPr>
+          <w:rFonts w:ascii="Arial" w:hAnsi="Arial" w:cs="Arial"/>
+        </w:rPr>
+      </w:pPr>
+      <w:r>
+        <w:rPr>
+          <w:rFonts w:ascii="Arial" w:hAnsi="Arial" w:cs="Arial"/>
+        </w:rPr>
+        <w:t>Mora cobrada</w:t>
+      </w:r>
+    </w:p>
+    <w:p>
+      <w:pPr>
+        <w:pStyle w:val="Prrafodelista"/>
+        <w:numPr>
+          <w:ilvl w:val="0"/>
+          <w:numId w:val="22"/>
+        </w:numPr>
+        <w:spacing w:after="0" w:line="240" w:lineRule="auto"/>
+        <w:rPr>
+          <w:rFonts w:ascii="Arial" w:hAnsi="Arial" w:cs="Arial"/>
+        </w:rPr>
+      </w:pPr>
+      <w:r>
+        <w:rPr>
+          <w:rFonts w:ascii="Arial" w:hAnsi="Arial" w:cs="Arial"/>
+        </w:rPr>
+        <w:t>Mes pagado</w:t>
+      </w:r>
+    </w:p>
+    <w:p>
+      <w:pPr>
+        <w:pStyle w:val="Prrafodelista"/>
+        <w:numPr>
+          <w:ilvl w:val="0"/>
+          <w:numId w:val="22"/>
+        </w:numPr>
+        <w:spacing w:after="0" w:line="240" w:lineRule="auto"/>
+        <w:rPr>
+          <w:rFonts w:ascii="Arial" w:hAnsi="Arial" w:cs="Arial"/>
+        </w:rPr>
+      </w:pPr>
+      <w:r>
+        <w:rPr>
+          <w:rFonts w:ascii="Arial" w:hAnsi="Arial" w:cs="Arial"/>
+        </w:rPr>
+        <w:t>Fecha de pago</w:t>
+      </w:r>
+    </w:p>
+    <w:p>
+      <w:pPr>
+        <w:spacing w:after="0" w:line="240" w:lineRule="auto"/>
+        <w:ind w:left="708" w:firstLine="708"/>
+        <w:rPr>
+          <w:rFonts w:ascii="Arial" w:hAnsi="Arial" w:cs="Arial"/>
+        </w:rPr>
+      </w:pPr>
+      <w:r>
+        <w:rPr>
+          <w:rFonts w:ascii="Arial" w:hAnsi="Arial" w:cs="Arial"/>
+          <w:b/>
+          <w:sz w:val="26"/>
+          <w:szCs w:val="26"/>
+        </w:rPr>
+        <w:t>And:</w:t>
+      </w:r>
+      <w:r>
+        <w:rPr>
+          <w:rFonts w:ascii="Arial" w:hAnsi="Arial" w:cs="Arial"/>
+        </w:rPr>
+        <w:t xml:space="preserve"> el usuario da clic en GUARDAR </w:t>
+      </w:r>
+    </w:p>
+    <w:p>
+      <w:pPr>
+        <w:spacing w:after="0" w:line="240" w:lineRule="auto"/>
+        <w:ind w:left="2127" w:hanging="709"/>
+        <w:rPr>
+          <w:rFonts w:ascii="Arial" w:hAnsi="Arial" w:cs="Arial"/>
+        </w:rPr>
+      </w:pPr>
+      <w:r>
+        <w:rPr>
+          <w:rFonts w:ascii="Arial" w:hAnsi="Arial" w:cs="Arial"/>
+          <w:b/>
+          <w:sz w:val="26"/>
+          <w:szCs w:val="26"/>
+        </w:rPr>
+        <w:t>Then:</w:t>
+      </w:r>
+      <w:r>
+        <w:rPr>
+          <w:rFonts w:ascii="Arial" w:hAnsi="Arial" w:cs="Arial"/>
+        </w:rPr>
+        <w:t xml:space="preserve"> el sistem</w:t>
+      </w:r>
+      <w:r>
+        <w:rPr>
+          <w:rFonts w:ascii="Arial" w:hAnsi="Arial" w:cs="Arial"/>
+        </w:rPr>
+        <w:t xml:space="preserve">a deberá </w:t>
+      </w:r>
+      <w:r>
+        <w:rPr>
+          <w:rFonts w:ascii="Arial" w:hAnsi="Arial" w:cs="Arial"/>
+        </w:rPr>
+        <w:t>guardar la información, si el monto pagado es = al costo total de la factura entonces el saldo quedara en 0, si es menor, se realizara la resta y actualizar el saldo del cliente.</w:t>
+      </w:r>
+    </w:p>
+    <w:p>
+      <w:pPr>
+        <w:spacing w:after="0" w:line="240" w:lineRule="auto"/>
+        <w:ind w:left="2127" w:hanging="709"/>
+        <w:jc w:val="center"/>
+        <w:rPr>
+          <w:rFonts w:ascii="Arial" w:hAnsi="Arial" w:cs="Arial"/>
+        </w:rPr>
+      </w:pPr>
+    </w:p>
+    <w:p>
+      <w:pPr>
+        <w:pStyle w:val="Prrafodelista"/>
+        <w:numPr>
+          <w:ilvl w:val="0"/>
+          <w:numId w:val="2"/>
+        </w:numPr>
+        <w:spacing w:after="0" w:line="240" w:lineRule="auto"/>
+      </w:pPr>
+      <w:r>
+        <w:rPr>
+          <w:rFonts w:ascii="Arial" w:hAnsi="Arial" w:cs="Arial"/>
+          <w:b/>
+          <w:sz w:val="26"/>
+          <w:szCs w:val="26"/>
+        </w:rPr>
+        <w:t>Scenario:</w:t>
+      </w:r>
+      <w:r>
+        <w:rPr>
+          <w:b/>
+          <w:sz w:val="28"/>
+        </w:rPr>
+        <w:t xml:space="preserve"> </w:t>
+      </w:r>
+      <w:r>
+        <w:rPr>
+          <w:sz w:val="28"/>
+        </w:rPr>
+        <w:t>Ver todos los pagos de un cliente</w:t>
+      </w:r>
+    </w:p>
+    <w:p>
+      <w:pPr>
+        <w:spacing w:after="0" w:line="240" w:lineRule="auto"/>
+        <w:rPr>
+          <w:rFonts w:ascii="Arial" w:hAnsi="Arial" w:cs="Arial"/>
+        </w:rPr>
+      </w:pPr>
+      <w:r>
+        <w:rPr>
+          <w:b/>
+        </w:rPr>
+        <w:tab/>
+      </w:r>
+      <w:r>
+        <w:rPr>
+          <w:b/>
+        </w:rPr>
+        <w:tab/>
+      </w:r>
+      <w:r>
+        <w:rPr>
+          <w:rFonts w:ascii="Arial" w:hAnsi="Arial" w:cs="Arial"/>
+          <w:b/>
+          <w:sz w:val="26"/>
+          <w:szCs w:val="26"/>
+        </w:rPr>
+        <w:t xml:space="preserve">Given: </w:t>
+      </w:r>
+      <w:r>
+        <w:rPr>
+          <w:b/>
+        </w:rPr>
+        <w:t xml:space="preserve"> </w:t>
+      </w:r>
+      <w:r>
+        <w:t xml:space="preserve"> </w:t>
+      </w:r>
+      <w:r>
+        <w:rPr>
+          <w:rFonts w:ascii="Arial" w:hAnsi="Arial" w:cs="Arial"/>
+        </w:rPr>
+        <w:t xml:space="preserve">el usuario </w:t>
+      </w:r>
+      <w:r>
+        <w:rPr>
+          <w:rFonts w:ascii="Arial" w:hAnsi="Arial" w:cs="Arial"/>
+        </w:rPr>
+        <w:t>necesita visualizar todos los pagos de un cliente</w:t>
+      </w:r>
+    </w:p>
+    <w:p>
+      <w:pPr>
+        <w:spacing w:after="0" w:line="240" w:lineRule="auto"/>
+        <w:ind w:left="1416"/>
+        <w:rPr>
+          <w:rFonts w:ascii="Arial" w:hAnsi="Arial" w:cs="Arial"/>
+        </w:rPr>
+      </w:pPr>
+      <w:r>
+        <w:rPr>
+          <w:rFonts w:ascii="Arial" w:hAnsi="Arial" w:cs="Arial"/>
+          <w:b/>
+          <w:sz w:val="26"/>
+          <w:szCs w:val="26"/>
+        </w:rPr>
+        <w:t>When:</w:t>
+      </w:r>
+      <w:r>
+        <w:rPr>
+          <w:b/>
+        </w:rPr>
+        <w:t xml:space="preserve"> </w:t>
+      </w:r>
+      <w:r>
+        <w:rPr>
+          <w:rFonts w:ascii="Arial" w:hAnsi="Arial" w:cs="Arial"/>
+        </w:rPr>
+        <w:t xml:space="preserve">el usuario </w:t>
+      </w:r>
+      <w:r>
+        <w:rPr>
+          <w:rFonts w:ascii="Arial" w:hAnsi="Arial" w:cs="Arial"/>
+        </w:rPr>
+        <w:t xml:space="preserve">entra al módulo de clientes </w:t>
+      </w:r>
+    </w:p>
+    <w:p>
+      <w:pPr>
+        <w:spacing w:after="0" w:line="240" w:lineRule="auto"/>
+        <w:ind w:left="1416"/>
+        <w:rPr>
+          <w:rFonts w:ascii="Arial" w:hAnsi="Arial" w:cs="Arial"/>
+        </w:rPr>
+      </w:pPr>
+      <w:r>
+        <w:rPr>
+          <w:rFonts w:ascii="Arial" w:hAnsi="Arial" w:cs="Arial"/>
+          <w:b/>
+          <w:sz w:val="26"/>
+          <w:szCs w:val="26"/>
+        </w:rPr>
+        <w:t>And:</w:t>
+      </w:r>
+      <w:r>
+        <w:rPr>
+          <w:rFonts w:ascii="Arial" w:hAnsi="Arial" w:cs="Arial"/>
+        </w:rPr>
+        <w:t xml:space="preserve"> elija la opción “ver pagos”</w:t>
+      </w:r>
+    </w:p>
+    <w:p>
+      <w:pPr>
+        <w:spacing w:after="0" w:line="240" w:lineRule="auto"/>
+        <w:ind w:left="1418"/>
+        <w:rPr>
+          <w:rFonts w:ascii="Arial" w:hAnsi="Arial" w:cs="Arial"/>
+        </w:rPr>
+      </w:pPr>
+      <w:r>
+        <w:rPr>
+          <w:rFonts w:ascii="Arial" w:hAnsi="Arial" w:cs="Arial"/>
+          <w:b/>
+          <w:sz w:val="26"/>
+          <w:szCs w:val="26"/>
+        </w:rPr>
+        <w:t>Then:</w:t>
+      </w:r>
+      <w:r>
+        <w:rPr>
+          <w:rFonts w:ascii="Arial" w:hAnsi="Arial" w:cs="Arial"/>
+        </w:rPr>
+        <w:t xml:space="preserve"> el sistem</w:t>
+      </w:r>
+      <w:r>
+        <w:rPr>
+          <w:rFonts w:ascii="Arial" w:hAnsi="Arial" w:cs="Arial"/>
+        </w:rPr>
+        <w:t>a deberá mostrar una tabla con toda la información ordenada por la fecha más reciente y la más antigua.</w:t>
+      </w:r>
+    </w:p>
+    <w:p>
+      <w:pPr>
+        <w:spacing w:after="0" w:line="240" w:lineRule="auto"/>
+        <w:ind w:left="2127" w:hanging="709"/>
+        <w:rPr>
+          <w:rFonts w:ascii="Arial" w:hAnsi="Arial" w:cs="Arial"/>
+        </w:rPr>
+      </w:pPr>
+    </w:p>
+    <w:p>
+      <w:pPr>
+        <w:spacing w:after="0" w:line="240" w:lineRule="auto"/>
+        <w:ind w:left="2127" w:hanging="709"/>
+        <w:rPr>
+          <w:rFonts w:ascii="Arial" w:hAnsi="Arial" w:cs="Arial"/>
+        </w:rPr>
+      </w:pPr>
+    </w:p>
+    <w:p>
+      <w:pPr>
+        <w:spacing w:after="0" w:line="240" w:lineRule="auto"/>
+        <w:ind w:left="2127" w:hanging="709"/>
+        <w:rPr>
+          <w:rFonts w:ascii="Arial" w:hAnsi="Arial" w:cs="Arial"/>
+        </w:rPr>
+      </w:pPr>
+    </w:p>
+    <w:p>
+      <w:pPr>
+        <w:spacing w:after="0" w:line="240" w:lineRule="auto"/>
+        <w:ind w:left="2127" w:hanging="709"/>
+        <w:rPr>
+          <w:rFonts w:ascii="Arial" w:hAnsi="Arial" w:cs="Arial"/>
+        </w:rPr>
+      </w:pPr>
+    </w:p>
+    <w:p>
+      <w:pPr>
+        <w:spacing w:after="0" w:line="240" w:lineRule="auto"/>
+        <w:ind w:left="2127" w:hanging="709"/>
+        <w:rPr>
+          <w:rFonts w:ascii="Arial" w:hAnsi="Arial" w:cs="Arial"/>
+        </w:rPr>
+      </w:pPr>
+    </w:p>
+    <w:p>
+      <w:pPr>
+        <w:spacing w:after="0" w:line="240" w:lineRule="auto"/>
+        <w:ind w:left="2127" w:hanging="709"/>
+        <w:rPr>
+          <w:rFonts w:ascii="Arial" w:hAnsi="Arial" w:cs="Arial"/>
+        </w:rPr>
+      </w:pPr>
+    </w:p>
+    <w:p>
+      <w:pPr>
+        <w:spacing w:after="0" w:line="240" w:lineRule="auto"/>
+        <w:ind w:left="2127" w:hanging="709"/>
+        <w:rPr>
+          <w:rFonts w:ascii="Arial" w:hAnsi="Arial" w:cs="Arial"/>
+        </w:rPr>
+      </w:pPr>
+    </w:p>
+    <w:p>
+      <w:pPr>
+        <w:spacing w:after="0" w:line="240" w:lineRule="auto"/>
+        <w:ind w:left="2127" w:hanging="709"/>
+        <w:rPr>
+          <w:rFonts w:ascii="Arial" w:hAnsi="Arial" w:cs="Arial"/>
+        </w:rPr>
+      </w:pPr>
+    </w:p>
+    <w:p>
+      <w:pPr>
+        <w:spacing w:after="0" w:line="240" w:lineRule="auto"/>
+        <w:ind w:left="2127" w:hanging="709"/>
+        <w:rPr>
+          <w:rFonts w:ascii="Arial" w:hAnsi="Arial" w:cs="Arial"/>
+        </w:rPr>
+      </w:pPr>
+    </w:p>
+    <w:p>
+      <w:pPr>
+        <w:jc w:val="center"/>
+        <w:rPr>
+          <w:rFonts w:ascii="Arial" w:hAnsi="Arial" w:cs="Arial"/>
+          <w:b/>
+          <w:sz w:val="28"/>
+        </w:rPr>
+      </w:pPr>
+      <w:r>
+        <w:rPr>
+          <w:rFonts w:ascii="Arial" w:hAnsi="Arial" w:cs="Arial"/>
+          <w:b/>
+          <w:sz w:val="28"/>
+        </w:rPr>
+        <w:lastRenderedPageBreak/>
+        <w:t>Registrar el pago de un cliente</w:t>
+      </w:r>
+    </w:p>
+    <w:p>
+      <w:pPr>
+        <w:pStyle w:val="Prrafodelista"/>
+        <w:numPr>
+          <w:ilvl w:val="0"/>
+          <w:numId w:val="20"/>
+        </w:numPr>
+        <w:spacing w:after="0" w:line="240" w:lineRule="auto"/>
+      </w:pPr>
+      <w:r>
+        <w:rPr>
+          <w:rFonts w:ascii="Arial" w:hAnsi="Arial" w:cs="Arial"/>
+          <w:b/>
+          <w:sz w:val="26"/>
+          <w:szCs w:val="26"/>
+        </w:rPr>
+        <w:t>Scenario:</w:t>
+      </w:r>
+      <w:r>
+        <w:rPr>
+          <w:b/>
+          <w:sz w:val="28"/>
+        </w:rPr>
+        <w:t xml:space="preserve"> </w:t>
+      </w:r>
+      <w:r>
+        <w:rPr>
+          <w:sz w:val="28"/>
+        </w:rPr>
+        <w:t xml:space="preserve">Generar una factura proforma de un cliente especificado. </w:t>
+      </w:r>
+    </w:p>
+    <w:p>
+      <w:pPr>
+        <w:spacing w:after="0" w:line="240" w:lineRule="auto"/>
+        <w:rPr>
+          <w:rFonts w:ascii="Arial" w:hAnsi="Arial" w:cs="Arial"/>
+        </w:rPr>
+      </w:pPr>
+      <w:r>
+        <w:rPr>
+          <w:b/>
+        </w:rPr>
+        <w:tab/>
+      </w:r>
+      <w:r>
+        <w:rPr>
+          <w:b/>
+        </w:rPr>
+        <w:tab/>
+      </w:r>
+      <w:r>
+        <w:rPr>
+          <w:rFonts w:ascii="Arial" w:hAnsi="Arial" w:cs="Arial"/>
+          <w:b/>
+          <w:sz w:val="26"/>
+          <w:szCs w:val="26"/>
+        </w:rPr>
+        <w:t xml:space="preserve">Given: </w:t>
+      </w:r>
+      <w:r>
+        <w:rPr>
+          <w:b/>
+        </w:rPr>
+        <w:t xml:space="preserve"> </w:t>
+      </w:r>
+      <w:r>
+        <w:t xml:space="preserve"> </w:t>
+      </w:r>
+      <w:r>
+        <w:rPr>
+          <w:rFonts w:ascii="Arial" w:hAnsi="Arial" w:cs="Arial"/>
+        </w:rPr>
+        <w:t xml:space="preserve">el usuario </w:t>
+      </w:r>
+      <w:r>
+        <w:rPr>
+          <w:rFonts w:ascii="Arial" w:hAnsi="Arial" w:cs="Arial"/>
+        </w:rPr>
+        <w:t>necesita generar un factura proforma.</w:t>
+      </w:r>
+    </w:p>
+    <w:p>
+      <w:pPr>
+        <w:spacing w:after="0" w:line="240" w:lineRule="auto"/>
+        <w:ind w:left="1416"/>
+        <w:rPr>
+          <w:rFonts w:ascii="Arial" w:hAnsi="Arial" w:cs="Arial"/>
+        </w:rPr>
+      </w:pPr>
+      <w:r>
+        <w:rPr>
+          <w:rFonts w:ascii="Arial" w:hAnsi="Arial" w:cs="Arial"/>
+          <w:b/>
+          <w:sz w:val="26"/>
+          <w:szCs w:val="26"/>
+        </w:rPr>
+        <w:t>When:</w:t>
+      </w:r>
+      <w:r>
+        <w:rPr>
+          <w:b/>
+        </w:rPr>
+        <w:t xml:space="preserve"> </w:t>
+      </w:r>
+      <w:r>
+        <w:rPr>
+          <w:rFonts w:ascii="Arial" w:hAnsi="Arial" w:cs="Arial"/>
+        </w:rPr>
+        <w:t>el usuario accede al módulo PROFORMAS</w:t>
+      </w:r>
+    </w:p>
+    <w:p>
+      <w:pPr>
+        <w:spacing w:after="0" w:line="240" w:lineRule="auto"/>
+        <w:ind w:left="1416"/>
+        <w:rPr>
+          <w:rFonts w:ascii="Arial" w:hAnsi="Arial" w:cs="Arial"/>
+        </w:rPr>
+      </w:pPr>
+      <w:r>
+        <w:rPr>
+          <w:rFonts w:ascii="Arial" w:hAnsi="Arial" w:cs="Arial"/>
+          <w:b/>
+          <w:sz w:val="26"/>
+          <w:szCs w:val="26"/>
+        </w:rPr>
+        <w:t>And:</w:t>
+      </w:r>
+      <w:r>
+        <w:rPr>
+          <w:rFonts w:ascii="Arial" w:hAnsi="Arial" w:cs="Arial"/>
+        </w:rPr>
+        <w:t xml:space="preserve"> el usuario seleccione el cliente</w:t>
+      </w:r>
+    </w:p>
+    <w:p>
+      <w:pPr>
+        <w:spacing w:after="0" w:line="240" w:lineRule="auto"/>
+        <w:ind w:left="2127" w:hanging="709"/>
+        <w:rPr>
+          <w:rFonts w:ascii="Arial" w:hAnsi="Arial" w:cs="Arial"/>
+        </w:rPr>
+      </w:pPr>
+      <w:r>
+        <w:rPr>
+          <w:rFonts w:ascii="Arial" w:hAnsi="Arial" w:cs="Arial"/>
+          <w:b/>
+          <w:sz w:val="26"/>
+          <w:szCs w:val="26"/>
+        </w:rPr>
+        <w:t>Then:</w:t>
+      </w:r>
+      <w:r>
+        <w:rPr>
+          <w:rFonts w:ascii="Arial" w:hAnsi="Arial" w:cs="Arial"/>
+        </w:rPr>
+        <w:t xml:space="preserve"> el sistema deberá mostrar una factura proforma con el total que debe pagar el cliente. Y si tiene otros cobros especificarlos en el detalle de l</w:t>
+      </w:r>
+      <w:r>
+        <w:rPr>
+          <w:rFonts w:ascii="Arial" w:hAnsi="Arial" w:cs="Arial"/>
+        </w:rPr>
+        <w:t>a</w:t>
+      </w:r>
+      <w:bookmarkStart w:id="0" w:name="_GoBack"/>
+      <w:bookmarkEnd w:id="0"/>
+      <w:r>
+        <w:rPr>
+          <w:rFonts w:ascii="Arial" w:hAnsi="Arial" w:cs="Arial"/>
+        </w:rPr>
+        <w:t xml:space="preserve"> proforma.</w:t>
+      </w:r>
+    </w:p>
+    <w:p>
+      <w:pPr>
+        <w:spacing w:after="0" w:line="240" w:lineRule="auto"/>
+        <w:ind w:left="2127" w:hanging="709"/>
+        <w:jc w:val="center"/>
+        <w:rPr>
+          <w:rFonts w:ascii="Arial" w:hAnsi="Arial" w:cs="Arial"/>
+        </w:rPr>
+      </w:pPr>
+    </w:p>
+    <w:p>
+      <w:pPr>
+        <w:spacing w:after="0" w:line="240" w:lineRule="auto"/>
+        <w:ind w:left="2127" w:hanging="709"/>
+        <w:rPr>
+          <w:rFonts w:ascii="Arial" w:hAnsi="Arial" w:cs="Arial"/>
+        </w:rPr>
+      </w:pPr>
+    </w:p>
+    <w:p>
+      <w:pPr>
+        <w:spacing w:after="0" w:line="240" w:lineRule="auto"/>
+        <w:ind w:left="2127" w:hanging="709"/>
+        <w:rPr>
+          <w:rFonts w:ascii="Arial" w:hAnsi="Arial" w:cs="Arial"/>
+        </w:rPr>
+      </w:pPr>
+    </w:p>
+    <w:p>
+      <w:pPr>
+        <w:spacing w:after="0" w:line="240" w:lineRule="auto"/>
+        <w:ind w:left="2127" w:hanging="709"/>
+        <w:rPr>
+          <w:rFonts w:ascii="Arial" w:hAnsi="Arial" w:cs="Arial"/>
+        </w:rPr>
+      </w:pPr>
+    </w:p>
+    <w:p>
+      <w:pPr>
+        <w:spacing w:after="0" w:line="240" w:lineRule="auto"/>
+        <w:ind w:left="2127" w:hanging="709"/>
+        <w:rPr>
+          <w:rFonts w:ascii="Arial" w:hAnsi="Arial" w:cs="Arial"/>
+        </w:rPr>
+      </w:pPr>
+    </w:p>
+    <w:p>
+      <w:pPr>
+        <w:spacing w:after="0" w:line="240" w:lineRule="auto"/>
+        <w:ind w:left="2127" w:hanging="709"/>
+        <w:rPr>
+          <w:rFonts w:ascii="Arial" w:hAnsi="Arial" w:cs="Arial"/>
+        </w:rPr>
+      </w:pPr>
+    </w:p>
+    <w:p>
+      <w:pPr>
+        <w:spacing w:after="0" w:line="240" w:lineRule="auto"/>
+        <w:ind w:left="2127" w:hanging="709"/>
+        <w:jc w:val="center"/>
+        <w:rPr>
+          <w:rFonts w:ascii="Arial" w:hAnsi="Arial" w:cs="Arial"/>
+        </w:rPr>
+      </w:pPr>
     </w:p>
     <w:p>
       <w:pPr>
@@ -10382,6 +11914,92 @@
     </w:lvl>
   </w:abstractNum>
   <w:abstractNum w:abstractNumId="7">
+    <w:nsid w:val="1DE76CD5"/>
+    <w:multiLevelType w:val="hybridMultilevel"/>
+    <w:tmpl w:val="F13E92CA"/>
+    <w:lvl w:ilvl="0" w:tplc="0C0A000F">
+      <w:start w:val="1"/>
+      <w:numFmt w:val="decimal"/>
+      <w:lvlText w:val="%1."/>
+      <w:lvlJc w:val="left"/>
+      <w:pPr>
+        <w:ind w:left="786" w:hanging="360"/>
+      </w:pPr>
+    </w:lvl>
+    <w:lvl w:ilvl="1" w:tplc="0C0A0019">
+      <w:start w:val="1"/>
+      <w:numFmt w:val="lowerLetter"/>
+      <w:lvlText w:val="%2."/>
+      <w:lvlJc w:val="left"/>
+      <w:pPr>
+        <w:ind w:left="1440" w:hanging="360"/>
+      </w:pPr>
+    </w:lvl>
+    <w:lvl w:ilvl="2" w:tplc="0C0A001B" w:tentative="1">
+      <w:start w:val="1"/>
+      <w:numFmt w:val="lowerRoman"/>
+      <w:lvlText w:val="%3."/>
+      <w:lvlJc w:val="right"/>
+      <w:pPr>
+        <w:ind w:left="2160" w:hanging="180"/>
+      </w:pPr>
+    </w:lvl>
+    <w:lvl w:ilvl="3" w:tplc="0C0A000F" w:tentative="1">
+      <w:start w:val="1"/>
+      <w:numFmt w:val="decimal"/>
+      <w:lvlText w:val="%4."/>
+      <w:lvlJc w:val="left"/>
+      <w:pPr>
+        <w:ind w:left="2880" w:hanging="360"/>
+      </w:pPr>
+    </w:lvl>
+    <w:lvl w:ilvl="4" w:tplc="0C0A0019" w:tentative="1">
+      <w:start w:val="1"/>
+      <w:numFmt w:val="lowerLetter"/>
+      <w:lvlText w:val="%5."/>
+      <w:lvlJc w:val="left"/>
+      <w:pPr>
+        <w:ind w:left="3600" w:hanging="360"/>
+      </w:pPr>
+    </w:lvl>
+    <w:lvl w:ilvl="5" w:tplc="0C0A001B" w:tentative="1">
+      <w:start w:val="1"/>
+      <w:numFmt w:val="lowerRoman"/>
+      <w:lvlText w:val="%6."/>
+      <w:lvlJc w:val="right"/>
+      <w:pPr>
+        <w:ind w:left="4320" w:hanging="180"/>
+      </w:pPr>
+    </w:lvl>
+    <w:lvl w:ilvl="6" w:tplc="0C0A000F" w:tentative="1">
+      <w:start w:val="1"/>
+      <w:numFmt w:val="decimal"/>
+      <w:lvlText w:val="%7."/>
+      <w:lvlJc w:val="left"/>
+      <w:pPr>
+        <w:ind w:left="5040" w:hanging="360"/>
+      </w:pPr>
+    </w:lvl>
+    <w:lvl w:ilvl="7" w:tplc="0C0A0019" w:tentative="1">
+      <w:start w:val="1"/>
+      <w:numFmt w:val="lowerLetter"/>
+      <w:lvlText w:val="%8."/>
+      <w:lvlJc w:val="left"/>
+      <w:pPr>
+        <w:ind w:left="5760" w:hanging="360"/>
+      </w:pPr>
+    </w:lvl>
+    <w:lvl w:ilvl="8" w:tplc="0C0A001B" w:tentative="1">
+      <w:start w:val="1"/>
+      <w:numFmt w:val="lowerRoman"/>
+      <w:lvlText w:val="%9."/>
+      <w:lvlJc w:val="right"/>
+      <w:pPr>
+        <w:ind w:left="6480" w:hanging="180"/>
+      </w:pPr>
+    </w:lvl>
+  </w:abstractNum>
+  <w:abstractNum w:abstractNumId="8">
     <w:nsid w:val="23A778E4"/>
     <w:multiLevelType w:val="hybridMultilevel"/>
     <w:tmpl w:val="398055E6"/>
@@ -10494,7 +12112,7 @@
       </w:rPr>
     </w:lvl>
   </w:abstractNum>
-  <w:abstractNum w:abstractNumId="8">
+  <w:abstractNum w:abstractNumId="9">
     <w:nsid w:val="2B3D0CB9"/>
     <w:multiLevelType w:val="hybridMultilevel"/>
     <w:tmpl w:val="AE6AC638"/>
@@ -10607,7 +12225,7 @@
       </w:rPr>
     </w:lvl>
   </w:abstractNum>
-  <w:abstractNum w:abstractNumId="9">
+  <w:abstractNum w:abstractNumId="10">
     <w:nsid w:val="357B5C18"/>
     <w:multiLevelType w:val="multilevel"/>
     <w:tmpl w:val="0C0A001F"/>
@@ -10693,7 +12311,7 @@
       </w:pPr>
     </w:lvl>
   </w:abstractNum>
-  <w:abstractNum w:abstractNumId="10">
+  <w:abstractNum w:abstractNumId="11">
     <w:nsid w:val="358268E5"/>
     <w:multiLevelType w:val="hybridMultilevel"/>
     <w:tmpl w:val="D64E28CE"/>
@@ -10806,7 +12424,7 @@
       </w:rPr>
     </w:lvl>
   </w:abstractNum>
-  <w:abstractNum w:abstractNumId="11">
+  <w:abstractNum w:abstractNumId="12">
     <w:nsid w:val="37C7104D"/>
     <w:multiLevelType w:val="multilevel"/>
     <w:tmpl w:val="0C0A001F"/>
@@ -10892,7 +12510,120 @@
       </w:pPr>
     </w:lvl>
   </w:abstractNum>
-  <w:abstractNum w:abstractNumId="12">
+  <w:abstractNum w:abstractNumId="13">
+    <w:nsid w:val="3CE67123"/>
+    <w:multiLevelType w:val="hybridMultilevel"/>
+    <w:tmpl w:val="20001A10"/>
+    <w:lvl w:ilvl="0" w:tplc="0C0A0001">
+      <w:start w:val="1"/>
+      <w:numFmt w:val="bullet"/>
+      <w:lvlText w:val=""/>
+      <w:lvlJc w:val="left"/>
+      <w:pPr>
+        <w:ind w:left="2140" w:hanging="360"/>
+      </w:pPr>
+      <w:rPr>
+        <w:rFonts w:ascii="Symbol" w:hAnsi="Symbol" w:hint="default"/>
+      </w:rPr>
+    </w:lvl>
+    <w:lvl w:ilvl="1" w:tplc="0C0A0003" w:tentative="1">
+      <w:start w:val="1"/>
+      <w:numFmt w:val="bullet"/>
+      <w:lvlText w:val="o"/>
+      <w:lvlJc w:val="left"/>
+      <w:pPr>
+        <w:ind w:left="2860" w:hanging="360"/>
+      </w:pPr>
+      <w:rPr>
+        <w:rFonts w:ascii="Courier New" w:hAnsi="Courier New" w:cs="Courier New" w:hint="default"/>
+      </w:rPr>
+    </w:lvl>
+    <w:lvl w:ilvl="2" w:tplc="0C0A0005" w:tentative="1">
+      <w:start w:val="1"/>
+      <w:numFmt w:val="bullet"/>
+      <w:lvlText w:val=""/>
+      <w:lvlJc w:val="left"/>
+      <w:pPr>
+        <w:ind w:left="3580" w:hanging="360"/>
+      </w:pPr>
+      <w:rPr>
+        <w:rFonts w:ascii="Wingdings" w:hAnsi="Wingdings" w:hint="default"/>
+      </w:rPr>
+    </w:lvl>
+    <w:lvl w:ilvl="3" w:tplc="0C0A0001" w:tentative="1">
+      <w:start w:val="1"/>
+      <w:numFmt w:val="bullet"/>
+      <w:lvlText w:val=""/>
+      <w:lvlJc w:val="left"/>
+      <w:pPr>
+        <w:ind w:left="4300" w:hanging="360"/>
+      </w:pPr>
+      <w:rPr>
+        <w:rFonts w:ascii="Symbol" w:hAnsi="Symbol" w:hint="default"/>
+      </w:rPr>
+    </w:lvl>
+    <w:lvl w:ilvl="4" w:tplc="0C0A0003" w:tentative="1">
+      <w:start w:val="1"/>
+      <w:numFmt w:val="bullet"/>
+      <w:lvlText w:val="o"/>
+      <w:lvlJc w:val="left"/>
+      <w:pPr>
+        <w:ind w:left="5020" w:hanging="360"/>
+      </w:pPr>
+      <w:rPr>
+        <w:rFonts w:ascii="Courier New" w:hAnsi="Courier New" w:cs="Courier New" w:hint="default"/>
+      </w:rPr>
+    </w:lvl>
+    <w:lvl w:ilvl="5" w:tplc="0C0A0005" w:tentative="1">
+      <w:start w:val="1"/>
+      <w:numFmt w:val="bullet"/>
+      <w:lvlText w:val=""/>
+      <w:lvlJc w:val="left"/>
+      <w:pPr>
+        <w:ind w:left="5740" w:hanging="360"/>
+      </w:pPr>
+      <w:rPr>
+        <w:rFonts w:ascii="Wingdings" w:hAnsi="Wingdings" w:hint="default"/>
+      </w:rPr>
+    </w:lvl>
+    <w:lvl w:ilvl="6" w:tplc="0C0A0001" w:tentative="1">
+      <w:start w:val="1"/>
+      <w:numFmt w:val="bullet"/>
+      <w:lvlText w:val=""/>
+      <w:lvlJc w:val="left"/>
+      <w:pPr>
+        <w:ind w:left="6460" w:hanging="360"/>
+      </w:pPr>
+      <w:rPr>
+        <w:rFonts w:ascii="Symbol" w:hAnsi="Symbol" w:hint="default"/>
+      </w:rPr>
+    </w:lvl>
+    <w:lvl w:ilvl="7" w:tplc="0C0A0003" w:tentative="1">
+      <w:start w:val="1"/>
+      <w:numFmt w:val="bullet"/>
+      <w:lvlText w:val="o"/>
+      <w:lvlJc w:val="left"/>
+      <w:pPr>
+        <w:ind w:left="7180" w:hanging="360"/>
+      </w:pPr>
+      <w:rPr>
+        <w:rFonts w:ascii="Courier New" w:hAnsi="Courier New" w:cs="Courier New" w:hint="default"/>
+      </w:rPr>
+    </w:lvl>
+    <w:lvl w:ilvl="8" w:tplc="0C0A0005" w:tentative="1">
+      <w:start w:val="1"/>
+      <w:numFmt w:val="bullet"/>
+      <w:lvlText w:val=""/>
+      <w:lvlJc w:val="left"/>
+      <w:pPr>
+        <w:ind w:left="7900" w:hanging="360"/>
+      </w:pPr>
+      <w:rPr>
+        <w:rFonts w:ascii="Wingdings" w:hAnsi="Wingdings" w:hint="default"/>
+      </w:rPr>
+    </w:lvl>
+  </w:abstractNum>
+  <w:abstractNum w:abstractNumId="14">
     <w:nsid w:val="41CE4D64"/>
     <w:multiLevelType w:val="hybridMultilevel"/>
     <w:tmpl w:val="F13E92CA"/>
@@ -10978,7 +12709,7 @@
       </w:pPr>
     </w:lvl>
   </w:abstractNum>
-  <w:abstractNum w:abstractNumId="13">
+  <w:abstractNum w:abstractNumId="15">
     <w:nsid w:val="44B06457"/>
     <w:multiLevelType w:val="multilevel"/>
     <w:tmpl w:val="0C0A001F"/>
@@ -11064,7 +12795,120 @@
       </w:pPr>
     </w:lvl>
   </w:abstractNum>
-  <w:abstractNum w:abstractNumId="14">
+  <w:abstractNum w:abstractNumId="16">
+    <w:nsid w:val="508844D1"/>
+    <w:multiLevelType w:val="hybridMultilevel"/>
+    <w:tmpl w:val="7650562C"/>
+    <w:lvl w:ilvl="0" w:tplc="0C0A0001">
+      <w:start w:val="1"/>
+      <w:numFmt w:val="bullet"/>
+      <w:lvlText w:val=""/>
+      <w:lvlJc w:val="left"/>
+      <w:pPr>
+        <w:ind w:left="2840" w:hanging="360"/>
+      </w:pPr>
+      <w:rPr>
+        <w:rFonts w:ascii="Symbol" w:hAnsi="Symbol" w:hint="default"/>
+      </w:rPr>
+    </w:lvl>
+    <w:lvl w:ilvl="1" w:tplc="0C0A0003" w:tentative="1">
+      <w:start w:val="1"/>
+      <w:numFmt w:val="bullet"/>
+      <w:lvlText w:val="o"/>
+      <w:lvlJc w:val="left"/>
+      <w:pPr>
+        <w:ind w:left="3560" w:hanging="360"/>
+      </w:pPr>
+      <w:rPr>
+        <w:rFonts w:ascii="Courier New" w:hAnsi="Courier New" w:cs="Courier New" w:hint="default"/>
+      </w:rPr>
+    </w:lvl>
+    <w:lvl w:ilvl="2" w:tplc="0C0A0005" w:tentative="1">
+      <w:start w:val="1"/>
+      <w:numFmt w:val="bullet"/>
+      <w:lvlText w:val=""/>
+      <w:lvlJc w:val="left"/>
+      <w:pPr>
+        <w:ind w:left="4280" w:hanging="360"/>
+      </w:pPr>
+      <w:rPr>
+        <w:rFonts w:ascii="Wingdings" w:hAnsi="Wingdings" w:hint="default"/>
+      </w:rPr>
+    </w:lvl>
+    <w:lvl w:ilvl="3" w:tplc="0C0A0001" w:tentative="1">
+      <w:start w:val="1"/>
+      <w:numFmt w:val="bullet"/>
+      <w:lvlText w:val=""/>
+      <w:lvlJc w:val="left"/>
+      <w:pPr>
+        <w:ind w:left="5000" w:hanging="360"/>
+      </w:pPr>
+      <w:rPr>
+        <w:rFonts w:ascii="Symbol" w:hAnsi="Symbol" w:hint="default"/>
+      </w:rPr>
+    </w:lvl>
+    <w:lvl w:ilvl="4" w:tplc="0C0A0003" w:tentative="1">
+      <w:start w:val="1"/>
+      <w:numFmt w:val="bullet"/>
+      <w:lvlText w:val="o"/>
+      <w:lvlJc w:val="left"/>
+      <w:pPr>
+        <w:ind w:left="5720" w:hanging="360"/>
+      </w:pPr>
+      <w:rPr>
+        <w:rFonts w:ascii="Courier New" w:hAnsi="Courier New" w:cs="Courier New" w:hint="default"/>
+      </w:rPr>
+    </w:lvl>
+    <w:lvl w:ilvl="5" w:tplc="0C0A0005" w:tentative="1">
+      <w:start w:val="1"/>
+      <w:numFmt w:val="bullet"/>
+      <w:lvlText w:val=""/>
+      <w:lvlJc w:val="left"/>
+      <w:pPr>
+        <w:ind w:left="6440" w:hanging="360"/>
+      </w:pPr>
+      <w:rPr>
+        <w:rFonts w:ascii="Wingdings" w:hAnsi="Wingdings" w:hint="default"/>
+      </w:rPr>
+    </w:lvl>
+    <w:lvl w:ilvl="6" w:tplc="0C0A0001" w:tentative="1">
+      <w:start w:val="1"/>
+      <w:numFmt w:val="bullet"/>
+      <w:lvlText w:val=""/>
+      <w:lvlJc w:val="left"/>
+      <w:pPr>
+        <w:ind w:left="7160" w:hanging="360"/>
+      </w:pPr>
+      <w:rPr>
+        <w:rFonts w:ascii="Symbol" w:hAnsi="Symbol" w:hint="default"/>
+      </w:rPr>
+    </w:lvl>
+    <w:lvl w:ilvl="7" w:tplc="0C0A0003" w:tentative="1">
+      <w:start w:val="1"/>
+      <w:numFmt w:val="bullet"/>
+      <w:lvlText w:val="o"/>
+      <w:lvlJc w:val="left"/>
+      <w:pPr>
+        <w:ind w:left="7880" w:hanging="360"/>
+      </w:pPr>
+      <w:rPr>
+        <w:rFonts w:ascii="Courier New" w:hAnsi="Courier New" w:cs="Courier New" w:hint="default"/>
+      </w:rPr>
+    </w:lvl>
+    <w:lvl w:ilvl="8" w:tplc="0C0A0005" w:tentative="1">
+      <w:start w:val="1"/>
+      <w:numFmt w:val="bullet"/>
+      <w:lvlText w:val=""/>
+      <w:lvlJc w:val="left"/>
+      <w:pPr>
+        <w:ind w:left="8600" w:hanging="360"/>
+      </w:pPr>
+      <w:rPr>
+        <w:rFonts w:ascii="Wingdings" w:hAnsi="Wingdings" w:hint="default"/>
+      </w:rPr>
+    </w:lvl>
+  </w:abstractNum>
+  <w:abstractNum w:abstractNumId="17">
     <w:nsid w:val="56F2598E"/>
     <w:multiLevelType w:val="hybridMultilevel"/>
     <w:tmpl w:val="BAC0F326"/>
@@ -11178,7 +13022,7 @@
       </w:rPr>
     </w:lvl>
   </w:abstractNum>
-  <w:abstractNum w:abstractNumId="15">
+  <w:abstractNum w:abstractNumId="18">
     <w:nsid w:val="5D1B2BFD"/>
     <w:multiLevelType w:val="hybridMultilevel"/>
     <w:tmpl w:val="9F889F40"/>
@@ -11291,7 +13135,7 @@
       </w:rPr>
     </w:lvl>
   </w:abstractNum>
-  <w:abstractNum w:abstractNumId="16">
+  <w:abstractNum w:abstractNumId="19">
     <w:nsid w:val="6CEB3227"/>
     <w:multiLevelType w:val="hybridMultilevel"/>
     <w:tmpl w:val="5EA8F22A"/>
@@ -11404,7 +13248,7 @@
       </w:rPr>
     </w:lvl>
   </w:abstractNum>
-  <w:abstractNum w:abstractNumId="17">
+  <w:abstractNum w:abstractNumId="20">
     <w:nsid w:val="6E91117E"/>
     <w:multiLevelType w:val="hybridMultilevel"/>
     <w:tmpl w:val="6C38293A"/>
@@ -11517,7 +13361,7 @@
       </w:rPr>
     </w:lvl>
   </w:abstractNum>
-  <w:abstractNum w:abstractNumId="18">
+  <w:abstractNum w:abstractNumId="21">
     <w:nsid w:val="7D7B3482"/>
     <w:multiLevelType w:val="hybridMultilevel"/>
     <w:tmpl w:val="50C86D18"/>
@@ -11631,10 +13475,10 @@
     </w:lvl>
   </w:abstractNum>
   <w:num w:numId="1">
-    <w:abstractNumId w:val="10"/>
+    <w:abstractNumId w:val="11"/>
   </w:num>
   <w:num w:numId="2">
-    <w:abstractNumId w:val="12"/>
+    <w:abstractNumId w:val="14"/>
   </w:num>
   <w:num w:numId="3">
     <w:abstractNumId w:val="3"/>
@@ -11643,13 +13487,13 @@
     <w:abstractNumId w:val="4"/>
   </w:num>
   <w:num w:numId="5">
-    <w:abstractNumId w:val="15"/>
+    <w:abstractNumId w:val="18"/>
   </w:num>
   <w:num w:numId="6">
-    <w:abstractNumId w:val="18"/>
+    <w:abstractNumId w:val="21"/>
   </w:num>
   <w:num w:numId="7">
-    <w:abstractNumId w:val="7"/>
+    <w:abstractNumId w:val="8"/>
   </w:num>
   <w:num w:numId="8">
     <w:abstractNumId w:val="1"/>
@@ -11658,22 +13502,22 @@
     <w:abstractNumId w:val="6"/>
   </w:num>
   <w:num w:numId="10">
-    <w:abstractNumId w:val="17"/>
+    <w:abstractNumId w:val="20"/>
   </w:num>
   <w:num w:numId="11">
     <w:abstractNumId w:val="5"/>
   </w:num>
   <w:num w:numId="12">
-    <w:abstractNumId w:val="16"/>
+    <w:abstractNumId w:val="19"/>
   </w:num>
   <w:num w:numId="13">
-    <w:abstractNumId w:val="8"/>
+    <w:abstractNumId w:val="9"/>
   </w:num>
   <w:num w:numId="14">
-    <w:abstractNumId w:val="9"/>
+    <w:abstractNumId w:val="10"/>
   </w:num>
   <w:num w:numId="15">
-    <w:abstractNumId w:val="11"/>
+    <w:abstractNumId w:val="12"/>
   </w:num>
   <w:num w:numId="16">
     <w:abstractNumId w:val="0"/>
@@ -11682,10 +13526,19 @@
     <w:abstractNumId w:val="2"/>
   </w:num>
   <w:num w:numId="18">
-    <w:abstractNumId w:val="13"/>
+    <w:abstractNumId w:val="15"/>
   </w:num>
   <w:num w:numId="19">
-    <w:abstractNumId w:val="14"/>
+    <w:abstractNumId w:val="17"/>
+  </w:num>
+  <w:num w:numId="20">
+    <w:abstractNumId w:val="7"/>
+  </w:num>
+  <w:num w:numId="21">
+    <w:abstractNumId w:val="16"/>
+  </w:num>
+  <w:num w:numId="22">
+    <w:abstractNumId w:val="13"/>
   </w:num>
 </w:numbering>
 </file>

</xml_diff>